<commit_message>
ajout du nouveau diagramme de flux
</commit_message>
<xml_diff>
--- a/Documentation/Documentation.docx
+++ b/Documentation/Documentation.docx
@@ -1,9 +1,9 @@
 
 <file path=word/document.xml><?xml version="1.0" encoding="utf-8"?>
-<w:document xmlns:wpc="http://schemas.microsoft.com/office/word/2010/wordprocessingCanvas" xmlns:cx="http://schemas.microsoft.com/office/drawing/2014/chartex" xmlns:cx1="http://schemas.microsoft.com/office/drawing/2015/9/8/chartex" xmlns:mc="http://schemas.openxmlformats.org/markup-compatibility/2006" xmlns:o="urn:schemas-microsoft-com:office:office" xmlns:r="http://schemas.openxmlformats.org/officeDocument/2006/relationships" xmlns:m="http://schemas.openxmlformats.org/officeDocument/2006/math" xmlns:v="urn:schemas-microsoft-com:vml" xmlns:wp14="http://schemas.microsoft.com/office/word/2010/wordprocessingDrawing" xmlns:wp="http://schemas.openxmlformats.org/drawingml/2006/wordprocessingDrawing" xmlns:w10="urn:schemas-microsoft-com:office:word" xmlns:w="http://schemas.openxmlformats.org/wordprocessingml/2006/main" xmlns:w14="http://schemas.microsoft.com/office/word/2010/wordml" xmlns:w15="http://schemas.microsoft.com/office/word/2012/wordml" xmlns:w16se="http://schemas.microsoft.com/office/word/2015/wordml/symex" xmlns:wpg="http://schemas.microsoft.com/office/word/2010/wordprocessingGroup" xmlns:wpi="http://schemas.microsoft.com/office/word/2010/wordprocessingInk" xmlns:wne="http://schemas.microsoft.com/office/word/2006/wordml" xmlns:wps="http://schemas.microsoft.com/office/word/2010/wordprocessingShape" mc:Ignorable="w14 w15 w16se wp14">
+<w:document xmlns:wpc="http://schemas.microsoft.com/office/word/2010/wordprocessingCanvas" xmlns:cx="http://schemas.microsoft.com/office/drawing/2014/chartex" xmlns:cx1="http://schemas.microsoft.com/office/drawing/2015/9/8/chartex" xmlns:cx2="http://schemas.microsoft.com/office/drawing/2015/10/21/chartex" xmlns:cx3="http://schemas.microsoft.com/office/drawing/2016/5/9/chartex" xmlns:cx4="http://schemas.microsoft.com/office/drawing/2016/5/10/chartex" xmlns:cx5="http://schemas.microsoft.com/office/drawing/2016/5/11/chartex" xmlns:cx6="http://schemas.microsoft.com/office/drawing/2016/5/12/chartex" xmlns:cx7="http://schemas.microsoft.com/office/drawing/2016/5/13/chartex" xmlns:cx8="http://schemas.microsoft.com/office/drawing/2016/5/14/chartex" xmlns:mc="http://schemas.openxmlformats.org/markup-compatibility/2006" xmlns:aink="http://schemas.microsoft.com/office/drawing/2016/ink" xmlns:am3d="http://schemas.microsoft.com/office/drawing/2017/model3d" xmlns:o="urn:schemas-microsoft-com:office:office" xmlns:oel="http://schemas.microsoft.com/office/2019/extlst" xmlns:r="http://schemas.openxmlformats.org/officeDocument/2006/relationships" xmlns:m="http://schemas.openxmlformats.org/officeDocument/2006/math" xmlns:v="urn:schemas-microsoft-com:vml" xmlns:wp14="http://schemas.microsoft.com/office/word/2010/wordprocessingDrawing" xmlns:wp="http://schemas.openxmlformats.org/drawingml/2006/wordprocessingDrawing" xmlns:w10="urn:schemas-microsoft-com:office:word" xmlns:w="http://schemas.openxmlformats.org/wordprocessingml/2006/main" xmlns:w14="http://schemas.microsoft.com/office/word/2010/wordml" xmlns:w15="http://schemas.microsoft.com/office/word/2012/wordml" xmlns:w16cex="http://schemas.microsoft.com/office/word/2018/wordml/cex" xmlns:w16cid="http://schemas.microsoft.com/office/word/2016/wordml/cid" xmlns:w16="http://schemas.microsoft.com/office/word/2018/wordml" xmlns:w16sdtdh="http://schemas.microsoft.com/office/word/2020/wordml/sdtdatahash" xmlns:w16se="http://schemas.microsoft.com/office/word/2015/wordml/symex" xmlns:wpg="http://schemas.microsoft.com/office/word/2010/wordprocessingGroup" xmlns:wpi="http://schemas.microsoft.com/office/word/2010/wordprocessingInk" xmlns:wne="http://schemas.microsoft.com/office/word/2006/wordml" xmlns:wps="http://schemas.microsoft.com/office/word/2010/wordprocessingShape" mc:Ignorable="w14 w15 w16se w16cid w16 w16cex w16sdtdh wp14">
   <w:body>
-    <w:bookmarkStart w:id="0" w:name="_Toc130472799" w:displacedByCustomXml="next"/>
-    <w:bookmarkStart w:id="1" w:name="_Toc130472668" w:displacedByCustomXml="next"/>
+    <w:bookmarkStart w:id="0" w:name="_Toc130472668" w:displacedByCustomXml="next"/>
+    <w:bookmarkStart w:id="1" w:name="_Toc130472799" w:displacedByCustomXml="next"/>
     <w:sdt>
       <w:sdtPr>
         <w:id w:val="-1567105397"/>
@@ -12,7 +12,6 @@
           <w:docPartUnique/>
         </w:docPartObj>
       </w:sdtPr>
-      <w:sdtEndPr/>
       <w:sdtContent>
         <w:p>
           <w:pPr>
@@ -26,7 +25,7 @@
             <mc:AlternateContent>
               <mc:Choice Requires="wpg">
                 <w:drawing>
-                  <wp:anchor distT="0" distB="0" distL="114300" distR="114300" simplePos="0" relativeHeight="251662336" behindDoc="0" locked="0" layoutInCell="1" allowOverlap="1">
+                  <wp:anchor distT="0" distB="0" distL="114300" distR="114300" simplePos="0" relativeHeight="251662336" behindDoc="0" locked="0" layoutInCell="1" allowOverlap="1" wp14:anchorId="30AC955C" wp14:editId="67EAADC8">
                     <wp:simplePos x="0" y="0"/>
                     <wp:positionH relativeFrom="page">
                       <wp:align>center</wp:align>
@@ -295,7 +294,7 @@
             <mc:AlternateContent>
               <mc:Choice Requires="wps">
                 <w:drawing>
-                  <wp:anchor distT="0" distB="0" distL="114300" distR="114300" simplePos="0" relativeHeight="251660288" behindDoc="0" locked="0" layoutInCell="1" allowOverlap="1">
+                  <wp:anchor distT="0" distB="0" distL="114300" distR="114300" simplePos="0" relativeHeight="251660288" behindDoc="0" locked="0" layoutInCell="1" allowOverlap="1" wp14:anchorId="3119B6D0" wp14:editId="42870548">
                     <wp:simplePos x="0" y="0"/>
                     <wp:positionH relativeFrom="page">
                       <wp:align>center</wp:align>
@@ -364,7 +363,6 @@
                                   <w:dataBinding w:prefixMappings="xmlns:ns0='http://purl.org/dc/elements/1.1/' xmlns:ns1='http://schemas.openxmlformats.org/package/2006/metadata/core-properties' " w:xpath="/ns1:coreProperties[1]/ns0:creator[1]" w:storeItemID="{6C3C8BC8-F283-45AE-878A-BAB7291924A1}"/>
                                   <w:text/>
                                 </w:sdtPr>
-                                <w:sdtEndPr/>
                                 <w:sdtContent>
                                   <w:p>
                                     <w:pPr>
@@ -420,11 +418,11 @@
               </mc:Choice>
               <mc:Fallback>
                 <w:pict>
-                  <v:shapetype id="_x0000_t202" coordsize="21600,21600" o:spt="202" path="m,l,21600r21600,l21600,xe">
+                  <v:shapetype w14:anchorId="3119B6D0" id="_x0000_t202" coordsize="21600,21600" o:spt="202" path="m,l,21600r21600,l21600,xe">
                     <v:stroke joinstyle="miter"/>
                     <v:path gradientshapeok="t" o:connecttype="rect"/>
                   </v:shapetype>
-                  <v:shape id="Zone de texte 152" o:spid="_x0000_s1026" type="#_x0000_t202" style="position:absolute;margin-left:0;margin-top:0;width:8in;height:1in;z-index:251660288;visibility:visible;mso-wrap-style:square;mso-width-percent:941;mso-height-percent:92;mso-top-percent:818;mso-wrap-distance-left:9pt;mso-wrap-distance-top:0;mso-wrap-distance-right:9pt;mso-wrap-distance-bottom:0;mso-position-horizontal:center;mso-position-horizontal-relative:page;mso-position-vertical-relative:page;mso-width-percent:941;mso-height-percent:92;mso-top-percent:818;mso-width-relative:page;mso-height-relative:page;v-text-anchor:bottom" o:gfxdata="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" filled="f" stroked="f" strokeweight=".5pt">
+                  <v:shape id="Zone de texte 152" o:spid="_x0000_s1026" type="#_x0000_t202" style="position:absolute;margin-left:0;margin-top:0;width:8in;height:1in;z-index:251660288;visibility:visible;mso-wrap-style:square;mso-width-percent:941;mso-height-percent:92;mso-top-percent:818;mso-wrap-distance-left:9pt;mso-wrap-distance-top:0;mso-wrap-distance-right:9pt;mso-wrap-distance-bottom:0;mso-position-horizontal:center;mso-position-horizontal-relative:page;mso-position-vertical-relative:page;mso-width-percent:941;mso-height-percent:92;mso-top-percent:818;mso-width-relative:page;mso-height-relative:page;v-text-anchor:bottom" o:gfxdata="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" filled="f" stroked="f" strokeweight=".5pt">
                     <v:textbox inset="126pt,0,54pt,0">
                       <w:txbxContent>
                         <w:sdt>
@@ -440,7 +438,6 @@
                             <w:dataBinding w:prefixMappings="xmlns:ns0='http://purl.org/dc/elements/1.1/' xmlns:ns1='http://schemas.openxmlformats.org/package/2006/metadata/core-properties' " w:xpath="/ns1:coreProperties[1]/ns0:creator[1]" w:storeItemID="{6C3C8BC8-F283-45AE-878A-BAB7291924A1}"/>
                             <w:text/>
                           </w:sdtPr>
-                          <w:sdtEndPr/>
                           <w:sdtContent>
                             <w:p>
                               <w:pPr>
@@ -490,7 +487,7 @@
             <mc:AlternateContent>
               <mc:Choice Requires="wps">
                 <w:drawing>
-                  <wp:anchor distT="0" distB="0" distL="114300" distR="114300" simplePos="0" relativeHeight="251659264" behindDoc="0" locked="0" layoutInCell="1" allowOverlap="1">
+                  <wp:anchor distT="0" distB="0" distL="114300" distR="114300" simplePos="0" relativeHeight="251659264" behindDoc="0" locked="0" layoutInCell="1" allowOverlap="1" wp14:anchorId="50E26C14" wp14:editId="19591BB3">
                     <wp:simplePos x="0" y="0"/>
                     <wp:positionH relativeFrom="page">
                       <wp:align>center</wp:align>
@@ -600,7 +597,6 @@
                                   <w:dataBinding w:prefixMappings="xmlns:ns0='http://purl.org/dc/elements/1.1/' xmlns:ns1='http://schemas.openxmlformats.org/package/2006/metadata/core-properties' " w:xpath="/ns1:coreProperties[1]/ns0:subject[1]" w:storeItemID="{6C3C8BC8-F283-45AE-878A-BAB7291924A1}"/>
                                   <w:text/>
                                 </w:sdtPr>
-                                <w:sdtEndPr/>
                                 <w:sdtContent>
                                   <w:p>
                                     <w:pPr>
@@ -645,7 +641,7 @@
               </mc:Choice>
               <mc:Fallback>
                 <w:pict>
-                  <v:shape id="Zone de texte 154" o:spid="_x0000_s1027" type="#_x0000_t202" style="position:absolute;margin-left:0;margin-top:0;width:8in;height:286.5pt;z-index:251659264;visibility:visible;mso-wrap-style:square;mso-width-percent:941;mso-height-percent:363;mso-top-percent:300;mso-wrap-distance-left:9pt;mso-wrap-distance-top:0;mso-wrap-distance-right:9pt;mso-wrap-distance-bottom:0;mso-position-horizontal:center;mso-position-horizontal-relative:page;mso-position-vertical-relative:page;mso-width-percent:941;mso-height-percent:363;mso-top-percent:300;mso-width-relative:page;mso-height-relative:page;v-text-anchor:bottom" o:gfxdata="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" filled="f" stroked="f" strokeweight=".5pt">
+                  <v:shape w14:anchorId="50E26C14" id="Zone de texte 154" o:spid="_x0000_s1027" type="#_x0000_t202" style="position:absolute;margin-left:0;margin-top:0;width:8in;height:286.5pt;z-index:251659264;visibility:visible;mso-wrap-style:square;mso-width-percent:941;mso-height-percent:363;mso-top-percent:300;mso-wrap-distance-left:9pt;mso-wrap-distance-top:0;mso-wrap-distance-right:9pt;mso-wrap-distance-bottom:0;mso-position-horizontal:center;mso-position-horizontal-relative:page;mso-position-vertical-relative:page;mso-width-percent:941;mso-height-percent:363;mso-top-percent:300;mso-width-relative:page;mso-height-relative:page;v-text-anchor:bottom" o:gfxdata="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" filled="f" stroked="f" strokeweight=".5pt">
                     <v:textbox inset="126pt,0,54pt,0">
                       <w:txbxContent>
                         <w:p>
@@ -702,7 +698,6 @@
                             <w:dataBinding w:prefixMappings="xmlns:ns0='http://purl.org/dc/elements/1.1/' xmlns:ns1='http://schemas.openxmlformats.org/package/2006/metadata/core-properties' " w:xpath="/ns1:coreProperties[1]/ns0:subject[1]" w:storeItemID="{6C3C8BC8-F283-45AE-878A-BAB7291924A1}"/>
                             <w:text/>
                           </w:sdtPr>
-                          <w:sdtEndPr/>
                           <w:sdtContent>
                             <w:p>
                               <w:pPr>
@@ -746,7 +741,7 @@
             <mc:AlternateContent>
               <mc:Choice Requires="wps">
                 <w:drawing>
-                  <wp:anchor distT="0" distB="0" distL="114300" distR="114300" simplePos="0" relativeHeight="251661312" behindDoc="0" locked="0" layoutInCell="1" allowOverlap="1">
+                  <wp:anchor distT="0" distB="0" distL="114300" distR="114300" simplePos="0" relativeHeight="251661312" behindDoc="0" locked="0" layoutInCell="1" allowOverlap="1" wp14:anchorId="0A88731A" wp14:editId="2FB47474">
                     <wp:simplePos x="0" y="0"/>
                     <wp:positionH relativeFrom="page">
                       <wp:posOffset>-978010</wp:posOffset>
@@ -826,7 +821,6 @@
                                   <w:dataBinding w:prefixMappings="xmlns:ns0='http://schemas.microsoft.com/office/2006/coverPageProps' " w:xpath="/ns0:CoverPageProperties[1]/ns0:Abstract[1]" w:storeItemID="{55AF091B-3C7A-41E3-B477-F2FDAA23CFDA}"/>
                                   <w:text w:multiLine="1"/>
                                 </w:sdtPr>
-                                <w:sdtEndPr/>
                                 <w:sdtContent>
                                   <w:p>
                                     <w:pPr>
@@ -871,7 +865,7 @@
               </mc:Choice>
               <mc:Fallback>
                 <w:pict>
-                  <v:shape id="Zone de texte 153" o:spid="_x0000_s1028" type="#_x0000_t202" style="position:absolute;margin-left:-77pt;margin-top:589.15pt;width:657.4pt;height:79.5pt;z-index:251661312;visibility:visible;mso-wrap-style:square;mso-width-percent:0;mso-height-percent:100;mso-wrap-distance-left:9pt;mso-wrap-distance-top:0;mso-wrap-distance-right:9pt;mso-wrap-distance-bottom:0;mso-position-horizontal:absolute;mso-position-horizontal-relative:page;mso-position-vertical:absolute;mso-position-vertical-relative:page;mso-width-percent:0;mso-height-percent:100;mso-width-relative:page;mso-height-relative:page;v-text-anchor:top" o:gfxdata="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" filled="f" stroked="f" strokeweight=".5pt">
+                  <v:shape w14:anchorId="0A88731A" id="Zone de texte 153" o:spid="_x0000_s1028" type="#_x0000_t202" style="position:absolute;margin-left:-77pt;margin-top:589.15pt;width:657.4pt;height:79.5pt;z-index:251661312;visibility:visible;mso-wrap-style:square;mso-width-percent:0;mso-height-percent:100;mso-wrap-distance-left:9pt;mso-wrap-distance-top:0;mso-wrap-distance-right:9pt;mso-wrap-distance-bottom:0;mso-position-horizontal:absolute;mso-position-horizontal-relative:page;mso-position-vertical:absolute;mso-position-vertical-relative:page;mso-width-percent:0;mso-height-percent:100;mso-width-relative:page;mso-height-relative:page;v-text-anchor:top" o:gfxdata="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" filled="f" stroked="f" strokeweight=".5pt">
                     <v:textbox style="mso-fit-shape-to-text:t" inset="126pt,0,54pt,0">
                       <w:txbxContent>
                         <w:p>
@@ -907,7 +901,6 @@
                             <w:dataBinding w:prefixMappings="xmlns:ns0='http://schemas.microsoft.com/office/2006/coverPageProps' " w:xpath="/ns0:CoverPageProperties[1]/ns0:Abstract[1]" w:storeItemID="{55AF091B-3C7A-41E3-B477-F2FDAA23CFDA}"/>
                             <w:text w:multiLine="1"/>
                           </w:sdtPr>
-                          <w:sdtEndPr/>
                           <w:sdtContent>
                             <w:p>
                               <w:pPr>
@@ -3520,12 +3513,7 @@
         <w:spacing w:line="360" w:lineRule="auto"/>
       </w:pPr>
       <w:r>
-        <w:t>Autoriser l’a</w:t>
-      </w:r>
-      <w:bookmarkStart w:id="5" w:name="_GoBack"/>
-      <w:bookmarkEnd w:id="5"/>
-      <w:r>
-        <w:t xml:space="preserve">ccès </w:t>
+        <w:t xml:space="preserve">Autoriser l’accès </w:t>
       </w:r>
       <w:r>
         <w:t>si les informations sont justes</w:t>
@@ -3555,11 +3543,11 @@
         <w:ind w:left="0"/>
         <w:jc w:val="left"/>
       </w:pPr>
-      <w:bookmarkStart w:id="6" w:name="_Toc130999415"/>
+      <w:bookmarkStart w:id="5" w:name="_Toc130999415"/>
       <w:r>
         <w:t>Accès du site Internet en ligne :</w:t>
       </w:r>
-      <w:bookmarkEnd w:id="6"/>
+      <w:bookmarkEnd w:id="5"/>
     </w:p>
     <w:p>
       <w:pPr>
@@ -3569,11 +3557,11 @@
           <w:numId w:val="34"/>
         </w:numPr>
       </w:pPr>
-      <w:bookmarkStart w:id="7" w:name="_Toc130999416"/>
+      <w:bookmarkStart w:id="6" w:name="_Toc130999416"/>
       <w:r>
         <w:t>FTP utilisateur : projet_wy</w:t>
       </w:r>
-      <w:bookmarkEnd w:id="7"/>
+      <w:bookmarkEnd w:id="6"/>
     </w:p>
     <w:p>
       <w:pPr>
@@ -3583,7 +3571,7 @@
           <w:numId w:val="34"/>
         </w:numPr>
       </w:pPr>
-      <w:bookmarkStart w:id="8" w:name="_Toc130999417"/>
+      <w:bookmarkStart w:id="7" w:name="_Toc130999417"/>
       <w:r>
         <w:t xml:space="preserve">FTP mot de passe : </w:t>
       </w:r>
@@ -3593,8 +3581,8 @@
         </w:rPr>
         <w:t>ozTk0R.I209ipc9PVBy</w:t>
       </w:r>
-      <w:bookmarkStart w:id="9" w:name="_Toc130999418"/>
-      <w:bookmarkEnd w:id="8"/>
+      <w:bookmarkStart w:id="8" w:name="_Toc130999418"/>
+      <w:bookmarkEnd w:id="7"/>
     </w:p>
     <w:p>
       <w:pPr>
@@ -3615,7 +3603,7 @@
           <w:t>https://wareyou.mycpnv.ch</w:t>
         </w:r>
       </w:hyperlink>
-      <w:bookmarkEnd w:id="9"/>
+      <w:bookmarkEnd w:id="8"/>
     </w:p>
     <w:p>
       <w:pPr>
@@ -3642,15 +3630,15 @@
         <w:ind w:left="0"/>
         <w:jc w:val="left"/>
       </w:pPr>
-      <w:bookmarkStart w:id="10" w:name="_Toc130472669"/>
-      <w:bookmarkStart w:id="11" w:name="_Toc130472800"/>
-      <w:bookmarkStart w:id="12" w:name="_Toc130999419"/>
+      <w:bookmarkStart w:id="9" w:name="_Toc130472669"/>
+      <w:bookmarkStart w:id="10" w:name="_Toc130472800"/>
+      <w:bookmarkStart w:id="11" w:name="_Toc130999419"/>
       <w:r>
         <w:t>Planification</w:t>
       </w:r>
+      <w:bookmarkEnd w:id="9"/>
       <w:bookmarkEnd w:id="10"/>
       <w:bookmarkEnd w:id="11"/>
-      <w:bookmarkEnd w:id="12"/>
       <w:r>
         <w:t xml:space="preserve"> </w:t>
       </w:r>
@@ -4198,11 +4186,11 @@
       <w:r>
         <w:t xml:space="preserve"> </w:t>
       </w:r>
-      <w:bookmarkStart w:id="13" w:name="_Toc130999420"/>
+      <w:bookmarkStart w:id="12" w:name="_Toc130999420"/>
       <w:r>
         <w:t>Analyse et conception</w:t>
       </w:r>
-      <w:bookmarkEnd w:id="13"/>
+      <w:bookmarkEnd w:id="12"/>
     </w:p>
     <w:p>
       <w:pPr>
@@ -4212,11 +4200,11 @@
           <w:numId w:val="23"/>
         </w:numPr>
       </w:pPr>
-      <w:bookmarkStart w:id="14" w:name="_Toc130999421"/>
+      <w:bookmarkStart w:id="13" w:name="_Toc130999421"/>
       <w:r>
         <w:t>Maquettes – Version PC</w:t>
       </w:r>
-      <w:bookmarkEnd w:id="14"/>
+      <w:bookmarkEnd w:id="13"/>
     </w:p>
     <w:p>
       <w:pPr>
@@ -4233,7 +4221,7 @@
         </w:rPr>
         <w:lastRenderedPageBreak/>
         <w:drawing>
-          <wp:inline distT="0" distB="0" distL="0" distR="0" wp14:anchorId="7A1B5B74" wp14:editId="06905A32">
+          <wp:inline distT="0" distB="0" distL="0" distR="0" wp14:anchorId="38E44EF9" wp14:editId="29B66F37">
             <wp:extent cx="5759450" cy="3573780"/>
             <wp:effectExtent l="0" t="0" r="0" b="7620"/>
             <wp:docPr id="6" name="Image 6"/>
@@ -4289,7 +4277,7 @@
           <w:lang w:eastAsia="fr-CH"/>
         </w:rPr>
         <w:drawing>
-          <wp:inline distT="0" distB="0" distL="0" distR="0" wp14:anchorId="3C843799" wp14:editId="3755AAAB">
+          <wp:inline distT="0" distB="0" distL="0" distR="0" wp14:anchorId="56D552C4" wp14:editId="50D51579">
             <wp:extent cx="5759450" cy="3508375"/>
             <wp:effectExtent l="0" t="0" r="0" b="0"/>
             <wp:docPr id="7" name="Image 7"/>
@@ -4343,7 +4331,7 @@
         </w:rPr>
         <w:lastRenderedPageBreak/>
         <w:drawing>
-          <wp:inline distT="0" distB="0" distL="0" distR="0" wp14:anchorId="2443176F" wp14:editId="3CE6CCE6">
+          <wp:inline distT="0" distB="0" distL="0" distR="0" wp14:anchorId="19A5AEDB" wp14:editId="0431D09E">
             <wp:extent cx="5759450" cy="3508375"/>
             <wp:effectExtent l="0" t="0" r="0" b="0"/>
             <wp:docPr id="8" name="Image 8"/>
@@ -4397,7 +4385,7 @@
           <w:lang w:eastAsia="fr-CH"/>
         </w:rPr>
         <w:drawing>
-          <wp:inline distT="0" distB="0" distL="0" distR="0" wp14:anchorId="6A8F53A4" wp14:editId="17889C70">
+          <wp:inline distT="0" distB="0" distL="0" distR="0" wp14:anchorId="061CF4B3" wp14:editId="1FE42C74">
             <wp:extent cx="5759450" cy="3508375"/>
             <wp:effectExtent l="0" t="0" r="0" b="0"/>
             <wp:docPr id="9" name="Image 9"/>
@@ -4451,7 +4439,7 @@
         </w:rPr>
         <w:lastRenderedPageBreak/>
         <w:drawing>
-          <wp:inline distT="0" distB="0" distL="0" distR="0" wp14:anchorId="38E23F63" wp14:editId="5AA68B89">
+          <wp:inline distT="0" distB="0" distL="0" distR="0" wp14:anchorId="0F8A252D" wp14:editId="41C0EA51">
             <wp:extent cx="5759450" cy="3567430"/>
             <wp:effectExtent l="0" t="0" r="0" b="0"/>
             <wp:docPr id="10" name="Image 10"/>
@@ -4505,7 +4493,7 @@
           <w:lang w:eastAsia="fr-CH"/>
         </w:rPr>
         <w:drawing>
-          <wp:inline distT="0" distB="0" distL="0" distR="0" wp14:anchorId="25FEA5F5" wp14:editId="35317016">
+          <wp:inline distT="0" distB="0" distL="0" distR="0" wp14:anchorId="20E9FD65" wp14:editId="4BAAC89C">
             <wp:extent cx="5759450" cy="3591560"/>
             <wp:effectExtent l="0" t="0" r="0" b="8890"/>
             <wp:docPr id="11" name="Image 11"/>
@@ -4556,7 +4544,7 @@
           <w:numId w:val="23"/>
         </w:numPr>
       </w:pPr>
-      <w:bookmarkStart w:id="15" w:name="_Toc130999422"/>
+      <w:bookmarkStart w:id="14" w:name="_Toc130999422"/>
       <w:r>
         <w:rPr>
           <w:rFonts w:ascii="Baskerville Old Face" w:hAnsi="Baskerville Old Face" w:cs="Arial"/>
@@ -4567,7 +4555,7 @@
         </w:rPr>
         <w:lastRenderedPageBreak/>
         <w:drawing>
-          <wp:anchor distT="0" distB="0" distL="114300" distR="114300" simplePos="0" relativeHeight="251667456" behindDoc="0" locked="0" layoutInCell="1" allowOverlap="1">
+          <wp:anchor distT="0" distB="0" distL="114300" distR="114300" simplePos="0" relativeHeight="251667456" behindDoc="0" locked="0" layoutInCell="1" allowOverlap="1" wp14:anchorId="71DED5FF" wp14:editId="0CC482DD">
             <wp:simplePos x="0" y="0"/>
             <wp:positionH relativeFrom="column">
               <wp:posOffset>3018790</wp:posOffset>
@@ -4631,7 +4619,7 @@
           <w:lang w:eastAsia="fr-CH"/>
         </w:rPr>
         <w:drawing>
-          <wp:anchor distT="0" distB="0" distL="114300" distR="114300" simplePos="0" relativeHeight="251663360" behindDoc="0" locked="0" layoutInCell="1" allowOverlap="1">
+          <wp:anchor distT="0" distB="0" distL="114300" distR="114300" simplePos="0" relativeHeight="251663360" behindDoc="0" locked="0" layoutInCell="1" allowOverlap="1" wp14:anchorId="69DD0910" wp14:editId="5FB18E2A">
             <wp:simplePos x="0" y="0"/>
             <wp:positionH relativeFrom="column">
               <wp:posOffset>335115</wp:posOffset>
@@ -4692,7 +4680,7 @@
       <w:r>
         <w:t xml:space="preserve"> – Version mobile</w:t>
       </w:r>
-      <w:bookmarkEnd w:id="15"/>
+      <w:bookmarkEnd w:id="14"/>
     </w:p>
     <w:p>
       <w:pPr>
@@ -4719,7 +4707,7 @@
         </w:rPr>
         <w:lastRenderedPageBreak/>
         <w:drawing>
-          <wp:anchor distT="0" distB="0" distL="114300" distR="114300" simplePos="0" relativeHeight="251664384" behindDoc="0" locked="0" layoutInCell="1" allowOverlap="1">
+          <wp:anchor distT="0" distB="0" distL="114300" distR="114300" simplePos="0" relativeHeight="251664384" behindDoc="0" locked="0" layoutInCell="1" allowOverlap="1" wp14:anchorId="39A7DBEB" wp14:editId="77AC871B">
             <wp:simplePos x="0" y="0"/>
             <wp:positionH relativeFrom="margin">
               <wp:posOffset>542364</wp:posOffset>
@@ -4784,7 +4772,7 @@
           <w:lang w:eastAsia="fr-CH"/>
         </w:rPr>
         <w:drawing>
-          <wp:anchor distT="0" distB="0" distL="114300" distR="114300" simplePos="0" relativeHeight="251668480" behindDoc="0" locked="0" layoutInCell="1" allowOverlap="1">
+          <wp:anchor distT="0" distB="0" distL="114300" distR="114300" simplePos="0" relativeHeight="251668480" behindDoc="0" locked="0" layoutInCell="1" allowOverlap="1" wp14:anchorId="30C8149D" wp14:editId="06CBA3FB">
             <wp:simplePos x="0" y="0"/>
             <wp:positionH relativeFrom="margin">
               <wp:align>right</wp:align>
@@ -4842,7 +4830,7 @@
           <w:lang w:eastAsia="fr-CH"/>
         </w:rPr>
         <w:drawing>
-          <wp:anchor distT="0" distB="0" distL="114300" distR="114300" simplePos="0" relativeHeight="251666432" behindDoc="0" locked="0" layoutInCell="1" allowOverlap="1" wp14:anchorId="34984E5D" wp14:editId="520310B6">
+          <wp:anchor distT="0" distB="0" distL="114300" distR="114300" simplePos="0" relativeHeight="251666432" behindDoc="0" locked="0" layoutInCell="1" allowOverlap="1" wp14:anchorId="4D5E7899" wp14:editId="3C456A10">
             <wp:simplePos x="0" y="0"/>
             <wp:positionH relativeFrom="margin">
               <wp:posOffset>1845095</wp:posOffset>
@@ -4909,11 +4897,11 @@
           <w:numId w:val="23"/>
         </w:numPr>
       </w:pPr>
-      <w:bookmarkStart w:id="16" w:name="_Toc130999423"/>
+      <w:bookmarkStart w:id="15" w:name="_Toc130999423"/>
       <w:r>
         <w:t>Use Case</w:t>
       </w:r>
-      <w:bookmarkEnd w:id="16"/>
+      <w:bookmarkEnd w:id="15"/>
     </w:p>
     <w:p>
       <w:pPr>
@@ -4929,7 +4917,7 @@
           <w:lang w:eastAsia="fr-CH"/>
         </w:rPr>
         <w:drawing>
-          <wp:inline distT="0" distB="0" distL="0" distR="0" wp14:anchorId="59B05A84" wp14:editId="5D8D5B82">
+          <wp:inline distT="0" distB="0" distL="0" distR="0" wp14:anchorId="4E02B18B" wp14:editId="5861F125">
             <wp:extent cx="5759450" cy="4351655"/>
             <wp:effectExtent l="0" t="0" r="0" b="0"/>
             <wp:docPr id="1" name="Image 1"/>
@@ -4980,233 +4968,15 @@
           <w:numId w:val="23"/>
         </w:numPr>
       </w:pPr>
-      <w:bookmarkStart w:id="17" w:name="_Toc130999424"/>
+      <w:bookmarkStart w:id="16" w:name="_Toc130999424"/>
       <w:r>
         <w:t>Di</w:t>
       </w:r>
       <w:r>
         <w:t>agramme de flux</w:t>
       </w:r>
-      <w:bookmarkEnd w:id="17"/>
-    </w:p>
-    <w:p>
-      <w:r>
-        <w:rPr>
-          <w:rFonts w:ascii="Baskerville Old Face" w:hAnsi="Baskerville Old Face" w:cs="Arial"/>
-          <w:iCs/>
-          <w:noProof/>
-          <w:color w:val="000000" w:themeColor="text1"/>
-          <w:u w:val="single"/>
-          <w:lang w:eastAsia="fr-CH"/>
-        </w:rPr>
-        <w:lastRenderedPageBreak/>
-        <w:drawing>
-          <wp:inline distT="0" distB="0" distL="0" distR="0" wp14:anchorId="3D0420A1" wp14:editId="62648C17">
-            <wp:extent cx="5759450" cy="6167755"/>
-            <wp:effectExtent l="0" t="0" r="0" b="4445"/>
-            <wp:docPr id="2" name="Image 2"/>
-            <wp:cNvGraphicFramePr>
-              <a:graphicFrameLocks xmlns:a="http://schemas.openxmlformats.org/drawingml/2006/main" noChangeAspect="1"/>
-            </wp:cNvGraphicFramePr>
-            <a:graphic xmlns:a="http://schemas.openxmlformats.org/drawingml/2006/main">
-              <a:graphicData uri="http://schemas.openxmlformats.org/drawingml/2006/picture">
-                <pic:pic xmlns:pic="http://schemas.openxmlformats.org/drawingml/2006/picture">
-                  <pic:nvPicPr>
-                    <pic:cNvPr id="2" name="DIAGRAMME P1.PNG"/>
-                    <pic:cNvPicPr/>
-                  </pic:nvPicPr>
-                  <pic:blipFill>
-                    <a:blip r:embed="rId24">
-                      <a:extLst>
-                        <a:ext uri="{28A0092B-C50C-407E-A947-70E740481C1C}">
-                          <a14:useLocalDpi xmlns:a14="http://schemas.microsoft.com/office/drawing/2010/main" val="0"/>
-                        </a:ext>
-                      </a:extLst>
-                    </a:blip>
-                    <a:stretch>
-                      <a:fillRect/>
-                    </a:stretch>
-                  </pic:blipFill>
-                  <pic:spPr>
-                    <a:xfrm>
-                      <a:off x="0" y="0"/>
-                      <a:ext cx="5759450" cy="6167755"/>
-                    </a:xfrm>
-                    <a:prstGeom prst="rect">
-                      <a:avLst/>
-                    </a:prstGeom>
-                  </pic:spPr>
-                </pic:pic>
-              </a:graphicData>
-            </a:graphic>
-          </wp:inline>
-        </w:drawing>
-      </w:r>
-    </w:p>
-    <w:p>
-      <w:r>
-        <w:rPr>
-          <w:rFonts w:ascii="Baskerville Old Face" w:hAnsi="Baskerville Old Face" w:cs="Arial"/>
-          <w:iCs/>
-          <w:noProof/>
-          <w:color w:val="000000" w:themeColor="text1"/>
-          <w:u w:val="single"/>
-          <w:lang w:eastAsia="fr-CH"/>
-        </w:rPr>
-        <w:lastRenderedPageBreak/>
-        <w:drawing>
-          <wp:inline distT="0" distB="0" distL="0" distR="0" wp14:anchorId="5306DC8C" wp14:editId="4947BD1A">
-            <wp:extent cx="4896533" cy="6639852"/>
-            <wp:effectExtent l="0" t="0" r="0" b="8890"/>
-            <wp:docPr id="3" name="Image 3"/>
-            <wp:cNvGraphicFramePr>
-              <a:graphicFrameLocks xmlns:a="http://schemas.openxmlformats.org/drawingml/2006/main" noChangeAspect="1"/>
-            </wp:cNvGraphicFramePr>
-            <a:graphic xmlns:a="http://schemas.openxmlformats.org/drawingml/2006/main">
-              <a:graphicData uri="http://schemas.openxmlformats.org/drawingml/2006/picture">
-                <pic:pic xmlns:pic="http://schemas.openxmlformats.org/drawingml/2006/picture">
-                  <pic:nvPicPr>
-                    <pic:cNvPr id="3" name="DIAGRAMME P2.PNG"/>
-                    <pic:cNvPicPr/>
-                  </pic:nvPicPr>
-                  <pic:blipFill>
-                    <a:blip r:embed="rId25">
-                      <a:extLst>
-                        <a:ext uri="{28A0092B-C50C-407E-A947-70E740481C1C}">
-                          <a14:useLocalDpi xmlns:a14="http://schemas.microsoft.com/office/drawing/2010/main" val="0"/>
-                        </a:ext>
-                      </a:extLst>
-                    </a:blip>
-                    <a:stretch>
-                      <a:fillRect/>
-                    </a:stretch>
-                  </pic:blipFill>
-                  <pic:spPr>
-                    <a:xfrm>
-                      <a:off x="0" y="0"/>
-                      <a:ext cx="4896533" cy="6639852"/>
-                    </a:xfrm>
-                    <a:prstGeom prst="rect">
-                      <a:avLst/>
-                    </a:prstGeom>
-                  </pic:spPr>
-                </pic:pic>
-              </a:graphicData>
-            </a:graphic>
-          </wp:inline>
-        </w:drawing>
-      </w:r>
-    </w:p>
-    <w:p>
-      <w:r>
-        <w:rPr>
-          <w:rFonts w:ascii="Baskerville Old Face" w:hAnsi="Baskerville Old Face" w:cs="Arial"/>
-          <w:iCs/>
-          <w:noProof/>
-          <w:color w:val="000000" w:themeColor="text1"/>
-          <w:u w:val="single"/>
-          <w:lang w:eastAsia="fr-CH"/>
-        </w:rPr>
-        <w:lastRenderedPageBreak/>
-        <w:drawing>
-          <wp:inline distT="0" distB="0" distL="0" distR="0" wp14:anchorId="6C59CD5C" wp14:editId="4C28441F">
-            <wp:extent cx="5759450" cy="6294120"/>
-            <wp:effectExtent l="0" t="0" r="0" b="0"/>
-            <wp:docPr id="4" name="Image 4"/>
-            <wp:cNvGraphicFramePr>
-              <a:graphicFrameLocks xmlns:a="http://schemas.openxmlformats.org/drawingml/2006/main" noChangeAspect="1"/>
-            </wp:cNvGraphicFramePr>
-            <a:graphic xmlns:a="http://schemas.openxmlformats.org/drawingml/2006/main">
-              <a:graphicData uri="http://schemas.openxmlformats.org/drawingml/2006/picture">
-                <pic:pic xmlns:pic="http://schemas.openxmlformats.org/drawingml/2006/picture">
-                  <pic:nvPicPr>
-                    <pic:cNvPr id="4" name="DIAGRAMME P3.PNG"/>
-                    <pic:cNvPicPr/>
-                  </pic:nvPicPr>
-                  <pic:blipFill>
-                    <a:blip r:embed="rId26">
-                      <a:extLst>
-                        <a:ext uri="{28A0092B-C50C-407E-A947-70E740481C1C}">
-                          <a14:useLocalDpi xmlns:a14="http://schemas.microsoft.com/office/drawing/2010/main" val="0"/>
-                        </a:ext>
-                      </a:extLst>
-                    </a:blip>
-                    <a:stretch>
-                      <a:fillRect/>
-                    </a:stretch>
-                  </pic:blipFill>
-                  <pic:spPr>
-                    <a:xfrm>
-                      <a:off x="0" y="0"/>
-                      <a:ext cx="5759450" cy="6294120"/>
-                    </a:xfrm>
-                    <a:prstGeom prst="rect">
-                      <a:avLst/>
-                    </a:prstGeom>
-                  </pic:spPr>
-                </pic:pic>
-              </a:graphicData>
-            </a:graphic>
-          </wp:inline>
-        </w:drawing>
-      </w:r>
-    </w:p>
-    <w:p/>
-    <w:p>
-      <w:r>
-        <w:rPr>
-          <w:rFonts w:ascii="Baskerville Old Face" w:hAnsi="Baskerville Old Face" w:cs="Arial"/>
-          <w:iCs/>
-          <w:noProof/>
-          <w:color w:val="000000" w:themeColor="text1"/>
-          <w:u w:val="single"/>
-          <w:lang w:eastAsia="fr-CH"/>
-        </w:rPr>
-        <w:lastRenderedPageBreak/>
-        <w:drawing>
-          <wp:inline distT="0" distB="0" distL="0" distR="0" wp14:anchorId="612036AB" wp14:editId="2BDE36E8">
-            <wp:extent cx="5077534" cy="6335009"/>
-            <wp:effectExtent l="0" t="0" r="8890" b="8890"/>
-            <wp:docPr id="5" name="Image 5"/>
-            <wp:cNvGraphicFramePr>
-              <a:graphicFrameLocks xmlns:a="http://schemas.openxmlformats.org/drawingml/2006/main" noChangeAspect="1"/>
-            </wp:cNvGraphicFramePr>
-            <a:graphic xmlns:a="http://schemas.openxmlformats.org/drawingml/2006/main">
-              <a:graphicData uri="http://schemas.openxmlformats.org/drawingml/2006/picture">
-                <pic:pic xmlns:pic="http://schemas.openxmlformats.org/drawingml/2006/picture">
-                  <pic:nvPicPr>
-                    <pic:cNvPr id="5" name="DIAGRAMME P4.PNG"/>
-                    <pic:cNvPicPr/>
-                  </pic:nvPicPr>
-                  <pic:blipFill>
-                    <a:blip r:embed="rId27">
-                      <a:extLst>
-                        <a:ext uri="{28A0092B-C50C-407E-A947-70E740481C1C}">
-                          <a14:useLocalDpi xmlns:a14="http://schemas.microsoft.com/office/drawing/2010/main" val="0"/>
-                        </a:ext>
-                      </a:extLst>
-                    </a:blip>
-                    <a:stretch>
-                      <a:fillRect/>
-                    </a:stretch>
-                  </pic:blipFill>
-                  <pic:spPr>
-                    <a:xfrm>
-                      <a:off x="0" y="0"/>
-                      <a:ext cx="5077534" cy="6335009"/>
-                    </a:xfrm>
-                    <a:prstGeom prst="rect">
-                      <a:avLst/>
-                    </a:prstGeom>
-                  </pic:spPr>
-                </pic:pic>
-              </a:graphicData>
-            </a:graphic>
-          </wp:inline>
-        </w:drawing>
-      </w:r>
-    </w:p>
-    <w:p/>
+      <w:bookmarkEnd w:id="16"/>
+    </w:p>
     <w:p>
       <w:pPr>
         <w:pStyle w:val="Titre2"/>
@@ -5215,11 +4985,11 @@
           <w:numId w:val="23"/>
         </w:numPr>
       </w:pPr>
-      <w:bookmarkStart w:id="18" w:name="_Toc130999425"/>
+      <w:bookmarkStart w:id="17" w:name="_Toc130999425"/>
       <w:r>
         <w:t>Stratégies de test</w:t>
       </w:r>
-      <w:bookmarkEnd w:id="18"/>
+      <w:bookmarkEnd w:id="17"/>
     </w:p>
     <w:p>
       <w:pPr>
@@ -5229,11 +4999,11 @@
           <w:numId w:val="23"/>
         </w:numPr>
       </w:pPr>
-      <w:bookmarkStart w:id="19" w:name="_Toc130999426"/>
+      <w:bookmarkStart w:id="18" w:name="_Toc130999426"/>
       <w:r>
         <w:t>Documents de conception :</w:t>
       </w:r>
-      <w:bookmarkEnd w:id="19"/>
+      <w:bookmarkEnd w:id="18"/>
       <w:r>
         <w:t xml:space="preserve"> </w:t>
       </w:r>
@@ -5331,7 +5101,6 @@
         </w:numPr>
       </w:pPr>
       <w:r>
-        <w:lastRenderedPageBreak/>
         <w:t>Windows 10 / 11</w:t>
       </w:r>
     </w:p>
@@ -5345,11 +5114,11 @@
         <w:ind w:left="0"/>
         <w:jc w:val="left"/>
       </w:pPr>
-      <w:bookmarkStart w:id="20" w:name="_Toc130999427"/>
+      <w:bookmarkStart w:id="19" w:name="_Toc130999427"/>
       <w:r>
         <w:t>Réalisation</w:t>
       </w:r>
-      <w:bookmarkEnd w:id="20"/>
+      <w:bookmarkEnd w:id="19"/>
     </w:p>
     <w:p>
       <w:pPr>
@@ -5359,19 +5128,25 @@
           <w:numId w:val="24"/>
         </w:numPr>
       </w:pPr>
-      <w:bookmarkStart w:id="21" w:name="_Toc130999428"/>
+      <w:bookmarkStart w:id="20" w:name="_Toc130999428"/>
       <w:r>
         <w:t>Dossier de réalisation</w:t>
       </w:r>
-      <w:bookmarkEnd w:id="21"/>
+      <w:bookmarkEnd w:id="20"/>
     </w:p>
     <w:p>
       <w:pPr>
         <w:spacing w:line="360" w:lineRule="auto"/>
       </w:pPr>
       <w:r>
-        <w:t>Versions des applications / systèmes d’exploitation etc..</w:t>
-      </w:r>
+        <w:lastRenderedPageBreak/>
+        <w:t xml:space="preserve">Versions des applications / systèmes d’exploitation </w:t>
+      </w:r>
+      <w:proofErr w:type="gramStart"/>
+      <w:r>
+        <w:t>etc..</w:t>
+      </w:r>
+      <w:proofErr w:type="gramEnd"/>
     </w:p>
     <w:p>
       <w:pPr>
@@ -5465,11 +5240,11 @@
           <w:numId w:val="15"/>
         </w:numPr>
       </w:pPr>
-      <w:bookmarkStart w:id="22" w:name="_Toc130999429"/>
+      <w:bookmarkStart w:id="21" w:name="_Toc130999429"/>
       <w:r>
         <w:t>Arborescence physique de nos fichiers</w:t>
       </w:r>
-      <w:bookmarkEnd w:id="22"/>
+      <w:bookmarkEnd w:id="21"/>
       <w:r>
         <w:t> </w:t>
       </w:r>
@@ -5496,9 +5271,11 @@
         </w:numPr>
         <w:spacing w:line="360" w:lineRule="auto"/>
       </w:pPr>
+      <w:proofErr w:type="gramStart"/>
       <w:r>
         <w:t>inspectionProfiles</w:t>
       </w:r>
+      <w:proofErr w:type="gramEnd"/>
     </w:p>
     <w:p>
       <w:pPr>
@@ -5600,8 +5377,13 @@
         </w:numPr>
         <w:spacing w:line="360" w:lineRule="auto"/>
       </w:pPr>
-      <w:r>
-        <w:t>vcs :xml</w:t>
+      <w:proofErr w:type="gramStart"/>
+      <w:r>
+        <w:t>vcs</w:t>
+      </w:r>
+      <w:proofErr w:type="gramEnd"/>
+      <w:r>
+        <w:t> :xml</w:t>
       </w:r>
     </w:p>
     <w:p>
@@ -5652,9 +5434,11 @@
         </w:numPr>
         <w:spacing w:line="360" w:lineRule="auto"/>
       </w:pPr>
+      <w:proofErr w:type="gramStart"/>
       <w:r>
         <w:t>controllers</w:t>
       </w:r>
+      <w:proofErr w:type="gramEnd"/>
     </w:p>
     <w:p>
       <w:pPr>
@@ -5678,9 +5462,11 @@
         </w:numPr>
         <w:spacing w:line="360" w:lineRule="auto"/>
       </w:pPr>
+      <w:proofErr w:type="gramStart"/>
       <w:r>
         <w:t>models</w:t>
       </w:r>
+      <w:proofErr w:type="gramEnd"/>
     </w:p>
     <w:p>
       <w:pPr>
@@ -5717,9 +5503,11 @@
         </w:numPr>
         <w:spacing w:line="360" w:lineRule="auto"/>
       </w:pPr>
+      <w:proofErr w:type="gramStart"/>
       <w:r>
         <w:t>statics</w:t>
       </w:r>
+      <w:proofErr w:type="gramEnd"/>
     </w:p>
     <w:p>
       <w:pPr>
@@ -5730,9 +5518,11 @@
         </w:numPr>
         <w:spacing w:line="360" w:lineRule="auto"/>
       </w:pPr>
+      <w:proofErr w:type="gramStart"/>
       <w:r>
         <w:t>images</w:t>
       </w:r>
+      <w:proofErr w:type="gramEnd"/>
     </w:p>
     <w:p>
       <w:pPr>
@@ -5743,9 +5533,11 @@
         </w:numPr>
         <w:spacing w:line="360" w:lineRule="auto"/>
       </w:pPr>
+      <w:proofErr w:type="gramStart"/>
       <w:r>
         <w:t>js</w:t>
       </w:r>
+      <w:proofErr w:type="gramEnd"/>
     </w:p>
     <w:p>
       <w:pPr>
@@ -5756,8 +5548,13 @@
         </w:numPr>
         <w:spacing w:line="360" w:lineRule="auto"/>
       </w:pPr>
-      <w:r>
-        <w:t>cart_content-json</w:t>
+      <w:proofErr w:type="gramStart"/>
+      <w:r>
+        <w:t>cart</w:t>
+      </w:r>
+      <w:proofErr w:type="gramEnd"/>
+      <w:r>
+        <w:t>_content-json</w:t>
       </w:r>
     </w:p>
     <w:p>
@@ -5783,7 +5580,6 @@
         <w:spacing w:line="360" w:lineRule="auto"/>
       </w:pPr>
       <w:r>
-        <w:lastRenderedPageBreak/>
         <w:t>user.json</w:t>
       </w:r>
     </w:p>
@@ -5796,9 +5592,11 @@
         </w:numPr>
         <w:spacing w:line="360" w:lineRule="auto"/>
       </w:pPr>
+      <w:proofErr w:type="gramStart"/>
       <w:r>
         <w:t>styles</w:t>
       </w:r>
+      <w:proofErr w:type="gramEnd"/>
     </w:p>
     <w:p>
       <w:pPr>
@@ -5822,9 +5620,11 @@
         </w:numPr>
         <w:spacing w:line="360" w:lineRule="auto"/>
       </w:pPr>
+      <w:proofErr w:type="gramStart"/>
       <w:r>
         <w:t>views</w:t>
       </w:r>
+      <w:proofErr w:type="gramEnd"/>
     </w:p>
     <w:p>
       <w:pPr>
@@ -5849,6 +5649,7 @@
         <w:spacing w:line="360" w:lineRule="auto"/>
       </w:pPr>
       <w:r>
+        <w:lastRenderedPageBreak/>
         <w:t>clothes.php</w:t>
       </w:r>
     </w:p>
@@ -5914,6 +5715,19 @@
         <w:spacing w:line="360" w:lineRule="auto"/>
       </w:pPr>
       <w:r>
+        <w:t>logout.php</w:t>
+      </w:r>
+    </w:p>
+    <w:p>
+      <w:pPr>
+        <w:pStyle w:val="Paragraphedeliste"/>
+        <w:numPr>
+          <w:ilvl w:val="2"/>
+          <w:numId w:val="19"/>
+        </w:numPr>
+        <w:spacing w:line="360" w:lineRule="auto"/>
+      </w:pPr>
+      <w:r>
         <w:t>lost.php</w:t>
       </w:r>
     </w:p>
@@ -5938,11 +5752,14 @@
           <w:numId w:val="15"/>
         </w:numPr>
       </w:pPr>
-      <w:bookmarkStart w:id="23" w:name="_Toc130999430"/>
-      <w:r>
-        <w:t>Potentilles erreurs restantes</w:t>
-      </w:r>
-      <w:bookmarkEnd w:id="23"/>
+      <w:bookmarkStart w:id="22" w:name="_Toc130999430"/>
+      <w:r>
+        <w:t>Potentielles</w:t>
+      </w:r>
+      <w:r>
+        <w:t xml:space="preserve"> erreurs restantes</w:t>
+      </w:r>
+      <w:bookmarkEnd w:id="22"/>
     </w:p>
     <w:p>
       <w:pPr>
@@ -5954,11 +5771,11 @@
         <w:ind w:left="0"/>
         <w:jc w:val="left"/>
       </w:pPr>
-      <w:bookmarkStart w:id="24" w:name="_Toc130999431"/>
+      <w:bookmarkStart w:id="23" w:name="_Toc130999431"/>
       <w:r>
         <w:t>Conclusion</w:t>
       </w:r>
-      <w:bookmarkEnd w:id="24"/>
+      <w:bookmarkEnd w:id="23"/>
     </w:p>
     <w:p>
       <w:pPr>
@@ -5968,11 +5785,11 @@
           <w:numId w:val="26"/>
         </w:numPr>
       </w:pPr>
-      <w:bookmarkStart w:id="25" w:name="_Toc130999432"/>
+      <w:bookmarkStart w:id="24" w:name="_Toc130999432"/>
       <w:r>
         <w:t>Objectifs atteints / non – atteints</w:t>
       </w:r>
-      <w:bookmarkEnd w:id="25"/>
+      <w:bookmarkEnd w:id="24"/>
     </w:p>
     <w:p>
       <w:pPr>
@@ -5982,11 +5799,11 @@
           <w:numId w:val="26"/>
         </w:numPr>
       </w:pPr>
-      <w:bookmarkStart w:id="26" w:name="_Toc130999433"/>
+      <w:bookmarkStart w:id="25" w:name="_Toc130999433"/>
       <w:r>
         <w:t>Points + / -</w:t>
       </w:r>
-      <w:bookmarkEnd w:id="26"/>
+      <w:bookmarkEnd w:id="25"/>
     </w:p>
     <w:p>
       <w:pPr>
@@ -5996,11 +5813,11 @@
           <w:numId w:val="26"/>
         </w:numPr>
       </w:pPr>
-      <w:bookmarkStart w:id="27" w:name="_Toc130999434"/>
+      <w:bookmarkStart w:id="26" w:name="_Toc130999434"/>
       <w:r>
         <w:t>Difficultés</w:t>
       </w:r>
-      <w:bookmarkEnd w:id="27"/>
+      <w:bookmarkEnd w:id="26"/>
     </w:p>
     <w:p>
       <w:pPr>
@@ -6010,11 +5827,11 @@
           <w:numId w:val="26"/>
         </w:numPr>
       </w:pPr>
-      <w:bookmarkStart w:id="28" w:name="_Toc130999435"/>
+      <w:bookmarkStart w:id="27" w:name="_Toc130999435"/>
       <w:r>
         <w:t>Possibles améliorations</w:t>
       </w:r>
-      <w:bookmarkEnd w:id="28"/>
+      <w:bookmarkEnd w:id="27"/>
     </w:p>
     <w:p>
       <w:pPr>
@@ -6026,11 +5843,11 @@
         <w:ind w:left="0"/>
         <w:jc w:val="left"/>
       </w:pPr>
-      <w:bookmarkStart w:id="29" w:name="_Toc130999436"/>
+      <w:bookmarkStart w:id="28" w:name="_Toc130999436"/>
       <w:r>
         <w:t>Annexes</w:t>
       </w:r>
-      <w:bookmarkEnd w:id="29"/>
+      <w:bookmarkEnd w:id="28"/>
     </w:p>
     <w:p>
       <w:pPr>
@@ -6040,16 +5857,16 @@
           <w:numId w:val="28"/>
         </w:numPr>
       </w:pPr>
-      <w:bookmarkStart w:id="30" w:name="_Toc130999437"/>
+      <w:bookmarkStart w:id="29" w:name="_Toc130999437"/>
       <w:r>
         <w:t>Bibliographie</w:t>
       </w:r>
-      <w:bookmarkEnd w:id="30"/>
+      <w:bookmarkEnd w:id="29"/>
     </w:p>
     <w:p/>
     <w:sectPr>
-      <w:headerReference w:type="default" r:id="rId28"/>
-      <w:footerReference w:type="default" r:id="rId29"/>
+      <w:headerReference w:type="default" r:id="rId24"/>
+      <w:footerReference w:type="default" r:id="rId25"/>
       <w:pgSz w:w="11906" w:h="16838"/>
       <w:pgMar w:top="1417" w:right="1417" w:bottom="1417" w:left="1417" w:header="708" w:footer="708" w:gutter="0"/>
       <w:pgBorders w:display="firstPage" w:offsetFrom="page">
@@ -6068,7 +5885,7 @@
 </file>
 
 <file path=word/endnotes.xml><?xml version="1.0" encoding="utf-8"?>
-<w:endnotes xmlns:wpc="http://schemas.microsoft.com/office/word/2010/wordprocessingCanvas" xmlns:cx="http://schemas.microsoft.com/office/drawing/2014/chartex" xmlns:cx1="http://schemas.microsoft.com/office/drawing/2015/9/8/chartex" xmlns:mc="http://schemas.openxmlformats.org/markup-compatibility/2006" xmlns:o="urn:schemas-microsoft-com:office:office" xmlns:r="http://schemas.openxmlformats.org/officeDocument/2006/relationships" xmlns:m="http://schemas.openxmlformats.org/officeDocument/2006/math" xmlns:v="urn:schemas-microsoft-com:vml" xmlns:wp14="http://schemas.microsoft.com/office/word/2010/wordprocessingDrawing" xmlns:wp="http://schemas.openxmlformats.org/drawingml/2006/wordprocessingDrawing" xmlns:w10="urn:schemas-microsoft-com:office:word" xmlns:w="http://schemas.openxmlformats.org/wordprocessingml/2006/main" xmlns:w14="http://schemas.microsoft.com/office/word/2010/wordml" xmlns:w15="http://schemas.microsoft.com/office/word/2012/wordml" xmlns:w16se="http://schemas.microsoft.com/office/word/2015/wordml/symex" xmlns:wpg="http://schemas.microsoft.com/office/word/2010/wordprocessingGroup" xmlns:wpi="http://schemas.microsoft.com/office/word/2010/wordprocessingInk" xmlns:wne="http://schemas.microsoft.com/office/word/2006/wordml" xmlns:wps="http://schemas.microsoft.com/office/word/2010/wordprocessingShape" mc:Ignorable="w14 w15 w16se wp14">
+<w:endnotes xmlns:wpc="http://schemas.microsoft.com/office/word/2010/wordprocessingCanvas" xmlns:cx="http://schemas.microsoft.com/office/drawing/2014/chartex" xmlns:cx1="http://schemas.microsoft.com/office/drawing/2015/9/8/chartex" xmlns:cx2="http://schemas.microsoft.com/office/drawing/2015/10/21/chartex" xmlns:cx3="http://schemas.microsoft.com/office/drawing/2016/5/9/chartex" xmlns:cx4="http://schemas.microsoft.com/office/drawing/2016/5/10/chartex" xmlns:cx5="http://schemas.microsoft.com/office/drawing/2016/5/11/chartex" xmlns:cx6="http://schemas.microsoft.com/office/drawing/2016/5/12/chartex" xmlns:cx7="http://schemas.microsoft.com/office/drawing/2016/5/13/chartex" xmlns:cx8="http://schemas.microsoft.com/office/drawing/2016/5/14/chartex" xmlns:mc="http://schemas.openxmlformats.org/markup-compatibility/2006" xmlns:aink="http://schemas.microsoft.com/office/drawing/2016/ink" xmlns:am3d="http://schemas.microsoft.com/office/drawing/2017/model3d" xmlns:o="urn:schemas-microsoft-com:office:office" xmlns:oel="http://schemas.microsoft.com/office/2019/extlst" xmlns:r="http://schemas.openxmlformats.org/officeDocument/2006/relationships" xmlns:m="http://schemas.openxmlformats.org/officeDocument/2006/math" xmlns:v="urn:schemas-microsoft-com:vml" xmlns:wp14="http://schemas.microsoft.com/office/word/2010/wordprocessingDrawing" xmlns:wp="http://schemas.openxmlformats.org/drawingml/2006/wordprocessingDrawing" xmlns:w10="urn:schemas-microsoft-com:office:word" xmlns:w="http://schemas.openxmlformats.org/wordprocessingml/2006/main" xmlns:w14="http://schemas.microsoft.com/office/word/2010/wordml" xmlns:w15="http://schemas.microsoft.com/office/word/2012/wordml" xmlns:w16cex="http://schemas.microsoft.com/office/word/2018/wordml/cex" xmlns:w16cid="http://schemas.microsoft.com/office/word/2016/wordml/cid" xmlns:w16="http://schemas.microsoft.com/office/word/2018/wordml" xmlns:w16sdtdh="http://schemas.microsoft.com/office/word/2020/wordml/sdtdatahash" xmlns:w16se="http://schemas.microsoft.com/office/word/2015/wordml/symex" xmlns:wpg="http://schemas.microsoft.com/office/word/2010/wordprocessingGroup" xmlns:wpi="http://schemas.microsoft.com/office/word/2010/wordprocessingInk" xmlns:wne="http://schemas.microsoft.com/office/word/2006/wordml" xmlns:wps="http://schemas.microsoft.com/office/word/2010/wordprocessingShape" mc:Ignorable="w14 w15 w16se w16cid w16 w16cex w16sdtdh wp14">
   <w:endnote w:type="separator" w:id="-1">
     <w:p>
       <w:pPr>
@@ -6093,7 +5910,7 @@
 </file>
 
 <file path=word/footer1.xml><?xml version="1.0" encoding="utf-8"?>
-<w:ftr xmlns:wpc="http://schemas.microsoft.com/office/word/2010/wordprocessingCanvas" xmlns:cx="http://schemas.microsoft.com/office/drawing/2014/chartex" xmlns:cx1="http://schemas.microsoft.com/office/drawing/2015/9/8/chartex" xmlns:mc="http://schemas.openxmlformats.org/markup-compatibility/2006" xmlns:o="urn:schemas-microsoft-com:office:office" xmlns:r="http://schemas.openxmlformats.org/officeDocument/2006/relationships" xmlns:m="http://schemas.openxmlformats.org/officeDocument/2006/math" xmlns:v="urn:schemas-microsoft-com:vml" xmlns:wp14="http://schemas.microsoft.com/office/word/2010/wordprocessingDrawing" xmlns:wp="http://schemas.openxmlformats.org/drawingml/2006/wordprocessingDrawing" xmlns:w10="urn:schemas-microsoft-com:office:word" xmlns:w="http://schemas.openxmlformats.org/wordprocessingml/2006/main" xmlns:w14="http://schemas.microsoft.com/office/word/2010/wordml" xmlns:w15="http://schemas.microsoft.com/office/word/2012/wordml" xmlns:w16se="http://schemas.microsoft.com/office/word/2015/wordml/symex" xmlns:wpg="http://schemas.microsoft.com/office/word/2010/wordprocessingGroup" xmlns:wpi="http://schemas.microsoft.com/office/word/2010/wordprocessingInk" xmlns:wne="http://schemas.microsoft.com/office/word/2006/wordml" xmlns:wps="http://schemas.microsoft.com/office/word/2010/wordprocessingShape" mc:Ignorable="w14 w15 w16se wp14">
+<w:ftr xmlns:wpc="http://schemas.microsoft.com/office/word/2010/wordprocessingCanvas" xmlns:cx="http://schemas.microsoft.com/office/drawing/2014/chartex" xmlns:cx1="http://schemas.microsoft.com/office/drawing/2015/9/8/chartex" xmlns:cx2="http://schemas.microsoft.com/office/drawing/2015/10/21/chartex" xmlns:cx3="http://schemas.microsoft.com/office/drawing/2016/5/9/chartex" xmlns:cx4="http://schemas.microsoft.com/office/drawing/2016/5/10/chartex" xmlns:cx5="http://schemas.microsoft.com/office/drawing/2016/5/11/chartex" xmlns:cx6="http://schemas.microsoft.com/office/drawing/2016/5/12/chartex" xmlns:cx7="http://schemas.microsoft.com/office/drawing/2016/5/13/chartex" xmlns:cx8="http://schemas.microsoft.com/office/drawing/2016/5/14/chartex" xmlns:mc="http://schemas.openxmlformats.org/markup-compatibility/2006" xmlns:aink="http://schemas.microsoft.com/office/drawing/2016/ink" xmlns:am3d="http://schemas.microsoft.com/office/drawing/2017/model3d" xmlns:o="urn:schemas-microsoft-com:office:office" xmlns:oel="http://schemas.microsoft.com/office/2019/extlst" xmlns:r="http://schemas.openxmlformats.org/officeDocument/2006/relationships" xmlns:m="http://schemas.openxmlformats.org/officeDocument/2006/math" xmlns:v="urn:schemas-microsoft-com:vml" xmlns:wp14="http://schemas.microsoft.com/office/word/2010/wordprocessingDrawing" xmlns:wp="http://schemas.openxmlformats.org/drawingml/2006/wordprocessingDrawing" xmlns:w10="urn:schemas-microsoft-com:office:word" xmlns:w="http://schemas.openxmlformats.org/wordprocessingml/2006/main" xmlns:w14="http://schemas.microsoft.com/office/word/2010/wordml" xmlns:w15="http://schemas.microsoft.com/office/word/2012/wordml" xmlns:w16cex="http://schemas.microsoft.com/office/word/2018/wordml/cex" xmlns:w16cid="http://schemas.microsoft.com/office/word/2016/wordml/cid" xmlns:w16="http://schemas.microsoft.com/office/word/2018/wordml" xmlns:w16sdtdh="http://schemas.microsoft.com/office/word/2020/wordml/sdtdatahash" xmlns:w16se="http://schemas.microsoft.com/office/word/2015/wordml/symex" xmlns:wpg="http://schemas.microsoft.com/office/word/2010/wordprocessingGroup" xmlns:wpi="http://schemas.microsoft.com/office/word/2010/wordprocessingInk" xmlns:wne="http://schemas.microsoft.com/office/word/2006/wordml" xmlns:wps="http://schemas.microsoft.com/office/word/2010/wordprocessingShape" mc:Ignorable="w14 w15 w16se w16cid w16 w16cex w16sdtdh wp14">
   <w:tbl>
     <w:tblPr>
       <w:tblStyle w:val="Grilledutableau"/>
@@ -6124,24 +5941,6 @@
           </w:pPr>
           <w:r>
             <w:t>Projet - Web</w:t>
-          </w:r>
-          <w:r>
-            <w:fldChar w:fldCharType="begin"/>
-          </w:r>
-          <w:r>
-            <w:instrText xml:space="preserve"> TIME \@ "dddd, d MMMM yyyy" </w:instrText>
-          </w:r>
-          <w:r>
-            <w:fldChar w:fldCharType="separate"/>
-          </w:r>
-          <w:r>
-            <w:rPr>
-              <w:noProof/>
-            </w:rPr>
-            <w:t>vendredi, 31 mars 2023</w:t>
-          </w:r>
-          <w:r>
-            <w:fldChar w:fldCharType="end"/>
           </w:r>
         </w:p>
       </w:tc>
@@ -6265,7 +6064,7 @@
             <w:rPr>
               <w:noProof/>
             </w:rPr>
-            <w:t>vendredi, 31 mars 2023</w:t>
+            <w:t>dimanche, 2 avril 2023</w:t>
           </w:r>
           <w:r>
             <w:fldChar w:fldCharType="end"/>
@@ -6284,7 +6083,7 @@
 </file>
 
 <file path=word/footnotes.xml><?xml version="1.0" encoding="utf-8"?>
-<w:footnotes xmlns:wpc="http://schemas.microsoft.com/office/word/2010/wordprocessingCanvas" xmlns:cx="http://schemas.microsoft.com/office/drawing/2014/chartex" xmlns:cx1="http://schemas.microsoft.com/office/drawing/2015/9/8/chartex" xmlns:mc="http://schemas.openxmlformats.org/markup-compatibility/2006" xmlns:o="urn:schemas-microsoft-com:office:office" xmlns:r="http://schemas.openxmlformats.org/officeDocument/2006/relationships" xmlns:m="http://schemas.openxmlformats.org/officeDocument/2006/math" xmlns:v="urn:schemas-microsoft-com:vml" xmlns:wp14="http://schemas.microsoft.com/office/word/2010/wordprocessingDrawing" xmlns:wp="http://schemas.openxmlformats.org/drawingml/2006/wordprocessingDrawing" xmlns:w10="urn:schemas-microsoft-com:office:word" xmlns:w="http://schemas.openxmlformats.org/wordprocessingml/2006/main" xmlns:w14="http://schemas.microsoft.com/office/word/2010/wordml" xmlns:w15="http://schemas.microsoft.com/office/word/2012/wordml" xmlns:w16se="http://schemas.microsoft.com/office/word/2015/wordml/symex" xmlns:wpg="http://schemas.microsoft.com/office/word/2010/wordprocessingGroup" xmlns:wpi="http://schemas.microsoft.com/office/word/2010/wordprocessingInk" xmlns:wne="http://schemas.microsoft.com/office/word/2006/wordml" xmlns:wps="http://schemas.microsoft.com/office/word/2010/wordprocessingShape" mc:Ignorable="w14 w15 w16se wp14">
+<w:footnotes xmlns:wpc="http://schemas.microsoft.com/office/word/2010/wordprocessingCanvas" xmlns:cx="http://schemas.microsoft.com/office/drawing/2014/chartex" xmlns:cx1="http://schemas.microsoft.com/office/drawing/2015/9/8/chartex" xmlns:cx2="http://schemas.microsoft.com/office/drawing/2015/10/21/chartex" xmlns:cx3="http://schemas.microsoft.com/office/drawing/2016/5/9/chartex" xmlns:cx4="http://schemas.microsoft.com/office/drawing/2016/5/10/chartex" xmlns:cx5="http://schemas.microsoft.com/office/drawing/2016/5/11/chartex" xmlns:cx6="http://schemas.microsoft.com/office/drawing/2016/5/12/chartex" xmlns:cx7="http://schemas.microsoft.com/office/drawing/2016/5/13/chartex" xmlns:cx8="http://schemas.microsoft.com/office/drawing/2016/5/14/chartex" xmlns:mc="http://schemas.openxmlformats.org/markup-compatibility/2006" xmlns:aink="http://schemas.microsoft.com/office/drawing/2016/ink" xmlns:am3d="http://schemas.microsoft.com/office/drawing/2017/model3d" xmlns:o="urn:schemas-microsoft-com:office:office" xmlns:oel="http://schemas.microsoft.com/office/2019/extlst" xmlns:r="http://schemas.openxmlformats.org/officeDocument/2006/relationships" xmlns:m="http://schemas.openxmlformats.org/officeDocument/2006/math" xmlns:v="urn:schemas-microsoft-com:vml" xmlns:wp14="http://schemas.microsoft.com/office/word/2010/wordprocessingDrawing" xmlns:wp="http://schemas.openxmlformats.org/drawingml/2006/wordprocessingDrawing" xmlns:w10="urn:schemas-microsoft-com:office:word" xmlns:w="http://schemas.openxmlformats.org/wordprocessingml/2006/main" xmlns:w14="http://schemas.microsoft.com/office/word/2010/wordml" xmlns:w15="http://schemas.microsoft.com/office/word/2012/wordml" xmlns:w16cex="http://schemas.microsoft.com/office/word/2018/wordml/cex" xmlns:w16cid="http://schemas.microsoft.com/office/word/2016/wordml/cid" xmlns:w16="http://schemas.microsoft.com/office/word/2018/wordml" xmlns:w16sdtdh="http://schemas.microsoft.com/office/word/2020/wordml/sdtdatahash" xmlns:w16se="http://schemas.microsoft.com/office/word/2015/wordml/symex" xmlns:wpg="http://schemas.microsoft.com/office/word/2010/wordprocessingGroup" xmlns:wpi="http://schemas.microsoft.com/office/word/2010/wordprocessingInk" xmlns:wne="http://schemas.microsoft.com/office/word/2006/wordml" xmlns:wps="http://schemas.microsoft.com/office/word/2010/wordprocessingShape" mc:Ignorable="w14 w15 w16se w16cid w16 w16cex w16sdtdh wp14">
   <w:footnote w:type="separator" w:id="-1">
     <w:p>
       <w:pPr>
@@ -6309,7 +6108,7 @@
 </file>
 
 <file path=word/header1.xml><?xml version="1.0" encoding="utf-8"?>
-<w:hdr xmlns:wpc="http://schemas.microsoft.com/office/word/2010/wordprocessingCanvas" xmlns:cx="http://schemas.microsoft.com/office/drawing/2014/chartex" xmlns:cx1="http://schemas.microsoft.com/office/drawing/2015/9/8/chartex" xmlns:mc="http://schemas.openxmlformats.org/markup-compatibility/2006" xmlns:o="urn:schemas-microsoft-com:office:office" xmlns:r="http://schemas.openxmlformats.org/officeDocument/2006/relationships" xmlns:m="http://schemas.openxmlformats.org/officeDocument/2006/math" xmlns:v="urn:schemas-microsoft-com:vml" xmlns:wp14="http://schemas.microsoft.com/office/word/2010/wordprocessingDrawing" xmlns:wp="http://schemas.openxmlformats.org/drawingml/2006/wordprocessingDrawing" xmlns:w10="urn:schemas-microsoft-com:office:word" xmlns:w="http://schemas.openxmlformats.org/wordprocessingml/2006/main" xmlns:w14="http://schemas.microsoft.com/office/word/2010/wordml" xmlns:w15="http://schemas.microsoft.com/office/word/2012/wordml" xmlns:w16se="http://schemas.microsoft.com/office/word/2015/wordml/symex" xmlns:wpg="http://schemas.microsoft.com/office/word/2010/wordprocessingGroup" xmlns:wpi="http://schemas.microsoft.com/office/word/2010/wordprocessingInk" xmlns:wne="http://schemas.microsoft.com/office/word/2006/wordml" xmlns:wps="http://schemas.microsoft.com/office/word/2010/wordprocessingShape" mc:Ignorable="w14 w15 w16se wp14">
+<w:hdr xmlns:wpc="http://schemas.microsoft.com/office/word/2010/wordprocessingCanvas" xmlns:cx="http://schemas.microsoft.com/office/drawing/2014/chartex" xmlns:cx1="http://schemas.microsoft.com/office/drawing/2015/9/8/chartex" xmlns:cx2="http://schemas.microsoft.com/office/drawing/2015/10/21/chartex" xmlns:cx3="http://schemas.microsoft.com/office/drawing/2016/5/9/chartex" xmlns:cx4="http://schemas.microsoft.com/office/drawing/2016/5/10/chartex" xmlns:cx5="http://schemas.microsoft.com/office/drawing/2016/5/11/chartex" xmlns:cx6="http://schemas.microsoft.com/office/drawing/2016/5/12/chartex" xmlns:cx7="http://schemas.microsoft.com/office/drawing/2016/5/13/chartex" xmlns:cx8="http://schemas.microsoft.com/office/drawing/2016/5/14/chartex" xmlns:mc="http://schemas.openxmlformats.org/markup-compatibility/2006" xmlns:aink="http://schemas.microsoft.com/office/drawing/2016/ink" xmlns:am3d="http://schemas.microsoft.com/office/drawing/2017/model3d" xmlns:o="urn:schemas-microsoft-com:office:office" xmlns:oel="http://schemas.microsoft.com/office/2019/extlst" xmlns:r="http://schemas.openxmlformats.org/officeDocument/2006/relationships" xmlns:m="http://schemas.openxmlformats.org/officeDocument/2006/math" xmlns:v="urn:schemas-microsoft-com:vml" xmlns:wp14="http://schemas.microsoft.com/office/word/2010/wordprocessingDrawing" xmlns:wp="http://schemas.openxmlformats.org/drawingml/2006/wordprocessingDrawing" xmlns:w10="urn:schemas-microsoft-com:office:word" xmlns:w="http://schemas.openxmlformats.org/wordprocessingml/2006/main" xmlns:w14="http://schemas.microsoft.com/office/word/2010/wordml" xmlns:w15="http://schemas.microsoft.com/office/word/2012/wordml" xmlns:w16cex="http://schemas.microsoft.com/office/word/2018/wordml/cex" xmlns:w16cid="http://schemas.microsoft.com/office/word/2016/wordml/cid" xmlns:w16="http://schemas.microsoft.com/office/word/2018/wordml" xmlns:w16sdtdh="http://schemas.microsoft.com/office/word/2020/wordml/sdtdatahash" xmlns:w16se="http://schemas.microsoft.com/office/word/2015/wordml/symex" xmlns:wpg="http://schemas.microsoft.com/office/word/2010/wordprocessingGroup" xmlns:wpi="http://schemas.microsoft.com/office/word/2010/wordprocessingInk" xmlns:wne="http://schemas.microsoft.com/office/word/2006/wordml" xmlns:wps="http://schemas.microsoft.com/office/word/2010/wordprocessingShape" mc:Ignorable="w14 w15 w16se w16cid w16 w16cex w16sdtdh wp14">
   <w:p>
     <w:pPr>
       <w:pStyle w:val="En-tte"/>
@@ -6327,7 +6126,7 @@
 </file>
 
 <file path=word/numbering.xml><?xml version="1.0" encoding="utf-8"?>
-<w:numbering xmlns:wpc="http://schemas.microsoft.com/office/word/2010/wordprocessingCanvas" xmlns:cx="http://schemas.microsoft.com/office/drawing/2014/chartex" xmlns:cx1="http://schemas.microsoft.com/office/drawing/2015/9/8/chartex" xmlns:mc="http://schemas.openxmlformats.org/markup-compatibility/2006" xmlns:o="urn:schemas-microsoft-com:office:office" xmlns:r="http://schemas.openxmlformats.org/officeDocument/2006/relationships" xmlns:m="http://schemas.openxmlformats.org/officeDocument/2006/math" xmlns:v="urn:schemas-microsoft-com:vml" xmlns:wp14="http://schemas.microsoft.com/office/word/2010/wordprocessingDrawing" xmlns:wp="http://schemas.openxmlformats.org/drawingml/2006/wordprocessingDrawing" xmlns:w10="urn:schemas-microsoft-com:office:word" xmlns:w="http://schemas.openxmlformats.org/wordprocessingml/2006/main" xmlns:w14="http://schemas.microsoft.com/office/word/2010/wordml" xmlns:w15="http://schemas.microsoft.com/office/word/2012/wordml" xmlns:w16se="http://schemas.microsoft.com/office/word/2015/wordml/symex" xmlns:wpg="http://schemas.microsoft.com/office/word/2010/wordprocessingGroup" xmlns:wpi="http://schemas.microsoft.com/office/word/2010/wordprocessingInk" xmlns:wne="http://schemas.microsoft.com/office/word/2006/wordml" xmlns:wps="http://schemas.microsoft.com/office/word/2010/wordprocessingShape" mc:Ignorable="w14 w15 w16se wp14">
+<w:numbering xmlns:wpc="http://schemas.microsoft.com/office/word/2010/wordprocessingCanvas" xmlns:cx="http://schemas.microsoft.com/office/drawing/2014/chartex" xmlns:cx1="http://schemas.microsoft.com/office/drawing/2015/9/8/chartex" xmlns:cx2="http://schemas.microsoft.com/office/drawing/2015/10/21/chartex" xmlns:cx3="http://schemas.microsoft.com/office/drawing/2016/5/9/chartex" xmlns:cx4="http://schemas.microsoft.com/office/drawing/2016/5/10/chartex" xmlns:cx5="http://schemas.microsoft.com/office/drawing/2016/5/11/chartex" xmlns:cx6="http://schemas.microsoft.com/office/drawing/2016/5/12/chartex" xmlns:cx7="http://schemas.microsoft.com/office/drawing/2016/5/13/chartex" xmlns:cx8="http://schemas.microsoft.com/office/drawing/2016/5/14/chartex" xmlns:mc="http://schemas.openxmlformats.org/markup-compatibility/2006" xmlns:aink="http://schemas.microsoft.com/office/drawing/2016/ink" xmlns:am3d="http://schemas.microsoft.com/office/drawing/2017/model3d" xmlns:o="urn:schemas-microsoft-com:office:office" xmlns:oel="http://schemas.microsoft.com/office/2019/extlst" xmlns:r="http://schemas.openxmlformats.org/officeDocument/2006/relationships" xmlns:m="http://schemas.openxmlformats.org/officeDocument/2006/math" xmlns:v="urn:schemas-microsoft-com:vml" xmlns:wp14="http://schemas.microsoft.com/office/word/2010/wordprocessingDrawing" xmlns:wp="http://schemas.openxmlformats.org/drawingml/2006/wordprocessingDrawing" xmlns:w10="urn:schemas-microsoft-com:office:word" xmlns:w="http://schemas.openxmlformats.org/wordprocessingml/2006/main" xmlns:w14="http://schemas.microsoft.com/office/word/2010/wordml" xmlns:w15="http://schemas.microsoft.com/office/word/2012/wordml" xmlns:w16cex="http://schemas.microsoft.com/office/word/2018/wordml/cex" xmlns:w16cid="http://schemas.microsoft.com/office/word/2016/wordml/cid" xmlns:w16="http://schemas.microsoft.com/office/word/2018/wordml" xmlns:w16sdtdh="http://schemas.microsoft.com/office/word/2020/wordml/sdtdatahash" xmlns:w16se="http://schemas.microsoft.com/office/word/2015/wordml/symex" xmlns:wpg="http://schemas.microsoft.com/office/word/2010/wordprocessingGroup" xmlns:wpi="http://schemas.microsoft.com/office/word/2010/wordprocessingInk" xmlns:wne="http://schemas.microsoft.com/office/word/2006/wordml" xmlns:wps="http://schemas.microsoft.com/office/word/2010/wordprocessingShape" mc:Ignorable="w14 w15 w16se w16cid w16 w16cex w16sdtdh wp14">
   <w:abstractNum w:abstractNumId="0" w15:restartNumberingAfterBreak="0">
     <w:nsid w:val="0BF56C8E"/>
     <w:multiLevelType w:val="hybridMultilevel"/>
@@ -9551,113 +9350,113 @@
       </w:rPr>
     </w:lvl>
   </w:abstractNum>
-  <w:num w:numId="1">
+  <w:num w:numId="1" w16cid:durableId="1365247221">
     <w:abstractNumId w:val="28"/>
   </w:num>
-  <w:num w:numId="2">
+  <w:num w:numId="2" w16cid:durableId="1587375264">
     <w:abstractNumId w:val="19"/>
   </w:num>
-  <w:num w:numId="3">
+  <w:num w:numId="3" w16cid:durableId="1987779336">
     <w:abstractNumId w:val="4"/>
   </w:num>
-  <w:num w:numId="4">
+  <w:num w:numId="4" w16cid:durableId="1033193924">
     <w:abstractNumId w:val="10"/>
   </w:num>
-  <w:num w:numId="5">
+  <w:num w:numId="5" w16cid:durableId="1600063001">
     <w:abstractNumId w:val="17"/>
   </w:num>
-  <w:num w:numId="6">
+  <w:num w:numId="6" w16cid:durableId="1010644115">
     <w:abstractNumId w:val="24"/>
   </w:num>
-  <w:num w:numId="7">
+  <w:num w:numId="7" w16cid:durableId="1696808585">
     <w:abstractNumId w:val="6"/>
   </w:num>
-  <w:num w:numId="8">
+  <w:num w:numId="8" w16cid:durableId="722480512">
     <w:abstractNumId w:val="16"/>
   </w:num>
-  <w:num w:numId="9">
+  <w:num w:numId="9" w16cid:durableId="738986781">
     <w:abstractNumId w:val="2"/>
   </w:num>
-  <w:num w:numId="10">
+  <w:num w:numId="10" w16cid:durableId="1945455682">
     <w:abstractNumId w:val="23"/>
   </w:num>
-  <w:num w:numId="11">
+  <w:num w:numId="11" w16cid:durableId="2125538873">
     <w:abstractNumId w:val="11"/>
   </w:num>
-  <w:num w:numId="12">
+  <w:num w:numId="12" w16cid:durableId="1400590777">
     <w:abstractNumId w:val="14"/>
   </w:num>
-  <w:num w:numId="13">
+  <w:num w:numId="13" w16cid:durableId="46144854">
     <w:abstractNumId w:val="8"/>
   </w:num>
-  <w:num w:numId="14">
+  <w:num w:numId="14" w16cid:durableId="2085368260">
     <w:abstractNumId w:val="32"/>
   </w:num>
-  <w:num w:numId="15">
+  <w:num w:numId="15" w16cid:durableId="1204443101">
     <w:abstractNumId w:val="30"/>
   </w:num>
-  <w:num w:numId="16">
+  <w:num w:numId="16" w16cid:durableId="1993026237">
     <w:abstractNumId w:val="1"/>
   </w:num>
-  <w:num w:numId="17">
+  <w:num w:numId="17" w16cid:durableId="1415979116">
     <w:abstractNumId w:val="5"/>
   </w:num>
-  <w:num w:numId="18">
+  <w:num w:numId="18" w16cid:durableId="2044673072">
     <w:abstractNumId w:val="22"/>
   </w:num>
-  <w:num w:numId="19">
+  <w:num w:numId="19" w16cid:durableId="1755660988">
     <w:abstractNumId w:val="33"/>
   </w:num>
-  <w:num w:numId="20">
+  <w:num w:numId="20" w16cid:durableId="2058122748">
     <w:abstractNumId w:val="3"/>
   </w:num>
-  <w:num w:numId="21">
+  <w:num w:numId="21" w16cid:durableId="1233079428">
     <w:abstractNumId w:val="21"/>
   </w:num>
-  <w:num w:numId="22">
+  <w:num w:numId="22" w16cid:durableId="429276211">
     <w:abstractNumId w:val="9"/>
   </w:num>
-  <w:num w:numId="23">
+  <w:num w:numId="23" w16cid:durableId="1617328911">
     <w:abstractNumId w:val="31"/>
   </w:num>
-  <w:num w:numId="24">
+  <w:num w:numId="24" w16cid:durableId="293753792">
     <w:abstractNumId w:val="29"/>
   </w:num>
-  <w:num w:numId="25">
+  <w:num w:numId="25" w16cid:durableId="1602453284">
     <w:abstractNumId w:val="0"/>
   </w:num>
-  <w:num w:numId="26">
+  <w:num w:numId="26" w16cid:durableId="791021695">
     <w:abstractNumId w:val="12"/>
   </w:num>
-  <w:num w:numId="27">
+  <w:num w:numId="27" w16cid:durableId="44644301">
     <w:abstractNumId w:val="15"/>
   </w:num>
-  <w:num w:numId="28">
+  <w:num w:numId="28" w16cid:durableId="1528446676">
     <w:abstractNumId w:val="27"/>
   </w:num>
-  <w:num w:numId="29">
+  <w:num w:numId="29" w16cid:durableId="251159897">
     <w:abstractNumId w:val="18"/>
   </w:num>
-  <w:num w:numId="30">
+  <w:num w:numId="30" w16cid:durableId="1964383247">
     <w:abstractNumId w:val="26"/>
   </w:num>
-  <w:num w:numId="31">
+  <w:num w:numId="31" w16cid:durableId="1012343092">
     <w:abstractNumId w:val="20"/>
   </w:num>
-  <w:num w:numId="32">
+  <w:num w:numId="32" w16cid:durableId="1467548653">
     <w:abstractNumId w:val="13"/>
   </w:num>
-  <w:num w:numId="33">
+  <w:num w:numId="33" w16cid:durableId="785807776">
     <w:abstractNumId w:val="25"/>
   </w:num>
-  <w:num w:numId="34">
+  <w:num w:numId="34" w16cid:durableId="1450008255">
     <w:abstractNumId w:val="7"/>
   </w:num>
 </w:numbering>
 </file>
 
 <file path=word/styles.xml><?xml version="1.0" encoding="utf-8"?>
-<w:styles xmlns:mc="http://schemas.openxmlformats.org/markup-compatibility/2006" xmlns:r="http://schemas.openxmlformats.org/officeDocument/2006/relationships" xmlns:w="http://schemas.openxmlformats.org/wordprocessingml/2006/main" xmlns:w14="http://schemas.microsoft.com/office/word/2010/wordml" xmlns:w15="http://schemas.microsoft.com/office/word/2012/wordml" xmlns:w16se="http://schemas.microsoft.com/office/word/2015/wordml/symex" mc:Ignorable="w14 w15 w16se">
+<w:styles xmlns:mc="http://schemas.openxmlformats.org/markup-compatibility/2006" xmlns:r="http://schemas.openxmlformats.org/officeDocument/2006/relationships" xmlns:w="http://schemas.openxmlformats.org/wordprocessingml/2006/main" xmlns:w14="http://schemas.microsoft.com/office/word/2010/wordml" xmlns:w15="http://schemas.microsoft.com/office/word/2012/wordml" xmlns:w16cex="http://schemas.microsoft.com/office/word/2018/wordml/cex" xmlns:w16cid="http://schemas.microsoft.com/office/word/2016/wordml/cid" xmlns:w16="http://schemas.microsoft.com/office/word/2018/wordml" xmlns:w16sdtdh="http://schemas.microsoft.com/office/word/2020/wordml/sdtdatahash" xmlns:w16se="http://schemas.microsoft.com/office/word/2015/wordml/symex" mc:Ignorable="w14 w15 w16se w16cid w16 w16cex w16sdtdh">
   <w:docDefaults>
     <w:rPrDefault>
       <w:rPr>
@@ -9673,7 +9472,7 @@
       </w:pPr>
     </w:pPrDefault>
   </w:docDefaults>
-  <w:latentStyles w:defLockedState="0" w:defUIPriority="99" w:defSemiHidden="0" w:defUnhideWhenUsed="0" w:defQFormat="0" w:count="371">
+  <w:latentStyles w:defLockedState="0" w:defUIPriority="99" w:defSemiHidden="0" w:defUnhideWhenUsed="0" w:defQFormat="0" w:count="376">
     <w:lsdException w:name="Normal" w:uiPriority="0" w:qFormat="1"/>
     <w:lsdException w:name="heading 1" w:uiPriority="9" w:qFormat="1"/>
     <w:lsdException w:name="heading 2" w:semiHidden="1" w:uiPriority="9" w:unhideWhenUsed="1" w:qFormat="1"/>
@@ -9779,7 +9578,6 @@
     <w:lsdException w:name="HTML Sample" w:semiHidden="1" w:unhideWhenUsed="1"/>
     <w:lsdException w:name="HTML Typewriter" w:semiHidden="1" w:unhideWhenUsed="1"/>
     <w:lsdException w:name="HTML Variable" w:semiHidden="1" w:unhideWhenUsed="1"/>
-    <w:lsdException w:name="Normal Table" w:semiHidden="1" w:unhideWhenUsed="1"/>
     <w:lsdException w:name="annotation subject" w:semiHidden="1" w:unhideWhenUsed="1"/>
     <w:lsdException w:name="No List" w:semiHidden="1" w:unhideWhenUsed="1"/>
     <w:lsdException w:name="Outline List 1" w:semiHidden="1" w:unhideWhenUsed="1"/>
@@ -9822,11 +9620,8 @@
     <w:lsdException w:name="Table Contemporary" w:semiHidden="1" w:unhideWhenUsed="1"/>
     <w:lsdException w:name="Table Elegant" w:semiHidden="1" w:unhideWhenUsed="1"/>
     <w:lsdException w:name="Table Professional" w:semiHidden="1" w:unhideWhenUsed="1"/>
-    <w:lsdException w:name="Table Subtle 1" w:semiHidden="1" w:unhideWhenUsed="1"/>
     <w:lsdException w:name="Table Subtle 2" w:semiHidden="1" w:unhideWhenUsed="1"/>
     <w:lsdException w:name="Table Web 1" w:semiHidden="1" w:unhideWhenUsed="1"/>
-    <w:lsdException w:name="Table Web 2" w:semiHidden="1" w:unhideWhenUsed="1"/>
-    <w:lsdException w:name="Table Web 3" w:semiHidden="1" w:unhideWhenUsed="1"/>
     <w:lsdException w:name="Balloon Text" w:semiHidden="1" w:unhideWhenUsed="1"/>
     <w:lsdException w:name="Table Grid" w:uiPriority="39"/>
     <w:lsdException w:name="Table Theme" w:semiHidden="1" w:unhideWhenUsed="1"/>
@@ -10045,6 +9840,11 @@
     <w:lsdException w:name="List Table 5 Dark Accent 6" w:uiPriority="50"/>
     <w:lsdException w:name="List Table 6 Colorful Accent 6" w:uiPriority="51"/>
     <w:lsdException w:name="List Table 7 Colorful Accent 6" w:uiPriority="52"/>
+    <w:lsdException w:name="Mention" w:semiHidden="1" w:unhideWhenUsed="1"/>
+    <w:lsdException w:name="Smart Hyperlink" w:semiHidden="1" w:unhideWhenUsed="1"/>
+    <w:lsdException w:name="Hashtag" w:semiHidden="1" w:unhideWhenUsed="1"/>
+    <w:lsdException w:name="Unresolved Mention" w:semiHidden="1" w:unhideWhenUsed="1"/>
+    <w:lsdException w:name="Smart Link" w:semiHidden="1" w:unhideWhenUsed="1"/>
   </w:latentStyles>
   <w:style w:type="paragraph" w:default="1" w:styleId="Normal">
     <w:name w:val="Normal"/>
@@ -10612,7 +10412,7 @@
       <w:szCs w:val="28"/>
     </w:rPr>
   </w:style>
-  <w:style w:type="character" w:styleId="Emphaseple">
+  <w:style w:type="character" w:styleId="Accentuationlgre">
     <w:name w:val="Subtle Emphasis"/>
     <w:basedOn w:val="Policepardfaut"/>
     <w:uiPriority w:val="19"/>
@@ -10625,7 +10425,7 @@
       <w:color w:val="595959" w:themeColor="text1" w:themeTint="A6"/>
     </w:rPr>
   </w:style>
-  <w:style w:type="character" w:styleId="Emphaseintense">
+  <w:style w:type="character" w:styleId="Accentuationintense">
     <w:name w:val="Intense Emphasis"/>
     <w:basedOn w:val="Policepardfaut"/>
     <w:uiPriority w:val="21"/>
@@ -10640,7 +10440,7 @@
       <w:color w:val="auto"/>
     </w:rPr>
   </w:style>
-  <w:style w:type="character" w:styleId="Rfrenceple">
+  <w:style w:type="character" w:styleId="Rfrencelgre">
     <w:name w:val="Subtle Reference"/>
     <w:basedOn w:val="Policepardfaut"/>
     <w:uiPriority w:val="31"/>

</xml_diff>

<commit_message>
Modification de la doc et nouveau diagramme
</commit_message>
<xml_diff>
--- a/Documentation/Documentation.docx
+++ b/Documentation/Documentation.docx
@@ -1009,7 +1009,7 @@
             </w:rPr>
             <w:fldChar w:fldCharType="separate"/>
           </w:r>
-          <w:hyperlink w:anchor="_Toc130999412" w:history="1">
+          <w:hyperlink w:anchor="_Toc131323022" w:history="1">
             <w:r>
               <w:rPr>
                 <w:rStyle w:val="Lienhypertexte"/>
@@ -1053,7 +1053,7 @@
                 <w:noProof/>
                 <w:webHidden/>
               </w:rPr>
-              <w:instrText xml:space="preserve"> PAGEREF _Toc130999412 \h </w:instrText>
+              <w:instrText xml:space="preserve"> PAGEREF _Toc131323022 \h </w:instrText>
             </w:r>
             <w:r>
               <w:rPr>
@@ -1099,7 +1099,7 @@
               <w:lang w:eastAsia="fr-CH"/>
             </w:rPr>
           </w:pPr>
-          <w:hyperlink w:anchor="_Toc130999413" w:history="1">
+          <w:hyperlink w:anchor="_Toc131323023" w:history="1">
             <w:r>
               <w:rPr>
                 <w:rStyle w:val="Lienhypertexte"/>
@@ -1144,7 +1144,7 @@
                 <w:noProof/>
                 <w:webHidden/>
               </w:rPr>
-              <w:instrText xml:space="preserve"> PAGEREF _Toc130999413 \h </w:instrText>
+              <w:instrText xml:space="preserve"> PAGEREF _Toc131323023 \h </w:instrText>
             </w:r>
             <w:r>
               <w:rPr>
@@ -1190,7 +1190,7 @@
               <w:lang w:eastAsia="fr-CH"/>
             </w:rPr>
           </w:pPr>
-          <w:hyperlink w:anchor="_Toc130999414" w:history="1">
+          <w:hyperlink w:anchor="_Toc131323024" w:history="1">
             <w:r>
               <w:rPr>
                 <w:rStyle w:val="Lienhypertexte"/>
@@ -1235,7 +1235,7 @@
                 <w:noProof/>
                 <w:webHidden/>
               </w:rPr>
-              <w:instrText xml:space="preserve"> PAGEREF _Toc130999414 \h </w:instrText>
+              <w:instrText xml:space="preserve"> PAGEREF _Toc131323024 \h </w:instrText>
             </w:r>
             <w:r>
               <w:rPr>
@@ -1281,7 +1281,7 @@
               <w:lang w:eastAsia="fr-CH"/>
             </w:rPr>
           </w:pPr>
-          <w:hyperlink w:anchor="_Toc130999415" w:history="1">
+          <w:hyperlink w:anchor="_Toc131323025" w:history="1">
             <w:r>
               <w:rPr>
                 <w:rStyle w:val="Lienhypertexte"/>
@@ -1325,7 +1325,7 @@
                 <w:noProof/>
                 <w:webHidden/>
               </w:rPr>
-              <w:instrText xml:space="preserve"> PAGEREF _Toc130999415 \h </w:instrText>
+              <w:instrText xml:space="preserve"> PAGEREF _Toc131323025 \h </w:instrText>
             </w:r>
             <w:r>
               <w:rPr>
@@ -1346,6 +1346,186 @@
                 <w:webHidden/>
               </w:rPr>
               <w:t>2</w:t>
+            </w:r>
+            <w:r>
+              <w:rPr>
+                <w:noProof/>
+                <w:webHidden/>
+              </w:rPr>
+              <w:fldChar w:fldCharType="end"/>
+            </w:r>
+          </w:hyperlink>
+        </w:p>
+        <w:p>
+          <w:pPr>
+            <w:pStyle w:val="TM1"/>
+            <w:tabs>
+              <w:tab w:val="left" w:pos="420"/>
+              <w:tab w:val="right" w:leader="dot" w:pos="9062"/>
+            </w:tabs>
+            <w:rPr>
+              <w:rFonts w:asciiTheme="minorHAnsi" w:hAnsiTheme="minorHAnsi"/>
+              <w:noProof/>
+              <w:sz w:val="22"/>
+              <w:szCs w:val="22"/>
+              <w:lang w:eastAsia="fr-CH"/>
+            </w:rPr>
+          </w:pPr>
+          <w:hyperlink w:anchor="_Toc131323026" w:history="1">
+            <w:r>
+              <w:rPr>
+                <w:rStyle w:val="Lienhypertexte"/>
+                <w:noProof/>
+              </w:rPr>
+              <w:t>3.</w:t>
+            </w:r>
+            <w:r>
+              <w:rPr>
+                <w:rFonts w:asciiTheme="minorHAnsi" w:hAnsiTheme="minorHAnsi"/>
+                <w:noProof/>
+                <w:sz w:val="22"/>
+                <w:szCs w:val="22"/>
+                <w:lang w:eastAsia="fr-CH"/>
+              </w:rPr>
+              <w:tab/>
+            </w:r>
+            <w:r>
+              <w:rPr>
+                <w:rStyle w:val="Lienhypertexte"/>
+                <w:noProof/>
+              </w:rPr>
+              <w:t>Planification</w:t>
+            </w:r>
+            <w:r>
+              <w:rPr>
+                <w:noProof/>
+                <w:webHidden/>
+              </w:rPr>
+              <w:tab/>
+            </w:r>
+            <w:r>
+              <w:rPr>
+                <w:noProof/>
+                <w:webHidden/>
+              </w:rPr>
+              <w:fldChar w:fldCharType="begin"/>
+            </w:r>
+            <w:r>
+              <w:rPr>
+                <w:noProof/>
+                <w:webHidden/>
+              </w:rPr>
+              <w:instrText xml:space="preserve"> PAGEREF _Toc131323026 \h </w:instrText>
+            </w:r>
+            <w:r>
+              <w:rPr>
+                <w:noProof/>
+                <w:webHidden/>
+              </w:rPr>
+            </w:r>
+            <w:r>
+              <w:rPr>
+                <w:noProof/>
+                <w:webHidden/>
+              </w:rPr>
+              <w:fldChar w:fldCharType="separate"/>
+            </w:r>
+            <w:r>
+              <w:rPr>
+                <w:noProof/>
+                <w:webHidden/>
+              </w:rPr>
+              <w:t>2</w:t>
+            </w:r>
+            <w:r>
+              <w:rPr>
+                <w:noProof/>
+                <w:webHidden/>
+              </w:rPr>
+              <w:fldChar w:fldCharType="end"/>
+            </w:r>
+          </w:hyperlink>
+        </w:p>
+        <w:p>
+          <w:pPr>
+            <w:pStyle w:val="TM1"/>
+            <w:tabs>
+              <w:tab w:val="left" w:pos="420"/>
+              <w:tab w:val="right" w:leader="dot" w:pos="9062"/>
+            </w:tabs>
+            <w:rPr>
+              <w:rFonts w:asciiTheme="minorHAnsi" w:hAnsiTheme="minorHAnsi"/>
+              <w:noProof/>
+              <w:sz w:val="22"/>
+              <w:szCs w:val="22"/>
+              <w:lang w:eastAsia="fr-CH"/>
+            </w:rPr>
+          </w:pPr>
+          <w:hyperlink w:anchor="_Toc131323027" w:history="1">
+            <w:r>
+              <w:rPr>
+                <w:rStyle w:val="Lienhypertexte"/>
+                <w:noProof/>
+              </w:rPr>
+              <w:t>4.</w:t>
+            </w:r>
+            <w:r>
+              <w:rPr>
+                <w:rFonts w:asciiTheme="minorHAnsi" w:hAnsiTheme="minorHAnsi"/>
+                <w:noProof/>
+                <w:sz w:val="22"/>
+                <w:szCs w:val="22"/>
+                <w:lang w:eastAsia="fr-CH"/>
+              </w:rPr>
+              <w:tab/>
+            </w:r>
+            <w:r>
+              <w:rPr>
+                <w:rStyle w:val="Lienhypertexte"/>
+                <w:noProof/>
+              </w:rPr>
+              <w:t>Analyse et conception</w:t>
+            </w:r>
+            <w:r>
+              <w:rPr>
+                <w:noProof/>
+                <w:webHidden/>
+              </w:rPr>
+              <w:tab/>
+            </w:r>
+            <w:r>
+              <w:rPr>
+                <w:noProof/>
+                <w:webHidden/>
+              </w:rPr>
+              <w:fldChar w:fldCharType="begin"/>
+            </w:r>
+            <w:r>
+              <w:rPr>
+                <w:noProof/>
+                <w:webHidden/>
+              </w:rPr>
+              <w:instrText xml:space="preserve"> PAGEREF _Toc131323027 \h </w:instrText>
+            </w:r>
+            <w:r>
+              <w:rPr>
+                <w:noProof/>
+                <w:webHidden/>
+              </w:rPr>
+            </w:r>
+            <w:r>
+              <w:rPr>
+                <w:noProof/>
+                <w:webHidden/>
+              </w:rPr>
+              <w:fldChar w:fldCharType="separate"/>
+            </w:r>
+            <w:r>
+              <w:rPr>
+                <w:noProof/>
+                <w:webHidden/>
+              </w:rPr>
+              <w:t>3</w:t>
             </w:r>
             <w:r>
               <w:rPr>
@@ -1371,7 +1551,7 @@
               <w:lang w:eastAsia="fr-CH"/>
             </w:rPr>
           </w:pPr>
-          <w:hyperlink w:anchor="_Toc130999416" w:history="1">
+          <w:hyperlink w:anchor="_Toc131323028" w:history="1">
             <w:r>
               <w:rPr>
                 <w:rStyle w:val="Lienhypertexte"/>
@@ -1394,7 +1574,7 @@
                 <w:rStyle w:val="Lienhypertexte"/>
                 <w:noProof/>
               </w:rPr>
-              <w:t>FTP utilisateur : projet_wy</w:t>
+              <w:t>Maquettes – Version PC</w:t>
             </w:r>
             <w:r>
               <w:rPr>
@@ -1415,7 +1595,7 @@
                 <w:noProof/>
                 <w:webHidden/>
               </w:rPr>
-              <w:instrText xml:space="preserve"> PAGEREF _Toc130999416 \h </w:instrText>
+              <w:instrText xml:space="preserve"> PAGEREF _Toc131323028 \h </w:instrText>
             </w:r>
             <w:r>
               <w:rPr>
@@ -1435,7 +1615,7 @@
                 <w:noProof/>
                 <w:webHidden/>
               </w:rPr>
-              <w:t>2</w:t>
+              <w:t>3</w:t>
             </w:r>
             <w:r>
               <w:rPr>
@@ -1461,7 +1641,7 @@
               <w:lang w:eastAsia="fr-CH"/>
             </w:rPr>
           </w:pPr>
-          <w:hyperlink w:anchor="_Toc130999417" w:history="1">
+          <w:hyperlink w:anchor="_Toc131323029" w:history="1">
             <w:r>
               <w:rPr>
                 <w:rStyle w:val="Lienhypertexte"/>
@@ -1484,15 +1664,7 @@
                 <w:rStyle w:val="Lienhypertexte"/>
                 <w:noProof/>
               </w:rPr>
-              <w:t xml:space="preserve">FTP mot de passe : </w:t>
-            </w:r>
-            <w:r>
-              <w:rPr>
-                <w:rStyle w:val="Lienhypertexte"/>
-                <w:rFonts w:eastAsia="Times New Roman"/>
-                <w:noProof/>
-              </w:rPr>
-              <w:t>ozTk0R.I209ipc9PVBy</w:t>
+              <w:t>Maquettes – Version mobile</w:t>
             </w:r>
             <w:r>
               <w:rPr>
@@ -1513,7 +1685,7 @@
                 <w:noProof/>
                 <w:webHidden/>
               </w:rPr>
-              <w:instrText xml:space="preserve"> PAGEREF _Toc130999417 \h </w:instrText>
+              <w:instrText xml:space="preserve"> PAGEREF _Toc131323029 \h </w:instrText>
             </w:r>
             <w:r>
               <w:rPr>
@@ -1533,7 +1705,7 @@
                 <w:noProof/>
                 <w:webHidden/>
               </w:rPr>
-              <w:t>2</w:t>
+              <w:t>7</w:t>
             </w:r>
             <w:r>
               <w:rPr>
@@ -1559,7 +1731,7 @@
               <w:lang w:eastAsia="fr-CH"/>
             </w:rPr>
           </w:pPr>
-          <w:hyperlink w:anchor="_Toc130999418" w:history="1">
+          <w:hyperlink w:anchor="_Toc131323030" w:history="1">
             <w:r>
               <w:rPr>
                 <w:rStyle w:val="Lienhypertexte"/>
@@ -1582,7 +1754,7 @@
                 <w:rStyle w:val="Lienhypertexte"/>
                 <w:noProof/>
               </w:rPr>
-              <w:t>URL du domaine : https://wearyou.mycpnv.ch</w:t>
+              <w:t>Use Case</w:t>
             </w:r>
             <w:r>
               <w:rPr>
@@ -1603,7 +1775,7 @@
                 <w:noProof/>
                 <w:webHidden/>
               </w:rPr>
-              <w:instrText xml:space="preserve"> PAGEREF _Toc130999418 \h </w:instrText>
+              <w:instrText xml:space="preserve"> PAGEREF _Toc131323030 \h </w:instrText>
             </w:r>
             <w:r>
               <w:rPr>
@@ -1623,7 +1795,277 @@
                 <w:noProof/>
                 <w:webHidden/>
               </w:rPr>
-              <w:t>2</w:t>
+              <w:t>9</w:t>
+            </w:r>
+            <w:r>
+              <w:rPr>
+                <w:noProof/>
+                <w:webHidden/>
+              </w:rPr>
+              <w:fldChar w:fldCharType="end"/>
+            </w:r>
+          </w:hyperlink>
+        </w:p>
+        <w:p>
+          <w:pPr>
+            <w:pStyle w:val="TM2"/>
+            <w:tabs>
+              <w:tab w:val="left" w:pos="660"/>
+              <w:tab w:val="right" w:leader="dot" w:pos="9062"/>
+            </w:tabs>
+            <w:rPr>
+              <w:rFonts w:asciiTheme="minorHAnsi" w:hAnsiTheme="minorHAnsi"/>
+              <w:noProof/>
+              <w:sz w:val="22"/>
+              <w:szCs w:val="22"/>
+              <w:lang w:eastAsia="fr-CH"/>
+            </w:rPr>
+          </w:pPr>
+          <w:hyperlink w:anchor="_Toc131323031" w:history="1">
+            <w:r>
+              <w:rPr>
+                <w:rStyle w:val="Lienhypertexte"/>
+                <w:noProof/>
+              </w:rPr>
+              <w:t>D.</w:t>
+            </w:r>
+            <w:r>
+              <w:rPr>
+                <w:rFonts w:asciiTheme="minorHAnsi" w:hAnsiTheme="minorHAnsi"/>
+                <w:noProof/>
+                <w:sz w:val="22"/>
+                <w:szCs w:val="22"/>
+                <w:lang w:eastAsia="fr-CH"/>
+              </w:rPr>
+              <w:tab/>
+            </w:r>
+            <w:r>
+              <w:rPr>
+                <w:rStyle w:val="Lienhypertexte"/>
+                <w:noProof/>
+              </w:rPr>
+              <w:t>Diagramme de flux</w:t>
+            </w:r>
+            <w:r>
+              <w:rPr>
+                <w:noProof/>
+                <w:webHidden/>
+              </w:rPr>
+              <w:tab/>
+            </w:r>
+            <w:r>
+              <w:rPr>
+                <w:noProof/>
+                <w:webHidden/>
+              </w:rPr>
+              <w:fldChar w:fldCharType="begin"/>
+            </w:r>
+            <w:r>
+              <w:rPr>
+                <w:noProof/>
+                <w:webHidden/>
+              </w:rPr>
+              <w:instrText xml:space="preserve"> PAGEREF _Toc131323031 \h </w:instrText>
+            </w:r>
+            <w:r>
+              <w:rPr>
+                <w:noProof/>
+                <w:webHidden/>
+              </w:rPr>
+            </w:r>
+            <w:r>
+              <w:rPr>
+                <w:noProof/>
+                <w:webHidden/>
+              </w:rPr>
+              <w:fldChar w:fldCharType="separate"/>
+            </w:r>
+            <w:r>
+              <w:rPr>
+                <w:noProof/>
+                <w:webHidden/>
+              </w:rPr>
+              <w:t>9</w:t>
+            </w:r>
+            <w:r>
+              <w:rPr>
+                <w:noProof/>
+                <w:webHidden/>
+              </w:rPr>
+              <w:fldChar w:fldCharType="end"/>
+            </w:r>
+          </w:hyperlink>
+        </w:p>
+        <w:p>
+          <w:pPr>
+            <w:pStyle w:val="TM2"/>
+            <w:tabs>
+              <w:tab w:val="left" w:pos="660"/>
+              <w:tab w:val="right" w:leader="dot" w:pos="9062"/>
+            </w:tabs>
+            <w:rPr>
+              <w:rFonts w:asciiTheme="minorHAnsi" w:hAnsiTheme="minorHAnsi"/>
+              <w:noProof/>
+              <w:sz w:val="22"/>
+              <w:szCs w:val="22"/>
+              <w:lang w:eastAsia="fr-CH"/>
+            </w:rPr>
+          </w:pPr>
+          <w:hyperlink w:anchor="_Toc131323032" w:history="1">
+            <w:r>
+              <w:rPr>
+                <w:rStyle w:val="Lienhypertexte"/>
+                <w:noProof/>
+              </w:rPr>
+              <w:t>E.</w:t>
+            </w:r>
+            <w:r>
+              <w:rPr>
+                <w:rFonts w:asciiTheme="minorHAnsi" w:hAnsiTheme="minorHAnsi"/>
+                <w:noProof/>
+                <w:sz w:val="22"/>
+                <w:szCs w:val="22"/>
+                <w:lang w:eastAsia="fr-CH"/>
+              </w:rPr>
+              <w:tab/>
+            </w:r>
+            <w:r>
+              <w:rPr>
+                <w:rStyle w:val="Lienhypertexte"/>
+                <w:noProof/>
+              </w:rPr>
+              <w:t>Stratégies de test</w:t>
+            </w:r>
+            <w:r>
+              <w:rPr>
+                <w:noProof/>
+                <w:webHidden/>
+              </w:rPr>
+              <w:tab/>
+            </w:r>
+            <w:r>
+              <w:rPr>
+                <w:noProof/>
+                <w:webHidden/>
+              </w:rPr>
+              <w:fldChar w:fldCharType="begin"/>
+            </w:r>
+            <w:r>
+              <w:rPr>
+                <w:noProof/>
+                <w:webHidden/>
+              </w:rPr>
+              <w:instrText xml:space="preserve"> PAGEREF _Toc131323032 \h </w:instrText>
+            </w:r>
+            <w:r>
+              <w:rPr>
+                <w:noProof/>
+                <w:webHidden/>
+              </w:rPr>
+            </w:r>
+            <w:r>
+              <w:rPr>
+                <w:noProof/>
+                <w:webHidden/>
+              </w:rPr>
+              <w:fldChar w:fldCharType="separate"/>
+            </w:r>
+            <w:r>
+              <w:rPr>
+                <w:noProof/>
+                <w:webHidden/>
+              </w:rPr>
+              <w:t>11</w:t>
+            </w:r>
+            <w:r>
+              <w:rPr>
+                <w:noProof/>
+                <w:webHidden/>
+              </w:rPr>
+              <w:fldChar w:fldCharType="end"/>
+            </w:r>
+          </w:hyperlink>
+        </w:p>
+        <w:p>
+          <w:pPr>
+            <w:pStyle w:val="TM2"/>
+            <w:tabs>
+              <w:tab w:val="left" w:pos="660"/>
+              <w:tab w:val="right" w:leader="dot" w:pos="9062"/>
+            </w:tabs>
+            <w:rPr>
+              <w:rFonts w:asciiTheme="minorHAnsi" w:hAnsiTheme="minorHAnsi"/>
+              <w:noProof/>
+              <w:sz w:val="22"/>
+              <w:szCs w:val="22"/>
+              <w:lang w:eastAsia="fr-CH"/>
+            </w:rPr>
+          </w:pPr>
+          <w:hyperlink w:anchor="_Toc131323033" w:history="1">
+            <w:r>
+              <w:rPr>
+                <w:rStyle w:val="Lienhypertexte"/>
+                <w:noProof/>
+              </w:rPr>
+              <w:t>F.</w:t>
+            </w:r>
+            <w:r>
+              <w:rPr>
+                <w:rFonts w:asciiTheme="minorHAnsi" w:hAnsiTheme="minorHAnsi"/>
+                <w:noProof/>
+                <w:sz w:val="22"/>
+                <w:szCs w:val="22"/>
+                <w:lang w:eastAsia="fr-CH"/>
+              </w:rPr>
+              <w:tab/>
+            </w:r>
+            <w:r>
+              <w:rPr>
+                <w:rStyle w:val="Lienhypertexte"/>
+                <w:noProof/>
+              </w:rPr>
+              <w:t>Documents de conception :</w:t>
+            </w:r>
+            <w:r>
+              <w:rPr>
+                <w:noProof/>
+                <w:webHidden/>
+              </w:rPr>
+              <w:tab/>
+            </w:r>
+            <w:r>
+              <w:rPr>
+                <w:noProof/>
+                <w:webHidden/>
+              </w:rPr>
+              <w:fldChar w:fldCharType="begin"/>
+            </w:r>
+            <w:r>
+              <w:rPr>
+                <w:noProof/>
+                <w:webHidden/>
+              </w:rPr>
+              <w:instrText xml:space="preserve"> PAGEREF _Toc131323033 \h </w:instrText>
+            </w:r>
+            <w:r>
+              <w:rPr>
+                <w:noProof/>
+                <w:webHidden/>
+              </w:rPr>
+            </w:r>
+            <w:r>
+              <w:rPr>
+                <w:noProof/>
+                <w:webHidden/>
+              </w:rPr>
+              <w:fldChar w:fldCharType="separate"/>
+            </w:r>
+            <w:r>
+              <w:rPr>
+                <w:noProof/>
+                <w:webHidden/>
+              </w:rPr>
+              <w:t>11</w:t>
             </w:r>
             <w:r>
               <w:rPr>
@@ -1649,13 +2091,13 @@
               <w:lang w:eastAsia="fr-CH"/>
             </w:rPr>
           </w:pPr>
-          <w:hyperlink w:anchor="_Toc130999419" w:history="1">
+          <w:hyperlink w:anchor="_Toc131323034" w:history="1">
             <w:r>
               <w:rPr>
                 <w:rStyle w:val="Lienhypertexte"/>
                 <w:noProof/>
               </w:rPr>
-              <w:t>3.</w:t>
+              <w:t>5.</w:t>
             </w:r>
             <w:r>
               <w:rPr>
@@ -1672,7 +2114,7 @@
                 <w:rStyle w:val="Lienhypertexte"/>
                 <w:noProof/>
               </w:rPr>
-              <w:t>Planification</w:t>
+              <w:t>Réalisation</w:t>
             </w:r>
             <w:r>
               <w:rPr>
@@ -1693,7 +2135,7 @@
                 <w:noProof/>
                 <w:webHidden/>
               </w:rPr>
-              <w:instrText xml:space="preserve"> PAGEREF _Toc130999419 \h </w:instrText>
+              <w:instrText xml:space="preserve"> PAGEREF _Toc131323034 \h </w:instrText>
             </w:r>
             <w:r>
               <w:rPr>
@@ -1713,7 +2155,277 @@
                 <w:noProof/>
                 <w:webHidden/>
               </w:rPr>
-              <w:t>2</w:t>
+              <w:t>11</w:t>
+            </w:r>
+            <w:r>
+              <w:rPr>
+                <w:noProof/>
+                <w:webHidden/>
+              </w:rPr>
+              <w:fldChar w:fldCharType="end"/>
+            </w:r>
+          </w:hyperlink>
+        </w:p>
+        <w:p>
+          <w:pPr>
+            <w:pStyle w:val="TM2"/>
+            <w:tabs>
+              <w:tab w:val="left" w:pos="660"/>
+              <w:tab w:val="right" w:leader="dot" w:pos="9062"/>
+            </w:tabs>
+            <w:rPr>
+              <w:rFonts w:asciiTheme="minorHAnsi" w:hAnsiTheme="minorHAnsi"/>
+              <w:noProof/>
+              <w:sz w:val="22"/>
+              <w:szCs w:val="22"/>
+              <w:lang w:eastAsia="fr-CH"/>
+            </w:rPr>
+          </w:pPr>
+          <w:hyperlink w:anchor="_Toc131323035" w:history="1">
+            <w:r>
+              <w:rPr>
+                <w:rStyle w:val="Lienhypertexte"/>
+                <w:noProof/>
+              </w:rPr>
+              <w:t>A.</w:t>
+            </w:r>
+            <w:r>
+              <w:rPr>
+                <w:rFonts w:asciiTheme="minorHAnsi" w:hAnsiTheme="minorHAnsi"/>
+                <w:noProof/>
+                <w:sz w:val="22"/>
+                <w:szCs w:val="22"/>
+                <w:lang w:eastAsia="fr-CH"/>
+              </w:rPr>
+              <w:tab/>
+            </w:r>
+            <w:r>
+              <w:rPr>
+                <w:rStyle w:val="Lienhypertexte"/>
+                <w:noProof/>
+              </w:rPr>
+              <w:t>Dossier de réalisation</w:t>
+            </w:r>
+            <w:r>
+              <w:rPr>
+                <w:noProof/>
+                <w:webHidden/>
+              </w:rPr>
+              <w:tab/>
+            </w:r>
+            <w:r>
+              <w:rPr>
+                <w:noProof/>
+                <w:webHidden/>
+              </w:rPr>
+              <w:fldChar w:fldCharType="begin"/>
+            </w:r>
+            <w:r>
+              <w:rPr>
+                <w:noProof/>
+                <w:webHidden/>
+              </w:rPr>
+              <w:instrText xml:space="preserve"> PAGEREF _Toc131323035 \h </w:instrText>
+            </w:r>
+            <w:r>
+              <w:rPr>
+                <w:noProof/>
+                <w:webHidden/>
+              </w:rPr>
+            </w:r>
+            <w:r>
+              <w:rPr>
+                <w:noProof/>
+                <w:webHidden/>
+              </w:rPr>
+              <w:fldChar w:fldCharType="separate"/>
+            </w:r>
+            <w:r>
+              <w:rPr>
+                <w:noProof/>
+                <w:webHidden/>
+              </w:rPr>
+              <w:t>11</w:t>
+            </w:r>
+            <w:r>
+              <w:rPr>
+                <w:noProof/>
+                <w:webHidden/>
+              </w:rPr>
+              <w:fldChar w:fldCharType="end"/>
+            </w:r>
+          </w:hyperlink>
+        </w:p>
+        <w:p>
+          <w:pPr>
+            <w:pStyle w:val="TM2"/>
+            <w:tabs>
+              <w:tab w:val="left" w:pos="660"/>
+              <w:tab w:val="right" w:leader="dot" w:pos="9062"/>
+            </w:tabs>
+            <w:rPr>
+              <w:rFonts w:asciiTheme="minorHAnsi" w:hAnsiTheme="minorHAnsi"/>
+              <w:noProof/>
+              <w:sz w:val="22"/>
+              <w:szCs w:val="22"/>
+              <w:lang w:eastAsia="fr-CH"/>
+            </w:rPr>
+          </w:pPr>
+          <w:hyperlink w:anchor="_Toc131323036" w:history="1">
+            <w:r>
+              <w:rPr>
+                <w:rStyle w:val="Lienhypertexte"/>
+                <w:noProof/>
+              </w:rPr>
+              <w:t>B.</w:t>
+            </w:r>
+            <w:r>
+              <w:rPr>
+                <w:rFonts w:asciiTheme="minorHAnsi" w:hAnsiTheme="minorHAnsi"/>
+                <w:noProof/>
+                <w:sz w:val="22"/>
+                <w:szCs w:val="22"/>
+                <w:lang w:eastAsia="fr-CH"/>
+              </w:rPr>
+              <w:tab/>
+            </w:r>
+            <w:r>
+              <w:rPr>
+                <w:rStyle w:val="Lienhypertexte"/>
+                <w:noProof/>
+              </w:rPr>
+              <w:t>Arborescence physique de nos fichiers</w:t>
+            </w:r>
+            <w:r>
+              <w:rPr>
+                <w:noProof/>
+                <w:webHidden/>
+              </w:rPr>
+              <w:tab/>
+            </w:r>
+            <w:r>
+              <w:rPr>
+                <w:noProof/>
+                <w:webHidden/>
+              </w:rPr>
+              <w:fldChar w:fldCharType="begin"/>
+            </w:r>
+            <w:r>
+              <w:rPr>
+                <w:noProof/>
+                <w:webHidden/>
+              </w:rPr>
+              <w:instrText xml:space="preserve"> PAGEREF _Toc131323036 \h </w:instrText>
+            </w:r>
+            <w:r>
+              <w:rPr>
+                <w:noProof/>
+                <w:webHidden/>
+              </w:rPr>
+            </w:r>
+            <w:r>
+              <w:rPr>
+                <w:noProof/>
+                <w:webHidden/>
+              </w:rPr>
+              <w:fldChar w:fldCharType="separate"/>
+            </w:r>
+            <w:r>
+              <w:rPr>
+                <w:noProof/>
+                <w:webHidden/>
+              </w:rPr>
+              <w:t>11</w:t>
+            </w:r>
+            <w:r>
+              <w:rPr>
+                <w:noProof/>
+                <w:webHidden/>
+              </w:rPr>
+              <w:fldChar w:fldCharType="end"/>
+            </w:r>
+          </w:hyperlink>
+        </w:p>
+        <w:p>
+          <w:pPr>
+            <w:pStyle w:val="TM2"/>
+            <w:tabs>
+              <w:tab w:val="left" w:pos="660"/>
+              <w:tab w:val="right" w:leader="dot" w:pos="9062"/>
+            </w:tabs>
+            <w:rPr>
+              <w:rFonts w:asciiTheme="minorHAnsi" w:hAnsiTheme="minorHAnsi"/>
+              <w:noProof/>
+              <w:sz w:val="22"/>
+              <w:szCs w:val="22"/>
+              <w:lang w:eastAsia="fr-CH"/>
+            </w:rPr>
+          </w:pPr>
+          <w:hyperlink w:anchor="_Toc131323037" w:history="1">
+            <w:r>
+              <w:rPr>
+                <w:rStyle w:val="Lienhypertexte"/>
+                <w:noProof/>
+              </w:rPr>
+              <w:t>C.</w:t>
+            </w:r>
+            <w:r>
+              <w:rPr>
+                <w:rFonts w:asciiTheme="minorHAnsi" w:hAnsiTheme="minorHAnsi"/>
+                <w:noProof/>
+                <w:sz w:val="22"/>
+                <w:szCs w:val="22"/>
+                <w:lang w:eastAsia="fr-CH"/>
+              </w:rPr>
+              <w:tab/>
+            </w:r>
+            <w:r>
+              <w:rPr>
+                <w:rStyle w:val="Lienhypertexte"/>
+                <w:noProof/>
+              </w:rPr>
+              <w:t>Potentielles erreurs restantes</w:t>
+            </w:r>
+            <w:r>
+              <w:rPr>
+                <w:noProof/>
+                <w:webHidden/>
+              </w:rPr>
+              <w:tab/>
+            </w:r>
+            <w:r>
+              <w:rPr>
+                <w:noProof/>
+                <w:webHidden/>
+              </w:rPr>
+              <w:fldChar w:fldCharType="begin"/>
+            </w:r>
+            <w:r>
+              <w:rPr>
+                <w:noProof/>
+                <w:webHidden/>
+              </w:rPr>
+              <w:instrText xml:space="preserve"> PAGEREF _Toc131323037 \h </w:instrText>
+            </w:r>
+            <w:r>
+              <w:rPr>
+                <w:noProof/>
+                <w:webHidden/>
+              </w:rPr>
+            </w:r>
+            <w:r>
+              <w:rPr>
+                <w:noProof/>
+                <w:webHidden/>
+              </w:rPr>
+              <w:fldChar w:fldCharType="separate"/>
+            </w:r>
+            <w:r>
+              <w:rPr>
+                <w:noProof/>
+                <w:webHidden/>
+              </w:rPr>
+              <w:t>12</w:t>
             </w:r>
             <w:r>
               <w:rPr>
@@ -1739,13 +2451,13 @@
               <w:lang w:eastAsia="fr-CH"/>
             </w:rPr>
           </w:pPr>
-          <w:hyperlink w:anchor="_Toc130999420" w:history="1">
+          <w:hyperlink w:anchor="_Toc131323038" w:history="1">
             <w:r>
               <w:rPr>
                 <w:rStyle w:val="Lienhypertexte"/>
                 <w:noProof/>
               </w:rPr>
-              <w:t>4.</w:t>
+              <w:t>6.</w:t>
             </w:r>
             <w:r>
               <w:rPr>
@@ -1762,7 +2474,7 @@
                 <w:rStyle w:val="Lienhypertexte"/>
                 <w:noProof/>
               </w:rPr>
-              <w:t>Analyse et conception</w:t>
+              <w:t>Conclusion</w:t>
             </w:r>
             <w:r>
               <w:rPr>
@@ -1783,7 +2495,7 @@
                 <w:noProof/>
                 <w:webHidden/>
               </w:rPr>
-              <w:instrText xml:space="preserve"> PAGEREF _Toc130999420 \h </w:instrText>
+              <w:instrText xml:space="preserve"> PAGEREF _Toc131323038 \h </w:instrText>
             </w:r>
             <w:r>
               <w:rPr>
@@ -1803,7 +2515,7 @@
                 <w:noProof/>
                 <w:webHidden/>
               </w:rPr>
-              <w:t>3</w:t>
+              <w:t>12</w:t>
             </w:r>
             <w:r>
               <w:rPr>
@@ -1829,7 +2541,7 @@
               <w:lang w:eastAsia="fr-CH"/>
             </w:rPr>
           </w:pPr>
-          <w:hyperlink w:anchor="_Toc130999421" w:history="1">
+          <w:hyperlink w:anchor="_Toc131323039" w:history="1">
             <w:r>
               <w:rPr>
                 <w:rStyle w:val="Lienhypertexte"/>
@@ -1852,7 +2564,7 @@
                 <w:rStyle w:val="Lienhypertexte"/>
                 <w:noProof/>
               </w:rPr>
-              <w:t>Maquettes – Version PC</w:t>
+              <w:t>Objectifs atteints / non – atteints</w:t>
             </w:r>
             <w:r>
               <w:rPr>
@@ -1873,7 +2585,7 @@
                 <w:noProof/>
                 <w:webHidden/>
               </w:rPr>
-              <w:instrText xml:space="preserve"> PAGEREF _Toc130999421 \h </w:instrText>
+              <w:instrText xml:space="preserve"> PAGEREF _Toc131323039 \h </w:instrText>
             </w:r>
             <w:r>
               <w:rPr>
@@ -1893,7 +2605,7 @@
                 <w:noProof/>
                 <w:webHidden/>
               </w:rPr>
-              <w:t>3</w:t>
+              <w:t>12</w:t>
             </w:r>
             <w:r>
               <w:rPr>
@@ -1919,7 +2631,7 @@
               <w:lang w:eastAsia="fr-CH"/>
             </w:rPr>
           </w:pPr>
-          <w:hyperlink w:anchor="_Toc130999422" w:history="1">
+          <w:hyperlink w:anchor="_Toc131323040" w:history="1">
             <w:r>
               <w:rPr>
                 <w:rStyle w:val="Lienhypertexte"/>
@@ -1942,7 +2654,7 @@
                 <w:rStyle w:val="Lienhypertexte"/>
                 <w:noProof/>
               </w:rPr>
-              <w:t>Maquettes – Version mobile</w:t>
+              <w:t>Points + / -</w:t>
             </w:r>
             <w:r>
               <w:rPr>
@@ -1963,7 +2675,7 @@
                 <w:noProof/>
                 <w:webHidden/>
               </w:rPr>
-              <w:instrText xml:space="preserve"> PAGEREF _Toc130999422 \h </w:instrText>
+              <w:instrText xml:space="preserve"> PAGEREF _Toc131323040 \h </w:instrText>
             </w:r>
             <w:r>
               <w:rPr>
@@ -1983,7 +2695,7 @@
                 <w:noProof/>
                 <w:webHidden/>
               </w:rPr>
-              <w:t>7</w:t>
+              <w:t>12</w:t>
             </w:r>
             <w:r>
               <w:rPr>
@@ -2009,7 +2721,7 @@
               <w:lang w:eastAsia="fr-CH"/>
             </w:rPr>
           </w:pPr>
-          <w:hyperlink w:anchor="_Toc130999423" w:history="1">
+          <w:hyperlink w:anchor="_Toc131323041" w:history="1">
             <w:r>
               <w:rPr>
                 <w:rStyle w:val="Lienhypertexte"/>
@@ -2032,7 +2744,7 @@
                 <w:rStyle w:val="Lienhypertexte"/>
                 <w:noProof/>
               </w:rPr>
-              <w:t>Use Case</w:t>
+              <w:t>Possibles améliorations</w:t>
             </w:r>
             <w:r>
               <w:rPr>
@@ -2053,7 +2765,7 @@
                 <w:noProof/>
                 <w:webHidden/>
               </w:rPr>
-              <w:instrText xml:space="preserve"> PAGEREF _Toc130999423 \h </w:instrText>
+              <w:instrText xml:space="preserve"> PAGEREF _Toc131323041 \h </w:instrText>
             </w:r>
             <w:r>
               <w:rPr>
@@ -2073,7 +2785,97 @@
                 <w:noProof/>
                 <w:webHidden/>
               </w:rPr>
-              <w:t>9</w:t>
+              <w:t>13</w:t>
+            </w:r>
+            <w:r>
+              <w:rPr>
+                <w:noProof/>
+                <w:webHidden/>
+              </w:rPr>
+              <w:fldChar w:fldCharType="end"/>
+            </w:r>
+          </w:hyperlink>
+        </w:p>
+        <w:p>
+          <w:pPr>
+            <w:pStyle w:val="TM1"/>
+            <w:tabs>
+              <w:tab w:val="left" w:pos="420"/>
+              <w:tab w:val="right" w:leader="dot" w:pos="9062"/>
+            </w:tabs>
+            <w:rPr>
+              <w:rFonts w:asciiTheme="minorHAnsi" w:hAnsiTheme="minorHAnsi"/>
+              <w:noProof/>
+              <w:sz w:val="22"/>
+              <w:szCs w:val="22"/>
+              <w:lang w:eastAsia="fr-CH"/>
+            </w:rPr>
+          </w:pPr>
+          <w:hyperlink w:anchor="_Toc131323042" w:history="1">
+            <w:r>
+              <w:rPr>
+                <w:rStyle w:val="Lienhypertexte"/>
+                <w:noProof/>
+              </w:rPr>
+              <w:t>7.</w:t>
+            </w:r>
+            <w:r>
+              <w:rPr>
+                <w:rFonts w:asciiTheme="minorHAnsi" w:hAnsiTheme="minorHAnsi"/>
+                <w:noProof/>
+                <w:sz w:val="22"/>
+                <w:szCs w:val="22"/>
+                <w:lang w:eastAsia="fr-CH"/>
+              </w:rPr>
+              <w:tab/>
+            </w:r>
+            <w:r>
+              <w:rPr>
+                <w:rStyle w:val="Lienhypertexte"/>
+                <w:noProof/>
+              </w:rPr>
+              <w:t>Annexes</w:t>
+            </w:r>
+            <w:r>
+              <w:rPr>
+                <w:noProof/>
+                <w:webHidden/>
+              </w:rPr>
+              <w:tab/>
+            </w:r>
+            <w:r>
+              <w:rPr>
+                <w:noProof/>
+                <w:webHidden/>
+              </w:rPr>
+              <w:fldChar w:fldCharType="begin"/>
+            </w:r>
+            <w:r>
+              <w:rPr>
+                <w:noProof/>
+                <w:webHidden/>
+              </w:rPr>
+              <w:instrText xml:space="preserve"> PAGEREF _Toc131323042 \h </w:instrText>
+            </w:r>
+            <w:r>
+              <w:rPr>
+                <w:noProof/>
+                <w:webHidden/>
+              </w:rPr>
+            </w:r>
+            <w:r>
+              <w:rPr>
+                <w:noProof/>
+                <w:webHidden/>
+              </w:rPr>
+              <w:fldChar w:fldCharType="separate"/>
+            </w:r>
+            <w:r>
+              <w:rPr>
+                <w:noProof/>
+                <w:webHidden/>
+              </w:rPr>
+              <w:t>13</w:t>
             </w:r>
             <w:r>
               <w:rPr>
@@ -2099,13 +2901,13 @@
               <w:lang w:eastAsia="fr-CH"/>
             </w:rPr>
           </w:pPr>
-          <w:hyperlink w:anchor="_Toc130999424" w:history="1">
+          <w:hyperlink w:anchor="_Toc131323043" w:history="1">
             <w:r>
               <w:rPr>
                 <w:rStyle w:val="Lienhypertexte"/>
                 <w:noProof/>
               </w:rPr>
-              <w:t>D.</w:t>
+              <w:t>A.</w:t>
             </w:r>
             <w:r>
               <w:rPr>
@@ -2122,7 +2924,7 @@
                 <w:rStyle w:val="Lienhypertexte"/>
                 <w:noProof/>
               </w:rPr>
-              <w:t>Diagramme de flux</w:t>
+              <w:t>Bibliographie</w:t>
             </w:r>
             <w:r>
               <w:rPr>
@@ -2143,7 +2945,7 @@
                 <w:noProof/>
                 <w:webHidden/>
               </w:rPr>
-              <w:instrText xml:space="preserve"> PAGEREF _Toc130999424 \h </w:instrText>
+              <w:instrText xml:space="preserve"> PAGEREF _Toc131323043 \h </w:instrText>
             </w:r>
             <w:r>
               <w:rPr>
@@ -2163,1177 +2965,7 @@
                 <w:noProof/>
                 <w:webHidden/>
               </w:rPr>
-              <w:t>9</w:t>
-            </w:r>
-            <w:r>
-              <w:rPr>
-                <w:noProof/>
-                <w:webHidden/>
-              </w:rPr>
-              <w:fldChar w:fldCharType="end"/>
-            </w:r>
-          </w:hyperlink>
-        </w:p>
-        <w:p>
-          <w:pPr>
-            <w:pStyle w:val="TM2"/>
-            <w:tabs>
-              <w:tab w:val="left" w:pos="660"/>
-              <w:tab w:val="right" w:leader="dot" w:pos="9062"/>
-            </w:tabs>
-            <w:rPr>
-              <w:rFonts w:asciiTheme="minorHAnsi" w:hAnsiTheme="minorHAnsi"/>
-              <w:noProof/>
-              <w:sz w:val="22"/>
-              <w:szCs w:val="22"/>
-              <w:lang w:eastAsia="fr-CH"/>
-            </w:rPr>
-          </w:pPr>
-          <w:hyperlink w:anchor="_Toc130999425" w:history="1">
-            <w:r>
-              <w:rPr>
-                <w:rStyle w:val="Lienhypertexte"/>
-                <w:noProof/>
-              </w:rPr>
-              <w:t>E.</w:t>
-            </w:r>
-            <w:r>
-              <w:rPr>
-                <w:rFonts w:asciiTheme="minorHAnsi" w:hAnsiTheme="minorHAnsi"/>
-                <w:noProof/>
-                <w:sz w:val="22"/>
-                <w:szCs w:val="22"/>
-                <w:lang w:eastAsia="fr-CH"/>
-              </w:rPr>
-              <w:tab/>
-            </w:r>
-            <w:r>
-              <w:rPr>
-                <w:rStyle w:val="Lienhypertexte"/>
-                <w:noProof/>
-              </w:rPr>
-              <w:t>Stratégies de test</w:t>
-            </w:r>
-            <w:r>
-              <w:rPr>
-                <w:noProof/>
-                <w:webHidden/>
-              </w:rPr>
-              <w:tab/>
-            </w:r>
-            <w:r>
-              <w:rPr>
-                <w:noProof/>
-                <w:webHidden/>
-              </w:rPr>
-              <w:fldChar w:fldCharType="begin"/>
-            </w:r>
-            <w:r>
-              <w:rPr>
-                <w:noProof/>
-                <w:webHidden/>
-              </w:rPr>
-              <w:instrText xml:space="preserve"> PAGEREF _Toc130999425 \h </w:instrText>
-            </w:r>
-            <w:r>
-              <w:rPr>
-                <w:noProof/>
-                <w:webHidden/>
-              </w:rPr>
-            </w:r>
-            <w:r>
-              <w:rPr>
-                <w:noProof/>
-                <w:webHidden/>
-              </w:rPr>
-              <w:fldChar w:fldCharType="separate"/>
-            </w:r>
-            <w:r>
-              <w:rPr>
-                <w:noProof/>
-                <w:webHidden/>
-              </w:rPr>
               <w:t>13</w:t>
-            </w:r>
-            <w:r>
-              <w:rPr>
-                <w:noProof/>
-                <w:webHidden/>
-              </w:rPr>
-              <w:fldChar w:fldCharType="end"/>
-            </w:r>
-          </w:hyperlink>
-        </w:p>
-        <w:p>
-          <w:pPr>
-            <w:pStyle w:val="TM2"/>
-            <w:tabs>
-              <w:tab w:val="left" w:pos="660"/>
-              <w:tab w:val="right" w:leader="dot" w:pos="9062"/>
-            </w:tabs>
-            <w:rPr>
-              <w:rFonts w:asciiTheme="minorHAnsi" w:hAnsiTheme="minorHAnsi"/>
-              <w:noProof/>
-              <w:sz w:val="22"/>
-              <w:szCs w:val="22"/>
-              <w:lang w:eastAsia="fr-CH"/>
-            </w:rPr>
-          </w:pPr>
-          <w:hyperlink w:anchor="_Toc130999426" w:history="1">
-            <w:r>
-              <w:rPr>
-                <w:rStyle w:val="Lienhypertexte"/>
-                <w:noProof/>
-              </w:rPr>
-              <w:t>F.</w:t>
-            </w:r>
-            <w:r>
-              <w:rPr>
-                <w:rFonts w:asciiTheme="minorHAnsi" w:hAnsiTheme="minorHAnsi"/>
-                <w:noProof/>
-                <w:sz w:val="22"/>
-                <w:szCs w:val="22"/>
-                <w:lang w:eastAsia="fr-CH"/>
-              </w:rPr>
-              <w:tab/>
-            </w:r>
-            <w:r>
-              <w:rPr>
-                <w:rStyle w:val="Lienhypertexte"/>
-                <w:noProof/>
-              </w:rPr>
-              <w:t>Documents de conception :</w:t>
-            </w:r>
-            <w:r>
-              <w:rPr>
-                <w:noProof/>
-                <w:webHidden/>
-              </w:rPr>
-              <w:tab/>
-            </w:r>
-            <w:r>
-              <w:rPr>
-                <w:noProof/>
-                <w:webHidden/>
-              </w:rPr>
-              <w:fldChar w:fldCharType="begin"/>
-            </w:r>
-            <w:r>
-              <w:rPr>
-                <w:noProof/>
-                <w:webHidden/>
-              </w:rPr>
-              <w:instrText xml:space="preserve"> PAGEREF _Toc130999426 \h </w:instrText>
-            </w:r>
-            <w:r>
-              <w:rPr>
-                <w:noProof/>
-                <w:webHidden/>
-              </w:rPr>
-            </w:r>
-            <w:r>
-              <w:rPr>
-                <w:noProof/>
-                <w:webHidden/>
-              </w:rPr>
-              <w:fldChar w:fldCharType="separate"/>
-            </w:r>
-            <w:r>
-              <w:rPr>
-                <w:noProof/>
-                <w:webHidden/>
-              </w:rPr>
-              <w:t>13</w:t>
-            </w:r>
-            <w:r>
-              <w:rPr>
-                <w:noProof/>
-                <w:webHidden/>
-              </w:rPr>
-              <w:fldChar w:fldCharType="end"/>
-            </w:r>
-          </w:hyperlink>
-        </w:p>
-        <w:p>
-          <w:pPr>
-            <w:pStyle w:val="TM1"/>
-            <w:tabs>
-              <w:tab w:val="left" w:pos="420"/>
-              <w:tab w:val="right" w:leader="dot" w:pos="9062"/>
-            </w:tabs>
-            <w:rPr>
-              <w:rFonts w:asciiTheme="minorHAnsi" w:hAnsiTheme="minorHAnsi"/>
-              <w:noProof/>
-              <w:sz w:val="22"/>
-              <w:szCs w:val="22"/>
-              <w:lang w:eastAsia="fr-CH"/>
-            </w:rPr>
-          </w:pPr>
-          <w:hyperlink w:anchor="_Toc130999427" w:history="1">
-            <w:r>
-              <w:rPr>
-                <w:rStyle w:val="Lienhypertexte"/>
-                <w:noProof/>
-              </w:rPr>
-              <w:t>5.</w:t>
-            </w:r>
-            <w:r>
-              <w:rPr>
-                <w:rFonts w:asciiTheme="minorHAnsi" w:hAnsiTheme="minorHAnsi"/>
-                <w:noProof/>
-                <w:sz w:val="22"/>
-                <w:szCs w:val="22"/>
-                <w:lang w:eastAsia="fr-CH"/>
-              </w:rPr>
-              <w:tab/>
-            </w:r>
-            <w:r>
-              <w:rPr>
-                <w:rStyle w:val="Lienhypertexte"/>
-                <w:noProof/>
-              </w:rPr>
-              <w:t>Réalisation</w:t>
-            </w:r>
-            <w:r>
-              <w:rPr>
-                <w:noProof/>
-                <w:webHidden/>
-              </w:rPr>
-              <w:tab/>
-            </w:r>
-            <w:r>
-              <w:rPr>
-                <w:noProof/>
-                <w:webHidden/>
-              </w:rPr>
-              <w:fldChar w:fldCharType="begin"/>
-            </w:r>
-            <w:r>
-              <w:rPr>
-                <w:noProof/>
-                <w:webHidden/>
-              </w:rPr>
-              <w:instrText xml:space="preserve"> PAGEREF _Toc130999427 \h </w:instrText>
-            </w:r>
-            <w:r>
-              <w:rPr>
-                <w:noProof/>
-                <w:webHidden/>
-              </w:rPr>
-            </w:r>
-            <w:r>
-              <w:rPr>
-                <w:noProof/>
-                <w:webHidden/>
-              </w:rPr>
-              <w:fldChar w:fldCharType="separate"/>
-            </w:r>
-            <w:r>
-              <w:rPr>
-                <w:noProof/>
-                <w:webHidden/>
-              </w:rPr>
-              <w:t>14</w:t>
-            </w:r>
-            <w:r>
-              <w:rPr>
-                <w:noProof/>
-                <w:webHidden/>
-              </w:rPr>
-              <w:fldChar w:fldCharType="end"/>
-            </w:r>
-          </w:hyperlink>
-        </w:p>
-        <w:p>
-          <w:pPr>
-            <w:pStyle w:val="TM2"/>
-            <w:tabs>
-              <w:tab w:val="left" w:pos="660"/>
-              <w:tab w:val="right" w:leader="dot" w:pos="9062"/>
-            </w:tabs>
-            <w:rPr>
-              <w:rFonts w:asciiTheme="minorHAnsi" w:hAnsiTheme="minorHAnsi"/>
-              <w:noProof/>
-              <w:sz w:val="22"/>
-              <w:szCs w:val="22"/>
-              <w:lang w:eastAsia="fr-CH"/>
-            </w:rPr>
-          </w:pPr>
-          <w:hyperlink w:anchor="_Toc130999428" w:history="1">
-            <w:r>
-              <w:rPr>
-                <w:rStyle w:val="Lienhypertexte"/>
-                <w:noProof/>
-              </w:rPr>
-              <w:t>A.</w:t>
-            </w:r>
-            <w:r>
-              <w:rPr>
-                <w:rFonts w:asciiTheme="minorHAnsi" w:hAnsiTheme="minorHAnsi"/>
-                <w:noProof/>
-                <w:sz w:val="22"/>
-                <w:szCs w:val="22"/>
-                <w:lang w:eastAsia="fr-CH"/>
-              </w:rPr>
-              <w:tab/>
-            </w:r>
-            <w:r>
-              <w:rPr>
-                <w:rStyle w:val="Lienhypertexte"/>
-                <w:noProof/>
-              </w:rPr>
-              <w:t>Dossier de réalisation</w:t>
-            </w:r>
-            <w:r>
-              <w:rPr>
-                <w:noProof/>
-                <w:webHidden/>
-              </w:rPr>
-              <w:tab/>
-            </w:r>
-            <w:r>
-              <w:rPr>
-                <w:noProof/>
-                <w:webHidden/>
-              </w:rPr>
-              <w:fldChar w:fldCharType="begin"/>
-            </w:r>
-            <w:r>
-              <w:rPr>
-                <w:noProof/>
-                <w:webHidden/>
-              </w:rPr>
-              <w:instrText xml:space="preserve"> PAGEREF _Toc130999428 \h </w:instrText>
-            </w:r>
-            <w:r>
-              <w:rPr>
-                <w:noProof/>
-                <w:webHidden/>
-              </w:rPr>
-            </w:r>
-            <w:r>
-              <w:rPr>
-                <w:noProof/>
-                <w:webHidden/>
-              </w:rPr>
-              <w:fldChar w:fldCharType="separate"/>
-            </w:r>
-            <w:r>
-              <w:rPr>
-                <w:noProof/>
-                <w:webHidden/>
-              </w:rPr>
-              <w:t>14</w:t>
-            </w:r>
-            <w:r>
-              <w:rPr>
-                <w:noProof/>
-                <w:webHidden/>
-              </w:rPr>
-              <w:fldChar w:fldCharType="end"/>
-            </w:r>
-          </w:hyperlink>
-        </w:p>
-        <w:p>
-          <w:pPr>
-            <w:pStyle w:val="TM2"/>
-            <w:tabs>
-              <w:tab w:val="left" w:pos="660"/>
-              <w:tab w:val="right" w:leader="dot" w:pos="9062"/>
-            </w:tabs>
-            <w:rPr>
-              <w:rFonts w:asciiTheme="minorHAnsi" w:hAnsiTheme="minorHAnsi"/>
-              <w:noProof/>
-              <w:sz w:val="22"/>
-              <w:szCs w:val="22"/>
-              <w:lang w:eastAsia="fr-CH"/>
-            </w:rPr>
-          </w:pPr>
-          <w:hyperlink w:anchor="_Toc130999429" w:history="1">
-            <w:r>
-              <w:rPr>
-                <w:rStyle w:val="Lienhypertexte"/>
-                <w:noProof/>
-              </w:rPr>
-              <w:t>B.</w:t>
-            </w:r>
-            <w:r>
-              <w:rPr>
-                <w:rFonts w:asciiTheme="minorHAnsi" w:hAnsiTheme="minorHAnsi"/>
-                <w:noProof/>
-                <w:sz w:val="22"/>
-                <w:szCs w:val="22"/>
-                <w:lang w:eastAsia="fr-CH"/>
-              </w:rPr>
-              <w:tab/>
-            </w:r>
-            <w:r>
-              <w:rPr>
-                <w:rStyle w:val="Lienhypertexte"/>
-                <w:noProof/>
-              </w:rPr>
-              <w:t>Arborescence physique de nos fichiers</w:t>
-            </w:r>
-            <w:r>
-              <w:rPr>
-                <w:noProof/>
-                <w:webHidden/>
-              </w:rPr>
-              <w:tab/>
-            </w:r>
-            <w:r>
-              <w:rPr>
-                <w:noProof/>
-                <w:webHidden/>
-              </w:rPr>
-              <w:fldChar w:fldCharType="begin"/>
-            </w:r>
-            <w:r>
-              <w:rPr>
-                <w:noProof/>
-                <w:webHidden/>
-              </w:rPr>
-              <w:instrText xml:space="preserve"> PAGEREF _Toc130999429 \h </w:instrText>
-            </w:r>
-            <w:r>
-              <w:rPr>
-                <w:noProof/>
-                <w:webHidden/>
-              </w:rPr>
-            </w:r>
-            <w:r>
-              <w:rPr>
-                <w:noProof/>
-                <w:webHidden/>
-              </w:rPr>
-              <w:fldChar w:fldCharType="separate"/>
-            </w:r>
-            <w:r>
-              <w:rPr>
-                <w:noProof/>
-                <w:webHidden/>
-              </w:rPr>
-              <w:t>14</w:t>
-            </w:r>
-            <w:r>
-              <w:rPr>
-                <w:noProof/>
-                <w:webHidden/>
-              </w:rPr>
-              <w:fldChar w:fldCharType="end"/>
-            </w:r>
-          </w:hyperlink>
-        </w:p>
-        <w:p>
-          <w:pPr>
-            <w:pStyle w:val="TM2"/>
-            <w:tabs>
-              <w:tab w:val="left" w:pos="660"/>
-              <w:tab w:val="right" w:leader="dot" w:pos="9062"/>
-            </w:tabs>
-            <w:rPr>
-              <w:rFonts w:asciiTheme="minorHAnsi" w:hAnsiTheme="minorHAnsi"/>
-              <w:noProof/>
-              <w:sz w:val="22"/>
-              <w:szCs w:val="22"/>
-              <w:lang w:eastAsia="fr-CH"/>
-            </w:rPr>
-          </w:pPr>
-          <w:hyperlink w:anchor="_Toc130999430" w:history="1">
-            <w:r>
-              <w:rPr>
-                <w:rStyle w:val="Lienhypertexte"/>
-                <w:noProof/>
-              </w:rPr>
-              <w:t>C.</w:t>
-            </w:r>
-            <w:r>
-              <w:rPr>
-                <w:rFonts w:asciiTheme="minorHAnsi" w:hAnsiTheme="minorHAnsi"/>
-                <w:noProof/>
-                <w:sz w:val="22"/>
-                <w:szCs w:val="22"/>
-                <w:lang w:eastAsia="fr-CH"/>
-              </w:rPr>
-              <w:tab/>
-            </w:r>
-            <w:r>
-              <w:rPr>
-                <w:rStyle w:val="Lienhypertexte"/>
-                <w:noProof/>
-              </w:rPr>
-              <w:t>Potentilles erreurs restantes</w:t>
-            </w:r>
-            <w:r>
-              <w:rPr>
-                <w:noProof/>
-                <w:webHidden/>
-              </w:rPr>
-              <w:tab/>
-            </w:r>
-            <w:r>
-              <w:rPr>
-                <w:noProof/>
-                <w:webHidden/>
-              </w:rPr>
-              <w:fldChar w:fldCharType="begin"/>
-            </w:r>
-            <w:r>
-              <w:rPr>
-                <w:noProof/>
-                <w:webHidden/>
-              </w:rPr>
-              <w:instrText xml:space="preserve"> PAGEREF _Toc130999430 \h </w:instrText>
-            </w:r>
-            <w:r>
-              <w:rPr>
-                <w:noProof/>
-                <w:webHidden/>
-              </w:rPr>
-            </w:r>
-            <w:r>
-              <w:rPr>
-                <w:noProof/>
-                <w:webHidden/>
-              </w:rPr>
-              <w:fldChar w:fldCharType="separate"/>
-            </w:r>
-            <w:r>
-              <w:rPr>
-                <w:noProof/>
-                <w:webHidden/>
-              </w:rPr>
-              <w:t>15</w:t>
-            </w:r>
-            <w:r>
-              <w:rPr>
-                <w:noProof/>
-                <w:webHidden/>
-              </w:rPr>
-              <w:fldChar w:fldCharType="end"/>
-            </w:r>
-          </w:hyperlink>
-        </w:p>
-        <w:p>
-          <w:pPr>
-            <w:pStyle w:val="TM1"/>
-            <w:tabs>
-              <w:tab w:val="left" w:pos="420"/>
-              <w:tab w:val="right" w:leader="dot" w:pos="9062"/>
-            </w:tabs>
-            <w:rPr>
-              <w:rFonts w:asciiTheme="minorHAnsi" w:hAnsiTheme="minorHAnsi"/>
-              <w:noProof/>
-              <w:sz w:val="22"/>
-              <w:szCs w:val="22"/>
-              <w:lang w:eastAsia="fr-CH"/>
-            </w:rPr>
-          </w:pPr>
-          <w:hyperlink w:anchor="_Toc130999431" w:history="1">
-            <w:r>
-              <w:rPr>
-                <w:rStyle w:val="Lienhypertexte"/>
-                <w:noProof/>
-              </w:rPr>
-              <w:t>6.</w:t>
-            </w:r>
-            <w:r>
-              <w:rPr>
-                <w:rFonts w:asciiTheme="minorHAnsi" w:hAnsiTheme="minorHAnsi"/>
-                <w:noProof/>
-                <w:sz w:val="22"/>
-                <w:szCs w:val="22"/>
-                <w:lang w:eastAsia="fr-CH"/>
-              </w:rPr>
-              <w:tab/>
-            </w:r>
-            <w:r>
-              <w:rPr>
-                <w:rStyle w:val="Lienhypertexte"/>
-                <w:noProof/>
-              </w:rPr>
-              <w:t>Conclusion</w:t>
-            </w:r>
-            <w:r>
-              <w:rPr>
-                <w:noProof/>
-                <w:webHidden/>
-              </w:rPr>
-              <w:tab/>
-            </w:r>
-            <w:r>
-              <w:rPr>
-                <w:noProof/>
-                <w:webHidden/>
-              </w:rPr>
-              <w:fldChar w:fldCharType="begin"/>
-            </w:r>
-            <w:r>
-              <w:rPr>
-                <w:noProof/>
-                <w:webHidden/>
-              </w:rPr>
-              <w:instrText xml:space="preserve"> PAGEREF _Toc130999431 \h </w:instrText>
-            </w:r>
-            <w:r>
-              <w:rPr>
-                <w:noProof/>
-                <w:webHidden/>
-              </w:rPr>
-            </w:r>
-            <w:r>
-              <w:rPr>
-                <w:noProof/>
-                <w:webHidden/>
-              </w:rPr>
-              <w:fldChar w:fldCharType="separate"/>
-            </w:r>
-            <w:r>
-              <w:rPr>
-                <w:noProof/>
-                <w:webHidden/>
-              </w:rPr>
-              <w:t>15</w:t>
-            </w:r>
-            <w:r>
-              <w:rPr>
-                <w:noProof/>
-                <w:webHidden/>
-              </w:rPr>
-              <w:fldChar w:fldCharType="end"/>
-            </w:r>
-          </w:hyperlink>
-        </w:p>
-        <w:p>
-          <w:pPr>
-            <w:pStyle w:val="TM2"/>
-            <w:tabs>
-              <w:tab w:val="left" w:pos="660"/>
-              <w:tab w:val="right" w:leader="dot" w:pos="9062"/>
-            </w:tabs>
-            <w:rPr>
-              <w:rFonts w:asciiTheme="minorHAnsi" w:hAnsiTheme="minorHAnsi"/>
-              <w:noProof/>
-              <w:sz w:val="22"/>
-              <w:szCs w:val="22"/>
-              <w:lang w:eastAsia="fr-CH"/>
-            </w:rPr>
-          </w:pPr>
-          <w:hyperlink w:anchor="_Toc130999432" w:history="1">
-            <w:r>
-              <w:rPr>
-                <w:rStyle w:val="Lienhypertexte"/>
-                <w:noProof/>
-              </w:rPr>
-              <w:t>A.</w:t>
-            </w:r>
-            <w:r>
-              <w:rPr>
-                <w:rFonts w:asciiTheme="minorHAnsi" w:hAnsiTheme="minorHAnsi"/>
-                <w:noProof/>
-                <w:sz w:val="22"/>
-                <w:szCs w:val="22"/>
-                <w:lang w:eastAsia="fr-CH"/>
-              </w:rPr>
-              <w:tab/>
-            </w:r>
-            <w:r>
-              <w:rPr>
-                <w:rStyle w:val="Lienhypertexte"/>
-                <w:noProof/>
-              </w:rPr>
-              <w:t>Objectifs atteints / non – atteints</w:t>
-            </w:r>
-            <w:r>
-              <w:rPr>
-                <w:noProof/>
-                <w:webHidden/>
-              </w:rPr>
-              <w:tab/>
-            </w:r>
-            <w:r>
-              <w:rPr>
-                <w:noProof/>
-                <w:webHidden/>
-              </w:rPr>
-              <w:fldChar w:fldCharType="begin"/>
-            </w:r>
-            <w:r>
-              <w:rPr>
-                <w:noProof/>
-                <w:webHidden/>
-              </w:rPr>
-              <w:instrText xml:space="preserve"> PAGEREF _Toc130999432 \h </w:instrText>
-            </w:r>
-            <w:r>
-              <w:rPr>
-                <w:noProof/>
-                <w:webHidden/>
-              </w:rPr>
-            </w:r>
-            <w:r>
-              <w:rPr>
-                <w:noProof/>
-                <w:webHidden/>
-              </w:rPr>
-              <w:fldChar w:fldCharType="separate"/>
-            </w:r>
-            <w:r>
-              <w:rPr>
-                <w:noProof/>
-                <w:webHidden/>
-              </w:rPr>
-              <w:t>15</w:t>
-            </w:r>
-            <w:r>
-              <w:rPr>
-                <w:noProof/>
-                <w:webHidden/>
-              </w:rPr>
-              <w:fldChar w:fldCharType="end"/>
-            </w:r>
-          </w:hyperlink>
-        </w:p>
-        <w:p>
-          <w:pPr>
-            <w:pStyle w:val="TM2"/>
-            <w:tabs>
-              <w:tab w:val="left" w:pos="660"/>
-              <w:tab w:val="right" w:leader="dot" w:pos="9062"/>
-            </w:tabs>
-            <w:rPr>
-              <w:rFonts w:asciiTheme="minorHAnsi" w:hAnsiTheme="minorHAnsi"/>
-              <w:noProof/>
-              <w:sz w:val="22"/>
-              <w:szCs w:val="22"/>
-              <w:lang w:eastAsia="fr-CH"/>
-            </w:rPr>
-          </w:pPr>
-          <w:hyperlink w:anchor="_Toc130999433" w:history="1">
-            <w:r>
-              <w:rPr>
-                <w:rStyle w:val="Lienhypertexte"/>
-                <w:noProof/>
-              </w:rPr>
-              <w:t>B.</w:t>
-            </w:r>
-            <w:r>
-              <w:rPr>
-                <w:rFonts w:asciiTheme="minorHAnsi" w:hAnsiTheme="minorHAnsi"/>
-                <w:noProof/>
-                <w:sz w:val="22"/>
-                <w:szCs w:val="22"/>
-                <w:lang w:eastAsia="fr-CH"/>
-              </w:rPr>
-              <w:tab/>
-            </w:r>
-            <w:r>
-              <w:rPr>
-                <w:rStyle w:val="Lienhypertexte"/>
-                <w:noProof/>
-              </w:rPr>
-              <w:t>Points + / -</w:t>
-            </w:r>
-            <w:r>
-              <w:rPr>
-                <w:noProof/>
-                <w:webHidden/>
-              </w:rPr>
-              <w:tab/>
-            </w:r>
-            <w:r>
-              <w:rPr>
-                <w:noProof/>
-                <w:webHidden/>
-              </w:rPr>
-              <w:fldChar w:fldCharType="begin"/>
-            </w:r>
-            <w:r>
-              <w:rPr>
-                <w:noProof/>
-                <w:webHidden/>
-              </w:rPr>
-              <w:instrText xml:space="preserve"> PAGEREF _Toc130999433 \h </w:instrText>
-            </w:r>
-            <w:r>
-              <w:rPr>
-                <w:noProof/>
-                <w:webHidden/>
-              </w:rPr>
-            </w:r>
-            <w:r>
-              <w:rPr>
-                <w:noProof/>
-                <w:webHidden/>
-              </w:rPr>
-              <w:fldChar w:fldCharType="separate"/>
-            </w:r>
-            <w:r>
-              <w:rPr>
-                <w:noProof/>
-                <w:webHidden/>
-              </w:rPr>
-              <w:t>15</w:t>
-            </w:r>
-            <w:r>
-              <w:rPr>
-                <w:noProof/>
-                <w:webHidden/>
-              </w:rPr>
-              <w:fldChar w:fldCharType="end"/>
-            </w:r>
-          </w:hyperlink>
-        </w:p>
-        <w:p>
-          <w:pPr>
-            <w:pStyle w:val="TM2"/>
-            <w:tabs>
-              <w:tab w:val="left" w:pos="660"/>
-              <w:tab w:val="right" w:leader="dot" w:pos="9062"/>
-            </w:tabs>
-            <w:rPr>
-              <w:rFonts w:asciiTheme="minorHAnsi" w:hAnsiTheme="minorHAnsi"/>
-              <w:noProof/>
-              <w:sz w:val="22"/>
-              <w:szCs w:val="22"/>
-              <w:lang w:eastAsia="fr-CH"/>
-            </w:rPr>
-          </w:pPr>
-          <w:hyperlink w:anchor="_Toc130999434" w:history="1">
-            <w:r>
-              <w:rPr>
-                <w:rStyle w:val="Lienhypertexte"/>
-                <w:noProof/>
-              </w:rPr>
-              <w:t>C.</w:t>
-            </w:r>
-            <w:r>
-              <w:rPr>
-                <w:rFonts w:asciiTheme="minorHAnsi" w:hAnsiTheme="minorHAnsi"/>
-                <w:noProof/>
-                <w:sz w:val="22"/>
-                <w:szCs w:val="22"/>
-                <w:lang w:eastAsia="fr-CH"/>
-              </w:rPr>
-              <w:tab/>
-            </w:r>
-            <w:r>
-              <w:rPr>
-                <w:rStyle w:val="Lienhypertexte"/>
-                <w:noProof/>
-              </w:rPr>
-              <w:t>Difficultés</w:t>
-            </w:r>
-            <w:r>
-              <w:rPr>
-                <w:noProof/>
-                <w:webHidden/>
-              </w:rPr>
-              <w:tab/>
-            </w:r>
-            <w:r>
-              <w:rPr>
-                <w:noProof/>
-                <w:webHidden/>
-              </w:rPr>
-              <w:fldChar w:fldCharType="begin"/>
-            </w:r>
-            <w:r>
-              <w:rPr>
-                <w:noProof/>
-                <w:webHidden/>
-              </w:rPr>
-              <w:instrText xml:space="preserve"> PAGEREF _Toc130999434 \h </w:instrText>
-            </w:r>
-            <w:r>
-              <w:rPr>
-                <w:noProof/>
-                <w:webHidden/>
-              </w:rPr>
-            </w:r>
-            <w:r>
-              <w:rPr>
-                <w:noProof/>
-                <w:webHidden/>
-              </w:rPr>
-              <w:fldChar w:fldCharType="separate"/>
-            </w:r>
-            <w:r>
-              <w:rPr>
-                <w:noProof/>
-                <w:webHidden/>
-              </w:rPr>
-              <w:t>15</w:t>
-            </w:r>
-            <w:r>
-              <w:rPr>
-                <w:noProof/>
-                <w:webHidden/>
-              </w:rPr>
-              <w:fldChar w:fldCharType="end"/>
-            </w:r>
-          </w:hyperlink>
-        </w:p>
-        <w:p>
-          <w:pPr>
-            <w:pStyle w:val="TM2"/>
-            <w:tabs>
-              <w:tab w:val="left" w:pos="660"/>
-              <w:tab w:val="right" w:leader="dot" w:pos="9062"/>
-            </w:tabs>
-            <w:rPr>
-              <w:rFonts w:asciiTheme="minorHAnsi" w:hAnsiTheme="minorHAnsi"/>
-              <w:noProof/>
-              <w:sz w:val="22"/>
-              <w:szCs w:val="22"/>
-              <w:lang w:eastAsia="fr-CH"/>
-            </w:rPr>
-          </w:pPr>
-          <w:hyperlink w:anchor="_Toc130999435" w:history="1">
-            <w:r>
-              <w:rPr>
-                <w:rStyle w:val="Lienhypertexte"/>
-                <w:noProof/>
-              </w:rPr>
-              <w:t>D.</w:t>
-            </w:r>
-            <w:r>
-              <w:rPr>
-                <w:rFonts w:asciiTheme="minorHAnsi" w:hAnsiTheme="minorHAnsi"/>
-                <w:noProof/>
-                <w:sz w:val="22"/>
-                <w:szCs w:val="22"/>
-                <w:lang w:eastAsia="fr-CH"/>
-              </w:rPr>
-              <w:tab/>
-            </w:r>
-            <w:r>
-              <w:rPr>
-                <w:rStyle w:val="Lienhypertexte"/>
-                <w:noProof/>
-              </w:rPr>
-              <w:t>Possibles améliorations</w:t>
-            </w:r>
-            <w:r>
-              <w:rPr>
-                <w:noProof/>
-                <w:webHidden/>
-              </w:rPr>
-              <w:tab/>
-            </w:r>
-            <w:r>
-              <w:rPr>
-                <w:noProof/>
-                <w:webHidden/>
-              </w:rPr>
-              <w:fldChar w:fldCharType="begin"/>
-            </w:r>
-            <w:r>
-              <w:rPr>
-                <w:noProof/>
-                <w:webHidden/>
-              </w:rPr>
-              <w:instrText xml:space="preserve"> PAGEREF _Toc130999435 \h </w:instrText>
-            </w:r>
-            <w:r>
-              <w:rPr>
-                <w:noProof/>
-                <w:webHidden/>
-              </w:rPr>
-            </w:r>
-            <w:r>
-              <w:rPr>
-                <w:noProof/>
-                <w:webHidden/>
-              </w:rPr>
-              <w:fldChar w:fldCharType="separate"/>
-            </w:r>
-            <w:r>
-              <w:rPr>
-                <w:noProof/>
-                <w:webHidden/>
-              </w:rPr>
-              <w:t>15</w:t>
-            </w:r>
-            <w:r>
-              <w:rPr>
-                <w:noProof/>
-                <w:webHidden/>
-              </w:rPr>
-              <w:fldChar w:fldCharType="end"/>
-            </w:r>
-          </w:hyperlink>
-        </w:p>
-        <w:p>
-          <w:pPr>
-            <w:pStyle w:val="TM1"/>
-            <w:tabs>
-              <w:tab w:val="left" w:pos="420"/>
-              <w:tab w:val="right" w:leader="dot" w:pos="9062"/>
-            </w:tabs>
-            <w:rPr>
-              <w:rFonts w:asciiTheme="minorHAnsi" w:hAnsiTheme="minorHAnsi"/>
-              <w:noProof/>
-              <w:sz w:val="22"/>
-              <w:szCs w:val="22"/>
-              <w:lang w:eastAsia="fr-CH"/>
-            </w:rPr>
-          </w:pPr>
-          <w:hyperlink w:anchor="_Toc130999436" w:history="1">
-            <w:r>
-              <w:rPr>
-                <w:rStyle w:val="Lienhypertexte"/>
-                <w:noProof/>
-              </w:rPr>
-              <w:t>7.</w:t>
-            </w:r>
-            <w:r>
-              <w:rPr>
-                <w:rFonts w:asciiTheme="minorHAnsi" w:hAnsiTheme="minorHAnsi"/>
-                <w:noProof/>
-                <w:sz w:val="22"/>
-                <w:szCs w:val="22"/>
-                <w:lang w:eastAsia="fr-CH"/>
-              </w:rPr>
-              <w:tab/>
-            </w:r>
-            <w:r>
-              <w:rPr>
-                <w:rStyle w:val="Lienhypertexte"/>
-                <w:noProof/>
-              </w:rPr>
-              <w:t>Annexes</w:t>
-            </w:r>
-            <w:r>
-              <w:rPr>
-                <w:noProof/>
-                <w:webHidden/>
-              </w:rPr>
-              <w:tab/>
-            </w:r>
-            <w:r>
-              <w:rPr>
-                <w:noProof/>
-                <w:webHidden/>
-              </w:rPr>
-              <w:fldChar w:fldCharType="begin"/>
-            </w:r>
-            <w:r>
-              <w:rPr>
-                <w:noProof/>
-                <w:webHidden/>
-              </w:rPr>
-              <w:instrText xml:space="preserve"> PAGEREF _Toc130999436 \h </w:instrText>
-            </w:r>
-            <w:r>
-              <w:rPr>
-                <w:noProof/>
-                <w:webHidden/>
-              </w:rPr>
-            </w:r>
-            <w:r>
-              <w:rPr>
-                <w:noProof/>
-                <w:webHidden/>
-              </w:rPr>
-              <w:fldChar w:fldCharType="separate"/>
-            </w:r>
-            <w:r>
-              <w:rPr>
-                <w:noProof/>
-                <w:webHidden/>
-              </w:rPr>
-              <w:t>15</w:t>
-            </w:r>
-            <w:r>
-              <w:rPr>
-                <w:noProof/>
-                <w:webHidden/>
-              </w:rPr>
-              <w:fldChar w:fldCharType="end"/>
-            </w:r>
-          </w:hyperlink>
-        </w:p>
-        <w:p>
-          <w:pPr>
-            <w:pStyle w:val="TM2"/>
-            <w:tabs>
-              <w:tab w:val="left" w:pos="660"/>
-              <w:tab w:val="right" w:leader="dot" w:pos="9062"/>
-            </w:tabs>
-            <w:rPr>
-              <w:rFonts w:asciiTheme="minorHAnsi" w:hAnsiTheme="minorHAnsi"/>
-              <w:noProof/>
-              <w:sz w:val="22"/>
-              <w:szCs w:val="22"/>
-              <w:lang w:eastAsia="fr-CH"/>
-            </w:rPr>
-          </w:pPr>
-          <w:hyperlink w:anchor="_Toc130999437" w:history="1">
-            <w:r>
-              <w:rPr>
-                <w:rStyle w:val="Lienhypertexte"/>
-                <w:noProof/>
-              </w:rPr>
-              <w:t>A.</w:t>
-            </w:r>
-            <w:r>
-              <w:rPr>
-                <w:rFonts w:asciiTheme="minorHAnsi" w:hAnsiTheme="minorHAnsi"/>
-                <w:noProof/>
-                <w:sz w:val="22"/>
-                <w:szCs w:val="22"/>
-                <w:lang w:eastAsia="fr-CH"/>
-              </w:rPr>
-              <w:tab/>
-            </w:r>
-            <w:r>
-              <w:rPr>
-                <w:rStyle w:val="Lienhypertexte"/>
-                <w:noProof/>
-              </w:rPr>
-              <w:t>Bibliographie</w:t>
-            </w:r>
-            <w:r>
-              <w:rPr>
-                <w:noProof/>
-                <w:webHidden/>
-              </w:rPr>
-              <w:tab/>
-            </w:r>
-            <w:r>
-              <w:rPr>
-                <w:noProof/>
-                <w:webHidden/>
-              </w:rPr>
-              <w:fldChar w:fldCharType="begin"/>
-            </w:r>
-            <w:r>
-              <w:rPr>
-                <w:noProof/>
-                <w:webHidden/>
-              </w:rPr>
-              <w:instrText xml:space="preserve"> PAGEREF _Toc130999437 \h </w:instrText>
-            </w:r>
-            <w:r>
-              <w:rPr>
-                <w:noProof/>
-                <w:webHidden/>
-              </w:rPr>
-            </w:r>
-            <w:r>
-              <w:rPr>
-                <w:noProof/>
-                <w:webHidden/>
-              </w:rPr>
-              <w:fldChar w:fldCharType="separate"/>
-            </w:r>
-            <w:r>
-              <w:rPr>
-                <w:noProof/>
-                <w:webHidden/>
-              </w:rPr>
-              <w:t>15</w:t>
             </w:r>
             <w:r>
               <w:rPr>
@@ -3374,7 +3006,7 @@
           <w:rFonts w:asciiTheme="majorHAnsi" w:hAnsiTheme="majorHAnsi"/>
         </w:rPr>
       </w:pPr>
-      <w:bookmarkStart w:id="2" w:name="_Toc130999412"/>
+      <w:bookmarkStart w:id="2" w:name="_Toc131323022"/>
       <w:r>
         <w:lastRenderedPageBreak/>
         <w:t>Introduction</w:t>
@@ -3387,7 +3019,7 @@
       <w:pPr>
         <w:pStyle w:val="Titre2"/>
       </w:pPr>
-      <w:bookmarkStart w:id="3" w:name="_Toc130999413"/>
+      <w:bookmarkStart w:id="3" w:name="_Toc131323023"/>
       <w:r>
         <w:rPr>
           <w:rStyle w:val="Titre2Car"/>
@@ -3407,7 +3039,15 @@
         <w:spacing w:line="360" w:lineRule="auto"/>
       </w:pPr>
       <w:r>
-        <w:t>Le site Internet WearYou est un site de E-Commerce. Il est basé sur la vente de vêtements en ligne. Le site Internet a été créé dans le cadre d’un projet de 2</w:t>
+        <w:t xml:space="preserve">Le site Internet </w:t>
+      </w:r>
+      <w:proofErr w:type="spellStart"/>
+      <w:r>
+        <w:t>WearYou</w:t>
+      </w:r>
+      <w:proofErr w:type="spellEnd"/>
+      <w:r>
+        <w:t xml:space="preserve"> est un site de E-Commerce. Il est basé sur la vente de vêtements en ligne. Le site Internet a été créé dans le cadre d’un projet de 2</w:t>
       </w:r>
       <w:r>
         <w:rPr>
@@ -3423,7 +3063,7 @@
       <w:pPr>
         <w:pStyle w:val="Titre2"/>
       </w:pPr>
-      <w:bookmarkStart w:id="4" w:name="_Toc130999414"/>
+      <w:bookmarkStart w:id="4" w:name="_Toc131323024"/>
       <w:r>
         <w:t>Objectifs :</w:t>
       </w:r>
@@ -3543,7 +3183,7 @@
         <w:ind w:left="0"/>
         <w:jc w:val="left"/>
       </w:pPr>
-      <w:bookmarkStart w:id="5" w:name="_Toc130999415"/>
+      <w:bookmarkStart w:id="5" w:name="_Toc131323025"/>
       <w:r>
         <w:t>Accès du site Internet en ligne :</w:t>
       </w:r>
@@ -3557,11 +3197,14 @@
           <w:numId w:val="34"/>
         </w:numPr>
       </w:pPr>
-      <w:bookmarkStart w:id="6" w:name="_Toc130999416"/>
-      <w:r>
-        <w:t>FTP utilisateur : projet_wy</w:t>
-      </w:r>
-      <w:bookmarkEnd w:id="6"/>
+      <w:r>
+        <w:t xml:space="preserve">FTP utilisateur : </w:t>
+      </w:r>
+      <w:proofErr w:type="spellStart"/>
+      <w:r>
+        <w:t>projet_wy</w:t>
+      </w:r>
+      <w:proofErr w:type="spellEnd"/>
     </w:p>
     <w:p>
       <w:pPr>
@@ -3571,7 +3214,6 @@
           <w:numId w:val="34"/>
         </w:numPr>
       </w:pPr>
-      <w:bookmarkStart w:id="7" w:name="_Toc130999417"/>
       <w:r>
         <w:t xml:space="preserve">FTP mot de passe : </w:t>
       </w:r>
@@ -3581,8 +3223,6 @@
         </w:rPr>
         <w:t>ozTk0R.I209ipc9PVBy</w:t>
       </w:r>
-      <w:bookmarkStart w:id="8" w:name="_Toc130999418"/>
-      <w:bookmarkEnd w:id="7"/>
     </w:p>
     <w:p>
       <w:pPr>
@@ -3603,7 +3243,6 @@
           <w:t>https://wareyou.mycpnv.ch</w:t>
         </w:r>
       </w:hyperlink>
-      <w:bookmarkEnd w:id="8"/>
     </w:p>
     <w:p>
       <w:pPr>
@@ -3630,15 +3269,15 @@
         <w:ind w:left="0"/>
         <w:jc w:val="left"/>
       </w:pPr>
-      <w:bookmarkStart w:id="9" w:name="_Toc130472669"/>
-      <w:bookmarkStart w:id="10" w:name="_Toc130472800"/>
-      <w:bookmarkStart w:id="11" w:name="_Toc130999419"/>
+      <w:bookmarkStart w:id="6" w:name="_Toc130472669"/>
+      <w:bookmarkStart w:id="7" w:name="_Toc130472800"/>
+      <w:bookmarkStart w:id="8" w:name="_Toc131323026"/>
       <w:r>
         <w:t>Planification</w:t>
       </w:r>
-      <w:bookmarkEnd w:id="9"/>
-      <w:bookmarkEnd w:id="10"/>
-      <w:bookmarkEnd w:id="11"/>
+      <w:bookmarkEnd w:id="6"/>
+      <w:bookmarkEnd w:id="7"/>
+      <w:bookmarkEnd w:id="8"/>
       <w:r>
         <w:t xml:space="preserve"> </w:t>
       </w:r>
@@ -3653,7 +3292,15 @@
         <w:spacing w:line="360" w:lineRule="auto"/>
       </w:pPr>
       <w:r>
-        <w:t>Le site IceScrum sera utilisé afin d’organiser les différentes tâches à faire au fil des semaines</w:t>
+        <w:t xml:space="preserve">Le site </w:t>
+      </w:r>
+      <w:proofErr w:type="spellStart"/>
+      <w:r>
+        <w:t>IceScrum</w:t>
+      </w:r>
+      <w:proofErr w:type="spellEnd"/>
+      <w:r>
+        <w:t xml:space="preserve"> sera utilisé afin d’organiser les différentes tâches à faire au fil des semaines</w:t>
       </w:r>
     </w:p>
     <w:p>
@@ -3679,7 +3326,31 @@
         <w:spacing w:line="360" w:lineRule="auto"/>
       </w:pPr>
       <w:r>
-        <w:t>Alessia est le ScrumMaster, elle s’occupera de la planification générale sur IceScrum, la documentation, l’insertion de la bdd, le téléchargement des images, créations des données pour les vêtements dans un fichier JSON.</w:t>
+        <w:t xml:space="preserve">Alessia est le </w:t>
+      </w:r>
+      <w:proofErr w:type="spellStart"/>
+      <w:r>
+        <w:t>ScrumMaster</w:t>
+      </w:r>
+      <w:proofErr w:type="spellEnd"/>
+      <w:r>
+        <w:t xml:space="preserve">, elle s’occupera de la planification générale sur </w:t>
+      </w:r>
+      <w:proofErr w:type="spellStart"/>
+      <w:r>
+        <w:t>IceScrum</w:t>
+      </w:r>
+      <w:proofErr w:type="spellEnd"/>
+      <w:r>
+        <w:t xml:space="preserve">, la documentation, l’insertion de la </w:t>
+      </w:r>
+      <w:proofErr w:type="spellStart"/>
+      <w:r>
+        <w:t>bdd</w:t>
+      </w:r>
+      <w:proofErr w:type="spellEnd"/>
+      <w:r>
+        <w:t>, le téléchargement des images, créations des données pour les vêtements dans un fichier JSON.</w:t>
       </w:r>
     </w:p>
     <w:p>
@@ -4050,7 +3721,15 @@
         <w:spacing w:line="360" w:lineRule="auto"/>
       </w:pPr>
       <w:r>
-        <w:t>Insertion de la bdd dans le code de l’onglet « Vêtements »</w:t>
+        <w:t xml:space="preserve">Insertion de la </w:t>
+      </w:r>
+      <w:proofErr w:type="spellStart"/>
+      <w:r>
+        <w:t>bdd</w:t>
+      </w:r>
+      <w:proofErr w:type="spellEnd"/>
+      <w:r>
+        <w:t xml:space="preserve"> dans le code de l’onglet « Vêtements »</w:t>
       </w:r>
     </w:p>
     <w:p>
@@ -4119,8 +3798,13 @@
         <w:t xml:space="preserve">Lier la page création de compte </w:t>
       </w:r>
       <w:r>
-        <w:t>au fichiers users.json</w:t>
-      </w:r>
+        <w:t xml:space="preserve">au fichiers </w:t>
+      </w:r>
+      <w:proofErr w:type="spellStart"/>
+      <w:r>
+        <w:t>users.json</w:t>
+      </w:r>
+      <w:proofErr w:type="spellEnd"/>
     </w:p>
     <w:p>
       <w:pPr>
@@ -4186,11 +3870,11 @@
       <w:r>
         <w:t xml:space="preserve"> </w:t>
       </w:r>
-      <w:bookmarkStart w:id="12" w:name="_Toc130999420"/>
+      <w:bookmarkStart w:id="9" w:name="_Toc131323027"/>
       <w:r>
         <w:t>Analyse et conception</w:t>
       </w:r>
-      <w:bookmarkEnd w:id="12"/>
+      <w:bookmarkEnd w:id="9"/>
     </w:p>
     <w:p>
       <w:pPr>
@@ -4200,11 +3884,11 @@
           <w:numId w:val="23"/>
         </w:numPr>
       </w:pPr>
-      <w:bookmarkStart w:id="13" w:name="_Toc130999421"/>
+      <w:bookmarkStart w:id="10" w:name="_Toc131323028"/>
       <w:r>
         <w:t>Maquettes – Version PC</w:t>
       </w:r>
-      <w:bookmarkEnd w:id="13"/>
+      <w:bookmarkEnd w:id="10"/>
     </w:p>
     <w:p>
       <w:pPr>
@@ -4544,7 +4228,7 @@
           <w:numId w:val="23"/>
         </w:numPr>
       </w:pPr>
-      <w:bookmarkStart w:id="14" w:name="_Toc130999422"/>
+      <w:bookmarkStart w:id="11" w:name="_Toc131323029"/>
       <w:r>
         <w:rPr>
           <w:rFonts w:ascii="Baskerville Old Face" w:hAnsi="Baskerville Old Face" w:cs="Arial"/>
@@ -4680,7 +4364,7 @@
       <w:r>
         <w:t xml:space="preserve"> – Version mobile</w:t>
       </w:r>
-      <w:bookmarkEnd w:id="14"/>
+      <w:bookmarkEnd w:id="11"/>
     </w:p>
     <w:p>
       <w:pPr>
@@ -4897,11 +4581,11 @@
           <w:numId w:val="23"/>
         </w:numPr>
       </w:pPr>
-      <w:bookmarkStart w:id="15" w:name="_Toc130999423"/>
+      <w:bookmarkStart w:id="12" w:name="_Toc131323030"/>
       <w:r>
         <w:t>Use Case</w:t>
       </w:r>
-      <w:bookmarkEnd w:id="15"/>
+      <w:bookmarkEnd w:id="12"/>
     </w:p>
     <w:p>
       <w:pPr>
@@ -4968,14 +4652,71 @@
           <w:numId w:val="23"/>
         </w:numPr>
       </w:pPr>
-      <w:bookmarkStart w:id="16" w:name="_Toc130999424"/>
+      <w:bookmarkStart w:id="13" w:name="_Toc131323031"/>
       <w:r>
         <w:t>Di</w:t>
       </w:r>
       <w:r>
         <w:t>agramme de flux</w:t>
       </w:r>
-      <w:bookmarkEnd w:id="16"/>
+      <w:bookmarkEnd w:id="13"/>
+    </w:p>
+    <w:p>
+      <w:r>
+        <w:rPr>
+          <w:noProof/>
+        </w:rPr>
+        <w:lastRenderedPageBreak/>
+        <w:drawing>
+          <wp:anchor distT="0" distB="0" distL="114300" distR="114300" simplePos="0" relativeHeight="251669504" behindDoc="0" locked="0" layoutInCell="1" allowOverlap="1" wp14:anchorId="458D4B59" wp14:editId="39B9CF8A">
+            <wp:simplePos x="0" y="0"/>
+            <wp:positionH relativeFrom="column">
+              <wp:posOffset>748665</wp:posOffset>
+            </wp:positionH>
+            <wp:positionV relativeFrom="paragraph">
+              <wp:posOffset>577</wp:posOffset>
+            </wp:positionV>
+            <wp:extent cx="4204335" cy="8892540"/>
+            <wp:effectExtent l="0" t="0" r="5715" b="3810"/>
+            <wp:wrapTopAndBottom/>
+            <wp:docPr id="1148830843" name="Image 1" descr="Une image contenant diagramme&#10;&#10;Description générée automatiquement"/>
+            <wp:cNvGraphicFramePr>
+              <a:graphicFrameLocks xmlns:a="http://schemas.openxmlformats.org/drawingml/2006/main" noChangeAspect="1"/>
+            </wp:cNvGraphicFramePr>
+            <a:graphic xmlns:a="http://schemas.openxmlformats.org/drawingml/2006/main">
+              <a:graphicData uri="http://schemas.openxmlformats.org/drawingml/2006/picture">
+                <pic:pic xmlns:pic="http://schemas.openxmlformats.org/drawingml/2006/picture">
+                  <pic:nvPicPr>
+                    <pic:cNvPr id="1148830843" name="Image 1" descr="Une image contenant diagramme&#10;&#10;Description générée automatiquement"/>
+                    <pic:cNvPicPr/>
+                  </pic:nvPicPr>
+                  <pic:blipFill>
+                    <a:blip r:embed="rId24">
+                      <a:extLst>
+                        <a:ext uri="{28A0092B-C50C-407E-A947-70E740481C1C}">
+                          <a14:useLocalDpi xmlns:a14="http://schemas.microsoft.com/office/drawing/2010/main" val="0"/>
+                        </a:ext>
+                      </a:extLst>
+                    </a:blip>
+                    <a:stretch>
+                      <a:fillRect/>
+                    </a:stretch>
+                  </pic:blipFill>
+                  <pic:spPr>
+                    <a:xfrm>
+                      <a:off x="0" y="0"/>
+                      <a:ext cx="4204335" cy="8892540"/>
+                    </a:xfrm>
+                    <a:prstGeom prst="rect">
+                      <a:avLst/>
+                    </a:prstGeom>
+                  </pic:spPr>
+                </pic:pic>
+              </a:graphicData>
+            </a:graphic>
+          </wp:anchor>
+        </w:drawing>
+      </w:r>
     </w:p>
     <w:p>
       <w:pPr>
@@ -4985,11 +4726,69 @@
           <w:numId w:val="23"/>
         </w:numPr>
       </w:pPr>
-      <w:bookmarkStart w:id="17" w:name="_Toc130999425"/>
-      <w:r>
+      <w:bookmarkStart w:id="14" w:name="_Toc131323032"/>
+      <w:r>
+        <w:lastRenderedPageBreak/>
         <w:t>Stratégies de test</w:t>
       </w:r>
-      <w:bookmarkEnd w:id="17"/>
+      <w:bookmarkEnd w:id="14"/>
+    </w:p>
+    <w:p>
+      <w:pPr>
+        <w:pStyle w:val="Paragraphedeliste"/>
+        <w:numPr>
+          <w:ilvl w:val="0"/>
+          <w:numId w:val="36"/>
+        </w:numPr>
+      </w:pPr>
+      <w:r>
+        <w:t>Création de multiples comptes pour tester le register</w:t>
+      </w:r>
+    </w:p>
+    <w:p>
+      <w:pPr>
+        <w:pStyle w:val="Paragraphedeliste"/>
+        <w:numPr>
+          <w:ilvl w:val="0"/>
+          <w:numId w:val="36"/>
+        </w:numPr>
+      </w:pPr>
+      <w:r>
+        <w:t>Se logger avec les comptes précédemment créer pour voir si la fonction login fonctionne</w:t>
+      </w:r>
+    </w:p>
+    <w:p>
+      <w:pPr>
+        <w:pStyle w:val="Paragraphedeliste"/>
+        <w:numPr>
+          <w:ilvl w:val="0"/>
+          <w:numId w:val="36"/>
+        </w:numPr>
+      </w:pPr>
+      <w:r>
+        <w:t xml:space="preserve">Tester la fonction « Se </w:t>
+      </w:r>
+      <w:r>
+        <w:t>log out</w:t>
+      </w:r>
+      <w:r>
+        <w:t> » avec les comptes précédemment créés </w:t>
+      </w:r>
+    </w:p>
+    <w:p>
+      <w:pPr>
+        <w:pStyle w:val="Paragraphedeliste"/>
+        <w:numPr>
+          <w:ilvl w:val="0"/>
+          <w:numId w:val="36"/>
+        </w:numPr>
+      </w:pPr>
+      <w:r>
+        <w:t xml:space="preserve">Empêcher </w:t>
+      </w:r>
+      <w:r>
+        <w:t>les utilisateurs d’ajouter un article s’il n’est pas connecté</w:t>
+      </w:r>
     </w:p>
     <w:p>
       <w:pPr>
@@ -4999,11 +4798,11 @@
           <w:numId w:val="23"/>
         </w:numPr>
       </w:pPr>
-      <w:bookmarkStart w:id="18" w:name="_Toc130999426"/>
+      <w:bookmarkStart w:id="15" w:name="_Toc131323033"/>
       <w:r>
         <w:t>Documents de conception :</w:t>
       </w:r>
-      <w:bookmarkEnd w:id="18"/>
+      <w:bookmarkEnd w:id="15"/>
       <w:r>
         <w:t xml:space="preserve"> </w:t>
       </w:r>
@@ -5016,9 +4815,11 @@
           <w:numId w:val="15"/>
         </w:numPr>
       </w:pPr>
+      <w:proofErr w:type="spellStart"/>
       <w:r>
         <w:t>Balsamiq</w:t>
       </w:r>
+      <w:proofErr w:type="spellEnd"/>
     </w:p>
     <w:p>
       <w:pPr>
@@ -5064,9 +4865,11 @@
           <w:numId w:val="15"/>
         </w:numPr>
       </w:pPr>
+      <w:proofErr w:type="spellStart"/>
       <w:r>
         <w:t>IceScrum</w:t>
       </w:r>
+      <w:proofErr w:type="spellEnd"/>
     </w:p>
     <w:p>
       <w:pPr>
@@ -5076,9 +4879,11 @@
           <w:numId w:val="15"/>
         </w:numPr>
       </w:pPr>
+      <w:proofErr w:type="spellStart"/>
       <w:r>
         <w:t>XDebug</w:t>
       </w:r>
+      <w:proofErr w:type="spellEnd"/>
     </w:p>
     <w:p>
       <w:pPr>
@@ -5114,11 +4919,11 @@
         <w:ind w:left="0"/>
         <w:jc w:val="left"/>
       </w:pPr>
-      <w:bookmarkStart w:id="19" w:name="_Toc130999427"/>
+      <w:bookmarkStart w:id="16" w:name="_Toc131323034"/>
       <w:r>
         <w:t>Réalisation</w:t>
       </w:r>
-      <w:bookmarkEnd w:id="19"/>
+      <w:bookmarkEnd w:id="16"/>
     </w:p>
     <w:p>
       <w:pPr>
@@ -5128,25 +4933,19 @@
           <w:numId w:val="24"/>
         </w:numPr>
       </w:pPr>
-      <w:bookmarkStart w:id="20" w:name="_Toc130999428"/>
+      <w:bookmarkStart w:id="17" w:name="_Toc131323035"/>
       <w:r>
         <w:t>Dossier de réalisation</w:t>
       </w:r>
-      <w:bookmarkEnd w:id="20"/>
+      <w:bookmarkEnd w:id="17"/>
     </w:p>
     <w:p>
       <w:pPr>
         <w:spacing w:line="360" w:lineRule="auto"/>
       </w:pPr>
       <w:r>
-        <w:lastRenderedPageBreak/>
-        <w:t xml:space="preserve">Versions des applications / systèmes d’exploitation </w:t>
-      </w:r>
-      <w:proofErr w:type="gramStart"/>
-      <w:r>
-        <w:t>etc..</w:t>
-      </w:r>
-      <w:proofErr w:type="gramEnd"/>
+        <w:t>Versions des applications / systèmes d’exploitation etc..</w:t>
+      </w:r>
     </w:p>
     <w:p>
       <w:pPr>
@@ -5156,8 +4955,13 @@
           <w:numId w:val="15"/>
         </w:numPr>
       </w:pPr>
-      <w:r>
-        <w:t xml:space="preserve">Balsamiq : </w:t>
+      <w:proofErr w:type="spellStart"/>
+      <w:r>
+        <w:t>Balsamiq</w:t>
+      </w:r>
+      <w:proofErr w:type="spellEnd"/>
+      <w:r>
+        <w:t xml:space="preserve"> : </w:t>
       </w:r>
     </w:p>
     <w:p>
@@ -5204,8 +5008,13 @@
           <w:numId w:val="15"/>
         </w:numPr>
       </w:pPr>
-      <w:r>
-        <w:t>IceScrum :</w:t>
+      <w:proofErr w:type="spellStart"/>
+      <w:r>
+        <w:t>IceScrum</w:t>
+      </w:r>
+      <w:proofErr w:type="spellEnd"/>
+      <w:r>
+        <w:t> :</w:t>
       </w:r>
     </w:p>
     <w:p>
@@ -5216,8 +5025,13 @@
           <w:numId w:val="15"/>
         </w:numPr>
       </w:pPr>
-      <w:r>
-        <w:t>XDebug :</w:t>
+      <w:proofErr w:type="spellStart"/>
+      <w:r>
+        <w:t>XDebug</w:t>
+      </w:r>
+      <w:proofErr w:type="spellEnd"/>
+      <w:r>
+        <w:t> :</w:t>
       </w:r>
     </w:p>
     <w:p>
@@ -5240,11 +5054,11 @@
           <w:numId w:val="15"/>
         </w:numPr>
       </w:pPr>
-      <w:bookmarkStart w:id="21" w:name="_Toc130999429"/>
+      <w:bookmarkStart w:id="18" w:name="_Toc131323036"/>
       <w:r>
         <w:t>Arborescence physique de nos fichiers</w:t>
       </w:r>
-      <w:bookmarkEnd w:id="21"/>
+      <w:bookmarkEnd w:id="18"/>
       <w:r>
         <w:t> </w:t>
       </w:r>
@@ -5259,7 +5073,15 @@
         <w:spacing w:line="360" w:lineRule="auto"/>
       </w:pPr>
       <w:r>
-        <w:t>.idea :</w:t>
+        <w:t>.</w:t>
+      </w:r>
+      <w:proofErr w:type="spellStart"/>
+      <w:r>
+        <w:t>idea</w:t>
+      </w:r>
+      <w:proofErr w:type="spellEnd"/>
+      <w:r>
+        <w:t> :</w:t>
       </w:r>
     </w:p>
     <w:p>
@@ -5271,11 +5093,11 @@
         </w:numPr>
         <w:spacing w:line="360" w:lineRule="auto"/>
       </w:pPr>
-      <w:proofErr w:type="gramStart"/>
+      <w:proofErr w:type="spellStart"/>
       <w:r>
         <w:t>inspectionProfiles</w:t>
       </w:r>
-      <w:proofErr w:type="gramEnd"/>
+      <w:proofErr w:type="spellEnd"/>
     </w:p>
     <w:p>
       <w:pPr>
@@ -5300,8 +5122,13 @@
         <w:spacing w:line="360" w:lineRule="auto"/>
       </w:pPr>
       <w:r>
-        <w:t>.gitignore</w:t>
-      </w:r>
+        <w:t>.</w:t>
+      </w:r>
+      <w:proofErr w:type="spellStart"/>
+      <w:r>
+        <w:t>gitignore</w:t>
+      </w:r>
+      <w:proofErr w:type="spellEnd"/>
     </w:p>
     <w:p>
       <w:pPr>
@@ -5313,8 +5140,13 @@
         <w:spacing w:line="360" w:lineRule="auto"/>
       </w:pPr>
       <w:r>
-        <w:t>.name</w:t>
-      </w:r>
+        <w:t>.</w:t>
+      </w:r>
+      <w:proofErr w:type="spellStart"/>
+      <w:r>
+        <w:t>name</w:t>
+      </w:r>
+      <w:proofErr w:type="spellEnd"/>
     </w:p>
     <w:p>
       <w:pPr>
@@ -5364,9 +5196,11 @@
         </w:numPr>
         <w:spacing w:line="360" w:lineRule="auto"/>
       </w:pPr>
+      <w:proofErr w:type="spellStart"/>
       <w:r>
         <w:t>Projet_Web.iml</w:t>
       </w:r>
+      <w:proofErr w:type="spellEnd"/>
     </w:p>
     <w:p>
       <w:pPr>
@@ -5377,11 +5211,11 @@
         </w:numPr>
         <w:spacing w:line="360" w:lineRule="auto"/>
       </w:pPr>
-      <w:proofErr w:type="gramStart"/>
+      <w:proofErr w:type="spellStart"/>
       <w:r>
         <w:t>vcs</w:t>
       </w:r>
-      <w:proofErr w:type="gramEnd"/>
+      <w:proofErr w:type="spellEnd"/>
       <w:r>
         <w:t> :xml</w:t>
       </w:r>
@@ -5409,6 +5243,7 @@
         <w:spacing w:line="360" w:lineRule="auto"/>
       </w:pPr>
       <w:r>
+        <w:lastRenderedPageBreak/>
         <w:t>workspace.xml</w:t>
       </w:r>
     </w:p>
@@ -5421,9 +5256,11 @@
         </w:numPr>
         <w:spacing w:line="360" w:lineRule="auto"/>
       </w:pPr>
+      <w:proofErr w:type="spellStart"/>
       <w:r>
         <w:t>Code_Web</w:t>
       </w:r>
+      <w:proofErr w:type="spellEnd"/>
     </w:p>
     <w:p>
       <w:pPr>
@@ -5434,11 +5271,11 @@
         </w:numPr>
         <w:spacing w:line="360" w:lineRule="auto"/>
       </w:pPr>
-      <w:proofErr w:type="gramStart"/>
+      <w:proofErr w:type="spellStart"/>
       <w:r>
         <w:t>controllers</w:t>
       </w:r>
-      <w:proofErr w:type="gramEnd"/>
+      <w:proofErr w:type="spellEnd"/>
     </w:p>
     <w:p>
       <w:pPr>
@@ -5449,9 +5286,11 @@
         </w:numPr>
         <w:spacing w:line="360" w:lineRule="auto"/>
       </w:pPr>
+      <w:proofErr w:type="spellStart"/>
       <w:r>
         <w:t>navigation.php</w:t>
       </w:r>
+      <w:proofErr w:type="spellEnd"/>
     </w:p>
     <w:p>
       <w:pPr>
@@ -5462,11 +5301,11 @@
         </w:numPr>
         <w:spacing w:line="360" w:lineRule="auto"/>
       </w:pPr>
-      <w:proofErr w:type="gramStart"/>
+      <w:proofErr w:type="spellStart"/>
       <w:r>
         <w:t>models</w:t>
       </w:r>
-      <w:proofErr w:type="gramEnd"/>
+      <w:proofErr w:type="spellEnd"/>
     </w:p>
     <w:p>
       <w:pPr>
@@ -5477,9 +5316,11 @@
         </w:numPr>
         <w:spacing w:line="360" w:lineRule="auto"/>
       </w:pPr>
+      <w:proofErr w:type="spellStart"/>
       <w:r>
         <w:t>log.php</w:t>
       </w:r>
+      <w:proofErr w:type="spellEnd"/>
     </w:p>
     <w:p>
       <w:pPr>
@@ -5490,9 +5331,11 @@
         </w:numPr>
         <w:spacing w:line="360" w:lineRule="auto"/>
       </w:pPr>
+      <w:proofErr w:type="spellStart"/>
       <w:r>
         <w:t>model.php</w:t>
       </w:r>
+      <w:proofErr w:type="spellEnd"/>
     </w:p>
     <w:p>
       <w:pPr>
@@ -5503,11 +5346,11 @@
         </w:numPr>
         <w:spacing w:line="360" w:lineRule="auto"/>
       </w:pPr>
-      <w:proofErr w:type="gramStart"/>
+      <w:proofErr w:type="spellStart"/>
       <w:r>
         <w:t>statics</w:t>
       </w:r>
-      <w:proofErr w:type="gramEnd"/>
+      <w:proofErr w:type="spellEnd"/>
     </w:p>
     <w:p>
       <w:pPr>
@@ -5518,11 +5361,9 @@
         </w:numPr>
         <w:spacing w:line="360" w:lineRule="auto"/>
       </w:pPr>
-      <w:proofErr w:type="gramStart"/>
       <w:r>
         <w:t>images</w:t>
       </w:r>
-      <w:proofErr w:type="gramEnd"/>
     </w:p>
     <w:p>
       <w:pPr>
@@ -5533,11 +5374,11 @@
         </w:numPr>
         <w:spacing w:line="360" w:lineRule="auto"/>
       </w:pPr>
-      <w:proofErr w:type="gramStart"/>
+      <w:proofErr w:type="spellStart"/>
       <w:r>
         <w:t>js</w:t>
       </w:r>
-      <w:proofErr w:type="gramEnd"/>
+      <w:proofErr w:type="spellEnd"/>
     </w:p>
     <w:p>
       <w:pPr>
@@ -5548,14 +5389,11 @@
         </w:numPr>
         <w:spacing w:line="360" w:lineRule="auto"/>
       </w:pPr>
-      <w:proofErr w:type="gramStart"/>
-      <w:r>
-        <w:t>cart</w:t>
-      </w:r>
-      <w:proofErr w:type="gramEnd"/>
-      <w:r>
-        <w:t>_content-json</w:t>
-      </w:r>
+      <w:proofErr w:type="spellStart"/>
+      <w:r>
+        <w:t>cart_content-json</w:t>
+      </w:r>
+      <w:proofErr w:type="spellEnd"/>
     </w:p>
     <w:p>
       <w:pPr>
@@ -5566,9 +5404,11 @@
         </w:numPr>
         <w:spacing w:line="360" w:lineRule="auto"/>
       </w:pPr>
+      <w:proofErr w:type="spellStart"/>
       <w:r>
         <w:t>data.json</w:t>
       </w:r>
+      <w:proofErr w:type="spellEnd"/>
     </w:p>
     <w:p>
       <w:pPr>
@@ -5579,9 +5419,11 @@
         </w:numPr>
         <w:spacing w:line="360" w:lineRule="auto"/>
       </w:pPr>
+      <w:proofErr w:type="spellStart"/>
       <w:r>
         <w:t>user.json</w:t>
       </w:r>
+      <w:proofErr w:type="spellEnd"/>
     </w:p>
     <w:p>
       <w:pPr>
@@ -5592,11 +5434,9 @@
         </w:numPr>
         <w:spacing w:line="360" w:lineRule="auto"/>
       </w:pPr>
-      <w:proofErr w:type="gramStart"/>
       <w:r>
         <w:t>styles</w:t>
       </w:r>
-      <w:proofErr w:type="gramEnd"/>
     </w:p>
     <w:p>
       <w:pPr>
@@ -5620,11 +5460,11 @@
         </w:numPr>
         <w:spacing w:line="360" w:lineRule="auto"/>
       </w:pPr>
-      <w:proofErr w:type="gramStart"/>
+      <w:proofErr w:type="spellStart"/>
       <w:r>
         <w:t>views</w:t>
       </w:r>
-      <w:proofErr w:type="gramEnd"/>
+      <w:proofErr w:type="spellEnd"/>
     </w:p>
     <w:p>
       <w:pPr>
@@ -5635,9 +5475,11 @@
         </w:numPr>
         <w:spacing w:line="360" w:lineRule="auto"/>
       </w:pPr>
+      <w:proofErr w:type="spellStart"/>
       <w:r>
         <w:t>cart.php</w:t>
       </w:r>
+      <w:proofErr w:type="spellEnd"/>
     </w:p>
     <w:p>
       <w:pPr>
@@ -5648,10 +5490,11 @@
         </w:numPr>
         <w:spacing w:line="360" w:lineRule="auto"/>
       </w:pPr>
-      <w:r>
-        <w:lastRenderedPageBreak/>
+      <w:proofErr w:type="spellStart"/>
+      <w:r>
         <w:t>clothes.php</w:t>
       </w:r>
+      <w:proofErr w:type="spellEnd"/>
     </w:p>
     <w:p>
       <w:pPr>
@@ -5662,9 +5505,11 @@
         </w:numPr>
         <w:spacing w:line="360" w:lineRule="auto"/>
       </w:pPr>
+      <w:proofErr w:type="spellStart"/>
       <w:r>
         <w:t>create.php</w:t>
       </w:r>
+      <w:proofErr w:type="spellEnd"/>
     </w:p>
     <w:p>
       <w:pPr>
@@ -5675,9 +5520,11 @@
         </w:numPr>
         <w:spacing w:line="360" w:lineRule="auto"/>
       </w:pPr>
+      <w:proofErr w:type="spellStart"/>
       <w:r>
         <w:t>gabarit.php</w:t>
       </w:r>
+      <w:proofErr w:type="spellEnd"/>
     </w:p>
     <w:p>
       <w:pPr>
@@ -5688,9 +5535,11 @@
         </w:numPr>
         <w:spacing w:line="360" w:lineRule="auto"/>
       </w:pPr>
+      <w:proofErr w:type="spellStart"/>
       <w:r>
         <w:t>home.php</w:t>
       </w:r>
+      <w:proofErr w:type="spellEnd"/>
     </w:p>
     <w:p>
       <w:pPr>
@@ -5701,9 +5550,11 @@
         </w:numPr>
         <w:spacing w:line="360" w:lineRule="auto"/>
       </w:pPr>
+      <w:proofErr w:type="spellStart"/>
       <w:r>
         <w:t>login.php</w:t>
       </w:r>
+      <w:proofErr w:type="spellEnd"/>
     </w:p>
     <w:p>
       <w:pPr>
@@ -5714,9 +5565,11 @@
         </w:numPr>
         <w:spacing w:line="360" w:lineRule="auto"/>
       </w:pPr>
+      <w:proofErr w:type="spellStart"/>
       <w:r>
         <w:t>logout.php</w:t>
       </w:r>
+      <w:proofErr w:type="spellEnd"/>
     </w:p>
     <w:p>
       <w:pPr>
@@ -5727,9 +5580,11 @@
         </w:numPr>
         <w:spacing w:line="360" w:lineRule="auto"/>
       </w:pPr>
+      <w:proofErr w:type="spellStart"/>
       <w:r>
         <w:t>lost.php</w:t>
       </w:r>
+      <w:proofErr w:type="spellEnd"/>
     </w:p>
     <w:p>
       <w:pPr>
@@ -5740,9 +5595,11 @@
         </w:numPr>
         <w:spacing w:line="360" w:lineRule="auto"/>
       </w:pPr>
+      <w:proofErr w:type="spellStart"/>
       <w:r>
         <w:t>index.php</w:t>
       </w:r>
+      <w:proofErr w:type="spellEnd"/>
     </w:p>
     <w:p>
       <w:pPr>
@@ -5752,14 +5609,14 @@
           <w:numId w:val="15"/>
         </w:numPr>
       </w:pPr>
-      <w:bookmarkStart w:id="22" w:name="_Toc130999430"/>
+      <w:bookmarkStart w:id="19" w:name="_Toc131323037"/>
       <w:r>
         <w:t>Potentielles</w:t>
       </w:r>
       <w:r>
         <w:t xml:space="preserve"> erreurs restantes</w:t>
       </w:r>
-      <w:bookmarkEnd w:id="22"/>
+      <w:bookmarkEnd w:id="19"/>
     </w:p>
     <w:p>
       <w:pPr>
@@ -5771,11 +5628,11 @@
         <w:ind w:left="0"/>
         <w:jc w:val="left"/>
       </w:pPr>
-      <w:bookmarkStart w:id="23" w:name="_Toc130999431"/>
+      <w:bookmarkStart w:id="20" w:name="_Toc131323038"/>
       <w:r>
         <w:t>Conclusion</w:t>
       </w:r>
-      <w:bookmarkEnd w:id="23"/>
+      <w:bookmarkEnd w:id="20"/>
     </w:p>
     <w:p>
       <w:pPr>
@@ -5785,11 +5642,20 @@
           <w:numId w:val="26"/>
         </w:numPr>
       </w:pPr>
-      <w:bookmarkStart w:id="24" w:name="_Toc130999432"/>
+      <w:bookmarkStart w:id="21" w:name="_Toc131323039"/>
       <w:r>
         <w:t>Objectifs atteints / non – atteints</w:t>
       </w:r>
-      <w:bookmarkEnd w:id="24"/>
+      <w:bookmarkEnd w:id="21"/>
+    </w:p>
+    <w:p>
+      <w:pPr>
+        <w:pStyle w:val="Paragraphedeliste"/>
+        <w:numPr>
+          <w:ilvl w:val="0"/>
+          <w:numId w:val="38"/>
+        </w:numPr>
+      </w:pPr>
     </w:p>
     <w:p>
       <w:pPr>
@@ -5799,11 +5665,78 @@
           <w:numId w:val="26"/>
         </w:numPr>
       </w:pPr>
-      <w:bookmarkStart w:id="25" w:name="_Toc130999433"/>
+      <w:bookmarkStart w:id="22" w:name="_Toc131323040"/>
       <w:r>
         <w:t>Points + / -</w:t>
       </w:r>
-      <w:bookmarkEnd w:id="25"/>
+      <w:bookmarkEnd w:id="22"/>
+    </w:p>
+    <w:p>
+      <w:pPr>
+        <w:pStyle w:val="Paragraphedeliste"/>
+        <w:numPr>
+          <w:ilvl w:val="0"/>
+          <w:numId w:val="37"/>
+        </w:numPr>
+      </w:pPr>
+      <w:r>
+        <w:t>+ :</w:t>
+      </w:r>
+    </w:p>
+    <w:p>
+      <w:pPr>
+        <w:pStyle w:val="Paragraphedeliste"/>
+        <w:numPr>
+          <w:ilvl w:val="1"/>
+          <w:numId w:val="37"/>
+        </w:numPr>
+      </w:pPr>
+      <w:r>
+        <w:t xml:space="preserve">Apprentissage de nouvelles fonctions sur PHP </w:t>
+      </w:r>
+    </w:p>
+    <w:p>
+      <w:pPr>
+        <w:pStyle w:val="Paragraphedeliste"/>
+        <w:numPr>
+          <w:ilvl w:val="1"/>
+          <w:numId w:val="37"/>
+        </w:numPr>
+      </w:pPr>
+      <w:r>
+        <w:t>Approfondissement de l’organisation (Ice Scrum, journal de bord)</w:t>
+      </w:r>
+    </w:p>
+    <w:p>
+      <w:pPr>
+        <w:pStyle w:val="Paragraphedeliste"/>
+        <w:numPr>
+          <w:ilvl w:val="0"/>
+          <w:numId w:val="37"/>
+        </w:numPr>
+      </w:pPr>
+      <w:r>
+        <w:t xml:space="preserve">- : </w:t>
+      </w:r>
+    </w:p>
+    <w:p>
+      <w:pPr>
+        <w:pStyle w:val="Paragraphedeliste"/>
+        <w:numPr>
+          <w:ilvl w:val="1"/>
+          <w:numId w:val="37"/>
+        </w:numPr>
+      </w:pPr>
+      <w:r>
+        <w:lastRenderedPageBreak/>
+        <w:t>Difficulté sur certaines parties du code (Log Out, affichage des articles dans panier</w:t>
+      </w:r>
+      <w:r>
+        <w:t>, mise en page</w:t>
+      </w:r>
+      <w:r>
+        <w:t>)</w:t>
+      </w:r>
     </w:p>
     <w:p>
       <w:pPr>
@@ -5813,25 +5746,23 @@
           <w:numId w:val="26"/>
         </w:numPr>
       </w:pPr>
-      <w:bookmarkStart w:id="26" w:name="_Toc130999434"/>
-      <w:r>
-        <w:t>Difficultés</w:t>
-      </w:r>
-      <w:bookmarkEnd w:id="26"/>
-    </w:p>
-    <w:p>
-      <w:pPr>
-        <w:pStyle w:val="Titre2"/>
+      <w:bookmarkStart w:id="23" w:name="_Toc131323041"/>
+      <w:r>
+        <w:t>Possibles améliorations</w:t>
+      </w:r>
+      <w:bookmarkEnd w:id="23"/>
+    </w:p>
+    <w:p>
+      <w:pPr>
+        <w:pStyle w:val="Paragraphedeliste"/>
         <w:numPr>
           <w:ilvl w:val="0"/>
-          <w:numId w:val="26"/>
-        </w:numPr>
-      </w:pPr>
-      <w:bookmarkStart w:id="27" w:name="_Toc130999435"/>
-      <w:r>
-        <w:t>Possibles améliorations</w:t>
-      </w:r>
-      <w:bookmarkEnd w:id="27"/>
+          <w:numId w:val="39"/>
+        </w:numPr>
+      </w:pPr>
+      <w:r>
+        <w:t>Améliorations de la mise en page</w:t>
+      </w:r>
     </w:p>
     <w:p>
       <w:pPr>
@@ -5843,11 +5774,11 @@
         <w:ind w:left="0"/>
         <w:jc w:val="left"/>
       </w:pPr>
-      <w:bookmarkStart w:id="28" w:name="_Toc130999436"/>
+      <w:bookmarkStart w:id="24" w:name="_Toc131323042"/>
       <w:r>
         <w:t>Annexes</w:t>
       </w:r>
-      <w:bookmarkEnd w:id="28"/>
+      <w:bookmarkEnd w:id="24"/>
     </w:p>
     <w:p>
       <w:pPr>
@@ -5857,16 +5788,39 @@
           <w:numId w:val="28"/>
         </w:numPr>
       </w:pPr>
-      <w:bookmarkStart w:id="29" w:name="_Toc130999437"/>
+      <w:bookmarkStart w:id="25" w:name="_Toc131323043"/>
       <w:r>
         <w:t>Bibliographie</w:t>
       </w:r>
-      <w:bookmarkEnd w:id="29"/>
-    </w:p>
-    <w:p/>
+      <w:bookmarkEnd w:id="25"/>
+    </w:p>
+    <w:p>
+      <w:pPr>
+        <w:pStyle w:val="Paragraphedeliste"/>
+        <w:numPr>
+          <w:ilvl w:val="0"/>
+          <w:numId w:val="39"/>
+        </w:numPr>
+      </w:pPr>
+      <w:r>
+        <w:t xml:space="preserve">Alessia : </w:t>
+      </w:r>
+    </w:p>
+    <w:p>
+      <w:pPr>
+        <w:pStyle w:val="Paragraphedeliste"/>
+        <w:numPr>
+          <w:ilvl w:val="0"/>
+          <w:numId w:val="39"/>
+        </w:numPr>
+      </w:pPr>
+      <w:r>
+        <w:t>Jorge :</w:t>
+      </w:r>
+    </w:p>
     <w:sectPr>
-      <w:headerReference w:type="default" r:id="rId24"/>
-      <w:footerReference w:type="default" r:id="rId25"/>
+      <w:headerReference w:type="default" r:id="rId25"/>
+      <w:footerReference w:type="default" r:id="rId26"/>
       <w:pgSz w:w="11906" w:h="16838"/>
       <w:pgMar w:top="1417" w:right="1417" w:bottom="1417" w:left="1417" w:header="708" w:footer="708" w:gutter="0"/>
       <w:pgBorders w:display="firstPage" w:offsetFrom="page">
@@ -6128,6 +6082,119 @@
 <file path=word/numbering.xml><?xml version="1.0" encoding="utf-8"?>
 <w:numbering xmlns:wpc="http://schemas.microsoft.com/office/word/2010/wordprocessingCanvas" xmlns:cx="http://schemas.microsoft.com/office/drawing/2014/chartex" xmlns:cx1="http://schemas.microsoft.com/office/drawing/2015/9/8/chartex" xmlns:cx2="http://schemas.microsoft.com/office/drawing/2015/10/21/chartex" xmlns:cx3="http://schemas.microsoft.com/office/drawing/2016/5/9/chartex" xmlns:cx4="http://schemas.microsoft.com/office/drawing/2016/5/10/chartex" xmlns:cx5="http://schemas.microsoft.com/office/drawing/2016/5/11/chartex" xmlns:cx6="http://schemas.microsoft.com/office/drawing/2016/5/12/chartex" xmlns:cx7="http://schemas.microsoft.com/office/drawing/2016/5/13/chartex" xmlns:cx8="http://schemas.microsoft.com/office/drawing/2016/5/14/chartex" xmlns:mc="http://schemas.openxmlformats.org/markup-compatibility/2006" xmlns:aink="http://schemas.microsoft.com/office/drawing/2016/ink" xmlns:am3d="http://schemas.microsoft.com/office/drawing/2017/model3d" xmlns:o="urn:schemas-microsoft-com:office:office" xmlns:oel="http://schemas.microsoft.com/office/2019/extlst" xmlns:r="http://schemas.openxmlformats.org/officeDocument/2006/relationships" xmlns:m="http://schemas.openxmlformats.org/officeDocument/2006/math" xmlns:v="urn:schemas-microsoft-com:vml" xmlns:wp14="http://schemas.microsoft.com/office/word/2010/wordprocessingDrawing" xmlns:wp="http://schemas.openxmlformats.org/drawingml/2006/wordprocessingDrawing" xmlns:w10="urn:schemas-microsoft-com:office:word" xmlns:w="http://schemas.openxmlformats.org/wordprocessingml/2006/main" xmlns:w14="http://schemas.microsoft.com/office/word/2010/wordml" xmlns:w15="http://schemas.microsoft.com/office/word/2012/wordml" xmlns:w16cex="http://schemas.microsoft.com/office/word/2018/wordml/cex" xmlns:w16cid="http://schemas.microsoft.com/office/word/2016/wordml/cid" xmlns:w16="http://schemas.microsoft.com/office/word/2018/wordml" xmlns:w16sdtdh="http://schemas.microsoft.com/office/word/2020/wordml/sdtdatahash" xmlns:w16se="http://schemas.microsoft.com/office/word/2015/wordml/symex" xmlns:wpg="http://schemas.microsoft.com/office/word/2010/wordprocessingGroup" xmlns:wpi="http://schemas.microsoft.com/office/word/2010/wordprocessingInk" xmlns:wne="http://schemas.microsoft.com/office/word/2006/wordml" xmlns:wps="http://schemas.microsoft.com/office/word/2010/wordprocessingShape" mc:Ignorable="w14 w15 w16se w16cid w16 w16cex w16sdtdh wp14">
   <w:abstractNum w:abstractNumId="0" w15:restartNumberingAfterBreak="0">
+    <w:nsid w:val="029D6AE1"/>
+    <w:multiLevelType w:val="hybridMultilevel"/>
+    <w:tmpl w:val="F2BCBF4E"/>
+    <w:lvl w:ilvl="0" w:tplc="BD421982">
+      <w:start w:val="1"/>
+      <w:numFmt w:val="bullet"/>
+      <w:lvlText w:val=""/>
+      <w:lvlJc w:val="left"/>
+      <w:pPr>
+        <w:ind w:left="720" w:hanging="360"/>
+      </w:pPr>
+      <w:rPr>
+        <w:rFonts w:ascii="Symbol" w:hAnsi="Symbol" w:hint="default"/>
+      </w:rPr>
+    </w:lvl>
+    <w:lvl w:ilvl="1" w:tplc="100C0003" w:tentative="1">
+      <w:start w:val="1"/>
+      <w:numFmt w:val="bullet"/>
+      <w:lvlText w:val="o"/>
+      <w:lvlJc w:val="left"/>
+      <w:pPr>
+        <w:ind w:left="1440" w:hanging="360"/>
+      </w:pPr>
+      <w:rPr>
+        <w:rFonts w:ascii="Courier New" w:hAnsi="Courier New" w:cs="Courier New" w:hint="default"/>
+      </w:rPr>
+    </w:lvl>
+    <w:lvl w:ilvl="2" w:tplc="100C0005" w:tentative="1">
+      <w:start w:val="1"/>
+      <w:numFmt w:val="bullet"/>
+      <w:lvlText w:val=""/>
+      <w:lvlJc w:val="left"/>
+      <w:pPr>
+        <w:ind w:left="2160" w:hanging="360"/>
+      </w:pPr>
+      <w:rPr>
+        <w:rFonts w:ascii="Wingdings" w:hAnsi="Wingdings" w:hint="default"/>
+      </w:rPr>
+    </w:lvl>
+    <w:lvl w:ilvl="3" w:tplc="100C0001" w:tentative="1">
+      <w:start w:val="1"/>
+      <w:numFmt w:val="bullet"/>
+      <w:lvlText w:val=""/>
+      <w:lvlJc w:val="left"/>
+      <w:pPr>
+        <w:ind w:left="2880" w:hanging="360"/>
+      </w:pPr>
+      <w:rPr>
+        <w:rFonts w:ascii="Symbol" w:hAnsi="Symbol" w:hint="default"/>
+      </w:rPr>
+    </w:lvl>
+    <w:lvl w:ilvl="4" w:tplc="100C0003" w:tentative="1">
+      <w:start w:val="1"/>
+      <w:numFmt w:val="bullet"/>
+      <w:lvlText w:val="o"/>
+      <w:lvlJc w:val="left"/>
+      <w:pPr>
+        <w:ind w:left="3600" w:hanging="360"/>
+      </w:pPr>
+      <w:rPr>
+        <w:rFonts w:ascii="Courier New" w:hAnsi="Courier New" w:cs="Courier New" w:hint="default"/>
+      </w:rPr>
+    </w:lvl>
+    <w:lvl w:ilvl="5" w:tplc="100C0005" w:tentative="1">
+      <w:start w:val="1"/>
+      <w:numFmt w:val="bullet"/>
+      <w:lvlText w:val=""/>
+      <w:lvlJc w:val="left"/>
+      <w:pPr>
+        <w:ind w:left="4320" w:hanging="360"/>
+      </w:pPr>
+      <w:rPr>
+        <w:rFonts w:ascii="Wingdings" w:hAnsi="Wingdings" w:hint="default"/>
+      </w:rPr>
+    </w:lvl>
+    <w:lvl w:ilvl="6" w:tplc="100C0001" w:tentative="1">
+      <w:start w:val="1"/>
+      <w:numFmt w:val="bullet"/>
+      <w:lvlText w:val=""/>
+      <w:lvlJc w:val="left"/>
+      <w:pPr>
+        <w:ind w:left="5040" w:hanging="360"/>
+      </w:pPr>
+      <w:rPr>
+        <w:rFonts w:ascii="Symbol" w:hAnsi="Symbol" w:hint="default"/>
+      </w:rPr>
+    </w:lvl>
+    <w:lvl w:ilvl="7" w:tplc="100C0003" w:tentative="1">
+      <w:start w:val="1"/>
+      <w:numFmt w:val="bullet"/>
+      <w:lvlText w:val="o"/>
+      <w:lvlJc w:val="left"/>
+      <w:pPr>
+        <w:ind w:left="5760" w:hanging="360"/>
+      </w:pPr>
+      <w:rPr>
+        <w:rFonts w:ascii="Courier New" w:hAnsi="Courier New" w:cs="Courier New" w:hint="default"/>
+      </w:rPr>
+    </w:lvl>
+    <w:lvl w:ilvl="8" w:tplc="100C0005" w:tentative="1">
+      <w:start w:val="1"/>
+      <w:numFmt w:val="bullet"/>
+      <w:lvlText w:val=""/>
+      <w:lvlJc w:val="left"/>
+      <w:pPr>
+        <w:ind w:left="6480" w:hanging="360"/>
+      </w:pPr>
+      <w:rPr>
+        <w:rFonts w:ascii="Wingdings" w:hAnsi="Wingdings" w:hint="default"/>
+      </w:rPr>
+    </w:lvl>
+  </w:abstractNum>
+  <w:abstractNum w:abstractNumId="1" w15:restartNumberingAfterBreak="0">
     <w:nsid w:val="0BF56C8E"/>
     <w:multiLevelType w:val="hybridMultilevel"/>
     <w:tmpl w:val="2B502336"/>
@@ -6216,7 +6283,7 @@
       </w:pPr>
     </w:lvl>
   </w:abstractNum>
-  <w:abstractNum w:abstractNumId="1" w15:restartNumberingAfterBreak="0">
+  <w:abstractNum w:abstractNumId="2" w15:restartNumberingAfterBreak="0">
     <w:nsid w:val="0C2B72E4"/>
     <w:multiLevelType w:val="hybridMultilevel"/>
     <w:tmpl w:val="CCA692BC"/>
@@ -6305,7 +6372,7 @@
       </w:pPr>
     </w:lvl>
   </w:abstractNum>
-  <w:abstractNum w:abstractNumId="2" w15:restartNumberingAfterBreak="0">
+  <w:abstractNum w:abstractNumId="3" w15:restartNumberingAfterBreak="0">
     <w:nsid w:val="10827B15"/>
     <w:multiLevelType w:val="hybridMultilevel"/>
     <w:tmpl w:val="C198980A"/>
@@ -6418,7 +6485,7 @@
       </w:rPr>
     </w:lvl>
   </w:abstractNum>
-  <w:abstractNum w:abstractNumId="3" w15:restartNumberingAfterBreak="0">
+  <w:abstractNum w:abstractNumId="4" w15:restartNumberingAfterBreak="0">
     <w:nsid w:val="14B17158"/>
     <w:multiLevelType w:val="hybridMultilevel"/>
     <w:tmpl w:val="CEA8B840"/>
@@ -6507,7 +6574,120 @@
       </w:pPr>
     </w:lvl>
   </w:abstractNum>
-  <w:abstractNum w:abstractNumId="4" w15:restartNumberingAfterBreak="0">
+  <w:abstractNum w:abstractNumId="5" w15:restartNumberingAfterBreak="0">
+    <w:nsid w:val="153C53A2"/>
+    <w:multiLevelType w:val="hybridMultilevel"/>
+    <w:tmpl w:val="1CC65824"/>
+    <w:lvl w:ilvl="0" w:tplc="BD421982">
+      <w:start w:val="1"/>
+      <w:numFmt w:val="bullet"/>
+      <w:lvlText w:val=""/>
+      <w:lvlJc w:val="left"/>
+      <w:pPr>
+        <w:ind w:left="720" w:hanging="360"/>
+      </w:pPr>
+      <w:rPr>
+        <w:rFonts w:ascii="Symbol" w:hAnsi="Symbol" w:hint="default"/>
+      </w:rPr>
+    </w:lvl>
+    <w:lvl w:ilvl="1" w:tplc="100C0003">
+      <w:start w:val="1"/>
+      <w:numFmt w:val="bullet"/>
+      <w:lvlText w:val="o"/>
+      <w:lvlJc w:val="left"/>
+      <w:pPr>
+        <w:ind w:left="1440" w:hanging="360"/>
+      </w:pPr>
+      <w:rPr>
+        <w:rFonts w:ascii="Courier New" w:hAnsi="Courier New" w:cs="Courier New" w:hint="default"/>
+      </w:rPr>
+    </w:lvl>
+    <w:lvl w:ilvl="2" w:tplc="100C0005" w:tentative="1">
+      <w:start w:val="1"/>
+      <w:numFmt w:val="bullet"/>
+      <w:lvlText w:val=""/>
+      <w:lvlJc w:val="left"/>
+      <w:pPr>
+        <w:ind w:left="2160" w:hanging="360"/>
+      </w:pPr>
+      <w:rPr>
+        <w:rFonts w:ascii="Wingdings" w:hAnsi="Wingdings" w:hint="default"/>
+      </w:rPr>
+    </w:lvl>
+    <w:lvl w:ilvl="3" w:tplc="100C0001" w:tentative="1">
+      <w:start w:val="1"/>
+      <w:numFmt w:val="bullet"/>
+      <w:lvlText w:val=""/>
+      <w:lvlJc w:val="left"/>
+      <w:pPr>
+        <w:ind w:left="2880" w:hanging="360"/>
+      </w:pPr>
+      <w:rPr>
+        <w:rFonts w:ascii="Symbol" w:hAnsi="Symbol" w:hint="default"/>
+      </w:rPr>
+    </w:lvl>
+    <w:lvl w:ilvl="4" w:tplc="100C0003" w:tentative="1">
+      <w:start w:val="1"/>
+      <w:numFmt w:val="bullet"/>
+      <w:lvlText w:val="o"/>
+      <w:lvlJc w:val="left"/>
+      <w:pPr>
+        <w:ind w:left="3600" w:hanging="360"/>
+      </w:pPr>
+      <w:rPr>
+        <w:rFonts w:ascii="Courier New" w:hAnsi="Courier New" w:cs="Courier New" w:hint="default"/>
+      </w:rPr>
+    </w:lvl>
+    <w:lvl w:ilvl="5" w:tplc="100C0005" w:tentative="1">
+      <w:start w:val="1"/>
+      <w:numFmt w:val="bullet"/>
+      <w:lvlText w:val=""/>
+      <w:lvlJc w:val="left"/>
+      <w:pPr>
+        <w:ind w:left="4320" w:hanging="360"/>
+      </w:pPr>
+      <w:rPr>
+        <w:rFonts w:ascii="Wingdings" w:hAnsi="Wingdings" w:hint="default"/>
+      </w:rPr>
+    </w:lvl>
+    <w:lvl w:ilvl="6" w:tplc="100C0001" w:tentative="1">
+      <w:start w:val="1"/>
+      <w:numFmt w:val="bullet"/>
+      <w:lvlText w:val=""/>
+      <w:lvlJc w:val="left"/>
+      <w:pPr>
+        <w:ind w:left="5040" w:hanging="360"/>
+      </w:pPr>
+      <w:rPr>
+        <w:rFonts w:ascii="Symbol" w:hAnsi="Symbol" w:hint="default"/>
+      </w:rPr>
+    </w:lvl>
+    <w:lvl w:ilvl="7" w:tplc="100C0003" w:tentative="1">
+      <w:start w:val="1"/>
+      <w:numFmt w:val="bullet"/>
+      <w:lvlText w:val="o"/>
+      <w:lvlJc w:val="left"/>
+      <w:pPr>
+        <w:ind w:left="5760" w:hanging="360"/>
+      </w:pPr>
+      <w:rPr>
+        <w:rFonts w:ascii="Courier New" w:hAnsi="Courier New" w:cs="Courier New" w:hint="default"/>
+      </w:rPr>
+    </w:lvl>
+    <w:lvl w:ilvl="8" w:tplc="100C0005" w:tentative="1">
+      <w:start w:val="1"/>
+      <w:numFmt w:val="bullet"/>
+      <w:lvlText w:val=""/>
+      <w:lvlJc w:val="left"/>
+      <w:pPr>
+        <w:ind w:left="6480" w:hanging="360"/>
+      </w:pPr>
+      <w:rPr>
+        <w:rFonts w:ascii="Wingdings" w:hAnsi="Wingdings" w:hint="default"/>
+      </w:rPr>
+    </w:lvl>
+  </w:abstractNum>
+  <w:abstractNum w:abstractNumId="6" w15:restartNumberingAfterBreak="0">
     <w:nsid w:val="1604543E"/>
     <w:multiLevelType w:val="hybridMultilevel"/>
     <w:tmpl w:val="E0DAA35E"/>
@@ -6593,7 +6773,7 @@
       </w:pPr>
     </w:lvl>
   </w:abstractNum>
-  <w:abstractNum w:abstractNumId="5" w15:restartNumberingAfterBreak="0">
+  <w:abstractNum w:abstractNumId="7" w15:restartNumberingAfterBreak="0">
     <w:nsid w:val="18F053C3"/>
     <w:multiLevelType w:val="hybridMultilevel"/>
     <w:tmpl w:val="F12CC8C6"/>
@@ -6682,7 +6862,7 @@
       </w:pPr>
     </w:lvl>
   </w:abstractNum>
-  <w:abstractNum w:abstractNumId="6" w15:restartNumberingAfterBreak="0">
+  <w:abstractNum w:abstractNumId="8" w15:restartNumberingAfterBreak="0">
     <w:nsid w:val="1B257E2B"/>
     <w:multiLevelType w:val="hybridMultilevel"/>
     <w:tmpl w:val="37FA00F4"/>
@@ -6771,7 +6951,7 @@
       </w:pPr>
     </w:lvl>
   </w:abstractNum>
-  <w:abstractNum w:abstractNumId="7" w15:restartNumberingAfterBreak="0">
+  <w:abstractNum w:abstractNumId="9" w15:restartNumberingAfterBreak="0">
     <w:nsid w:val="1B6D6D91"/>
     <w:multiLevelType w:val="hybridMultilevel"/>
     <w:tmpl w:val="31DAFC1A"/>
@@ -6884,7 +7064,7 @@
       </w:rPr>
     </w:lvl>
   </w:abstractNum>
-  <w:abstractNum w:abstractNumId="8" w15:restartNumberingAfterBreak="0">
+  <w:abstractNum w:abstractNumId="10" w15:restartNumberingAfterBreak="0">
     <w:nsid w:val="1E090209"/>
     <w:multiLevelType w:val="hybridMultilevel"/>
     <w:tmpl w:val="34EC9EC4"/>
@@ -6976,7 +7156,7 @@
       </w:pPr>
     </w:lvl>
   </w:abstractNum>
-  <w:abstractNum w:abstractNumId="9" w15:restartNumberingAfterBreak="0">
+  <w:abstractNum w:abstractNumId="11" w15:restartNumberingAfterBreak="0">
     <w:nsid w:val="21737B0A"/>
     <w:multiLevelType w:val="hybridMultilevel"/>
     <w:tmpl w:val="42FE7D2A"/>
@@ -7067,7 +7247,7 @@
       </w:pPr>
     </w:lvl>
   </w:abstractNum>
-  <w:abstractNum w:abstractNumId="10" w15:restartNumberingAfterBreak="0">
+  <w:abstractNum w:abstractNumId="12" w15:restartNumberingAfterBreak="0">
     <w:nsid w:val="24271E62"/>
     <w:multiLevelType w:val="hybridMultilevel"/>
     <w:tmpl w:val="4AEEDA78"/>
@@ -7180,7 +7360,7 @@
       </w:rPr>
     </w:lvl>
   </w:abstractNum>
-  <w:abstractNum w:abstractNumId="11" w15:restartNumberingAfterBreak="0">
+  <w:abstractNum w:abstractNumId="13" w15:restartNumberingAfterBreak="0">
     <w:nsid w:val="28BD1B89"/>
     <w:multiLevelType w:val="hybridMultilevel"/>
     <w:tmpl w:val="29F284E8"/>
@@ -7269,7 +7449,7 @@
       </w:pPr>
     </w:lvl>
   </w:abstractNum>
-  <w:abstractNum w:abstractNumId="12" w15:restartNumberingAfterBreak="0">
+  <w:abstractNum w:abstractNumId="14" w15:restartNumberingAfterBreak="0">
     <w:nsid w:val="294E48C0"/>
     <w:multiLevelType w:val="hybridMultilevel"/>
     <w:tmpl w:val="754A0F46"/>
@@ -7358,7 +7538,7 @@
       </w:pPr>
     </w:lvl>
   </w:abstractNum>
-  <w:abstractNum w:abstractNumId="13" w15:restartNumberingAfterBreak="0">
+  <w:abstractNum w:abstractNumId="15" w15:restartNumberingAfterBreak="0">
     <w:nsid w:val="2BE476C5"/>
     <w:multiLevelType w:val="hybridMultilevel"/>
     <w:tmpl w:val="CEB0BB70"/>
@@ -7471,7 +7651,7 @@
       </w:rPr>
     </w:lvl>
   </w:abstractNum>
-  <w:abstractNum w:abstractNumId="14" w15:restartNumberingAfterBreak="0">
+  <w:abstractNum w:abstractNumId="16" w15:restartNumberingAfterBreak="0">
     <w:nsid w:val="2F3E1060"/>
     <w:multiLevelType w:val="hybridMultilevel"/>
     <w:tmpl w:val="3EDE3E3E"/>
@@ -7560,7 +7740,7 @@
       </w:pPr>
     </w:lvl>
   </w:abstractNum>
-  <w:abstractNum w:abstractNumId="15" w15:restartNumberingAfterBreak="0">
+  <w:abstractNum w:abstractNumId="17" w15:restartNumberingAfterBreak="0">
     <w:nsid w:val="33C121A9"/>
     <w:multiLevelType w:val="hybridMultilevel"/>
     <w:tmpl w:val="C9682782"/>
@@ -7649,7 +7829,7 @@
       </w:pPr>
     </w:lvl>
   </w:abstractNum>
-  <w:abstractNum w:abstractNumId="16" w15:restartNumberingAfterBreak="0">
+  <w:abstractNum w:abstractNumId="18" w15:restartNumberingAfterBreak="0">
     <w:nsid w:val="34235B49"/>
     <w:multiLevelType w:val="hybridMultilevel"/>
     <w:tmpl w:val="AFFCE37E"/>
@@ -7738,7 +7918,7 @@
       </w:pPr>
     </w:lvl>
   </w:abstractNum>
-  <w:abstractNum w:abstractNumId="17" w15:restartNumberingAfterBreak="0">
+  <w:abstractNum w:abstractNumId="19" w15:restartNumberingAfterBreak="0">
     <w:nsid w:val="3C084013"/>
     <w:multiLevelType w:val="hybridMultilevel"/>
     <w:tmpl w:val="49D835FC"/>
@@ -7827,7 +8007,7 @@
       </w:pPr>
     </w:lvl>
   </w:abstractNum>
-  <w:abstractNum w:abstractNumId="18" w15:restartNumberingAfterBreak="0">
+  <w:abstractNum w:abstractNumId="20" w15:restartNumberingAfterBreak="0">
     <w:nsid w:val="3FEA3792"/>
     <w:multiLevelType w:val="hybridMultilevel"/>
     <w:tmpl w:val="7B922508"/>
@@ -7916,7 +8096,7 @@
       </w:pPr>
     </w:lvl>
   </w:abstractNum>
-  <w:abstractNum w:abstractNumId="19" w15:restartNumberingAfterBreak="0">
+  <w:abstractNum w:abstractNumId="21" w15:restartNumberingAfterBreak="0">
     <w:nsid w:val="414B2CDE"/>
     <w:multiLevelType w:val="hybridMultilevel"/>
     <w:tmpl w:val="979A6EEA"/>
@@ -8005,7 +8185,7 @@
       </w:pPr>
     </w:lvl>
   </w:abstractNum>
-  <w:abstractNum w:abstractNumId="20" w15:restartNumberingAfterBreak="0">
+  <w:abstractNum w:abstractNumId="22" w15:restartNumberingAfterBreak="0">
     <w:nsid w:val="457C6788"/>
     <w:multiLevelType w:val="hybridMultilevel"/>
     <w:tmpl w:val="44F0258E"/>
@@ -8118,7 +8298,7 @@
       </w:rPr>
     </w:lvl>
   </w:abstractNum>
-  <w:abstractNum w:abstractNumId="21" w15:restartNumberingAfterBreak="0">
+  <w:abstractNum w:abstractNumId="23" w15:restartNumberingAfterBreak="0">
     <w:nsid w:val="48EC4953"/>
     <w:multiLevelType w:val="hybridMultilevel"/>
     <w:tmpl w:val="3FF63EBC"/>
@@ -8207,7 +8387,7 @@
       </w:pPr>
     </w:lvl>
   </w:abstractNum>
-  <w:abstractNum w:abstractNumId="22" w15:restartNumberingAfterBreak="0">
+  <w:abstractNum w:abstractNumId="24" w15:restartNumberingAfterBreak="0">
     <w:nsid w:val="4A1134ED"/>
     <w:multiLevelType w:val="hybridMultilevel"/>
     <w:tmpl w:val="3A46D77A"/>
@@ -8320,7 +8500,7 @@
       </w:rPr>
     </w:lvl>
   </w:abstractNum>
-  <w:abstractNum w:abstractNumId="23" w15:restartNumberingAfterBreak="0">
+  <w:abstractNum w:abstractNumId="25" w15:restartNumberingAfterBreak="0">
     <w:nsid w:val="4B7C18C3"/>
     <w:multiLevelType w:val="hybridMultilevel"/>
     <w:tmpl w:val="F2B49E2A"/>
@@ -8409,7 +8589,7 @@
       </w:pPr>
     </w:lvl>
   </w:abstractNum>
-  <w:abstractNum w:abstractNumId="24" w15:restartNumberingAfterBreak="0">
+  <w:abstractNum w:abstractNumId="26" w15:restartNumberingAfterBreak="0">
     <w:nsid w:val="4F484BD8"/>
     <w:multiLevelType w:val="hybridMultilevel"/>
     <w:tmpl w:val="FFA8969E"/>
@@ -8498,7 +8678,7 @@
       </w:pPr>
     </w:lvl>
   </w:abstractNum>
-  <w:abstractNum w:abstractNumId="25" w15:restartNumberingAfterBreak="0">
+  <w:abstractNum w:abstractNumId="27" w15:restartNumberingAfterBreak="0">
     <w:nsid w:val="52111195"/>
     <w:multiLevelType w:val="hybridMultilevel"/>
     <w:tmpl w:val="748458EE"/>
@@ -8611,7 +8791,7 @@
       </w:rPr>
     </w:lvl>
   </w:abstractNum>
-  <w:abstractNum w:abstractNumId="26" w15:restartNumberingAfterBreak="0">
+  <w:abstractNum w:abstractNumId="28" w15:restartNumberingAfterBreak="0">
     <w:nsid w:val="56BA53C9"/>
     <w:multiLevelType w:val="hybridMultilevel"/>
     <w:tmpl w:val="F21CC3A0"/>
@@ -8700,7 +8880,120 @@
       </w:pPr>
     </w:lvl>
   </w:abstractNum>
-  <w:abstractNum w:abstractNumId="27" w15:restartNumberingAfterBreak="0">
+  <w:abstractNum w:abstractNumId="29" w15:restartNumberingAfterBreak="0">
+    <w:nsid w:val="5C1B501F"/>
+    <w:multiLevelType w:val="hybridMultilevel"/>
+    <w:tmpl w:val="09E87F6E"/>
+    <w:lvl w:ilvl="0" w:tplc="BD421982">
+      <w:start w:val="1"/>
+      <w:numFmt w:val="bullet"/>
+      <w:lvlText w:val=""/>
+      <w:lvlJc w:val="left"/>
+      <w:pPr>
+        <w:ind w:left="720" w:hanging="360"/>
+      </w:pPr>
+      <w:rPr>
+        <w:rFonts w:ascii="Symbol" w:hAnsi="Symbol" w:hint="default"/>
+      </w:rPr>
+    </w:lvl>
+    <w:lvl w:ilvl="1" w:tplc="100C0003" w:tentative="1">
+      <w:start w:val="1"/>
+      <w:numFmt w:val="bullet"/>
+      <w:lvlText w:val="o"/>
+      <w:lvlJc w:val="left"/>
+      <w:pPr>
+        <w:ind w:left="1440" w:hanging="360"/>
+      </w:pPr>
+      <w:rPr>
+        <w:rFonts w:ascii="Courier New" w:hAnsi="Courier New" w:cs="Courier New" w:hint="default"/>
+      </w:rPr>
+    </w:lvl>
+    <w:lvl w:ilvl="2" w:tplc="100C0005" w:tentative="1">
+      <w:start w:val="1"/>
+      <w:numFmt w:val="bullet"/>
+      <w:lvlText w:val=""/>
+      <w:lvlJc w:val="left"/>
+      <w:pPr>
+        <w:ind w:left="2160" w:hanging="360"/>
+      </w:pPr>
+      <w:rPr>
+        <w:rFonts w:ascii="Wingdings" w:hAnsi="Wingdings" w:hint="default"/>
+      </w:rPr>
+    </w:lvl>
+    <w:lvl w:ilvl="3" w:tplc="100C0001" w:tentative="1">
+      <w:start w:val="1"/>
+      <w:numFmt w:val="bullet"/>
+      <w:lvlText w:val=""/>
+      <w:lvlJc w:val="left"/>
+      <w:pPr>
+        <w:ind w:left="2880" w:hanging="360"/>
+      </w:pPr>
+      <w:rPr>
+        <w:rFonts w:ascii="Symbol" w:hAnsi="Symbol" w:hint="default"/>
+      </w:rPr>
+    </w:lvl>
+    <w:lvl w:ilvl="4" w:tplc="100C0003" w:tentative="1">
+      <w:start w:val="1"/>
+      <w:numFmt w:val="bullet"/>
+      <w:lvlText w:val="o"/>
+      <w:lvlJc w:val="left"/>
+      <w:pPr>
+        <w:ind w:left="3600" w:hanging="360"/>
+      </w:pPr>
+      <w:rPr>
+        <w:rFonts w:ascii="Courier New" w:hAnsi="Courier New" w:cs="Courier New" w:hint="default"/>
+      </w:rPr>
+    </w:lvl>
+    <w:lvl w:ilvl="5" w:tplc="100C0005" w:tentative="1">
+      <w:start w:val="1"/>
+      <w:numFmt w:val="bullet"/>
+      <w:lvlText w:val=""/>
+      <w:lvlJc w:val="left"/>
+      <w:pPr>
+        <w:ind w:left="4320" w:hanging="360"/>
+      </w:pPr>
+      <w:rPr>
+        <w:rFonts w:ascii="Wingdings" w:hAnsi="Wingdings" w:hint="default"/>
+      </w:rPr>
+    </w:lvl>
+    <w:lvl w:ilvl="6" w:tplc="100C0001" w:tentative="1">
+      <w:start w:val="1"/>
+      <w:numFmt w:val="bullet"/>
+      <w:lvlText w:val=""/>
+      <w:lvlJc w:val="left"/>
+      <w:pPr>
+        <w:ind w:left="5040" w:hanging="360"/>
+      </w:pPr>
+      <w:rPr>
+        <w:rFonts w:ascii="Symbol" w:hAnsi="Symbol" w:hint="default"/>
+      </w:rPr>
+    </w:lvl>
+    <w:lvl w:ilvl="7" w:tplc="100C0003" w:tentative="1">
+      <w:start w:val="1"/>
+      <w:numFmt w:val="bullet"/>
+      <w:lvlText w:val="o"/>
+      <w:lvlJc w:val="left"/>
+      <w:pPr>
+        <w:ind w:left="5760" w:hanging="360"/>
+      </w:pPr>
+      <w:rPr>
+        <w:rFonts w:ascii="Courier New" w:hAnsi="Courier New" w:cs="Courier New" w:hint="default"/>
+      </w:rPr>
+    </w:lvl>
+    <w:lvl w:ilvl="8" w:tplc="100C0005" w:tentative="1">
+      <w:start w:val="1"/>
+      <w:numFmt w:val="bullet"/>
+      <w:lvlText w:val=""/>
+      <w:lvlJc w:val="left"/>
+      <w:pPr>
+        <w:ind w:left="6480" w:hanging="360"/>
+      </w:pPr>
+      <w:rPr>
+        <w:rFonts w:ascii="Wingdings" w:hAnsi="Wingdings" w:hint="default"/>
+      </w:rPr>
+    </w:lvl>
+  </w:abstractNum>
+  <w:abstractNum w:abstractNumId="30" w15:restartNumberingAfterBreak="0">
     <w:nsid w:val="649E441A"/>
     <w:multiLevelType w:val="hybridMultilevel"/>
     <w:tmpl w:val="E3C453C8"/>
@@ -8789,7 +9082,7 @@
       </w:pPr>
     </w:lvl>
   </w:abstractNum>
-  <w:abstractNum w:abstractNumId="28" w15:restartNumberingAfterBreak="0">
+  <w:abstractNum w:abstractNumId="31" w15:restartNumberingAfterBreak="0">
     <w:nsid w:val="66120BA9"/>
     <w:multiLevelType w:val="hybridMultilevel"/>
     <w:tmpl w:val="1200CE9A"/>
@@ -8878,7 +9171,7 @@
       </w:pPr>
     </w:lvl>
   </w:abstractNum>
-  <w:abstractNum w:abstractNumId="29" w15:restartNumberingAfterBreak="0">
+  <w:abstractNum w:abstractNumId="32" w15:restartNumberingAfterBreak="0">
     <w:nsid w:val="67980AFF"/>
     <w:multiLevelType w:val="hybridMultilevel"/>
     <w:tmpl w:val="E79AC4CE"/>
@@ -8967,7 +9260,7 @@
       </w:pPr>
     </w:lvl>
   </w:abstractNum>
-  <w:abstractNum w:abstractNumId="30" w15:restartNumberingAfterBreak="0">
+  <w:abstractNum w:abstractNumId="33" w15:restartNumberingAfterBreak="0">
     <w:nsid w:val="693978E4"/>
     <w:multiLevelType w:val="hybridMultilevel"/>
     <w:tmpl w:val="E41CAD36"/>
@@ -9059,7 +9352,233 @@
       </w:pPr>
     </w:lvl>
   </w:abstractNum>
-  <w:abstractNum w:abstractNumId="31" w15:restartNumberingAfterBreak="0">
+  <w:abstractNum w:abstractNumId="34" w15:restartNumberingAfterBreak="0">
+    <w:nsid w:val="6D6A5850"/>
+    <w:multiLevelType w:val="hybridMultilevel"/>
+    <w:tmpl w:val="60BEB426"/>
+    <w:lvl w:ilvl="0" w:tplc="BD421982">
+      <w:start w:val="1"/>
+      <w:numFmt w:val="bullet"/>
+      <w:lvlText w:val=""/>
+      <w:lvlJc w:val="left"/>
+      <w:pPr>
+        <w:ind w:left="1080" w:hanging="360"/>
+      </w:pPr>
+      <w:rPr>
+        <w:rFonts w:ascii="Symbol" w:hAnsi="Symbol" w:hint="default"/>
+      </w:rPr>
+    </w:lvl>
+    <w:lvl w:ilvl="1" w:tplc="100C0003" w:tentative="1">
+      <w:start w:val="1"/>
+      <w:numFmt w:val="bullet"/>
+      <w:lvlText w:val="o"/>
+      <w:lvlJc w:val="left"/>
+      <w:pPr>
+        <w:ind w:left="1800" w:hanging="360"/>
+      </w:pPr>
+      <w:rPr>
+        <w:rFonts w:ascii="Courier New" w:hAnsi="Courier New" w:cs="Courier New" w:hint="default"/>
+      </w:rPr>
+    </w:lvl>
+    <w:lvl w:ilvl="2" w:tplc="100C0005" w:tentative="1">
+      <w:start w:val="1"/>
+      <w:numFmt w:val="bullet"/>
+      <w:lvlText w:val=""/>
+      <w:lvlJc w:val="left"/>
+      <w:pPr>
+        <w:ind w:left="2520" w:hanging="360"/>
+      </w:pPr>
+      <w:rPr>
+        <w:rFonts w:ascii="Wingdings" w:hAnsi="Wingdings" w:hint="default"/>
+      </w:rPr>
+    </w:lvl>
+    <w:lvl w:ilvl="3" w:tplc="100C0001" w:tentative="1">
+      <w:start w:val="1"/>
+      <w:numFmt w:val="bullet"/>
+      <w:lvlText w:val=""/>
+      <w:lvlJc w:val="left"/>
+      <w:pPr>
+        <w:ind w:left="3240" w:hanging="360"/>
+      </w:pPr>
+      <w:rPr>
+        <w:rFonts w:ascii="Symbol" w:hAnsi="Symbol" w:hint="default"/>
+      </w:rPr>
+    </w:lvl>
+    <w:lvl w:ilvl="4" w:tplc="100C0003" w:tentative="1">
+      <w:start w:val="1"/>
+      <w:numFmt w:val="bullet"/>
+      <w:lvlText w:val="o"/>
+      <w:lvlJc w:val="left"/>
+      <w:pPr>
+        <w:ind w:left="3960" w:hanging="360"/>
+      </w:pPr>
+      <w:rPr>
+        <w:rFonts w:ascii="Courier New" w:hAnsi="Courier New" w:cs="Courier New" w:hint="default"/>
+      </w:rPr>
+    </w:lvl>
+    <w:lvl w:ilvl="5" w:tplc="100C0005" w:tentative="1">
+      <w:start w:val="1"/>
+      <w:numFmt w:val="bullet"/>
+      <w:lvlText w:val=""/>
+      <w:lvlJc w:val="left"/>
+      <w:pPr>
+        <w:ind w:left="4680" w:hanging="360"/>
+      </w:pPr>
+      <w:rPr>
+        <w:rFonts w:ascii="Wingdings" w:hAnsi="Wingdings" w:hint="default"/>
+      </w:rPr>
+    </w:lvl>
+    <w:lvl w:ilvl="6" w:tplc="100C0001" w:tentative="1">
+      <w:start w:val="1"/>
+      <w:numFmt w:val="bullet"/>
+      <w:lvlText w:val=""/>
+      <w:lvlJc w:val="left"/>
+      <w:pPr>
+        <w:ind w:left="5400" w:hanging="360"/>
+      </w:pPr>
+      <w:rPr>
+        <w:rFonts w:ascii="Symbol" w:hAnsi="Symbol" w:hint="default"/>
+      </w:rPr>
+    </w:lvl>
+    <w:lvl w:ilvl="7" w:tplc="100C0003" w:tentative="1">
+      <w:start w:val="1"/>
+      <w:numFmt w:val="bullet"/>
+      <w:lvlText w:val="o"/>
+      <w:lvlJc w:val="left"/>
+      <w:pPr>
+        <w:ind w:left="6120" w:hanging="360"/>
+      </w:pPr>
+      <w:rPr>
+        <w:rFonts w:ascii="Courier New" w:hAnsi="Courier New" w:cs="Courier New" w:hint="default"/>
+      </w:rPr>
+    </w:lvl>
+    <w:lvl w:ilvl="8" w:tplc="100C0005" w:tentative="1">
+      <w:start w:val="1"/>
+      <w:numFmt w:val="bullet"/>
+      <w:lvlText w:val=""/>
+      <w:lvlJc w:val="left"/>
+      <w:pPr>
+        <w:ind w:left="6840" w:hanging="360"/>
+      </w:pPr>
+      <w:rPr>
+        <w:rFonts w:ascii="Wingdings" w:hAnsi="Wingdings" w:hint="default"/>
+      </w:rPr>
+    </w:lvl>
+  </w:abstractNum>
+  <w:abstractNum w:abstractNumId="35" w15:restartNumberingAfterBreak="0">
+    <w:nsid w:val="6F74049B"/>
+    <w:multiLevelType w:val="hybridMultilevel"/>
+    <w:tmpl w:val="CD2C8B98"/>
+    <w:lvl w:ilvl="0" w:tplc="BD421982">
+      <w:start w:val="1"/>
+      <w:numFmt w:val="bullet"/>
+      <w:lvlText w:val=""/>
+      <w:lvlJc w:val="left"/>
+      <w:pPr>
+        <w:ind w:left="720" w:hanging="360"/>
+      </w:pPr>
+      <w:rPr>
+        <w:rFonts w:ascii="Symbol" w:hAnsi="Symbol" w:hint="default"/>
+      </w:rPr>
+    </w:lvl>
+    <w:lvl w:ilvl="1" w:tplc="100C0003">
+      <w:start w:val="1"/>
+      <w:numFmt w:val="bullet"/>
+      <w:lvlText w:val="o"/>
+      <w:lvlJc w:val="left"/>
+      <w:pPr>
+        <w:ind w:left="1440" w:hanging="360"/>
+      </w:pPr>
+      <w:rPr>
+        <w:rFonts w:ascii="Courier New" w:hAnsi="Courier New" w:cs="Courier New" w:hint="default"/>
+      </w:rPr>
+    </w:lvl>
+    <w:lvl w:ilvl="2" w:tplc="100C0005" w:tentative="1">
+      <w:start w:val="1"/>
+      <w:numFmt w:val="bullet"/>
+      <w:lvlText w:val=""/>
+      <w:lvlJc w:val="left"/>
+      <w:pPr>
+        <w:ind w:left="2160" w:hanging="360"/>
+      </w:pPr>
+      <w:rPr>
+        <w:rFonts w:ascii="Wingdings" w:hAnsi="Wingdings" w:hint="default"/>
+      </w:rPr>
+    </w:lvl>
+    <w:lvl w:ilvl="3" w:tplc="100C0001" w:tentative="1">
+      <w:start w:val="1"/>
+      <w:numFmt w:val="bullet"/>
+      <w:lvlText w:val=""/>
+      <w:lvlJc w:val="left"/>
+      <w:pPr>
+        <w:ind w:left="2880" w:hanging="360"/>
+      </w:pPr>
+      <w:rPr>
+        <w:rFonts w:ascii="Symbol" w:hAnsi="Symbol" w:hint="default"/>
+      </w:rPr>
+    </w:lvl>
+    <w:lvl w:ilvl="4" w:tplc="100C0003" w:tentative="1">
+      <w:start w:val="1"/>
+      <w:numFmt w:val="bullet"/>
+      <w:lvlText w:val="o"/>
+      <w:lvlJc w:val="left"/>
+      <w:pPr>
+        <w:ind w:left="3600" w:hanging="360"/>
+      </w:pPr>
+      <w:rPr>
+        <w:rFonts w:ascii="Courier New" w:hAnsi="Courier New" w:cs="Courier New" w:hint="default"/>
+      </w:rPr>
+    </w:lvl>
+    <w:lvl w:ilvl="5" w:tplc="100C0005" w:tentative="1">
+      <w:start w:val="1"/>
+      <w:numFmt w:val="bullet"/>
+      <w:lvlText w:val=""/>
+      <w:lvlJc w:val="left"/>
+      <w:pPr>
+        <w:ind w:left="4320" w:hanging="360"/>
+      </w:pPr>
+      <w:rPr>
+        <w:rFonts w:ascii="Wingdings" w:hAnsi="Wingdings" w:hint="default"/>
+      </w:rPr>
+    </w:lvl>
+    <w:lvl w:ilvl="6" w:tplc="100C0001" w:tentative="1">
+      <w:start w:val="1"/>
+      <w:numFmt w:val="bullet"/>
+      <w:lvlText w:val=""/>
+      <w:lvlJc w:val="left"/>
+      <w:pPr>
+        <w:ind w:left="5040" w:hanging="360"/>
+      </w:pPr>
+      <w:rPr>
+        <w:rFonts w:ascii="Symbol" w:hAnsi="Symbol" w:hint="default"/>
+      </w:rPr>
+    </w:lvl>
+    <w:lvl w:ilvl="7" w:tplc="100C0003" w:tentative="1">
+      <w:start w:val="1"/>
+      <w:numFmt w:val="bullet"/>
+      <w:lvlText w:val="o"/>
+      <w:lvlJc w:val="left"/>
+      <w:pPr>
+        <w:ind w:left="5760" w:hanging="360"/>
+      </w:pPr>
+      <w:rPr>
+        <w:rFonts w:ascii="Courier New" w:hAnsi="Courier New" w:cs="Courier New" w:hint="default"/>
+      </w:rPr>
+    </w:lvl>
+    <w:lvl w:ilvl="8" w:tplc="100C0005" w:tentative="1">
+      <w:start w:val="1"/>
+      <w:numFmt w:val="bullet"/>
+      <w:lvlText w:val=""/>
+      <w:lvlJc w:val="left"/>
+      <w:pPr>
+        <w:ind w:left="6480" w:hanging="360"/>
+      </w:pPr>
+      <w:rPr>
+        <w:rFonts w:ascii="Wingdings" w:hAnsi="Wingdings" w:hint="default"/>
+      </w:rPr>
+    </w:lvl>
+  </w:abstractNum>
+  <w:abstractNum w:abstractNumId="36" w15:restartNumberingAfterBreak="0">
     <w:nsid w:val="70182B84"/>
     <w:multiLevelType w:val="hybridMultilevel"/>
     <w:tmpl w:val="45BA6FF0"/>
@@ -9148,7 +9667,7 @@
       </w:pPr>
     </w:lvl>
   </w:abstractNum>
-  <w:abstractNum w:abstractNumId="32" w15:restartNumberingAfterBreak="0">
+  <w:abstractNum w:abstractNumId="37" w15:restartNumberingAfterBreak="0">
     <w:nsid w:val="77F24260"/>
     <w:multiLevelType w:val="hybridMultilevel"/>
     <w:tmpl w:val="F38250EC"/>
@@ -9237,7 +9756,7 @@
       </w:pPr>
     </w:lvl>
   </w:abstractNum>
-  <w:abstractNum w:abstractNumId="33" w15:restartNumberingAfterBreak="0">
+  <w:abstractNum w:abstractNumId="38" w15:restartNumberingAfterBreak="0">
     <w:nsid w:val="7FC869AD"/>
     <w:multiLevelType w:val="hybridMultilevel"/>
     <w:tmpl w:val="A0100B76"/>
@@ -9351,106 +9870,121 @@
     </w:lvl>
   </w:abstractNum>
   <w:num w:numId="1" w16cid:durableId="1365247221">
+    <w:abstractNumId w:val="31"/>
+  </w:num>
+  <w:num w:numId="2" w16cid:durableId="1587375264">
+    <w:abstractNumId w:val="21"/>
+  </w:num>
+  <w:num w:numId="3" w16cid:durableId="1987779336">
+    <w:abstractNumId w:val="6"/>
+  </w:num>
+  <w:num w:numId="4" w16cid:durableId="1033193924">
+    <w:abstractNumId w:val="12"/>
+  </w:num>
+  <w:num w:numId="5" w16cid:durableId="1600063001">
+    <w:abstractNumId w:val="19"/>
+  </w:num>
+  <w:num w:numId="6" w16cid:durableId="1010644115">
+    <w:abstractNumId w:val="26"/>
+  </w:num>
+  <w:num w:numId="7" w16cid:durableId="1696808585">
+    <w:abstractNumId w:val="8"/>
+  </w:num>
+  <w:num w:numId="8" w16cid:durableId="722480512">
+    <w:abstractNumId w:val="18"/>
+  </w:num>
+  <w:num w:numId="9" w16cid:durableId="738986781">
+    <w:abstractNumId w:val="3"/>
+  </w:num>
+  <w:num w:numId="10" w16cid:durableId="1945455682">
+    <w:abstractNumId w:val="25"/>
+  </w:num>
+  <w:num w:numId="11" w16cid:durableId="2125538873">
+    <w:abstractNumId w:val="13"/>
+  </w:num>
+  <w:num w:numId="12" w16cid:durableId="1400590777">
+    <w:abstractNumId w:val="16"/>
+  </w:num>
+  <w:num w:numId="13" w16cid:durableId="46144854">
+    <w:abstractNumId w:val="10"/>
+  </w:num>
+  <w:num w:numId="14" w16cid:durableId="2085368260">
+    <w:abstractNumId w:val="37"/>
+  </w:num>
+  <w:num w:numId="15" w16cid:durableId="1204443101">
+    <w:abstractNumId w:val="33"/>
+  </w:num>
+  <w:num w:numId="16" w16cid:durableId="1993026237">
+    <w:abstractNumId w:val="2"/>
+  </w:num>
+  <w:num w:numId="17" w16cid:durableId="1415979116">
+    <w:abstractNumId w:val="7"/>
+  </w:num>
+  <w:num w:numId="18" w16cid:durableId="2044673072">
+    <w:abstractNumId w:val="24"/>
+  </w:num>
+  <w:num w:numId="19" w16cid:durableId="1755660988">
+    <w:abstractNumId w:val="38"/>
+  </w:num>
+  <w:num w:numId="20" w16cid:durableId="2058122748">
+    <w:abstractNumId w:val="4"/>
+  </w:num>
+  <w:num w:numId="21" w16cid:durableId="1233079428">
+    <w:abstractNumId w:val="23"/>
+  </w:num>
+  <w:num w:numId="22" w16cid:durableId="429276211">
+    <w:abstractNumId w:val="11"/>
+  </w:num>
+  <w:num w:numId="23" w16cid:durableId="1617328911">
+    <w:abstractNumId w:val="36"/>
+  </w:num>
+  <w:num w:numId="24" w16cid:durableId="293753792">
+    <w:abstractNumId w:val="32"/>
+  </w:num>
+  <w:num w:numId="25" w16cid:durableId="1602453284">
+    <w:abstractNumId w:val="1"/>
+  </w:num>
+  <w:num w:numId="26" w16cid:durableId="791021695">
+    <w:abstractNumId w:val="14"/>
+  </w:num>
+  <w:num w:numId="27" w16cid:durableId="44644301">
+    <w:abstractNumId w:val="17"/>
+  </w:num>
+  <w:num w:numId="28" w16cid:durableId="1528446676">
+    <w:abstractNumId w:val="30"/>
+  </w:num>
+  <w:num w:numId="29" w16cid:durableId="251159897">
+    <w:abstractNumId w:val="20"/>
+  </w:num>
+  <w:num w:numId="30" w16cid:durableId="1964383247">
     <w:abstractNumId w:val="28"/>
   </w:num>
-  <w:num w:numId="2" w16cid:durableId="1587375264">
-    <w:abstractNumId w:val="19"/>
-  </w:num>
-  <w:num w:numId="3" w16cid:durableId="1987779336">
-    <w:abstractNumId w:val="4"/>
-  </w:num>
-  <w:num w:numId="4" w16cid:durableId="1033193924">
-    <w:abstractNumId w:val="10"/>
-  </w:num>
-  <w:num w:numId="5" w16cid:durableId="1600063001">
-    <w:abstractNumId w:val="17"/>
-  </w:num>
-  <w:num w:numId="6" w16cid:durableId="1010644115">
-    <w:abstractNumId w:val="24"/>
-  </w:num>
-  <w:num w:numId="7" w16cid:durableId="1696808585">
-    <w:abstractNumId w:val="6"/>
-  </w:num>
-  <w:num w:numId="8" w16cid:durableId="722480512">
-    <w:abstractNumId w:val="16"/>
-  </w:num>
-  <w:num w:numId="9" w16cid:durableId="738986781">
-    <w:abstractNumId w:val="2"/>
-  </w:num>
-  <w:num w:numId="10" w16cid:durableId="1945455682">
-    <w:abstractNumId w:val="23"/>
-  </w:num>
-  <w:num w:numId="11" w16cid:durableId="2125538873">
-    <w:abstractNumId w:val="11"/>
-  </w:num>
-  <w:num w:numId="12" w16cid:durableId="1400590777">
-    <w:abstractNumId w:val="14"/>
-  </w:num>
-  <w:num w:numId="13" w16cid:durableId="46144854">
-    <w:abstractNumId w:val="8"/>
-  </w:num>
-  <w:num w:numId="14" w16cid:durableId="2085368260">
-    <w:abstractNumId w:val="32"/>
-  </w:num>
-  <w:num w:numId="15" w16cid:durableId="1204443101">
-    <w:abstractNumId w:val="30"/>
-  </w:num>
-  <w:num w:numId="16" w16cid:durableId="1993026237">
-    <w:abstractNumId w:val="1"/>
-  </w:num>
-  <w:num w:numId="17" w16cid:durableId="1415979116">
-    <w:abstractNumId w:val="5"/>
-  </w:num>
-  <w:num w:numId="18" w16cid:durableId="2044673072">
+  <w:num w:numId="31" w16cid:durableId="1012343092">
     <w:abstractNumId w:val="22"/>
   </w:num>
-  <w:num w:numId="19" w16cid:durableId="1755660988">
-    <w:abstractNumId w:val="33"/>
+  <w:num w:numId="32" w16cid:durableId="1467548653">
+    <w:abstractNumId w:val="15"/>
   </w:num>
-  <w:num w:numId="20" w16cid:durableId="2058122748">
-    <w:abstractNumId w:val="3"/>
+  <w:num w:numId="33" w16cid:durableId="785807776">
+    <w:abstractNumId w:val="27"/>
   </w:num>
-  <w:num w:numId="21" w16cid:durableId="1233079428">
-    <w:abstractNumId w:val="21"/>
-  </w:num>
-  <w:num w:numId="22" w16cid:durableId="429276211">
+  <w:num w:numId="34" w16cid:durableId="1450008255">
     <w:abstractNumId w:val="9"/>
   </w:num>
-  <w:num w:numId="23" w16cid:durableId="1617328911">
-    <w:abstractNumId w:val="31"/>
-  </w:num>
-  <w:num w:numId="24" w16cid:durableId="293753792">
+  <w:num w:numId="35" w16cid:durableId="105273728">
     <w:abstractNumId w:val="29"/>
   </w:num>
-  <w:num w:numId="25" w16cid:durableId="1602453284">
+  <w:num w:numId="36" w16cid:durableId="876966561">
+    <w:abstractNumId w:val="34"/>
+  </w:num>
+  <w:num w:numId="37" w16cid:durableId="1717467119">
+    <w:abstractNumId w:val="35"/>
+  </w:num>
+  <w:num w:numId="38" w16cid:durableId="480274248">
     <w:abstractNumId w:val="0"/>
   </w:num>
-  <w:num w:numId="26" w16cid:durableId="791021695">
-    <w:abstractNumId w:val="12"/>
-  </w:num>
-  <w:num w:numId="27" w16cid:durableId="44644301">
-    <w:abstractNumId w:val="15"/>
-  </w:num>
-  <w:num w:numId="28" w16cid:durableId="1528446676">
-    <w:abstractNumId w:val="27"/>
-  </w:num>
-  <w:num w:numId="29" w16cid:durableId="251159897">
-    <w:abstractNumId w:val="18"/>
-  </w:num>
-  <w:num w:numId="30" w16cid:durableId="1964383247">
-    <w:abstractNumId w:val="26"/>
-  </w:num>
-  <w:num w:numId="31" w16cid:durableId="1012343092">
-    <w:abstractNumId w:val="20"/>
-  </w:num>
-  <w:num w:numId="32" w16cid:durableId="1467548653">
-    <w:abstractNumId w:val="13"/>
-  </w:num>
-  <w:num w:numId="33" w16cid:durableId="785807776">
-    <w:abstractNumId w:val="25"/>
-  </w:num>
-  <w:num w:numId="34" w16cid:durableId="1450008255">
-    <w:abstractNumId w:val="7"/>
+  <w:num w:numId="39" w16cid:durableId="663553427">
+    <w:abstractNumId w:val="5"/>
   </w:num>
 </w:numbering>
 </file>

</xml_diff>

<commit_message>
ajout journal de bord
</commit_message>
<xml_diff>
--- a/Documentation/Documentation.docx
+++ b/Documentation/Documentation.docx
@@ -1,9 +1,9 @@
 
 <file path=word/document.xml><?xml version="1.0" encoding="utf-8"?>
-<w:document xmlns:wpc="http://schemas.microsoft.com/office/word/2010/wordprocessingCanvas" xmlns:cx="http://schemas.microsoft.com/office/drawing/2014/chartex" xmlns:cx1="http://schemas.microsoft.com/office/drawing/2015/9/8/chartex" xmlns:cx2="http://schemas.microsoft.com/office/drawing/2015/10/21/chartex" xmlns:cx3="http://schemas.microsoft.com/office/drawing/2016/5/9/chartex" xmlns:cx4="http://schemas.microsoft.com/office/drawing/2016/5/10/chartex" xmlns:cx5="http://schemas.microsoft.com/office/drawing/2016/5/11/chartex" xmlns:cx6="http://schemas.microsoft.com/office/drawing/2016/5/12/chartex" xmlns:cx7="http://schemas.microsoft.com/office/drawing/2016/5/13/chartex" xmlns:cx8="http://schemas.microsoft.com/office/drawing/2016/5/14/chartex" xmlns:mc="http://schemas.openxmlformats.org/markup-compatibility/2006" xmlns:aink="http://schemas.microsoft.com/office/drawing/2016/ink" xmlns:am3d="http://schemas.microsoft.com/office/drawing/2017/model3d" xmlns:o="urn:schemas-microsoft-com:office:office" xmlns:oel="http://schemas.microsoft.com/office/2019/extlst" xmlns:r="http://schemas.openxmlformats.org/officeDocument/2006/relationships" xmlns:m="http://schemas.openxmlformats.org/officeDocument/2006/math" xmlns:v="urn:schemas-microsoft-com:vml" xmlns:wp14="http://schemas.microsoft.com/office/word/2010/wordprocessingDrawing" xmlns:wp="http://schemas.openxmlformats.org/drawingml/2006/wordprocessingDrawing" xmlns:w10="urn:schemas-microsoft-com:office:word" xmlns:w="http://schemas.openxmlformats.org/wordprocessingml/2006/main" xmlns:w14="http://schemas.microsoft.com/office/word/2010/wordml" xmlns:w15="http://schemas.microsoft.com/office/word/2012/wordml" xmlns:w16cex="http://schemas.microsoft.com/office/word/2018/wordml/cex" xmlns:w16cid="http://schemas.microsoft.com/office/word/2016/wordml/cid" xmlns:w16="http://schemas.microsoft.com/office/word/2018/wordml" xmlns:w16sdtdh="http://schemas.microsoft.com/office/word/2020/wordml/sdtdatahash" xmlns:w16se="http://schemas.microsoft.com/office/word/2015/wordml/symex" xmlns:wpg="http://schemas.microsoft.com/office/word/2010/wordprocessingGroup" xmlns:wpi="http://schemas.microsoft.com/office/word/2010/wordprocessingInk" xmlns:wne="http://schemas.microsoft.com/office/word/2006/wordml" xmlns:wps="http://schemas.microsoft.com/office/word/2010/wordprocessingShape" mc:Ignorable="w14 w15 w16se w16cid w16 w16cex w16sdtdh wp14">
+<w:document xmlns:wpc="http://schemas.microsoft.com/office/word/2010/wordprocessingCanvas" xmlns:cx="http://schemas.microsoft.com/office/drawing/2014/chartex" xmlns:cx1="http://schemas.microsoft.com/office/drawing/2015/9/8/chartex" xmlns:mc="http://schemas.openxmlformats.org/markup-compatibility/2006" xmlns:o="urn:schemas-microsoft-com:office:office" xmlns:r="http://schemas.openxmlformats.org/officeDocument/2006/relationships" xmlns:m="http://schemas.openxmlformats.org/officeDocument/2006/math" xmlns:v="urn:schemas-microsoft-com:vml" xmlns:wp14="http://schemas.microsoft.com/office/word/2010/wordprocessingDrawing" xmlns:wp="http://schemas.openxmlformats.org/drawingml/2006/wordprocessingDrawing" xmlns:w10="urn:schemas-microsoft-com:office:word" xmlns:w="http://schemas.openxmlformats.org/wordprocessingml/2006/main" xmlns:w14="http://schemas.microsoft.com/office/word/2010/wordml" xmlns:w15="http://schemas.microsoft.com/office/word/2012/wordml" xmlns:w16se="http://schemas.microsoft.com/office/word/2015/wordml/symex" xmlns:wpg="http://schemas.microsoft.com/office/word/2010/wordprocessingGroup" xmlns:wpi="http://schemas.microsoft.com/office/word/2010/wordprocessingInk" xmlns:wne="http://schemas.microsoft.com/office/word/2006/wordml" xmlns:wps="http://schemas.microsoft.com/office/word/2010/wordprocessingShape" mc:Ignorable="w14 w15 w16se wp14">
   <w:body>
-    <w:bookmarkStart w:id="0" w:name="_Toc130472799" w:displacedByCustomXml="next"/>
-    <w:bookmarkStart w:id="1" w:name="_Toc130472668" w:displacedByCustomXml="next"/>
+    <w:bookmarkStart w:id="0" w:name="_Toc130472668" w:displacedByCustomXml="next"/>
+    <w:bookmarkStart w:id="1" w:name="_Toc130472799" w:displacedByCustomXml="next"/>
     <w:sdt>
       <w:sdtPr>
         <w:id w:val="-1567105397"/>
@@ -12,6 +12,7 @@
           <w:docPartUnique/>
         </w:docPartObj>
       </w:sdtPr>
+      <w:sdtEndPr/>
       <w:sdtContent>
         <w:p>
           <w:pPr>
@@ -270,7 +271,7 @@
                   </wp:anchor>
                 </w:drawing>
               </mc:Choice>
-              <mc:Fallback>
+              <mc:Fallback xmlns:w16sdtdh="http://schemas.microsoft.com/office/word/2020/wordml/sdtdatahash" xmlns:w16="http://schemas.microsoft.com/office/word/2018/wordml" xmlns:w16cid="http://schemas.microsoft.com/office/word/2016/wordml/cid" xmlns:w16cex="http://schemas.microsoft.com/office/word/2018/wordml/cex" xmlns:oel="http://schemas.microsoft.com/office/2019/extlst" xmlns:am3d="http://schemas.microsoft.com/office/drawing/2017/model3d" xmlns:aink="http://schemas.microsoft.com/office/drawing/2016/ink" xmlns:cx8="http://schemas.microsoft.com/office/drawing/2016/5/14/chartex" xmlns:cx7="http://schemas.microsoft.com/office/drawing/2016/5/13/chartex" xmlns:cx6="http://schemas.microsoft.com/office/drawing/2016/5/12/chartex" xmlns:cx5="http://schemas.microsoft.com/office/drawing/2016/5/11/chartex" xmlns:cx4="http://schemas.microsoft.com/office/drawing/2016/5/10/chartex" xmlns:cx3="http://schemas.microsoft.com/office/drawing/2016/5/9/chartex" xmlns:cx2="http://schemas.microsoft.com/office/drawing/2015/10/21/chartex">
                 <w:pict>
                   <v:group w14:anchorId="0CA37BD3" id="Groupe 149" o:spid="_x0000_s1026" style="position:absolute;margin-left:0;margin-top:0;width:8in;height:95.7pt;z-index:251662336;mso-width-percent:941;mso-height-percent:121;mso-top-percent:23;mso-position-horizontal:center;mso-position-horizontal-relative:page;mso-position-vertical-relative:page;mso-width-percent:941;mso-height-percent:121;mso-top-percent:23" coordorigin="" coordsize="73152,12161" o:gfxdata="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">
                     <v:shape id="Rectangle 51" o:spid="_x0000_s1027" style="position:absolute;width:73152;height:11303;visibility:visible;mso-wrap-style:square;v-text-anchor:middle" coordsize="7312660,1129665" o:gfxdata="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" path="m,l7312660,r,1129665l3619500,733425,,1091565,,xe" fillcolor="#549e39 [3204]" stroked="f" strokeweight="1pt">
@@ -363,6 +364,7 @@
                                   <w:dataBinding w:prefixMappings="xmlns:ns0='http://purl.org/dc/elements/1.1/' xmlns:ns1='http://schemas.openxmlformats.org/package/2006/metadata/core-properties' " w:xpath="/ns1:coreProperties[1]/ns0:creator[1]" w:storeItemID="{6C3C8BC8-F283-45AE-878A-BAB7291924A1}"/>
                                   <w:text/>
                                 </w:sdtPr>
+                                <w:sdtEndPr/>
                                 <w:sdtContent>
                                   <w:p>
                                     <w:pPr>
@@ -422,7 +424,7 @@
                     <v:stroke joinstyle="miter"/>
                     <v:path gradientshapeok="t" o:connecttype="rect"/>
                   </v:shapetype>
-                  <v:shape id="Zone de texte 152" o:spid="_x0000_s1026" type="#_x0000_t202" style="position:absolute;margin-left:0;margin-top:0;width:8in;height:1in;z-index:251660288;visibility:visible;mso-wrap-style:square;mso-width-percent:941;mso-height-percent:92;mso-top-percent:818;mso-wrap-distance-left:9pt;mso-wrap-distance-top:0;mso-wrap-distance-right:9pt;mso-wrap-distance-bottom:0;mso-position-horizontal:center;mso-position-horizontal-relative:page;mso-position-vertical-relative:page;mso-width-percent:941;mso-height-percent:92;mso-top-percent:818;mso-width-relative:page;mso-height-relative:page;v-text-anchor:bottom" o:gfxdata="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" filled="f" stroked="f" strokeweight=".5pt">
+                  <v:shape id="Zone de texte 152" o:spid="_x0000_s1026" type="#_x0000_t202" style="position:absolute;margin-left:0;margin-top:0;width:8in;height:1in;z-index:251660288;visibility:visible;mso-wrap-style:square;mso-width-percent:941;mso-height-percent:92;mso-top-percent:818;mso-wrap-distance-left:9pt;mso-wrap-distance-top:0;mso-wrap-distance-right:9pt;mso-wrap-distance-bottom:0;mso-position-horizontal:center;mso-position-horizontal-relative:page;mso-position-vertical-relative:page;mso-width-percent:941;mso-height-percent:92;mso-top-percent:818;mso-width-relative:page;mso-height-relative:page;v-text-anchor:bottom" o:gfxdata="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" filled="f" stroked="f" strokeweight=".5pt">
                     <v:textbox inset="126pt,0,54pt,0">
                       <w:txbxContent>
                         <w:sdt>
@@ -438,6 +440,7 @@
                             <w:dataBinding w:prefixMappings="xmlns:ns0='http://purl.org/dc/elements/1.1/' xmlns:ns1='http://schemas.openxmlformats.org/package/2006/metadata/core-properties' " w:xpath="/ns1:coreProperties[1]/ns0:creator[1]" w:storeItemID="{6C3C8BC8-F283-45AE-878A-BAB7291924A1}"/>
                             <w:text/>
                           </w:sdtPr>
+                          <w:sdtEndPr/>
                           <w:sdtContent>
                             <w:p>
                               <w:pPr>
@@ -597,6 +600,7 @@
                                   <w:dataBinding w:prefixMappings="xmlns:ns0='http://purl.org/dc/elements/1.1/' xmlns:ns1='http://schemas.openxmlformats.org/package/2006/metadata/core-properties' " w:xpath="/ns1:coreProperties[1]/ns0:subject[1]" w:storeItemID="{6C3C8BC8-F283-45AE-878A-BAB7291924A1}"/>
                                   <w:text/>
                                 </w:sdtPr>
+                                <w:sdtEndPr/>
                                 <w:sdtContent>
                                   <w:p>
                                     <w:pPr>
@@ -641,7 +645,7 @@
               </mc:Choice>
               <mc:Fallback>
                 <w:pict>
-                  <v:shape w14:anchorId="50E26C14" id="Zone de texte 154" o:spid="_x0000_s1027" type="#_x0000_t202" style="position:absolute;margin-left:0;margin-top:0;width:8in;height:286.5pt;z-index:251659264;visibility:visible;mso-wrap-style:square;mso-width-percent:941;mso-height-percent:363;mso-top-percent:300;mso-wrap-distance-left:9pt;mso-wrap-distance-top:0;mso-wrap-distance-right:9pt;mso-wrap-distance-bottom:0;mso-position-horizontal:center;mso-position-horizontal-relative:page;mso-position-vertical-relative:page;mso-width-percent:941;mso-height-percent:363;mso-top-percent:300;mso-width-relative:page;mso-height-relative:page;v-text-anchor:bottom" o:gfxdata="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" filled="f" stroked="f" strokeweight=".5pt">
+                  <v:shape w14:anchorId="50E26C14" id="Zone de texte 154" o:spid="_x0000_s1027" type="#_x0000_t202" style="position:absolute;margin-left:0;margin-top:0;width:8in;height:286.5pt;z-index:251659264;visibility:visible;mso-wrap-style:square;mso-width-percent:941;mso-height-percent:363;mso-top-percent:300;mso-wrap-distance-left:9pt;mso-wrap-distance-top:0;mso-wrap-distance-right:9pt;mso-wrap-distance-bottom:0;mso-position-horizontal:center;mso-position-horizontal-relative:page;mso-position-vertical-relative:page;mso-width-percent:941;mso-height-percent:363;mso-top-percent:300;mso-width-relative:page;mso-height-relative:page;v-text-anchor:bottom" o:gfxdata="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" filled="f" stroked="f" strokeweight=".5pt">
                     <v:textbox inset="126pt,0,54pt,0">
                       <w:txbxContent>
                         <w:p>
@@ -698,6 +702,7 @@
                             <w:dataBinding w:prefixMappings="xmlns:ns0='http://purl.org/dc/elements/1.1/' xmlns:ns1='http://schemas.openxmlformats.org/package/2006/metadata/core-properties' " w:xpath="/ns1:coreProperties[1]/ns0:subject[1]" w:storeItemID="{6C3C8BC8-F283-45AE-878A-BAB7291924A1}"/>
                             <w:text/>
                           </w:sdtPr>
+                          <w:sdtEndPr/>
                           <w:sdtContent>
                             <w:p>
                               <w:pPr>
@@ -821,6 +826,7 @@
                                   <w:dataBinding w:prefixMappings="xmlns:ns0='http://schemas.microsoft.com/office/2006/coverPageProps' " w:xpath="/ns0:CoverPageProperties[1]/ns0:Abstract[1]" w:storeItemID="{55AF091B-3C7A-41E3-B477-F2FDAA23CFDA}"/>
                                   <w:text w:multiLine="1"/>
                                 </w:sdtPr>
+                                <w:sdtEndPr/>
                                 <w:sdtContent>
                                   <w:p>
                                     <w:pPr>
@@ -865,7 +871,7 @@
               </mc:Choice>
               <mc:Fallback>
                 <w:pict>
-                  <v:shape w14:anchorId="0A88731A" id="Zone de texte 153" o:spid="_x0000_s1028" type="#_x0000_t202" style="position:absolute;margin-left:-77pt;margin-top:589.15pt;width:657.4pt;height:79.5pt;z-index:251661312;visibility:visible;mso-wrap-style:square;mso-width-percent:0;mso-height-percent:100;mso-wrap-distance-left:9pt;mso-wrap-distance-top:0;mso-wrap-distance-right:9pt;mso-wrap-distance-bottom:0;mso-position-horizontal:absolute;mso-position-horizontal-relative:page;mso-position-vertical:absolute;mso-position-vertical-relative:page;mso-width-percent:0;mso-height-percent:100;mso-width-relative:page;mso-height-relative:page;v-text-anchor:top" o:gfxdata="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" filled="f" stroked="f" strokeweight=".5pt">
+                  <v:shape w14:anchorId="0A88731A" id="Zone de texte 153" o:spid="_x0000_s1028" type="#_x0000_t202" style="position:absolute;margin-left:-77pt;margin-top:589.15pt;width:657.4pt;height:79.5pt;z-index:251661312;visibility:visible;mso-wrap-style:square;mso-width-percent:0;mso-height-percent:100;mso-wrap-distance-left:9pt;mso-wrap-distance-top:0;mso-wrap-distance-right:9pt;mso-wrap-distance-bottom:0;mso-position-horizontal:absolute;mso-position-horizontal-relative:page;mso-position-vertical:absolute;mso-position-vertical-relative:page;mso-width-percent:0;mso-height-percent:100;mso-width-relative:page;mso-height-relative:page;v-text-anchor:top" o:gfxdata="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" filled="f" stroked="f" strokeweight=".5pt">
                     <v:textbox style="mso-fit-shape-to-text:t" inset="126pt,0,54pt,0">
                       <w:txbxContent>
                         <w:p>
@@ -901,6 +907,7 @@
                             <w:dataBinding w:prefixMappings="xmlns:ns0='http://schemas.microsoft.com/office/2006/coverPageProps' " w:xpath="/ns0:CoverPageProperties[1]/ns0:Abstract[1]" w:storeItemID="{55AF091B-3C7A-41E3-B477-F2FDAA23CFDA}"/>
                             <w:text w:multiLine="1"/>
                           </w:sdtPr>
+                          <w:sdtEndPr/>
                           <w:sdtContent>
                             <w:p>
                               <w:pPr>
@@ -3745,8 +3752,13 @@
         <w:t xml:space="preserve">Lier la page création de compte </w:t>
       </w:r>
       <w:r>
-        <w:t>au fichiers users.json</w:t>
-      </w:r>
+        <w:t xml:space="preserve">au fichiers </w:t>
+      </w:r>
+      <w:proofErr w:type="gramStart"/>
+      <w:r>
+        <w:t>users.json</w:t>
+      </w:r>
+      <w:proofErr w:type="gramEnd"/>
     </w:p>
     <w:p>
       <w:pPr>
@@ -3839,6 +3851,7 @@
       <w:r>
         <w:rPr>
           <w:noProof/>
+          <w:lang w:eastAsia="fr-CH"/>
         </w:rPr>
         <w:lastRenderedPageBreak/>
         <w:drawing>
@@ -3894,6 +3907,7 @@
       <w:r>
         <w:rPr>
           <w:noProof/>
+          <w:lang w:eastAsia="fr-CH"/>
         </w:rPr>
         <w:drawing>
           <wp:inline distT="0" distB="0" distL="0" distR="0" wp14:anchorId="5543807D" wp14:editId="60870A1E">
@@ -3940,6 +3954,7 @@
       <w:r>
         <w:rPr>
           <w:noProof/>
+          <w:lang w:eastAsia="fr-CH"/>
         </w:rPr>
         <w:lastRenderedPageBreak/>
         <w:drawing>
@@ -3987,6 +4002,7 @@
       <w:r>
         <w:rPr>
           <w:noProof/>
+          <w:lang w:eastAsia="fr-CH"/>
         </w:rPr>
         <w:drawing>
           <wp:inline distT="0" distB="0" distL="0" distR="0" wp14:anchorId="34C40466" wp14:editId="52AC089D">
@@ -4033,6 +4049,7 @@
       <w:r>
         <w:rPr>
           <w:noProof/>
+          <w:lang w:eastAsia="fr-CH"/>
         </w:rPr>
         <w:lastRenderedPageBreak/>
         <w:drawing>
@@ -4102,6 +4119,7 @@
       <w:r>
         <w:rPr>
           <w:noProof/>
+          <w:lang w:eastAsia="fr-CH"/>
         </w:rPr>
         <w:lastRenderedPageBreak/>
         <w:drawing>
@@ -4149,6 +4167,7 @@
       <w:r>
         <w:rPr>
           <w:noProof/>
+          <w:lang w:eastAsia="fr-CH"/>
         </w:rPr>
         <w:lastRenderedPageBreak/>
         <w:drawing>
@@ -4196,6 +4215,7 @@
       <w:r>
         <w:rPr>
           <w:noProof/>
+          <w:lang w:eastAsia="fr-CH"/>
         </w:rPr>
         <w:lastRenderedPageBreak/>
         <w:drawing>
@@ -4243,6 +4263,7 @@
       <w:r>
         <w:rPr>
           <w:noProof/>
+          <w:lang w:eastAsia="fr-CH"/>
         </w:rPr>
         <w:lastRenderedPageBreak/>
         <w:drawing>
@@ -4290,6 +4311,7 @@
       <w:r>
         <w:rPr>
           <w:noProof/>
+          <w:lang w:eastAsia="fr-CH"/>
         </w:rPr>
         <w:lastRenderedPageBreak/>
         <w:drawing>
@@ -4336,20 +4358,6 @@
       </w:r>
     </w:p>
     <w:p>
-      <w:r>
-        <w:lastRenderedPageBreak/>
-        <w:br w:type="textWrapping" w:clear="all"/>
-      </w:r>
-    </w:p>
-    <w:p>
-      <w:pPr>
-        <w:spacing w:line="360" w:lineRule="auto"/>
-      </w:pPr>
-      <w:r>
-        <w:br w:type="textWrapping" w:clear="all"/>
-      </w:r>
-    </w:p>
-    <w:p>
       <w:pPr>
         <w:pStyle w:val="Titre2"/>
         <w:numPr>
@@ -4359,6 +4367,7 @@
       </w:pPr>
       <w:bookmarkStart w:id="12" w:name="_Toc131323030"/>
       <w:r>
+        <w:lastRenderedPageBreak/>
         <w:t>Use Case</w:t>
       </w:r>
       <w:bookmarkEnd w:id="12"/>
@@ -4440,31 +4449,20 @@
       </w:r>
     </w:p>
     <w:p>
-      <w:pPr>
-        <w:pStyle w:val="Paragraphedeliste"/>
-        <w:numPr>
-          <w:ilvl w:val="0"/>
-          <w:numId w:val="23"/>
-        </w:numPr>
-      </w:pPr>
-      <w:r>
-        <w:t>MCD</w:t>
-      </w:r>
-    </w:p>
-    <w:p>
       <w:r>
         <w:rPr>
           <w:noProof/>
+          <w:lang w:eastAsia="fr-CH"/>
         </w:rPr>
         <w:lastRenderedPageBreak/>
         <w:drawing>
-          <wp:anchor distT="0" distB="0" distL="114300" distR="114300" simplePos="0" relativeHeight="251669504" behindDoc="0" locked="0" layoutInCell="1" allowOverlap="1" wp14:anchorId="458D4B59" wp14:editId="39B9CF8A">
+          <wp:anchor distT="0" distB="0" distL="114300" distR="114300" simplePos="0" relativeHeight="251672576" behindDoc="0" locked="0" layoutInCell="1" allowOverlap="1" wp14:anchorId="69E9BFA7" wp14:editId="476A617A">
             <wp:simplePos x="0" y="0"/>
-            <wp:positionH relativeFrom="column">
-              <wp:posOffset>748665</wp:posOffset>
+            <wp:positionH relativeFrom="margin">
+              <wp:posOffset>0</wp:posOffset>
             </wp:positionH>
             <wp:positionV relativeFrom="paragraph">
-              <wp:posOffset>577</wp:posOffset>
+              <wp:posOffset>0</wp:posOffset>
             </wp:positionV>
             <wp:extent cx="4204335" cy="8892540"/>
             <wp:effectExtent l="0" t="0" r="5715" b="3810"/>
@@ -4510,15 +4508,76 @@
     </w:p>
     <w:p>
       <w:pPr>
-        <w:pStyle w:val="Titre2"/>
+        <w:pStyle w:val="Paragraphedeliste"/>
         <w:numPr>
           <w:ilvl w:val="0"/>
           <w:numId w:val="23"/>
         </w:numPr>
       </w:pPr>
+      <w:r>
+        <w:lastRenderedPageBreak/>
+        <w:t>MCD</w:t>
+      </w:r>
+    </w:p>
+    <w:p>
+      <w:r>
+        <w:rPr>
+          <w:noProof/>
+          <w:lang w:eastAsia="fr-CH"/>
+        </w:rPr>
+        <w:drawing>
+          <wp:inline distT="0" distB="0" distL="0" distR="0" wp14:anchorId="7759E5FB" wp14:editId="08A09C5D">
+            <wp:extent cx="5760720" cy="3364230"/>
+            <wp:effectExtent l="0" t="0" r="0" b="7620"/>
+            <wp:docPr id="2" name="Image 2"/>
+            <wp:cNvGraphicFramePr>
+              <a:graphicFrameLocks xmlns:a="http://schemas.openxmlformats.org/drawingml/2006/main" noChangeAspect="1"/>
+            </wp:cNvGraphicFramePr>
+            <a:graphic xmlns:a="http://schemas.openxmlformats.org/drawingml/2006/main">
+              <a:graphicData uri="http://schemas.openxmlformats.org/drawingml/2006/picture">
+                <pic:pic xmlns:pic="http://schemas.openxmlformats.org/drawingml/2006/picture">
+                  <pic:nvPicPr>
+                    <pic:cNvPr id="2" name="MCD_WearYou.drawio.png"/>
+                    <pic:cNvPicPr/>
+                  </pic:nvPicPr>
+                  <pic:blipFill>
+                    <a:blip r:embed="rId24">
+                      <a:extLst>
+                        <a:ext uri="{28A0092B-C50C-407E-A947-70E740481C1C}">
+                          <a14:useLocalDpi xmlns:a14="http://schemas.microsoft.com/office/drawing/2010/main" val="0"/>
+                        </a:ext>
+                      </a:extLst>
+                    </a:blip>
+                    <a:stretch>
+                      <a:fillRect/>
+                    </a:stretch>
+                  </pic:blipFill>
+                  <pic:spPr>
+                    <a:xfrm>
+                      <a:off x="0" y="0"/>
+                      <a:ext cx="5760720" cy="3364230"/>
+                    </a:xfrm>
+                    <a:prstGeom prst="rect">
+                      <a:avLst/>
+                    </a:prstGeom>
+                  </pic:spPr>
+                </pic:pic>
+              </a:graphicData>
+            </a:graphic>
+          </wp:inline>
+        </w:drawing>
+      </w:r>
+    </w:p>
+    <w:p>
+      <w:pPr>
+        <w:pStyle w:val="Titre2"/>
+        <w:numPr>
+          <w:ilvl w:val="0"/>
+          <w:numId w:val="23"/>
+        </w:numPr>
+      </w:pPr>
       <w:bookmarkStart w:id="14" w:name="_Toc131323032"/>
       <w:r>
-        <w:lastRenderedPageBreak/>
         <w:t>Stratégies de test</w:t>
       </w:r>
       <w:bookmarkEnd w:id="14"/>
@@ -4544,7 +4603,13 @@
         </w:numPr>
       </w:pPr>
       <w:r>
-        <w:t>Se logger avec les comptes précédemment créer pour voir si la fonction login fonctionne</w:t>
+        <w:t>Se logger ave</w:t>
+      </w:r>
+      <w:r>
+        <w:t>c les comptes précédemment créé</w:t>
+      </w:r>
+      <w:r>
+        <w:t xml:space="preserve"> pour voir si la fonction login fonctionne</w:t>
       </w:r>
     </w:p>
     <w:p>
@@ -4582,6 +4647,18 @@
     </w:p>
     <w:p>
       <w:pPr>
+        <w:pStyle w:val="Paragraphedeliste"/>
+        <w:numPr>
+          <w:ilvl w:val="0"/>
+          <w:numId w:val="36"/>
+        </w:numPr>
+      </w:pPr>
+      <w:r>
+        <w:t>Possibilité d’inscription avec un mail unique, non utilisé par un autre utilisateur</w:t>
+      </w:r>
+    </w:p>
+    <w:p>
+      <w:pPr>
         <w:pStyle w:val="Titre2"/>
         <w:numPr>
           <w:ilvl w:val="0"/>
@@ -4728,8 +4805,13 @@
         <w:spacing w:line="360" w:lineRule="auto"/>
       </w:pPr>
       <w:r>
-        <w:t>Versions des applications / systèmes d’exploitation etc..</w:t>
-      </w:r>
+        <w:t xml:space="preserve">Versions des applications / systèmes d’exploitation </w:t>
+      </w:r>
+      <w:proofErr w:type="gramStart"/>
+      <w:r>
+        <w:t>etc..</w:t>
+      </w:r>
+      <w:proofErr w:type="gramEnd"/>
     </w:p>
     <w:p>
       <w:pPr>
@@ -4764,6 +4846,7 @@
         </w:numPr>
       </w:pPr>
       <w:r>
+        <w:lastRenderedPageBreak/>
         <w:t>PHP :</w:t>
       </w:r>
     </w:p>
@@ -4841,8 +4924,13 @@
         </w:numPr>
         <w:spacing w:line="360" w:lineRule="auto"/>
       </w:pPr>
-      <w:r>
-        <w:t>.idea :</w:t>
+      <w:proofErr w:type="gramStart"/>
+      <w:r>
+        <w:t>.idea</w:t>
+      </w:r>
+      <w:proofErr w:type="gramEnd"/>
+      <w:r>
+        <w:t> :</w:t>
       </w:r>
     </w:p>
     <w:p>
@@ -4854,9 +4942,11 @@
         </w:numPr>
         <w:spacing w:line="360" w:lineRule="auto"/>
       </w:pPr>
+      <w:proofErr w:type="gramStart"/>
       <w:r>
         <w:t>inspectionProfiles</w:t>
       </w:r>
+      <w:proofErr w:type="gramEnd"/>
     </w:p>
     <w:p>
       <w:pPr>
@@ -4880,9 +4970,11 @@
         </w:numPr>
         <w:spacing w:line="360" w:lineRule="auto"/>
       </w:pPr>
+      <w:proofErr w:type="gramStart"/>
       <w:r>
         <w:t>.gitignore</w:t>
       </w:r>
+      <w:proofErr w:type="gramEnd"/>
     </w:p>
     <w:p>
       <w:pPr>
@@ -4958,8 +5050,13 @@
         </w:numPr>
         <w:spacing w:line="360" w:lineRule="auto"/>
       </w:pPr>
-      <w:r>
-        <w:t>vcs :xml</w:t>
+      <w:proofErr w:type="gramStart"/>
+      <w:r>
+        <w:t>vcs</w:t>
+      </w:r>
+      <w:proofErr w:type="gramEnd"/>
+      <w:r>
+        <w:t> :xml</w:t>
       </w:r>
     </w:p>
     <w:p>
@@ -4985,7 +5082,6 @@
         <w:spacing w:line="360" w:lineRule="auto"/>
       </w:pPr>
       <w:r>
-        <w:lastRenderedPageBreak/>
         <w:t>workspace.xml</w:t>
       </w:r>
     </w:p>
@@ -5011,9 +5107,11 @@
         </w:numPr>
         <w:spacing w:line="360" w:lineRule="auto"/>
       </w:pPr>
+      <w:proofErr w:type="gramStart"/>
       <w:r>
         <w:t>controllers</w:t>
       </w:r>
+      <w:proofErr w:type="gramEnd"/>
     </w:p>
     <w:p>
       <w:pPr>
@@ -5037,9 +5135,11 @@
         </w:numPr>
         <w:spacing w:line="360" w:lineRule="auto"/>
       </w:pPr>
+      <w:proofErr w:type="gramStart"/>
       <w:r>
         <w:t>models</w:t>
       </w:r>
+      <w:proofErr w:type="gramEnd"/>
     </w:p>
     <w:p>
       <w:pPr>
@@ -5076,9 +5176,11 @@
         </w:numPr>
         <w:spacing w:line="360" w:lineRule="auto"/>
       </w:pPr>
+      <w:proofErr w:type="gramStart"/>
       <w:r>
         <w:t>statics</w:t>
       </w:r>
+      <w:proofErr w:type="gramEnd"/>
     </w:p>
     <w:p>
       <w:pPr>
@@ -5089,9 +5191,11 @@
         </w:numPr>
         <w:spacing w:line="360" w:lineRule="auto"/>
       </w:pPr>
+      <w:proofErr w:type="gramStart"/>
       <w:r>
         <w:t>images</w:t>
       </w:r>
+      <w:proofErr w:type="gramEnd"/>
     </w:p>
     <w:p>
       <w:pPr>
@@ -5102,9 +5206,11 @@
         </w:numPr>
         <w:spacing w:line="360" w:lineRule="auto"/>
       </w:pPr>
+      <w:proofErr w:type="gramStart"/>
       <w:r>
         <w:t>js</w:t>
       </w:r>
+      <w:proofErr w:type="gramEnd"/>
     </w:p>
     <w:p>
       <w:pPr>
@@ -5115,8 +5221,13 @@
         </w:numPr>
         <w:spacing w:line="360" w:lineRule="auto"/>
       </w:pPr>
-      <w:r>
-        <w:t>cart_content-json</w:t>
+      <w:proofErr w:type="gramStart"/>
+      <w:r>
+        <w:t>cart</w:t>
+      </w:r>
+      <w:proofErr w:type="gramEnd"/>
+      <w:r>
+        <w:t>_content-json</w:t>
       </w:r>
     </w:p>
     <w:p>
@@ -5128,9 +5239,11 @@
         </w:numPr>
         <w:spacing w:line="360" w:lineRule="auto"/>
       </w:pPr>
+      <w:proofErr w:type="gramStart"/>
       <w:r>
         <w:t>data.json</w:t>
       </w:r>
+      <w:proofErr w:type="gramEnd"/>
     </w:p>
     <w:p>
       <w:pPr>
@@ -5141,9 +5254,11 @@
         </w:numPr>
         <w:spacing w:line="360" w:lineRule="auto"/>
       </w:pPr>
+      <w:proofErr w:type="gramStart"/>
       <w:r>
         <w:t>user.json</w:t>
       </w:r>
+      <w:proofErr w:type="gramEnd"/>
     </w:p>
     <w:p>
       <w:pPr>
@@ -5154,9 +5269,11 @@
         </w:numPr>
         <w:spacing w:line="360" w:lineRule="auto"/>
       </w:pPr>
+      <w:proofErr w:type="gramStart"/>
       <w:r>
         <w:t>styles</w:t>
       </w:r>
+      <w:proofErr w:type="gramEnd"/>
     </w:p>
     <w:p>
       <w:pPr>
@@ -5180,9 +5297,11 @@
         </w:numPr>
         <w:spacing w:line="360" w:lineRule="auto"/>
       </w:pPr>
+      <w:proofErr w:type="gramStart"/>
       <w:r>
         <w:t>views</w:t>
       </w:r>
+      <w:proofErr w:type="gramEnd"/>
     </w:p>
     <w:p>
       <w:pPr>
@@ -5246,6 +5365,7 @@
         <w:spacing w:line="360" w:lineRule="auto"/>
       </w:pPr>
       <w:r>
+        <w:lastRenderedPageBreak/>
         <w:t>home.php</w:t>
       </w:r>
     </w:p>
@@ -5356,6 +5476,48 @@
           <w:numId w:val="38"/>
         </w:numPr>
       </w:pPr>
+      <w:r>
+        <w:t>La suppression des articles dans le panier</w:t>
+      </w:r>
+    </w:p>
+    <w:p>
+      <w:pPr>
+        <w:pStyle w:val="Paragraphedeliste"/>
+        <w:numPr>
+          <w:ilvl w:val="0"/>
+          <w:numId w:val="38"/>
+        </w:numPr>
+      </w:pPr>
+      <w:r>
+        <w:t>La fonction rechercher dans l’accueil</w:t>
+      </w:r>
+    </w:p>
+    <w:p>
+      <w:pPr>
+        <w:pStyle w:val="Paragraphedeliste"/>
+        <w:numPr>
+          <w:ilvl w:val="0"/>
+          <w:numId w:val="38"/>
+        </w:numPr>
+      </w:pPr>
+      <w:r>
+        <w:t>La partie des filtres pour la page vêtements</w:t>
+      </w:r>
+    </w:p>
+    <w:p>
+      <w:pPr>
+        <w:pStyle w:val="Paragraphedeliste"/>
+        <w:numPr>
+          <w:ilvl w:val="0"/>
+          <w:numId w:val="38"/>
+        </w:numPr>
+      </w:pPr>
+      <w:r>
+        <w:t>Création v</w:t>
+      </w:r>
+      <w:r>
+        <w:t>ariable tableau pour les vêtements</w:t>
+      </w:r>
     </w:p>
     <w:p>
       <w:pPr>
@@ -5428,7 +5590,6 @@
         </w:numPr>
       </w:pPr>
       <w:r>
-        <w:lastRenderedPageBreak/>
         <w:t>Difficulté sur certaines parties du code (Log Out, affichage des articles dans panier</w:t>
       </w:r>
       <w:r>
@@ -5510,6 +5671,369 @@
       <w:pPr>
         <w:pStyle w:val="Paragraphedeliste"/>
         <w:numPr>
+          <w:ilvl w:val="1"/>
+          <w:numId w:val="39"/>
+        </w:numPr>
+      </w:pPr>
+      <w:r>
+        <w:t>Pour les images</w:t>
+      </w:r>
+      <w:r>
+        <w:t xml:space="preserve"> de la page vêtements</w:t>
+      </w:r>
+      <w:r>
+        <w:t xml:space="preserve"> : </w:t>
+      </w:r>
+      <w:hyperlink r:id="rId25" w:history="1">
+        <w:r>
+          <w:rPr>
+            <w:rStyle w:val="Lienhypertexte"/>
+          </w:rPr>
+          <w:t>https://fr.zalando.ch/</w:t>
+        </w:r>
+      </w:hyperlink>
+    </w:p>
+    <w:p>
+      <w:pPr>
+        <w:pStyle w:val="Paragraphedeliste"/>
+        <w:numPr>
+          <w:ilvl w:val="1"/>
+          <w:numId w:val="39"/>
+        </w:numPr>
+      </w:pPr>
+      <w:r>
+        <w:t xml:space="preserve">Images du slider : </w:t>
+      </w:r>
+      <w:hyperlink r:id="rId26" w:history="1">
+        <w:r>
+          <w:rPr>
+            <w:rStyle w:val="Lienhypertexte"/>
+          </w:rPr>
+          <w:t>https://fr.freepik.com/</w:t>
+        </w:r>
+      </w:hyperlink>
+    </w:p>
+    <w:p>
+      <w:pPr>
+        <w:pStyle w:val="Paragraphedeliste"/>
+        <w:numPr>
+          <w:ilvl w:val="1"/>
+          <w:numId w:val="39"/>
+        </w:numPr>
+      </w:pPr>
+      <w:r>
+        <w:t xml:space="preserve">Images : </w:t>
+      </w:r>
+      <w:hyperlink r:id="rId27" w:history="1">
+        <w:r>
+          <w:rPr>
+            <w:rStyle w:val="Lienhypertexte"/>
+          </w:rPr>
+          <w:t>https://fr.depositphotos.com/stock-photos/jupe.html?filter=all</w:t>
+        </w:r>
+      </w:hyperlink>
+    </w:p>
+    <w:p>
+      <w:pPr>
+        <w:pStyle w:val="Paragraphedeliste"/>
+        <w:numPr>
+          <w:ilvl w:val="1"/>
+          <w:numId w:val="39"/>
+        </w:numPr>
+      </w:pPr>
+      <w:r>
+        <w:t xml:space="preserve">Recherche CVS : </w:t>
+      </w:r>
+      <w:hyperlink r:id="rId28" w:history="1">
+        <w:r>
+          <w:rPr>
+            <w:rStyle w:val="Lienhypertexte"/>
+          </w:rPr>
+          <w:t>https://stackoverflow.com/questions/9139202/how-to-parse-a-csv-file-using-php</w:t>
+        </w:r>
+      </w:hyperlink>
+    </w:p>
+    <w:p>
+      <w:pPr>
+        <w:pStyle w:val="Paragraphedeliste"/>
+        <w:numPr>
+          <w:ilvl w:val="1"/>
+          <w:numId w:val="39"/>
+        </w:numPr>
+      </w:pPr>
+      <w:r>
+        <w:t xml:space="preserve">Création fichier pour stocker login : </w:t>
+      </w:r>
+      <w:hyperlink r:id="rId29" w:history="1">
+        <w:r>
+          <w:rPr>
+            <w:rStyle w:val="Lienhypertexte"/>
+          </w:rPr>
+          <w:t>https://waytolearnx.com/2020/01/recuperer-les-donnees-dun-formulaire-en-php.html</w:t>
+        </w:r>
+      </w:hyperlink>
+    </w:p>
+    <w:p>
+      <w:pPr>
+        <w:pStyle w:val="Paragraphedeliste"/>
+        <w:numPr>
+          <w:ilvl w:val="1"/>
+          <w:numId w:val="39"/>
+        </w:numPr>
+      </w:pPr>
+      <w:r>
+        <w:t xml:space="preserve">Border, padding, margin : </w:t>
+      </w:r>
+      <w:hyperlink r:id="rId30" w:history="1">
+        <w:r>
+          <w:rPr>
+            <w:rStyle w:val="Lienhypertexte"/>
+          </w:rPr>
+          <w:t>https://www.w3docs.com/snippets/html/how-to-add-border-inside-a-div.html</w:t>
+        </w:r>
+      </w:hyperlink>
+    </w:p>
+    <w:p>
+      <w:pPr>
+        <w:pStyle w:val="Paragraphedeliste"/>
+        <w:numPr>
+          <w:ilvl w:val="1"/>
+          <w:numId w:val="39"/>
+        </w:numPr>
+      </w:pPr>
+      <w:r>
+        <w:t xml:space="preserve">Footer : </w:t>
+      </w:r>
+      <w:hyperlink r:id="rId31" w:history="1">
+        <w:r>
+          <w:rPr>
+            <w:rStyle w:val="Lienhypertexte"/>
+          </w:rPr>
+          <w:t>https://www.w3schools.com/howto/howto_css_fixed_footer.asp</w:t>
+        </w:r>
+      </w:hyperlink>
+    </w:p>
+    <w:p>
+      <w:pPr>
+        <w:pStyle w:val="Paragraphedeliste"/>
+        <w:numPr>
+          <w:ilvl w:val="1"/>
+          <w:numId w:val="39"/>
+        </w:numPr>
+      </w:pPr>
+      <w:r>
+        <w:t xml:space="preserve">Les icônes pour le site : </w:t>
+      </w:r>
+      <w:hyperlink r:id="rId32" w:history="1">
+        <w:r>
+          <w:rPr>
+            <w:rStyle w:val="Lienhypertexte"/>
+          </w:rPr>
+          <w:t>https://icons.getbootstrap.com/icons</w:t>
+        </w:r>
+      </w:hyperlink>
+    </w:p>
+    <w:p>
+      <w:pPr>
+        <w:pStyle w:val="Paragraphedeliste"/>
+        <w:numPr>
+          <w:ilvl w:val="1"/>
+          <w:numId w:val="39"/>
+        </w:numPr>
+      </w:pPr>
+      <w:r>
+        <w:lastRenderedPageBreak/>
+        <w:t xml:space="preserve">Valeurs JavaScript : </w:t>
+      </w:r>
+      <w:hyperlink r:id="rId33" w:history="1">
+        <w:r>
+          <w:rPr>
+            <w:rStyle w:val="Lienhypertexte"/>
+          </w:rPr>
+          <w:t>https://www.docstring.fr/glossaire/json/#:~:text=Pour%20%C3%A9crire%20dans%20un%20fichier,%0Afonction%20dump%20du%20module%20json%20.&amp;text=On%20passe%20en%20premier%20%C3%A0,ici%2C%20la%20variable%20f%20</w:t>
+        </w:r>
+      </w:hyperlink>
+      <w:r>
+        <w:t>).</w:t>
+      </w:r>
+    </w:p>
+    <w:p>
+      <w:pPr>
+        <w:pStyle w:val="Paragraphedeliste"/>
+        <w:numPr>
+          <w:ilvl w:val="1"/>
+          <w:numId w:val="39"/>
+        </w:numPr>
+      </w:pPr>
+      <w:r>
+        <w:t xml:space="preserve">Emplacement des div : </w:t>
+      </w:r>
+      <w:hyperlink r:id="rId34" w:history="1">
+        <w:r>
+          <w:rPr>
+            <w:rStyle w:val="Lienhypertexte"/>
+          </w:rPr>
+          <w:t>https://fr.w3docs.com/snippets/css/comment-aligner-les-divs-lun-a-cote-de-lautre.html</w:t>
+        </w:r>
+      </w:hyperlink>
+    </w:p>
+    <w:p>
+      <w:pPr>
+        <w:pStyle w:val="Paragraphedeliste"/>
+        <w:numPr>
+          <w:ilvl w:val="1"/>
+          <w:numId w:val="39"/>
+        </w:numPr>
+      </w:pPr>
+      <w:r>
+        <w:t xml:space="preserve">Pour le formulaire : </w:t>
+      </w:r>
+      <w:hyperlink r:id="rId35" w:history="1">
+        <w:r>
+          <w:rPr>
+            <w:rStyle w:val="Lienhypertexte"/>
+          </w:rPr>
+          <w:t>https://developer.mozilla.org/fr/docs/Learn/Forms/Sending_and_retrieving_form_data</w:t>
+        </w:r>
+      </w:hyperlink>
+    </w:p>
+    <w:p>
+      <w:pPr>
+        <w:pStyle w:val="Paragraphedeliste"/>
+        <w:numPr>
+          <w:ilvl w:val="1"/>
+          <w:numId w:val="39"/>
+        </w:numPr>
+      </w:pPr>
+      <w:r>
+        <w:t xml:space="preserve">Récupérer données d’un formulaire : </w:t>
+      </w:r>
+      <w:hyperlink r:id="rId36" w:history="1">
+        <w:r>
+          <w:rPr>
+            <w:rStyle w:val="Lienhypertexte"/>
+          </w:rPr>
+          <w:t>https://tutowebdesign.com/recuperer-donnees-formulaire.php#:~:text=Formulaire%20%3A%20r%C3%A9cup%C3%A9rer%20des%20donn%C3%A9es,mode%20d'envoi%20des%20donn%C3%A9es</w:t>
+        </w:r>
+      </w:hyperlink>
+      <w:r>
+        <w:t>.</w:t>
+      </w:r>
+    </w:p>
+    <w:p>
+      <w:pPr>
+        <w:pStyle w:val="Paragraphedeliste"/>
+        <w:numPr>
+          <w:ilvl w:val="1"/>
+          <w:numId w:val="39"/>
+        </w:numPr>
+      </w:pPr>
+      <w:r>
+        <w:t xml:space="preserve">Élément btn password : </w:t>
+      </w:r>
+      <w:hyperlink r:id="rId37" w:history="1">
+        <w:r>
+          <w:rPr>
+            <w:rStyle w:val="Lienhypertexte"/>
+          </w:rPr>
+          <w:t>https://developer.mozilla.org/fr/docs/Web/HTML/Element/input/password</w:t>
+        </w:r>
+      </w:hyperlink>
+    </w:p>
+    <w:p>
+      <w:pPr>
+        <w:pStyle w:val="Paragraphedeliste"/>
+        <w:numPr>
+          <w:ilvl w:val="1"/>
+          <w:numId w:val="39"/>
+        </w:numPr>
+      </w:pPr>
+      <w:r>
+        <w:t xml:space="preserve">Login formulaire : </w:t>
+      </w:r>
+      <w:hyperlink r:id="rId38" w:history="1">
+        <w:r>
+          <w:rPr>
+            <w:rStyle w:val="Lienhypertexte"/>
+          </w:rPr>
+          <w:t>https://www.codeurjava.com/2016/12/formulaire-de-login-avec-html-css-php-et-mysql.html</w:t>
+        </w:r>
+      </w:hyperlink>
+    </w:p>
+    <w:p>
+      <w:pPr>
+        <w:pStyle w:val="Paragraphedeliste"/>
+        <w:numPr>
+          <w:ilvl w:val="1"/>
+          <w:numId w:val="39"/>
+        </w:numPr>
+      </w:pPr>
+      <w:r>
+        <w:t xml:space="preserve">Pour les maquettes : </w:t>
+      </w:r>
+      <w:hyperlink r:id="rId39" w:history="1">
+        <w:r>
+          <w:rPr>
+            <w:rStyle w:val="Lienhypertexte"/>
+          </w:rPr>
+          <w:t>https://www.canva.com</w:t>
+        </w:r>
+      </w:hyperlink>
+    </w:p>
+    <w:p>
+      <w:pPr>
+        <w:pStyle w:val="Paragraphedeliste"/>
+        <w:numPr>
+          <w:ilvl w:val="1"/>
+          <w:numId w:val="39"/>
+        </w:numPr>
+      </w:pPr>
+      <w:bookmarkStart w:id="26" w:name="_GoBack"/>
+      <w:bookmarkEnd w:id="26"/>
+      <w:r>
+        <w:t xml:space="preserve">Personnes sollicitées : </w:t>
+      </w:r>
+    </w:p>
+    <w:p>
+      <w:pPr>
+        <w:pStyle w:val="Paragraphedeliste"/>
+        <w:numPr>
+          <w:ilvl w:val="2"/>
+          <w:numId w:val="39"/>
+        </w:numPr>
+      </w:pPr>
+      <w:r>
+        <w:t>MEYLAN Mathieu</w:t>
+      </w:r>
+    </w:p>
+    <w:p>
+      <w:pPr>
+        <w:pStyle w:val="Paragraphedeliste"/>
+        <w:numPr>
+          <w:ilvl w:val="2"/>
+          <w:numId w:val="39"/>
+        </w:numPr>
+      </w:pPr>
+      <w:r>
+        <w:t xml:space="preserve">BEZONANA Pascal </w:t>
+      </w:r>
+    </w:p>
+    <w:p>
+      <w:pPr>
+        <w:pStyle w:val="Paragraphedeliste"/>
+        <w:numPr>
+          <w:ilvl w:val="2"/>
+          <w:numId w:val="39"/>
+        </w:numPr>
+      </w:pPr>
+      <w:r>
+        <w:t>PINTO COSTA Jorge Miguel</w:t>
+      </w:r>
+    </w:p>
+    <w:p>
+      <w:pPr>
+        <w:pStyle w:val="Paragraphedeliste"/>
+        <w:numPr>
           <w:ilvl w:val="0"/>
           <w:numId w:val="39"/>
         </w:numPr>
@@ -5518,9 +6042,70 @@
         <w:t>Jorge :</w:t>
       </w:r>
     </w:p>
+    <w:p>
+      <w:pPr>
+        <w:pStyle w:val="Paragraphedeliste"/>
+        <w:numPr>
+          <w:ilvl w:val="1"/>
+          <w:numId w:val="39"/>
+        </w:numPr>
+      </w:pPr>
+      <w:r>
+        <w:t xml:space="preserve">Personnes sollicitées : </w:t>
+      </w:r>
+    </w:p>
+    <w:p>
+      <w:pPr>
+        <w:pStyle w:val="Paragraphedeliste"/>
+        <w:numPr>
+          <w:ilvl w:val="2"/>
+          <w:numId w:val="39"/>
+        </w:numPr>
+      </w:pPr>
+      <w:r>
+        <w:t>MEYLAN Mathieu</w:t>
+      </w:r>
+    </w:p>
+    <w:p>
+      <w:pPr>
+        <w:pStyle w:val="Paragraphedeliste"/>
+        <w:numPr>
+          <w:ilvl w:val="2"/>
+          <w:numId w:val="39"/>
+        </w:numPr>
+      </w:pPr>
+      <w:r>
+        <w:t xml:space="preserve">BEZONANA Pascal </w:t>
+      </w:r>
+    </w:p>
+    <w:p>
+      <w:pPr>
+        <w:pStyle w:val="Paragraphedeliste"/>
+        <w:numPr>
+          <w:ilvl w:val="2"/>
+          <w:numId w:val="39"/>
+        </w:numPr>
+      </w:pPr>
+      <w:r>
+        <w:t>MAVRAJ Alessia</w:t>
+      </w:r>
+    </w:p>
+    <w:p>
+      <w:pPr>
+        <w:pStyle w:val="Paragraphedeliste"/>
+        <w:numPr>
+          <w:ilvl w:val="2"/>
+          <w:numId w:val="39"/>
+        </w:numPr>
+      </w:pPr>
+      <w:r>
+        <w:t>JAQUIER Léo</w:t>
+      </w:r>
+    </w:p>
+    <w:p/>
     <w:sectPr>
-      <w:headerReference w:type="default" r:id="rId24"/>
-      <w:footerReference w:type="default" r:id="rId25"/>
+      <w:headerReference w:type="default" r:id="rId40"/>
+      <w:footerReference w:type="default" r:id="rId41"/>
       <w:pgSz w:w="11906" w:h="16838"/>
       <w:pgMar w:top="1417" w:right="1417" w:bottom="1417" w:left="1417" w:header="708" w:footer="708" w:gutter="0"/>
       <w:pgBorders w:display="firstPage" w:offsetFrom="page">
@@ -5539,7 +6124,7 @@
 </file>
 
 <file path=word/endnotes.xml><?xml version="1.0" encoding="utf-8"?>
-<w:endnotes xmlns:wpc="http://schemas.microsoft.com/office/word/2010/wordprocessingCanvas" xmlns:cx="http://schemas.microsoft.com/office/drawing/2014/chartex" xmlns:cx1="http://schemas.microsoft.com/office/drawing/2015/9/8/chartex" xmlns:cx2="http://schemas.microsoft.com/office/drawing/2015/10/21/chartex" xmlns:cx3="http://schemas.microsoft.com/office/drawing/2016/5/9/chartex" xmlns:cx4="http://schemas.microsoft.com/office/drawing/2016/5/10/chartex" xmlns:cx5="http://schemas.microsoft.com/office/drawing/2016/5/11/chartex" xmlns:cx6="http://schemas.microsoft.com/office/drawing/2016/5/12/chartex" xmlns:cx7="http://schemas.microsoft.com/office/drawing/2016/5/13/chartex" xmlns:cx8="http://schemas.microsoft.com/office/drawing/2016/5/14/chartex" xmlns:mc="http://schemas.openxmlformats.org/markup-compatibility/2006" xmlns:aink="http://schemas.microsoft.com/office/drawing/2016/ink" xmlns:am3d="http://schemas.microsoft.com/office/drawing/2017/model3d" xmlns:o="urn:schemas-microsoft-com:office:office" xmlns:oel="http://schemas.microsoft.com/office/2019/extlst" xmlns:r="http://schemas.openxmlformats.org/officeDocument/2006/relationships" xmlns:m="http://schemas.openxmlformats.org/officeDocument/2006/math" xmlns:v="urn:schemas-microsoft-com:vml" xmlns:wp14="http://schemas.microsoft.com/office/word/2010/wordprocessingDrawing" xmlns:wp="http://schemas.openxmlformats.org/drawingml/2006/wordprocessingDrawing" xmlns:w10="urn:schemas-microsoft-com:office:word" xmlns:w="http://schemas.openxmlformats.org/wordprocessingml/2006/main" xmlns:w14="http://schemas.microsoft.com/office/word/2010/wordml" xmlns:w15="http://schemas.microsoft.com/office/word/2012/wordml" xmlns:w16cex="http://schemas.microsoft.com/office/word/2018/wordml/cex" xmlns:w16cid="http://schemas.microsoft.com/office/word/2016/wordml/cid" xmlns:w16="http://schemas.microsoft.com/office/word/2018/wordml" xmlns:w16sdtdh="http://schemas.microsoft.com/office/word/2020/wordml/sdtdatahash" xmlns:w16se="http://schemas.microsoft.com/office/word/2015/wordml/symex" xmlns:wpg="http://schemas.microsoft.com/office/word/2010/wordprocessingGroup" xmlns:wpi="http://schemas.microsoft.com/office/word/2010/wordprocessingInk" xmlns:wne="http://schemas.microsoft.com/office/word/2006/wordml" xmlns:wps="http://schemas.microsoft.com/office/word/2010/wordprocessingShape" mc:Ignorable="w14 w15 w16se w16cid w16 w16cex w16sdtdh wp14">
+<w:endnotes xmlns:wpc="http://schemas.microsoft.com/office/word/2010/wordprocessingCanvas" xmlns:cx="http://schemas.microsoft.com/office/drawing/2014/chartex" xmlns:cx1="http://schemas.microsoft.com/office/drawing/2015/9/8/chartex" xmlns:mc="http://schemas.openxmlformats.org/markup-compatibility/2006" xmlns:o="urn:schemas-microsoft-com:office:office" xmlns:r="http://schemas.openxmlformats.org/officeDocument/2006/relationships" xmlns:m="http://schemas.openxmlformats.org/officeDocument/2006/math" xmlns:v="urn:schemas-microsoft-com:vml" xmlns:wp14="http://schemas.microsoft.com/office/word/2010/wordprocessingDrawing" xmlns:wp="http://schemas.openxmlformats.org/drawingml/2006/wordprocessingDrawing" xmlns:w10="urn:schemas-microsoft-com:office:word" xmlns:w="http://schemas.openxmlformats.org/wordprocessingml/2006/main" xmlns:w14="http://schemas.microsoft.com/office/word/2010/wordml" xmlns:w15="http://schemas.microsoft.com/office/word/2012/wordml" xmlns:w16se="http://schemas.microsoft.com/office/word/2015/wordml/symex" xmlns:wpg="http://schemas.microsoft.com/office/word/2010/wordprocessingGroup" xmlns:wpi="http://schemas.microsoft.com/office/word/2010/wordprocessingInk" xmlns:wne="http://schemas.microsoft.com/office/word/2006/wordml" xmlns:wps="http://schemas.microsoft.com/office/word/2010/wordprocessingShape" mc:Ignorable="w14 w15 w16se wp14">
   <w:endnote w:type="separator" w:id="-1">
     <w:p>
       <w:pPr>
@@ -5564,7 +6149,7 @@
 </file>
 
 <file path=word/footer1.xml><?xml version="1.0" encoding="utf-8"?>
-<w:ftr xmlns:wpc="http://schemas.microsoft.com/office/word/2010/wordprocessingCanvas" xmlns:cx="http://schemas.microsoft.com/office/drawing/2014/chartex" xmlns:cx1="http://schemas.microsoft.com/office/drawing/2015/9/8/chartex" xmlns:cx2="http://schemas.microsoft.com/office/drawing/2015/10/21/chartex" xmlns:cx3="http://schemas.microsoft.com/office/drawing/2016/5/9/chartex" xmlns:cx4="http://schemas.microsoft.com/office/drawing/2016/5/10/chartex" xmlns:cx5="http://schemas.microsoft.com/office/drawing/2016/5/11/chartex" xmlns:cx6="http://schemas.microsoft.com/office/drawing/2016/5/12/chartex" xmlns:cx7="http://schemas.microsoft.com/office/drawing/2016/5/13/chartex" xmlns:cx8="http://schemas.microsoft.com/office/drawing/2016/5/14/chartex" xmlns:mc="http://schemas.openxmlformats.org/markup-compatibility/2006" xmlns:aink="http://schemas.microsoft.com/office/drawing/2016/ink" xmlns:am3d="http://schemas.microsoft.com/office/drawing/2017/model3d" xmlns:o="urn:schemas-microsoft-com:office:office" xmlns:oel="http://schemas.microsoft.com/office/2019/extlst" xmlns:r="http://schemas.openxmlformats.org/officeDocument/2006/relationships" xmlns:m="http://schemas.openxmlformats.org/officeDocument/2006/math" xmlns:v="urn:schemas-microsoft-com:vml" xmlns:wp14="http://schemas.microsoft.com/office/word/2010/wordprocessingDrawing" xmlns:wp="http://schemas.openxmlformats.org/drawingml/2006/wordprocessingDrawing" xmlns:w10="urn:schemas-microsoft-com:office:word" xmlns:w="http://schemas.openxmlformats.org/wordprocessingml/2006/main" xmlns:w14="http://schemas.microsoft.com/office/word/2010/wordml" xmlns:w15="http://schemas.microsoft.com/office/word/2012/wordml" xmlns:w16cex="http://schemas.microsoft.com/office/word/2018/wordml/cex" xmlns:w16cid="http://schemas.microsoft.com/office/word/2016/wordml/cid" xmlns:w16="http://schemas.microsoft.com/office/word/2018/wordml" xmlns:w16sdtdh="http://schemas.microsoft.com/office/word/2020/wordml/sdtdatahash" xmlns:w16se="http://schemas.microsoft.com/office/word/2015/wordml/symex" xmlns:wpg="http://schemas.microsoft.com/office/word/2010/wordprocessingGroup" xmlns:wpi="http://schemas.microsoft.com/office/word/2010/wordprocessingInk" xmlns:wne="http://schemas.microsoft.com/office/word/2006/wordml" xmlns:wps="http://schemas.microsoft.com/office/word/2010/wordprocessingShape" mc:Ignorable="w14 w15 w16se w16cid w16 w16cex w16sdtdh wp14">
+<w:ftr xmlns:wpc="http://schemas.microsoft.com/office/word/2010/wordprocessingCanvas" xmlns:cx="http://schemas.microsoft.com/office/drawing/2014/chartex" xmlns:cx1="http://schemas.microsoft.com/office/drawing/2015/9/8/chartex" xmlns:mc="http://schemas.openxmlformats.org/markup-compatibility/2006" xmlns:o="urn:schemas-microsoft-com:office:office" xmlns:r="http://schemas.openxmlformats.org/officeDocument/2006/relationships" xmlns:m="http://schemas.openxmlformats.org/officeDocument/2006/math" xmlns:v="urn:schemas-microsoft-com:vml" xmlns:wp14="http://schemas.microsoft.com/office/word/2010/wordprocessingDrawing" xmlns:wp="http://schemas.openxmlformats.org/drawingml/2006/wordprocessingDrawing" xmlns:w10="urn:schemas-microsoft-com:office:word" xmlns:w="http://schemas.openxmlformats.org/wordprocessingml/2006/main" xmlns:w14="http://schemas.microsoft.com/office/word/2010/wordml" xmlns:w15="http://schemas.microsoft.com/office/word/2012/wordml" xmlns:w16se="http://schemas.microsoft.com/office/word/2015/wordml/symex" xmlns:wpg="http://schemas.microsoft.com/office/word/2010/wordprocessingGroup" xmlns:wpi="http://schemas.microsoft.com/office/word/2010/wordprocessingInk" xmlns:wne="http://schemas.microsoft.com/office/word/2006/wordml" xmlns:wps="http://schemas.microsoft.com/office/word/2010/wordprocessingShape" mc:Ignorable="w14 w15 w16se wp14">
   <w:tbl>
     <w:tblPr>
       <w:tblStyle w:val="Grilledutableau"/>
@@ -5641,7 +6226,7 @@
               <w:noProof/>
               <w:lang w:val="fr-FR"/>
             </w:rPr>
-            <w:t>2</w:t>
+            <w:t>17</w:t>
           </w:r>
           <w:r>
             <w:rPr>
@@ -5684,7 +6269,7 @@
               <w:noProof/>
               <w:lang w:val="fr-FR"/>
             </w:rPr>
-            <w:t>15</w:t>
+            <w:t>17</w:t>
           </w:r>
           <w:r>
             <w:rPr>
@@ -5718,7 +6303,7 @@
             <w:rPr>
               <w:noProof/>
             </w:rPr>
-            <w:t>dimanche, 2 avril 2023</w:t>
+            <w:t>mardi, 4 avril 2023</w:t>
           </w:r>
           <w:r>
             <w:fldChar w:fldCharType="end"/>
@@ -5737,7 +6322,7 @@
 </file>
 
 <file path=word/footnotes.xml><?xml version="1.0" encoding="utf-8"?>
-<w:footnotes xmlns:wpc="http://schemas.microsoft.com/office/word/2010/wordprocessingCanvas" xmlns:cx="http://schemas.microsoft.com/office/drawing/2014/chartex" xmlns:cx1="http://schemas.microsoft.com/office/drawing/2015/9/8/chartex" xmlns:cx2="http://schemas.microsoft.com/office/drawing/2015/10/21/chartex" xmlns:cx3="http://schemas.microsoft.com/office/drawing/2016/5/9/chartex" xmlns:cx4="http://schemas.microsoft.com/office/drawing/2016/5/10/chartex" xmlns:cx5="http://schemas.microsoft.com/office/drawing/2016/5/11/chartex" xmlns:cx6="http://schemas.microsoft.com/office/drawing/2016/5/12/chartex" xmlns:cx7="http://schemas.microsoft.com/office/drawing/2016/5/13/chartex" xmlns:cx8="http://schemas.microsoft.com/office/drawing/2016/5/14/chartex" xmlns:mc="http://schemas.openxmlformats.org/markup-compatibility/2006" xmlns:aink="http://schemas.microsoft.com/office/drawing/2016/ink" xmlns:am3d="http://schemas.microsoft.com/office/drawing/2017/model3d" xmlns:o="urn:schemas-microsoft-com:office:office" xmlns:oel="http://schemas.microsoft.com/office/2019/extlst" xmlns:r="http://schemas.openxmlformats.org/officeDocument/2006/relationships" xmlns:m="http://schemas.openxmlformats.org/officeDocument/2006/math" xmlns:v="urn:schemas-microsoft-com:vml" xmlns:wp14="http://schemas.microsoft.com/office/word/2010/wordprocessingDrawing" xmlns:wp="http://schemas.openxmlformats.org/drawingml/2006/wordprocessingDrawing" xmlns:w10="urn:schemas-microsoft-com:office:word" xmlns:w="http://schemas.openxmlformats.org/wordprocessingml/2006/main" xmlns:w14="http://schemas.microsoft.com/office/word/2010/wordml" xmlns:w15="http://schemas.microsoft.com/office/word/2012/wordml" xmlns:w16cex="http://schemas.microsoft.com/office/word/2018/wordml/cex" xmlns:w16cid="http://schemas.microsoft.com/office/word/2016/wordml/cid" xmlns:w16="http://schemas.microsoft.com/office/word/2018/wordml" xmlns:w16sdtdh="http://schemas.microsoft.com/office/word/2020/wordml/sdtdatahash" xmlns:w16se="http://schemas.microsoft.com/office/word/2015/wordml/symex" xmlns:wpg="http://schemas.microsoft.com/office/word/2010/wordprocessingGroup" xmlns:wpi="http://schemas.microsoft.com/office/word/2010/wordprocessingInk" xmlns:wne="http://schemas.microsoft.com/office/word/2006/wordml" xmlns:wps="http://schemas.microsoft.com/office/word/2010/wordprocessingShape" mc:Ignorable="w14 w15 w16se w16cid w16 w16cex w16sdtdh wp14">
+<w:footnotes xmlns:wpc="http://schemas.microsoft.com/office/word/2010/wordprocessingCanvas" xmlns:cx="http://schemas.microsoft.com/office/drawing/2014/chartex" xmlns:cx1="http://schemas.microsoft.com/office/drawing/2015/9/8/chartex" xmlns:mc="http://schemas.openxmlformats.org/markup-compatibility/2006" xmlns:o="urn:schemas-microsoft-com:office:office" xmlns:r="http://schemas.openxmlformats.org/officeDocument/2006/relationships" xmlns:m="http://schemas.openxmlformats.org/officeDocument/2006/math" xmlns:v="urn:schemas-microsoft-com:vml" xmlns:wp14="http://schemas.microsoft.com/office/word/2010/wordprocessingDrawing" xmlns:wp="http://schemas.openxmlformats.org/drawingml/2006/wordprocessingDrawing" xmlns:w10="urn:schemas-microsoft-com:office:word" xmlns:w="http://schemas.openxmlformats.org/wordprocessingml/2006/main" xmlns:w14="http://schemas.microsoft.com/office/word/2010/wordml" xmlns:w15="http://schemas.microsoft.com/office/word/2012/wordml" xmlns:w16se="http://schemas.microsoft.com/office/word/2015/wordml/symex" xmlns:wpg="http://schemas.microsoft.com/office/word/2010/wordprocessingGroup" xmlns:wpi="http://schemas.microsoft.com/office/word/2010/wordprocessingInk" xmlns:wne="http://schemas.microsoft.com/office/word/2006/wordml" xmlns:wps="http://schemas.microsoft.com/office/word/2010/wordprocessingShape" mc:Ignorable="w14 w15 w16se wp14">
   <w:footnote w:type="separator" w:id="-1">
     <w:p>
       <w:pPr>
@@ -5762,7 +6347,7 @@
 </file>
 
 <file path=word/header1.xml><?xml version="1.0" encoding="utf-8"?>
-<w:hdr xmlns:wpc="http://schemas.microsoft.com/office/word/2010/wordprocessingCanvas" xmlns:cx="http://schemas.microsoft.com/office/drawing/2014/chartex" xmlns:cx1="http://schemas.microsoft.com/office/drawing/2015/9/8/chartex" xmlns:cx2="http://schemas.microsoft.com/office/drawing/2015/10/21/chartex" xmlns:cx3="http://schemas.microsoft.com/office/drawing/2016/5/9/chartex" xmlns:cx4="http://schemas.microsoft.com/office/drawing/2016/5/10/chartex" xmlns:cx5="http://schemas.microsoft.com/office/drawing/2016/5/11/chartex" xmlns:cx6="http://schemas.microsoft.com/office/drawing/2016/5/12/chartex" xmlns:cx7="http://schemas.microsoft.com/office/drawing/2016/5/13/chartex" xmlns:cx8="http://schemas.microsoft.com/office/drawing/2016/5/14/chartex" xmlns:mc="http://schemas.openxmlformats.org/markup-compatibility/2006" xmlns:aink="http://schemas.microsoft.com/office/drawing/2016/ink" xmlns:am3d="http://schemas.microsoft.com/office/drawing/2017/model3d" xmlns:o="urn:schemas-microsoft-com:office:office" xmlns:oel="http://schemas.microsoft.com/office/2019/extlst" xmlns:r="http://schemas.openxmlformats.org/officeDocument/2006/relationships" xmlns:m="http://schemas.openxmlformats.org/officeDocument/2006/math" xmlns:v="urn:schemas-microsoft-com:vml" xmlns:wp14="http://schemas.microsoft.com/office/word/2010/wordprocessingDrawing" xmlns:wp="http://schemas.openxmlformats.org/drawingml/2006/wordprocessingDrawing" xmlns:w10="urn:schemas-microsoft-com:office:word" xmlns:w="http://schemas.openxmlformats.org/wordprocessingml/2006/main" xmlns:w14="http://schemas.microsoft.com/office/word/2010/wordml" xmlns:w15="http://schemas.microsoft.com/office/word/2012/wordml" xmlns:w16cex="http://schemas.microsoft.com/office/word/2018/wordml/cex" xmlns:w16cid="http://schemas.microsoft.com/office/word/2016/wordml/cid" xmlns:w16="http://schemas.microsoft.com/office/word/2018/wordml" xmlns:w16sdtdh="http://schemas.microsoft.com/office/word/2020/wordml/sdtdatahash" xmlns:w16se="http://schemas.microsoft.com/office/word/2015/wordml/symex" xmlns:wpg="http://schemas.microsoft.com/office/word/2010/wordprocessingGroup" xmlns:wpi="http://schemas.microsoft.com/office/word/2010/wordprocessingInk" xmlns:wne="http://schemas.microsoft.com/office/word/2006/wordml" xmlns:wps="http://schemas.microsoft.com/office/word/2010/wordprocessingShape" mc:Ignorable="w14 w15 w16se w16cid w16 w16cex w16sdtdh wp14">
+<w:hdr xmlns:wpc="http://schemas.microsoft.com/office/word/2010/wordprocessingCanvas" xmlns:cx="http://schemas.microsoft.com/office/drawing/2014/chartex" xmlns:cx1="http://schemas.microsoft.com/office/drawing/2015/9/8/chartex" xmlns:mc="http://schemas.openxmlformats.org/markup-compatibility/2006" xmlns:o="urn:schemas-microsoft-com:office:office" xmlns:r="http://schemas.openxmlformats.org/officeDocument/2006/relationships" xmlns:m="http://schemas.openxmlformats.org/officeDocument/2006/math" xmlns:v="urn:schemas-microsoft-com:vml" xmlns:wp14="http://schemas.microsoft.com/office/word/2010/wordprocessingDrawing" xmlns:wp="http://schemas.openxmlformats.org/drawingml/2006/wordprocessingDrawing" xmlns:w10="urn:schemas-microsoft-com:office:word" xmlns:w="http://schemas.openxmlformats.org/wordprocessingml/2006/main" xmlns:w14="http://schemas.microsoft.com/office/word/2010/wordml" xmlns:w15="http://schemas.microsoft.com/office/word/2012/wordml" xmlns:w16se="http://schemas.microsoft.com/office/word/2015/wordml/symex" xmlns:wpg="http://schemas.microsoft.com/office/word/2010/wordprocessingGroup" xmlns:wpi="http://schemas.microsoft.com/office/word/2010/wordprocessingInk" xmlns:wne="http://schemas.microsoft.com/office/word/2006/wordml" xmlns:wps="http://schemas.microsoft.com/office/word/2010/wordprocessingShape" mc:Ignorable="w14 w15 w16se wp14">
   <w:p>
     <w:pPr>
       <w:pStyle w:val="En-tte"/>
@@ -5780,7 +6365,7 @@
 </file>
 
 <file path=word/numbering.xml><?xml version="1.0" encoding="utf-8"?>
-<w:numbering xmlns:wpc="http://schemas.microsoft.com/office/word/2010/wordprocessingCanvas" xmlns:cx="http://schemas.microsoft.com/office/drawing/2014/chartex" xmlns:cx1="http://schemas.microsoft.com/office/drawing/2015/9/8/chartex" xmlns:cx2="http://schemas.microsoft.com/office/drawing/2015/10/21/chartex" xmlns:cx3="http://schemas.microsoft.com/office/drawing/2016/5/9/chartex" xmlns:cx4="http://schemas.microsoft.com/office/drawing/2016/5/10/chartex" xmlns:cx5="http://schemas.microsoft.com/office/drawing/2016/5/11/chartex" xmlns:cx6="http://schemas.microsoft.com/office/drawing/2016/5/12/chartex" xmlns:cx7="http://schemas.microsoft.com/office/drawing/2016/5/13/chartex" xmlns:cx8="http://schemas.microsoft.com/office/drawing/2016/5/14/chartex" xmlns:mc="http://schemas.openxmlformats.org/markup-compatibility/2006" xmlns:aink="http://schemas.microsoft.com/office/drawing/2016/ink" xmlns:am3d="http://schemas.microsoft.com/office/drawing/2017/model3d" xmlns:o="urn:schemas-microsoft-com:office:office" xmlns:oel="http://schemas.microsoft.com/office/2019/extlst" xmlns:r="http://schemas.openxmlformats.org/officeDocument/2006/relationships" xmlns:m="http://schemas.openxmlformats.org/officeDocument/2006/math" xmlns:v="urn:schemas-microsoft-com:vml" xmlns:wp14="http://schemas.microsoft.com/office/word/2010/wordprocessingDrawing" xmlns:wp="http://schemas.openxmlformats.org/drawingml/2006/wordprocessingDrawing" xmlns:w10="urn:schemas-microsoft-com:office:word" xmlns:w="http://schemas.openxmlformats.org/wordprocessingml/2006/main" xmlns:w14="http://schemas.microsoft.com/office/word/2010/wordml" xmlns:w15="http://schemas.microsoft.com/office/word/2012/wordml" xmlns:w16cex="http://schemas.microsoft.com/office/word/2018/wordml/cex" xmlns:w16cid="http://schemas.microsoft.com/office/word/2016/wordml/cid" xmlns:w16="http://schemas.microsoft.com/office/word/2018/wordml" xmlns:w16sdtdh="http://schemas.microsoft.com/office/word/2020/wordml/sdtdatahash" xmlns:w16se="http://schemas.microsoft.com/office/word/2015/wordml/symex" xmlns:wpg="http://schemas.microsoft.com/office/word/2010/wordprocessingGroup" xmlns:wpi="http://schemas.microsoft.com/office/word/2010/wordprocessingInk" xmlns:wne="http://schemas.microsoft.com/office/word/2006/wordml" xmlns:wps="http://schemas.microsoft.com/office/word/2010/wordprocessingShape" mc:Ignorable="w14 w15 w16se w16cid w16 w16cex w16sdtdh wp14">
+<w:numbering xmlns:wpc="http://schemas.microsoft.com/office/word/2010/wordprocessingCanvas" xmlns:cx="http://schemas.microsoft.com/office/drawing/2014/chartex" xmlns:cx1="http://schemas.microsoft.com/office/drawing/2015/9/8/chartex" xmlns:mc="http://schemas.openxmlformats.org/markup-compatibility/2006" xmlns:o="urn:schemas-microsoft-com:office:office" xmlns:r="http://schemas.openxmlformats.org/officeDocument/2006/relationships" xmlns:m="http://schemas.openxmlformats.org/officeDocument/2006/math" xmlns:v="urn:schemas-microsoft-com:vml" xmlns:wp14="http://schemas.microsoft.com/office/word/2010/wordprocessingDrawing" xmlns:wp="http://schemas.openxmlformats.org/drawingml/2006/wordprocessingDrawing" xmlns:w10="urn:schemas-microsoft-com:office:word" xmlns:w="http://schemas.openxmlformats.org/wordprocessingml/2006/main" xmlns:w14="http://schemas.microsoft.com/office/word/2010/wordml" xmlns:w15="http://schemas.microsoft.com/office/word/2012/wordml" xmlns:w16se="http://schemas.microsoft.com/office/word/2015/wordml/symex" xmlns:wpg="http://schemas.microsoft.com/office/word/2010/wordprocessingGroup" xmlns:wpi="http://schemas.microsoft.com/office/word/2010/wordprocessingInk" xmlns:wne="http://schemas.microsoft.com/office/word/2006/wordml" xmlns:wps="http://schemas.microsoft.com/office/word/2010/wordprocessingShape" mc:Ignorable="w14 w15 w16se wp14">
   <w:abstractNum w:abstractNumId="0" w15:restartNumberingAfterBreak="0">
     <w:nsid w:val="029D6AE1"/>
     <w:multiLevelType w:val="hybridMultilevel"/>
@@ -6277,7 +6862,7 @@
   <w:abstractNum w:abstractNumId="5" w15:restartNumberingAfterBreak="0">
     <w:nsid w:val="153C53A2"/>
     <w:multiLevelType w:val="hybridMultilevel"/>
-    <w:tmpl w:val="1CC65824"/>
+    <w:tmpl w:val="F00814B2"/>
     <w:lvl w:ilvl="0" w:tplc="BD421982">
       <w:start w:val="1"/>
       <w:numFmt w:val="bullet"/>
@@ -6290,28 +6875,28 @@
         <w:rFonts w:ascii="Symbol" w:hAnsi="Symbol" w:hint="default"/>
       </w:rPr>
     </w:lvl>
-    <w:lvl w:ilvl="1" w:tplc="100C0003">
-      <w:start w:val="1"/>
-      <w:numFmt w:val="bullet"/>
-      <w:lvlText w:val="o"/>
+    <w:lvl w:ilvl="1" w:tplc="042EBDDC">
+      <w:start w:val="1"/>
+      <w:numFmt w:val="bullet"/>
+      <w:lvlText w:val="-"/>
       <w:lvlJc w:val="left"/>
       <w:pPr>
         <w:ind w:left="1440" w:hanging="360"/>
       </w:pPr>
       <w:rPr>
-        <w:rFonts w:ascii="Courier New" w:hAnsi="Courier New" w:cs="Courier New" w:hint="default"/>
-      </w:rPr>
-    </w:lvl>
-    <w:lvl w:ilvl="2" w:tplc="100C0005" w:tentative="1">
-      <w:start w:val="1"/>
-      <w:numFmt w:val="bullet"/>
-      <w:lvlText w:val=""/>
+        <w:rFonts w:ascii="Courier New" w:hAnsi="Courier New" w:hint="default"/>
+      </w:rPr>
+    </w:lvl>
+    <w:lvl w:ilvl="2" w:tplc="A274C5D2">
+      <w:start w:val="1"/>
+      <w:numFmt w:val="bullet"/>
+      <w:lvlText w:val="∙"/>
       <w:lvlJc w:val="left"/>
       <w:pPr>
         <w:ind w:left="2160" w:hanging="360"/>
       </w:pPr>
       <w:rPr>
-        <w:rFonts w:ascii="Wingdings" w:hAnsi="Wingdings" w:hint="default"/>
+        <w:rFonts w:ascii="Stencil" w:hAnsi="Stencil" w:hint="default"/>
       </w:rPr>
     </w:lvl>
     <w:lvl w:ilvl="3" w:tplc="100C0001" w:tentative="1">
@@ -9658,131 +10243,131 @@
       </w:rPr>
     </w:lvl>
   </w:abstractNum>
-  <w:num w:numId="1" w16cid:durableId="1365247221">
+  <w:num w:numId="1">
     <w:abstractNumId w:val="32"/>
   </w:num>
-  <w:num w:numId="2" w16cid:durableId="1587375264">
+  <w:num w:numId="2">
     <w:abstractNumId w:val="21"/>
   </w:num>
-  <w:num w:numId="3" w16cid:durableId="1987779336">
+  <w:num w:numId="3">
     <w:abstractNumId w:val="6"/>
   </w:num>
-  <w:num w:numId="4" w16cid:durableId="1033193924">
+  <w:num w:numId="4">
     <w:abstractNumId w:val="12"/>
   </w:num>
-  <w:num w:numId="5" w16cid:durableId="1600063001">
+  <w:num w:numId="5">
     <w:abstractNumId w:val="19"/>
   </w:num>
-  <w:num w:numId="6" w16cid:durableId="1010644115">
+  <w:num w:numId="6">
     <w:abstractNumId w:val="26"/>
   </w:num>
-  <w:num w:numId="7" w16cid:durableId="1696808585">
+  <w:num w:numId="7">
     <w:abstractNumId w:val="8"/>
   </w:num>
-  <w:num w:numId="8" w16cid:durableId="722480512">
+  <w:num w:numId="8">
     <w:abstractNumId w:val="18"/>
   </w:num>
-  <w:num w:numId="9" w16cid:durableId="738986781">
+  <w:num w:numId="9">
     <w:abstractNumId w:val="3"/>
   </w:num>
-  <w:num w:numId="10" w16cid:durableId="1945455682">
+  <w:num w:numId="10">
     <w:abstractNumId w:val="25"/>
   </w:num>
-  <w:num w:numId="11" w16cid:durableId="2125538873">
+  <w:num w:numId="11">
     <w:abstractNumId w:val="13"/>
   </w:num>
-  <w:num w:numId="12" w16cid:durableId="1400590777">
+  <w:num w:numId="12">
     <w:abstractNumId w:val="16"/>
   </w:num>
-  <w:num w:numId="13" w16cid:durableId="46144854">
+  <w:num w:numId="13">
     <w:abstractNumId w:val="10"/>
   </w:num>
-  <w:num w:numId="14" w16cid:durableId="2085368260">
+  <w:num w:numId="14">
     <w:abstractNumId w:val="38"/>
   </w:num>
-  <w:num w:numId="15" w16cid:durableId="1204443101">
+  <w:num w:numId="15">
     <w:abstractNumId w:val="34"/>
   </w:num>
-  <w:num w:numId="16" w16cid:durableId="1993026237">
+  <w:num w:numId="16">
     <w:abstractNumId w:val="2"/>
   </w:num>
-  <w:num w:numId="17" w16cid:durableId="1415979116">
+  <w:num w:numId="17">
     <w:abstractNumId w:val="7"/>
   </w:num>
-  <w:num w:numId="18" w16cid:durableId="2044673072">
+  <w:num w:numId="18">
     <w:abstractNumId w:val="24"/>
   </w:num>
-  <w:num w:numId="19" w16cid:durableId="1755660988">
+  <w:num w:numId="19">
     <w:abstractNumId w:val="39"/>
   </w:num>
-  <w:num w:numId="20" w16cid:durableId="2058122748">
+  <w:num w:numId="20">
     <w:abstractNumId w:val="4"/>
   </w:num>
-  <w:num w:numId="21" w16cid:durableId="1233079428">
+  <w:num w:numId="21">
     <w:abstractNumId w:val="23"/>
   </w:num>
-  <w:num w:numId="22" w16cid:durableId="429276211">
+  <w:num w:numId="22">
     <w:abstractNumId w:val="11"/>
   </w:num>
-  <w:num w:numId="23" w16cid:durableId="1617328911">
+  <w:num w:numId="23">
     <w:abstractNumId w:val="37"/>
   </w:num>
-  <w:num w:numId="24" w16cid:durableId="293753792">
+  <w:num w:numId="24">
     <w:abstractNumId w:val="33"/>
   </w:num>
-  <w:num w:numId="25" w16cid:durableId="1602453284">
+  <w:num w:numId="25">
     <w:abstractNumId w:val="1"/>
   </w:num>
-  <w:num w:numId="26" w16cid:durableId="791021695">
+  <w:num w:numId="26">
     <w:abstractNumId w:val="14"/>
   </w:num>
-  <w:num w:numId="27" w16cid:durableId="44644301">
+  <w:num w:numId="27">
     <w:abstractNumId w:val="17"/>
   </w:num>
-  <w:num w:numId="28" w16cid:durableId="1528446676">
+  <w:num w:numId="28">
     <w:abstractNumId w:val="31"/>
   </w:num>
-  <w:num w:numId="29" w16cid:durableId="251159897">
+  <w:num w:numId="29">
     <w:abstractNumId w:val="20"/>
   </w:num>
-  <w:num w:numId="30" w16cid:durableId="1964383247">
+  <w:num w:numId="30">
     <w:abstractNumId w:val="29"/>
   </w:num>
-  <w:num w:numId="31" w16cid:durableId="1012343092">
+  <w:num w:numId="31">
     <w:abstractNumId w:val="22"/>
   </w:num>
-  <w:num w:numId="32" w16cid:durableId="1467548653">
+  <w:num w:numId="32">
     <w:abstractNumId w:val="15"/>
   </w:num>
-  <w:num w:numId="33" w16cid:durableId="785807776">
+  <w:num w:numId="33">
     <w:abstractNumId w:val="28"/>
   </w:num>
-  <w:num w:numId="34" w16cid:durableId="1450008255">
+  <w:num w:numId="34">
     <w:abstractNumId w:val="9"/>
   </w:num>
-  <w:num w:numId="35" w16cid:durableId="105273728">
+  <w:num w:numId="35">
     <w:abstractNumId w:val="30"/>
   </w:num>
-  <w:num w:numId="36" w16cid:durableId="876966561">
+  <w:num w:numId="36">
     <w:abstractNumId w:val="35"/>
   </w:num>
-  <w:num w:numId="37" w16cid:durableId="1717467119">
+  <w:num w:numId="37">
     <w:abstractNumId w:val="36"/>
   </w:num>
-  <w:num w:numId="38" w16cid:durableId="480274248">
+  <w:num w:numId="38">
     <w:abstractNumId w:val="0"/>
   </w:num>
-  <w:num w:numId="39" w16cid:durableId="663553427">
+  <w:num w:numId="39">
     <w:abstractNumId w:val="5"/>
   </w:num>
-  <w:num w:numId="40" w16cid:durableId="1298871353">
+  <w:num w:numId="40">
     <w:abstractNumId w:val="27"/>
   </w:num>
 </w:numbering>
 </file>
 
 <file path=word/styles.xml><?xml version="1.0" encoding="utf-8"?>
-<w:styles xmlns:mc="http://schemas.openxmlformats.org/markup-compatibility/2006" xmlns:r="http://schemas.openxmlformats.org/officeDocument/2006/relationships" xmlns:w="http://schemas.openxmlformats.org/wordprocessingml/2006/main" xmlns:w14="http://schemas.microsoft.com/office/word/2010/wordml" xmlns:w15="http://schemas.microsoft.com/office/word/2012/wordml" xmlns:w16cex="http://schemas.microsoft.com/office/word/2018/wordml/cex" xmlns:w16cid="http://schemas.microsoft.com/office/word/2016/wordml/cid" xmlns:w16="http://schemas.microsoft.com/office/word/2018/wordml" xmlns:w16sdtdh="http://schemas.microsoft.com/office/word/2020/wordml/sdtdatahash" xmlns:w16se="http://schemas.microsoft.com/office/word/2015/wordml/symex" mc:Ignorable="w14 w15 w16se w16cid w16 w16cex w16sdtdh">
+<w:styles xmlns:mc="http://schemas.openxmlformats.org/markup-compatibility/2006" xmlns:r="http://schemas.openxmlformats.org/officeDocument/2006/relationships" xmlns:w="http://schemas.openxmlformats.org/wordprocessingml/2006/main" xmlns:w14="http://schemas.microsoft.com/office/word/2010/wordml" xmlns:w15="http://schemas.microsoft.com/office/word/2012/wordml" xmlns:w16se="http://schemas.microsoft.com/office/word/2015/wordml/symex" mc:Ignorable="w14 w15 w16se">
   <w:docDefaults>
     <w:rPrDefault>
       <w:rPr>
@@ -9798,7 +10383,7 @@
       </w:pPr>
     </w:pPrDefault>
   </w:docDefaults>
-  <w:latentStyles w:defLockedState="0" w:defUIPriority="99" w:defSemiHidden="0" w:defUnhideWhenUsed="0" w:defQFormat="0" w:count="376">
+  <w:latentStyles w:defLockedState="0" w:defUIPriority="99" w:defSemiHidden="0" w:defUnhideWhenUsed="0" w:defQFormat="0" w:count="371">
     <w:lsdException w:name="Normal" w:uiPriority="0" w:qFormat="1"/>
     <w:lsdException w:name="heading 1" w:uiPriority="9" w:qFormat="1"/>
     <w:lsdException w:name="heading 2" w:semiHidden="1" w:uiPriority="9" w:unhideWhenUsed="1" w:qFormat="1"/>
@@ -10170,11 +10755,6 @@
     <w:lsdException w:name="List Table 5 Dark Accent 6" w:uiPriority="50"/>
     <w:lsdException w:name="List Table 6 Colorful Accent 6" w:uiPriority="51"/>
     <w:lsdException w:name="List Table 7 Colorful Accent 6" w:uiPriority="52"/>
-    <w:lsdException w:name="Mention" w:semiHidden="1" w:unhideWhenUsed="1"/>
-    <w:lsdException w:name="Smart Hyperlink" w:semiHidden="1" w:unhideWhenUsed="1"/>
-    <w:lsdException w:name="Hashtag" w:semiHidden="1" w:unhideWhenUsed="1"/>
-    <w:lsdException w:name="Unresolved Mention" w:semiHidden="1" w:unhideWhenUsed="1"/>
-    <w:lsdException w:name="Smart Link" w:semiHidden="1" w:unhideWhenUsed="1"/>
   </w:latentStyles>
   <w:style w:type="paragraph" w:default="1" w:styleId="Normal">
     <w:name w:val="Normal"/>
@@ -10742,7 +11322,7 @@
       <w:szCs w:val="28"/>
     </w:rPr>
   </w:style>
-  <w:style w:type="character" w:styleId="Accentuationlgre">
+  <w:style w:type="character" w:styleId="Emphaseple">
     <w:name w:val="Subtle Emphasis"/>
     <w:basedOn w:val="Policepardfaut"/>
     <w:uiPriority w:val="19"/>
@@ -10755,7 +11335,7 @@
       <w:color w:val="595959" w:themeColor="text1" w:themeTint="A6"/>
     </w:rPr>
   </w:style>
-  <w:style w:type="character" w:styleId="Accentuationintense">
+  <w:style w:type="character" w:styleId="Emphaseintense">
     <w:name w:val="Intense Emphasis"/>
     <w:basedOn w:val="Policepardfaut"/>
     <w:uiPriority w:val="21"/>
@@ -10770,7 +11350,7 @@
       <w:color w:val="auto"/>
     </w:rPr>
   </w:style>
-  <w:style w:type="character" w:styleId="Rfrencelgre">
+  <w:style w:type="character" w:styleId="Rfrenceple">
     <w:name w:val="Subtle Reference"/>
     <w:basedOn w:val="Policepardfaut"/>
     <w:uiPriority w:val="31"/>
@@ -11307,7 +11887,7 @@
 </file>
 
 <file path=customXml/itemProps2.xml><?xml version="1.0" encoding="utf-8"?>
-<ds:datastoreItem xmlns:ds="http://schemas.openxmlformats.org/officeDocument/2006/customXml" ds:itemID="{5337563C-9DEE-4AA2-9527-19D63988263B}">
+<ds:datastoreItem xmlns:ds="http://schemas.openxmlformats.org/officeDocument/2006/customXml" ds:itemID="{BD98E2E9-CF13-4593-A5F7-2E5772758788}">
   <ds:schemaRefs>
     <ds:schemaRef ds:uri="http://schemas.openxmlformats.org/officeDocument/2006/bibliography"/>
   </ds:schemaRefs>

</xml_diff>

<commit_message>
dernière modification de la doc
</commit_message>
<xml_diff>
--- a/Documentation/Documentation.docx
+++ b/Documentation/Documentation.docx
@@ -5423,20 +5423,457 @@
     </w:p>
     <w:p>
       <w:pPr>
+        <w:pStyle w:val="Paragraphedeliste"/>
+        <w:numPr>
+          <w:ilvl w:val="0"/>
+          <w:numId w:val="19"/>
+        </w:numPr>
+        <w:spacing w:line="360" w:lineRule="auto"/>
+      </w:pPr>
+      <w:r>
+        <w:t xml:space="preserve">Documentation </w:t>
+      </w:r>
+    </w:p>
+    <w:p>
+      <w:pPr>
+        <w:pStyle w:val="Paragraphedeliste"/>
+        <w:numPr>
+          <w:ilvl w:val="1"/>
+          <w:numId w:val="19"/>
+        </w:numPr>
+        <w:spacing w:line="360" w:lineRule="auto"/>
+      </w:pPr>
+      <w:r>
+        <w:t xml:space="preserve">Cahier des charges </w:t>
+      </w:r>
+    </w:p>
+    <w:p>
+      <w:pPr>
+        <w:pStyle w:val="Paragraphedeliste"/>
+        <w:numPr>
+          <w:ilvl w:val="2"/>
+          <w:numId w:val="19"/>
+        </w:numPr>
+        <w:spacing w:line="360" w:lineRule="auto"/>
+      </w:pPr>
+      <w:r>
+        <w:t>Cahier de charges.docx</w:t>
+      </w:r>
+    </w:p>
+    <w:p>
+      <w:pPr>
+        <w:pStyle w:val="Paragraphedeliste"/>
+        <w:numPr>
+          <w:ilvl w:val="2"/>
+          <w:numId w:val="19"/>
+        </w:numPr>
+        <w:spacing w:line="360" w:lineRule="auto"/>
+      </w:pPr>
+      <w:r>
+        <w:t>Cahier de charges.pdf</w:t>
+      </w:r>
+    </w:p>
+    <w:p>
+      <w:pPr>
+        <w:pStyle w:val="Paragraphedeliste"/>
+        <w:numPr>
+          <w:ilvl w:val="1"/>
+          <w:numId w:val="19"/>
+        </w:numPr>
+        <w:spacing w:line="360" w:lineRule="auto"/>
+      </w:pPr>
+      <w:r>
+        <w:t>Diagrammes</w:t>
+      </w:r>
+    </w:p>
+    <w:p>
+      <w:pPr>
+        <w:pStyle w:val="Paragraphedeliste"/>
+        <w:numPr>
+          <w:ilvl w:val="2"/>
+          <w:numId w:val="19"/>
+        </w:numPr>
+        <w:spacing w:line="360" w:lineRule="auto"/>
+      </w:pPr>
+      <w:r>
+        <w:t>Diagramme de flux - Projet Web.drawio</w:t>
+      </w:r>
+    </w:p>
+    <w:p>
+      <w:pPr>
+        <w:pStyle w:val="Paragraphedeliste"/>
+        <w:numPr>
+          <w:ilvl w:val="2"/>
+          <w:numId w:val="19"/>
+        </w:numPr>
+        <w:spacing w:line="360" w:lineRule="auto"/>
+      </w:pPr>
+      <w:r>
+        <w:t>Diagramme de flux - Projet Web.drawio.png</w:t>
+      </w:r>
+    </w:p>
+    <w:p>
+      <w:pPr>
+        <w:pStyle w:val="Paragraphedeliste"/>
+        <w:numPr>
+          <w:ilvl w:val="1"/>
+          <w:numId w:val="19"/>
+        </w:numPr>
+        <w:spacing w:line="360" w:lineRule="auto"/>
+      </w:pPr>
+      <w:r>
+        <w:t xml:space="preserve">Journal de bord – Images </w:t>
+      </w:r>
+    </w:p>
+    <w:p>
+      <w:pPr>
+        <w:pStyle w:val="Paragraphedeliste"/>
+        <w:numPr>
+          <w:ilvl w:val="2"/>
+          <w:numId w:val="19"/>
+        </w:numPr>
+        <w:spacing w:line="360" w:lineRule="auto"/>
+      </w:pPr>
+      <w:r>
+        <w:t>1.PNG</w:t>
+      </w:r>
+    </w:p>
+    <w:p>
+      <w:pPr>
+        <w:pStyle w:val="Paragraphedeliste"/>
+        <w:numPr>
+          <w:ilvl w:val="2"/>
+          <w:numId w:val="19"/>
+        </w:numPr>
+        <w:spacing w:line="360" w:lineRule="auto"/>
+      </w:pPr>
+      <w:r>
+        <w:t>2.PNG</w:t>
+      </w:r>
+    </w:p>
+    <w:p>
+      <w:pPr>
+        <w:pStyle w:val="Paragraphedeliste"/>
+        <w:numPr>
+          <w:ilvl w:val="2"/>
+          <w:numId w:val="19"/>
+        </w:numPr>
+        <w:spacing w:line="360" w:lineRule="auto"/>
+      </w:pPr>
+      <w:r>
+        <w:t>3.PNG</w:t>
+      </w:r>
+    </w:p>
+    <w:p>
+      <w:pPr>
+        <w:pStyle w:val="Paragraphedeliste"/>
+        <w:numPr>
+          <w:ilvl w:val="2"/>
+          <w:numId w:val="19"/>
+        </w:numPr>
+        <w:spacing w:line="360" w:lineRule="auto"/>
+      </w:pPr>
+      <w:r>
+        <w:t>4.PNG</w:t>
+      </w:r>
+    </w:p>
+    <w:p>
+      <w:pPr>
+        <w:pStyle w:val="Paragraphedeliste"/>
+        <w:numPr>
+          <w:ilvl w:val="1"/>
+          <w:numId w:val="19"/>
+        </w:numPr>
+        <w:spacing w:line="360" w:lineRule="auto"/>
+      </w:pPr>
+      <w:r>
+        <w:t>Maquettes</w:t>
+      </w:r>
+    </w:p>
+    <w:p>
+      <w:pPr>
+        <w:pStyle w:val="Paragraphedeliste"/>
+        <w:numPr>
+          <w:ilvl w:val="2"/>
+          <w:numId w:val="19"/>
+        </w:numPr>
+        <w:spacing w:line="360" w:lineRule="auto"/>
+      </w:pPr>
+      <w:r>
+        <w:t>Accueil - Version mobile.png</w:t>
+      </w:r>
+    </w:p>
+    <w:p>
+      <w:pPr>
+        <w:pStyle w:val="Paragraphedeliste"/>
+        <w:numPr>
+          <w:ilvl w:val="2"/>
+          <w:numId w:val="19"/>
+        </w:numPr>
+        <w:spacing w:line="360" w:lineRule="auto"/>
+      </w:pPr>
+      <w:r>
+        <w:t>Accueil.png</w:t>
+      </w:r>
+    </w:p>
+    <w:p>
+      <w:pPr>
+        <w:pStyle w:val="Paragraphedeliste"/>
+        <w:numPr>
+          <w:ilvl w:val="2"/>
+          <w:numId w:val="19"/>
+        </w:numPr>
+        <w:spacing w:line="360" w:lineRule="auto"/>
+      </w:pPr>
+      <w:r>
+        <w:t>Compte - Create account - Version mobile.png</w:t>
+      </w:r>
+    </w:p>
+    <w:p>
+      <w:pPr>
+        <w:pStyle w:val="Paragraphedeliste"/>
+        <w:numPr>
+          <w:ilvl w:val="2"/>
+          <w:numId w:val="19"/>
+        </w:numPr>
+        <w:spacing w:line="360" w:lineRule="auto"/>
+      </w:pPr>
+      <w:r>
+        <w:t>Compte - Create account.png</w:t>
+      </w:r>
+    </w:p>
+    <w:p>
+      <w:pPr>
+        <w:pStyle w:val="Paragraphedeliste"/>
+        <w:numPr>
+          <w:ilvl w:val="2"/>
+          <w:numId w:val="19"/>
+        </w:numPr>
+        <w:spacing w:line="360" w:lineRule="auto"/>
+      </w:pPr>
+      <w:r>
+        <w:t>Compte - Login into existant account - Version mobile.png</w:t>
+      </w:r>
+    </w:p>
+    <w:p>
+      <w:pPr>
+        <w:pStyle w:val="Paragraphedeliste"/>
+        <w:numPr>
+          <w:ilvl w:val="2"/>
+          <w:numId w:val="19"/>
+        </w:numPr>
+        <w:spacing w:line="360" w:lineRule="auto"/>
+      </w:pPr>
+      <w:r>
+        <w:t>Compte - Login into existant account.png</w:t>
+      </w:r>
+    </w:p>
+    <w:p>
+      <w:pPr>
+        <w:pStyle w:val="Paragraphedeliste"/>
+        <w:numPr>
+          <w:ilvl w:val="2"/>
+          <w:numId w:val="19"/>
+        </w:numPr>
+        <w:spacing w:line="360" w:lineRule="auto"/>
+      </w:pPr>
+      <w:proofErr w:type="gramStart"/>
+      <w:r>
+        <w:t>maquette</w:t>
+      </w:r>
+      <w:proofErr w:type="gramEnd"/>
+      <w:r>
+        <w:t xml:space="preserve"> site web.bmpr</w:t>
+      </w:r>
+    </w:p>
+    <w:p>
+      <w:pPr>
+        <w:pStyle w:val="Paragraphedeliste"/>
+        <w:numPr>
+          <w:ilvl w:val="2"/>
+          <w:numId w:val="19"/>
+        </w:numPr>
+        <w:spacing w:line="360" w:lineRule="auto"/>
+      </w:pPr>
+      <w:r>
+        <w:t>Panier - Version mobile.png</w:t>
+      </w:r>
+    </w:p>
+    <w:p>
+      <w:pPr>
+        <w:pStyle w:val="Paragraphedeliste"/>
+        <w:numPr>
+          <w:ilvl w:val="2"/>
+          <w:numId w:val="19"/>
+        </w:numPr>
+        <w:spacing w:line="360" w:lineRule="auto"/>
+      </w:pPr>
+      <w:r>
+        <w:t>Panier.png</w:t>
+      </w:r>
+    </w:p>
+    <w:p>
+      <w:pPr>
+        <w:pStyle w:val="Paragraphedeliste"/>
+        <w:numPr>
+          <w:ilvl w:val="2"/>
+          <w:numId w:val="19"/>
+        </w:numPr>
+        <w:spacing w:line="360" w:lineRule="auto"/>
+      </w:pPr>
+      <w:r>
+        <w:t>Utilisation maquette.docx</w:t>
+      </w:r>
+    </w:p>
+    <w:p>
+      <w:pPr>
+        <w:pStyle w:val="Paragraphedeliste"/>
+        <w:numPr>
+          <w:ilvl w:val="2"/>
+          <w:numId w:val="19"/>
+        </w:numPr>
+        <w:spacing w:line="360" w:lineRule="auto"/>
+      </w:pPr>
+      <w:r>
+        <w:t>Vêtements - Version mobile - Copie.png</w:t>
+      </w:r>
+    </w:p>
+    <w:p>
+      <w:pPr>
+        <w:pStyle w:val="Paragraphedeliste"/>
+        <w:numPr>
+          <w:ilvl w:val="2"/>
+          <w:numId w:val="19"/>
+        </w:numPr>
+        <w:spacing w:line="360" w:lineRule="auto"/>
+      </w:pPr>
+      <w:r>
+        <w:t>Vêtements - Version PC.png</w:t>
+      </w:r>
+    </w:p>
+    <w:p>
+      <w:pPr>
+        <w:pStyle w:val="Paragraphedeliste"/>
+        <w:numPr>
+          <w:ilvl w:val="1"/>
+          <w:numId w:val="19"/>
+        </w:numPr>
+        <w:spacing w:line="360" w:lineRule="auto"/>
+      </w:pPr>
+      <w:r>
+        <w:t>MCD</w:t>
+      </w:r>
+    </w:p>
+    <w:p>
+      <w:pPr>
+        <w:pStyle w:val="Paragraphedeliste"/>
+        <w:numPr>
+          <w:ilvl w:val="2"/>
+          <w:numId w:val="19"/>
+        </w:numPr>
+        <w:spacing w:line="360" w:lineRule="auto"/>
+      </w:pPr>
+      <w:r>
+        <w:t>MCD_WearYou.drawio</w:t>
+      </w:r>
+    </w:p>
+    <w:p>
+      <w:pPr>
+        <w:pStyle w:val="Paragraphedeliste"/>
+        <w:numPr>
+          <w:ilvl w:val="2"/>
+          <w:numId w:val="19"/>
+        </w:numPr>
+        <w:spacing w:line="360" w:lineRule="auto"/>
+      </w:pPr>
+      <w:r>
+        <w:t>MCD_WearYou.drawio.png</w:t>
+      </w:r>
+    </w:p>
+    <w:p>
+      <w:pPr>
+        <w:pStyle w:val="Paragraphedeliste"/>
+        <w:numPr>
+          <w:ilvl w:val="1"/>
+          <w:numId w:val="19"/>
+        </w:numPr>
+        <w:spacing w:line="360" w:lineRule="auto"/>
+      </w:pPr>
+      <w:r>
+        <w:t xml:space="preserve">Use Case </w:t>
+      </w:r>
+    </w:p>
+    <w:p>
+      <w:pPr>
+        <w:pStyle w:val="Paragraphedeliste"/>
+        <w:numPr>
+          <w:ilvl w:val="2"/>
+          <w:numId w:val="19"/>
+        </w:numPr>
+        <w:spacing w:line="360" w:lineRule="auto"/>
+      </w:pPr>
+      <w:r>
+        <w:t>png-transparent-user-profile-computer-icons-login-user-avatars-thumbnail.png</w:t>
+      </w:r>
+    </w:p>
+    <w:p>
+      <w:pPr>
+        <w:pStyle w:val="Paragraphedeliste"/>
+        <w:numPr>
+          <w:ilvl w:val="2"/>
+          <w:numId w:val="19"/>
+        </w:numPr>
+        <w:spacing w:line="360" w:lineRule="auto"/>
+      </w:pPr>
+      <w:r>
+        <w:t>USE_CASE.PNG</w:t>
+      </w:r>
+    </w:p>
+    <w:p>
+      <w:pPr>
+        <w:pStyle w:val="Paragraphedeliste"/>
+        <w:numPr>
+          <w:ilvl w:val="0"/>
+          <w:numId w:val="19"/>
+        </w:numPr>
+        <w:spacing w:line="360" w:lineRule="auto"/>
+      </w:pPr>
+      <w:r>
+        <w:t>Documentation</w:t>
+      </w:r>
+      <w:bookmarkStart w:id="19" w:name="_GoBack"/>
+      <w:bookmarkEnd w:id="19"/>
+    </w:p>
+    <w:p>
+      <w:pPr>
+        <w:pStyle w:val="Paragraphedeliste"/>
+        <w:numPr>
+          <w:ilvl w:val="0"/>
+          <w:numId w:val="19"/>
+        </w:numPr>
+        <w:spacing w:line="360" w:lineRule="auto"/>
+      </w:pPr>
+      <w:r>
+        <w:lastRenderedPageBreak/>
+        <w:t>Journal_De_Travail(Jorge)</w:t>
+      </w:r>
+    </w:p>
+    <w:p>
+      <w:pPr>
         <w:pStyle w:val="Titre2"/>
         <w:numPr>
           <w:ilvl w:val="0"/>
           <w:numId w:val="23"/>
         </w:numPr>
       </w:pPr>
-      <w:bookmarkStart w:id="19" w:name="_Toc131323037"/>
+      <w:bookmarkStart w:id="20" w:name="_Toc131323037"/>
       <w:r>
         <w:t>Potentielles</w:t>
       </w:r>
       <w:r>
         <w:t xml:space="preserve"> erreurs restantes</w:t>
       </w:r>
-      <w:bookmarkEnd w:id="19"/>
+      <w:bookmarkEnd w:id="20"/>
     </w:p>
     <w:p>
       <w:pPr>
@@ -5448,11 +5885,11 @@
         <w:ind w:left="0"/>
         <w:jc w:val="left"/>
       </w:pPr>
-      <w:bookmarkStart w:id="20" w:name="_Toc131323038"/>
+      <w:bookmarkStart w:id="21" w:name="_Toc131323038"/>
       <w:r>
         <w:t>Conclusion</w:t>
       </w:r>
-      <w:bookmarkEnd w:id="20"/>
+      <w:bookmarkEnd w:id="21"/>
     </w:p>
     <w:p>
       <w:pPr>
@@ -5462,11 +5899,11 @@
           <w:numId w:val="26"/>
         </w:numPr>
       </w:pPr>
-      <w:bookmarkStart w:id="21" w:name="_Toc131323039"/>
+      <w:bookmarkStart w:id="22" w:name="_Toc131323039"/>
       <w:r>
         <w:t>Objectifs atteints / non – atteints</w:t>
       </w:r>
-      <w:bookmarkEnd w:id="21"/>
+      <w:bookmarkEnd w:id="22"/>
     </w:p>
     <w:p>
       <w:pPr>
@@ -5527,11 +5964,11 @@
           <w:numId w:val="26"/>
         </w:numPr>
       </w:pPr>
-      <w:bookmarkStart w:id="22" w:name="_Toc131323040"/>
+      <w:bookmarkStart w:id="23" w:name="_Toc131323040"/>
       <w:r>
         <w:t>Points + / -</w:t>
       </w:r>
-      <w:bookmarkEnd w:id="22"/>
+      <w:bookmarkEnd w:id="23"/>
     </w:p>
     <w:p>
       <w:pPr>
@@ -5607,11 +6044,11 @@
           <w:numId w:val="26"/>
         </w:numPr>
       </w:pPr>
-      <w:bookmarkStart w:id="23" w:name="_Toc131323041"/>
+      <w:bookmarkStart w:id="24" w:name="_Toc131323041"/>
       <w:r>
         <w:t>Possibles améliorations</w:t>
       </w:r>
-      <w:bookmarkEnd w:id="23"/>
+      <w:bookmarkEnd w:id="24"/>
     </w:p>
     <w:p>
       <w:pPr>
@@ -5635,11 +6072,11 @@
         <w:ind w:left="0"/>
         <w:jc w:val="left"/>
       </w:pPr>
-      <w:bookmarkStart w:id="24" w:name="_Toc131323042"/>
+      <w:bookmarkStart w:id="25" w:name="_Toc131323042"/>
       <w:r>
         <w:t>Annexes</w:t>
       </w:r>
-      <w:bookmarkEnd w:id="24"/>
+      <w:bookmarkEnd w:id="25"/>
     </w:p>
     <w:p>
       <w:pPr>
@@ -5649,11 +6086,11 @@
           <w:numId w:val="28"/>
         </w:numPr>
       </w:pPr>
-      <w:bookmarkStart w:id="25" w:name="_Toc131323043"/>
+      <w:bookmarkStart w:id="26" w:name="_Toc131323043"/>
       <w:r>
         <w:t>Bibliographie</w:t>
       </w:r>
-      <w:bookmarkEnd w:id="25"/>
+      <w:bookmarkEnd w:id="26"/>
     </w:p>
     <w:p>
       <w:pPr>
@@ -5842,7 +6279,6 @@
         </w:numPr>
       </w:pPr>
       <w:r>
-        <w:lastRenderedPageBreak/>
         <w:t xml:space="preserve">Valeurs JavaScript : </w:t>
       </w:r>
       <w:hyperlink r:id="rId33" w:history="1">
@@ -5866,6 +6302,7 @@
         </w:numPr>
       </w:pPr>
       <w:r>
+        <w:lastRenderedPageBreak/>
         <w:t xml:space="preserve">Emplacement des div : </w:t>
       </w:r>
       <w:hyperlink r:id="rId34" w:history="1">
@@ -5988,8 +6425,6 @@
           <w:numId w:val="39"/>
         </w:numPr>
       </w:pPr>
-      <w:bookmarkStart w:id="26" w:name="_GoBack"/>
-      <w:bookmarkEnd w:id="26"/>
       <w:r>
         <w:t xml:space="preserve">Personnes sollicitées : </w:t>
       </w:r>
@@ -6226,7 +6661,7 @@
               <w:noProof/>
               <w:lang w:val="fr-FR"/>
             </w:rPr>
-            <w:t>17</w:t>
+            <w:t>18</w:t>
           </w:r>
           <w:r>
             <w:rPr>
@@ -6269,7 +6704,7 @@
               <w:noProof/>
               <w:lang w:val="fr-FR"/>
             </w:rPr>
-            <w:t>17</w:t>
+            <w:t>18</w:t>
           </w:r>
           <w:r>
             <w:rPr>
@@ -11887,7 +12322,7 @@
 </file>
 
 <file path=customXml/itemProps2.xml><?xml version="1.0" encoding="utf-8"?>
-<ds:datastoreItem xmlns:ds="http://schemas.openxmlformats.org/officeDocument/2006/customXml" ds:itemID="{BD98E2E9-CF13-4593-A5F7-2E5772758788}">
+<ds:datastoreItem xmlns:ds="http://schemas.openxmlformats.org/officeDocument/2006/customXml" ds:itemID="{E449DFE3-9695-42B6-8D83-81F1C84626A5}">
   <ds:schemaRefs>
     <ds:schemaRef ds:uri="http://schemas.openxmlformats.org/officeDocument/2006/bibliography"/>
   </ds:schemaRefs>

</xml_diff>

<commit_message>
ajout du journal de bord et utilisation maquette
</commit_message>
<xml_diff>
--- a/Documentation/Documentation.docx
+++ b/Documentation/Documentation.docx
@@ -2,8 +2,8 @@
 <file path=word/document.xml><?xml version="1.0" encoding="utf-8"?>
 <w:document xmlns:wpc="http://schemas.microsoft.com/office/word/2010/wordprocessingCanvas" xmlns:cx="http://schemas.microsoft.com/office/drawing/2014/chartex" xmlns:cx1="http://schemas.microsoft.com/office/drawing/2015/9/8/chartex" xmlns:mc="http://schemas.openxmlformats.org/markup-compatibility/2006" xmlns:o="urn:schemas-microsoft-com:office:office" xmlns:r="http://schemas.openxmlformats.org/officeDocument/2006/relationships" xmlns:m="http://schemas.openxmlformats.org/officeDocument/2006/math" xmlns:v="urn:schemas-microsoft-com:vml" xmlns:wp14="http://schemas.microsoft.com/office/word/2010/wordprocessingDrawing" xmlns:wp="http://schemas.openxmlformats.org/drawingml/2006/wordprocessingDrawing" xmlns:w10="urn:schemas-microsoft-com:office:word" xmlns:w="http://schemas.openxmlformats.org/wordprocessingml/2006/main" xmlns:w14="http://schemas.microsoft.com/office/word/2010/wordml" xmlns:w15="http://schemas.microsoft.com/office/word/2012/wordml" xmlns:w16se="http://schemas.microsoft.com/office/word/2015/wordml/symex" xmlns:wpg="http://schemas.microsoft.com/office/word/2010/wordprocessingGroup" xmlns:wpi="http://schemas.microsoft.com/office/word/2010/wordprocessingInk" xmlns:wne="http://schemas.microsoft.com/office/word/2006/wordml" xmlns:wps="http://schemas.microsoft.com/office/word/2010/wordprocessingShape" mc:Ignorable="w14 w15 w16se wp14">
   <w:body>
-    <w:bookmarkStart w:id="0" w:name="_Toc130472668" w:displacedByCustomXml="next"/>
-    <w:bookmarkStart w:id="1" w:name="_Toc130472799" w:displacedByCustomXml="next"/>
+    <w:bookmarkStart w:id="0" w:name="_Toc130472799" w:displacedByCustomXml="next"/>
+    <w:bookmarkStart w:id="1" w:name="_Toc130472668" w:displacedByCustomXml="next"/>
     <w:sdt>
       <w:sdtPr>
         <w:id w:val="-1567105397"/>
@@ -271,7 +271,7 @@
                   </wp:anchor>
                 </w:drawing>
               </mc:Choice>
-              <mc:Fallback xmlns:w16sdtdh="http://schemas.microsoft.com/office/word/2020/wordml/sdtdatahash" xmlns:w16="http://schemas.microsoft.com/office/word/2018/wordml" xmlns:w16cid="http://schemas.microsoft.com/office/word/2016/wordml/cid" xmlns:w16cex="http://schemas.microsoft.com/office/word/2018/wordml/cex" xmlns:oel="http://schemas.microsoft.com/office/2019/extlst" xmlns:am3d="http://schemas.microsoft.com/office/drawing/2017/model3d" xmlns:aink="http://schemas.microsoft.com/office/drawing/2016/ink" xmlns:cx8="http://schemas.microsoft.com/office/drawing/2016/5/14/chartex" xmlns:cx7="http://schemas.microsoft.com/office/drawing/2016/5/13/chartex" xmlns:cx6="http://schemas.microsoft.com/office/drawing/2016/5/12/chartex" xmlns:cx5="http://schemas.microsoft.com/office/drawing/2016/5/11/chartex" xmlns:cx4="http://schemas.microsoft.com/office/drawing/2016/5/10/chartex" xmlns:cx3="http://schemas.microsoft.com/office/drawing/2016/5/9/chartex" xmlns:cx2="http://schemas.microsoft.com/office/drawing/2015/10/21/chartex">
+              <mc:Fallback xmlns:cx2="http://schemas.microsoft.com/office/drawing/2015/10/21/chartex" xmlns:cx3="http://schemas.microsoft.com/office/drawing/2016/5/9/chartex" xmlns:cx4="http://schemas.microsoft.com/office/drawing/2016/5/10/chartex" xmlns:cx5="http://schemas.microsoft.com/office/drawing/2016/5/11/chartex" xmlns:cx6="http://schemas.microsoft.com/office/drawing/2016/5/12/chartex" xmlns:cx7="http://schemas.microsoft.com/office/drawing/2016/5/13/chartex" xmlns:cx8="http://schemas.microsoft.com/office/drawing/2016/5/14/chartex" xmlns:aink="http://schemas.microsoft.com/office/drawing/2016/ink" xmlns:am3d="http://schemas.microsoft.com/office/drawing/2017/model3d" xmlns:oel="http://schemas.microsoft.com/office/2019/extlst" xmlns:w16cex="http://schemas.microsoft.com/office/word/2018/wordml/cex" xmlns:w16cid="http://schemas.microsoft.com/office/word/2016/wordml/cid" xmlns:w16="http://schemas.microsoft.com/office/word/2018/wordml" xmlns:w16sdtdh="http://schemas.microsoft.com/office/word/2020/wordml/sdtdatahash">
                 <w:pict>
                   <v:group w14:anchorId="0CA37BD3" id="Groupe 149" o:spid="_x0000_s1026" style="position:absolute;margin-left:0;margin-top:0;width:8in;height:95.7pt;z-index:251662336;mso-width-percent:941;mso-height-percent:121;mso-top-percent:23;mso-position-horizontal:center;mso-position-horizontal-relative:page;mso-position-vertical-relative:page;mso-width-percent:941;mso-height-percent:121;mso-top-percent:23" coordorigin="" coordsize="73152,12161" o:gfxdata="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">
                     <v:shape id="Rectangle 51" o:spid="_x0000_s1027" style="position:absolute;width:73152;height:11303;visibility:visible;mso-wrap-style:square;v-text-anchor:middle" coordsize="7312660,1129665" o:gfxdata="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" path="m,l7312660,r,1129665l3619500,733425,,1091565,,xe" fillcolor="#549e39 [3204]" stroked="f" strokeweight="1pt">
@@ -3754,10 +3754,12 @@
       <w:r>
         <w:t xml:space="preserve">au fichiers </w:t>
       </w:r>
+      <w:proofErr w:type="spellStart"/>
       <w:proofErr w:type="gramStart"/>
       <w:r>
         <w:t>users.json</w:t>
       </w:r>
+      <w:proofErr w:type="spellEnd"/>
       <w:proofErr w:type="gramEnd"/>
     </w:p>
     <w:p>
@@ -4518,15 +4520,13 @@
         <w:lastRenderedPageBreak/>
         <w:t>MCD</w:t>
       </w:r>
-    </w:p>
-    <w:p>
       <w:r>
         <w:rPr>
           <w:noProof/>
           <w:lang w:eastAsia="fr-CH"/>
         </w:rPr>
         <w:drawing>
-          <wp:inline distT="0" distB="0" distL="0" distR="0" wp14:anchorId="7759E5FB" wp14:editId="08A09C5D">
+          <wp:inline distT="0" distB="0" distL="0" distR="0" wp14:anchorId="29B83C39" wp14:editId="6ADE1B33">
             <wp:extent cx="5760720" cy="3364230"/>
             <wp:effectExtent l="0" t="0" r="0" b="7620"/>
             <wp:docPr id="2" name="Image 2"/>
@@ -4570,12 +4570,78 @@
     </w:p>
     <w:p>
       <w:pPr>
-        <w:pStyle w:val="Titre2"/>
+        <w:pStyle w:val="Paragraphedeliste"/>
+      </w:pPr>
+    </w:p>
+    <w:p>
+      <w:pPr>
+        <w:pStyle w:val="Paragraphedeliste"/>
         <w:numPr>
           <w:ilvl w:val="0"/>
           <w:numId w:val="23"/>
         </w:numPr>
       </w:pPr>
+      <w:r>
+        <w:t>Utilisation du site avec maquettes</w:t>
+      </w:r>
+    </w:p>
+    <w:p>
+      <w:r>
+        <w:rPr>
+          <w:noProof/>
+          <w:lang w:eastAsia="fr-CH"/>
+        </w:rPr>
+        <w:drawing>
+          <wp:inline distT="0" distB="0" distL="0" distR="0" wp14:anchorId="6B6047E7" wp14:editId="4535D0BC">
+            <wp:extent cx="5760720" cy="3427095"/>
+            <wp:effectExtent l="0" t="0" r="0" b="1905"/>
+            <wp:docPr id="3" name="Image 3"/>
+            <wp:cNvGraphicFramePr>
+              <a:graphicFrameLocks xmlns:a="http://schemas.openxmlformats.org/drawingml/2006/main" noChangeAspect="1"/>
+            </wp:cNvGraphicFramePr>
+            <a:graphic xmlns:a="http://schemas.openxmlformats.org/drawingml/2006/main">
+              <a:graphicData uri="http://schemas.openxmlformats.org/drawingml/2006/picture">
+                <pic:pic xmlns:pic="http://schemas.openxmlformats.org/drawingml/2006/picture">
+                  <pic:nvPicPr>
+                    <pic:cNvPr id="3" name="Utilisation maquette.jpg"/>
+                    <pic:cNvPicPr/>
+                  </pic:nvPicPr>
+                  <pic:blipFill>
+                    <a:blip r:embed="rId25" cstate="print">
+                      <a:extLst>
+                        <a:ext uri="{28A0092B-C50C-407E-A947-70E740481C1C}">
+                          <a14:useLocalDpi xmlns:a14="http://schemas.microsoft.com/office/drawing/2010/main" val="0"/>
+                        </a:ext>
+                      </a:extLst>
+                    </a:blip>
+                    <a:stretch>
+                      <a:fillRect/>
+                    </a:stretch>
+                  </pic:blipFill>
+                  <pic:spPr>
+                    <a:xfrm>
+                      <a:off x="0" y="0"/>
+                      <a:ext cx="5760720" cy="3427095"/>
+                    </a:xfrm>
+                    <a:prstGeom prst="rect">
+                      <a:avLst/>
+                    </a:prstGeom>
+                  </pic:spPr>
+                </pic:pic>
+              </a:graphicData>
+            </a:graphic>
+          </wp:inline>
+        </w:drawing>
+      </w:r>
+    </w:p>
+    <w:p>
+      <w:pPr>
+        <w:pStyle w:val="Titre2"/>
+        <w:numPr>
+          <w:ilvl w:val="0"/>
+          <w:numId w:val="23"/>
+        </w:numPr>
+      </w:pPr>
       <w:bookmarkStart w:id="14" w:name="_Toc131323032"/>
       <w:r>
         <w:t>Stratégies de test</w:t>
@@ -4603,7 +4669,15 @@
         </w:numPr>
       </w:pPr>
       <w:r>
-        <w:t>Se logger ave</w:t>
+        <w:t xml:space="preserve">Se </w:t>
+      </w:r>
+      <w:proofErr w:type="spellStart"/>
+      <w:r>
+        <w:t>logger</w:t>
+      </w:r>
+      <w:proofErr w:type="spellEnd"/>
+      <w:r>
+        <w:t xml:space="preserve"> ave</w:t>
       </w:r>
       <w:r>
         <w:t>c les comptes précédemment créé</w:t>
@@ -4654,6 +4728,7 @@
         </w:numPr>
       </w:pPr>
       <w:r>
+        <w:lastRenderedPageBreak/>
         <w:t>Possibilité d’inscription avec un mail unique, non utilisé par un autre utilisateur</w:t>
       </w:r>
     </w:p>
@@ -4846,7 +4921,6 @@
         </w:numPr>
       </w:pPr>
       <w:r>
-        <w:lastRenderedPageBreak/>
         <w:t>PHP :</w:t>
       </w:r>
     </w:p>
@@ -4926,8 +5000,13 @@
       </w:pPr>
       <w:proofErr w:type="gramStart"/>
       <w:r>
-        <w:t>.idea</w:t>
-      </w:r>
+        <w:t>.</w:t>
+      </w:r>
+      <w:proofErr w:type="spellStart"/>
+      <w:r>
+        <w:t>idea</w:t>
+      </w:r>
+      <w:proofErr w:type="spellEnd"/>
       <w:proofErr w:type="gramEnd"/>
       <w:r>
         <w:t> :</w:t>
@@ -4942,10 +5021,12 @@
         </w:numPr>
         <w:spacing w:line="360" w:lineRule="auto"/>
       </w:pPr>
+      <w:proofErr w:type="spellStart"/>
       <w:proofErr w:type="gramStart"/>
       <w:r>
         <w:t>inspectionProfiles</w:t>
       </w:r>
+      <w:proofErr w:type="spellEnd"/>
       <w:proofErr w:type="gramEnd"/>
     </w:p>
     <w:p>
@@ -4972,8 +5053,13 @@
       </w:pPr>
       <w:proofErr w:type="gramStart"/>
       <w:r>
-        <w:t>.gitignore</w:t>
-      </w:r>
+        <w:t>.</w:t>
+      </w:r>
+      <w:proofErr w:type="spellStart"/>
+      <w:r>
+        <w:t>gitignore</w:t>
+      </w:r>
+      <w:proofErr w:type="spellEnd"/>
       <w:proofErr w:type="gramEnd"/>
     </w:p>
     <w:p>
@@ -4986,8 +5072,13 @@
         <w:spacing w:line="360" w:lineRule="auto"/>
       </w:pPr>
       <w:r>
-        <w:t>.name</w:t>
-      </w:r>
+        <w:t>.</w:t>
+      </w:r>
+      <w:proofErr w:type="spellStart"/>
+      <w:r>
+        <w:t>name</w:t>
+      </w:r>
+      <w:proofErr w:type="spellEnd"/>
     </w:p>
     <w:p>
       <w:pPr>
@@ -5037,9 +5128,11 @@
         </w:numPr>
         <w:spacing w:line="360" w:lineRule="auto"/>
       </w:pPr>
+      <w:proofErr w:type="spellStart"/>
       <w:r>
         <w:t>Projet_Web.iml</w:t>
       </w:r>
+      <w:proofErr w:type="spellEnd"/>
     </w:p>
     <w:p>
       <w:pPr>
@@ -5050,14 +5143,21 @@
         </w:numPr>
         <w:spacing w:line="360" w:lineRule="auto"/>
       </w:pPr>
+      <w:proofErr w:type="spellStart"/>
       <w:proofErr w:type="gramStart"/>
       <w:r>
         <w:t>vcs</w:t>
       </w:r>
+      <w:proofErr w:type="spellEnd"/>
       <w:proofErr w:type="gramEnd"/>
       <w:r>
-        <w:t> :xml</w:t>
-      </w:r>
+        <w:t> :</w:t>
+      </w:r>
+      <w:proofErr w:type="spellStart"/>
+      <w:r>
+        <w:t>xml</w:t>
+      </w:r>
+      <w:proofErr w:type="spellEnd"/>
     </w:p>
     <w:p>
       <w:pPr>
@@ -5094,9 +5194,11 @@
         </w:numPr>
         <w:spacing w:line="360" w:lineRule="auto"/>
       </w:pPr>
+      <w:proofErr w:type="spellStart"/>
       <w:r>
         <w:t>Code_Web</w:t>
       </w:r>
+      <w:proofErr w:type="spellEnd"/>
     </w:p>
     <w:p>
       <w:pPr>
@@ -5107,10 +5209,12 @@
         </w:numPr>
         <w:spacing w:line="360" w:lineRule="auto"/>
       </w:pPr>
+      <w:proofErr w:type="spellStart"/>
       <w:proofErr w:type="gramStart"/>
       <w:r>
         <w:t>controllers</w:t>
       </w:r>
+      <w:proofErr w:type="spellEnd"/>
       <w:proofErr w:type="gramEnd"/>
     </w:p>
     <w:p>
@@ -5122,9 +5226,11 @@
         </w:numPr>
         <w:spacing w:line="360" w:lineRule="auto"/>
       </w:pPr>
+      <w:proofErr w:type="spellStart"/>
       <w:r>
         <w:t>navigation.php</w:t>
       </w:r>
+      <w:proofErr w:type="spellEnd"/>
     </w:p>
     <w:p>
       <w:pPr>
@@ -5135,10 +5241,13 @@
         </w:numPr>
         <w:spacing w:line="360" w:lineRule="auto"/>
       </w:pPr>
+      <w:proofErr w:type="spellStart"/>
       <w:proofErr w:type="gramStart"/>
       <w:r>
+        <w:lastRenderedPageBreak/>
         <w:t>models</w:t>
       </w:r>
+      <w:proofErr w:type="spellEnd"/>
       <w:proofErr w:type="gramEnd"/>
     </w:p>
     <w:p>
@@ -5150,9 +5259,11 @@
         </w:numPr>
         <w:spacing w:line="360" w:lineRule="auto"/>
       </w:pPr>
+      <w:proofErr w:type="spellStart"/>
       <w:r>
         <w:t>log.php</w:t>
       </w:r>
+      <w:proofErr w:type="spellEnd"/>
     </w:p>
     <w:p>
       <w:pPr>
@@ -5163,9 +5274,11 @@
         </w:numPr>
         <w:spacing w:line="360" w:lineRule="auto"/>
       </w:pPr>
+      <w:proofErr w:type="spellStart"/>
       <w:r>
         <w:t>model.php</w:t>
       </w:r>
+      <w:proofErr w:type="spellEnd"/>
     </w:p>
     <w:p>
       <w:pPr>
@@ -5176,10 +5289,12 @@
         </w:numPr>
         <w:spacing w:line="360" w:lineRule="auto"/>
       </w:pPr>
+      <w:proofErr w:type="spellStart"/>
       <w:proofErr w:type="gramStart"/>
       <w:r>
         <w:t>statics</w:t>
       </w:r>
+      <w:proofErr w:type="spellEnd"/>
       <w:proofErr w:type="gramEnd"/>
     </w:p>
     <w:p>
@@ -5206,10 +5321,12 @@
         </w:numPr>
         <w:spacing w:line="360" w:lineRule="auto"/>
       </w:pPr>
+      <w:proofErr w:type="spellStart"/>
       <w:proofErr w:type="gramStart"/>
       <w:r>
         <w:t>js</w:t>
       </w:r>
+      <w:proofErr w:type="spellEnd"/>
       <w:proofErr w:type="gramEnd"/>
     </w:p>
     <w:p>
@@ -5221,6 +5338,7 @@
         </w:numPr>
         <w:spacing w:line="360" w:lineRule="auto"/>
       </w:pPr>
+      <w:proofErr w:type="spellStart"/>
       <w:proofErr w:type="gramStart"/>
       <w:r>
         <w:t>cart</w:t>
@@ -5229,6 +5347,7 @@
       <w:r>
         <w:t>_content-json</w:t>
       </w:r>
+      <w:proofErr w:type="spellEnd"/>
     </w:p>
     <w:p>
       <w:pPr>
@@ -5239,10 +5358,12 @@
         </w:numPr>
         <w:spacing w:line="360" w:lineRule="auto"/>
       </w:pPr>
+      <w:proofErr w:type="spellStart"/>
       <w:proofErr w:type="gramStart"/>
       <w:r>
         <w:t>data.json</w:t>
       </w:r>
+      <w:proofErr w:type="spellEnd"/>
       <w:proofErr w:type="gramEnd"/>
     </w:p>
     <w:p>
@@ -5254,10 +5375,12 @@
         </w:numPr>
         <w:spacing w:line="360" w:lineRule="auto"/>
       </w:pPr>
+      <w:proofErr w:type="spellStart"/>
       <w:proofErr w:type="gramStart"/>
       <w:r>
         <w:t>user.json</w:t>
       </w:r>
+      <w:proofErr w:type="spellEnd"/>
       <w:proofErr w:type="gramEnd"/>
     </w:p>
     <w:p>
@@ -5297,10 +5420,12 @@
         </w:numPr>
         <w:spacing w:line="360" w:lineRule="auto"/>
       </w:pPr>
+      <w:proofErr w:type="spellStart"/>
       <w:proofErr w:type="gramStart"/>
       <w:r>
         <w:t>views</w:t>
       </w:r>
+      <w:proofErr w:type="spellEnd"/>
       <w:proofErr w:type="gramEnd"/>
     </w:p>
     <w:p>
@@ -5312,9 +5437,11 @@
         </w:numPr>
         <w:spacing w:line="360" w:lineRule="auto"/>
       </w:pPr>
+      <w:proofErr w:type="spellStart"/>
       <w:r>
         <w:t>cart.php</w:t>
       </w:r>
+      <w:proofErr w:type="spellEnd"/>
     </w:p>
     <w:p>
       <w:pPr>
@@ -5325,9 +5452,11 @@
         </w:numPr>
         <w:spacing w:line="360" w:lineRule="auto"/>
       </w:pPr>
+      <w:proofErr w:type="spellStart"/>
       <w:r>
         <w:t>clothes.php</w:t>
       </w:r>
+      <w:proofErr w:type="spellEnd"/>
     </w:p>
     <w:p>
       <w:pPr>
@@ -5338,9 +5467,11 @@
         </w:numPr>
         <w:spacing w:line="360" w:lineRule="auto"/>
       </w:pPr>
+      <w:proofErr w:type="spellStart"/>
       <w:r>
         <w:t>create.php</w:t>
       </w:r>
+      <w:proofErr w:type="spellEnd"/>
     </w:p>
     <w:p>
       <w:pPr>
@@ -5351,9 +5482,11 @@
         </w:numPr>
         <w:spacing w:line="360" w:lineRule="auto"/>
       </w:pPr>
+      <w:proofErr w:type="spellStart"/>
       <w:r>
         <w:t>gabarit.php</w:t>
       </w:r>
+      <w:proofErr w:type="spellEnd"/>
     </w:p>
     <w:p>
       <w:pPr>
@@ -5364,10 +5497,11 @@
         </w:numPr>
         <w:spacing w:line="360" w:lineRule="auto"/>
       </w:pPr>
-      <w:r>
-        <w:lastRenderedPageBreak/>
+      <w:proofErr w:type="spellStart"/>
+      <w:r>
         <w:t>home.php</w:t>
       </w:r>
+      <w:proofErr w:type="spellEnd"/>
     </w:p>
     <w:p>
       <w:pPr>
@@ -5378,9 +5512,11 @@
         </w:numPr>
         <w:spacing w:line="360" w:lineRule="auto"/>
       </w:pPr>
+      <w:proofErr w:type="spellStart"/>
       <w:r>
         <w:t>login.php</w:t>
       </w:r>
+      <w:proofErr w:type="spellEnd"/>
     </w:p>
     <w:p>
       <w:pPr>
@@ -5391,9 +5527,11 @@
         </w:numPr>
         <w:spacing w:line="360" w:lineRule="auto"/>
       </w:pPr>
+      <w:proofErr w:type="spellStart"/>
       <w:r>
         <w:t>logout.php</w:t>
       </w:r>
+      <w:proofErr w:type="spellEnd"/>
     </w:p>
     <w:p>
       <w:pPr>
@@ -5404,9 +5542,11 @@
         </w:numPr>
         <w:spacing w:line="360" w:lineRule="auto"/>
       </w:pPr>
+      <w:proofErr w:type="spellStart"/>
       <w:r>
         <w:t>lost.php</w:t>
       </w:r>
+      <w:proofErr w:type="spellEnd"/>
     </w:p>
     <w:p>
       <w:pPr>
@@ -5417,9 +5557,11 @@
         </w:numPr>
         <w:spacing w:line="360" w:lineRule="auto"/>
       </w:pPr>
+      <w:proofErr w:type="spellStart"/>
       <w:r>
         <w:t>index.php</w:t>
       </w:r>
+      <w:proofErr w:type="spellEnd"/>
     </w:p>
     <w:p>
       <w:pPr>
@@ -5496,8 +5638,13 @@
         <w:spacing w:line="360" w:lineRule="auto"/>
       </w:pPr>
       <w:r>
-        <w:t>Diagramme de flux - Projet Web.drawio</w:t>
-      </w:r>
+        <w:t xml:space="preserve">Diagramme de flux - Projet </w:t>
+      </w:r>
+      <w:proofErr w:type="spellStart"/>
+      <w:r>
+        <w:t>Web.drawio</w:t>
+      </w:r>
+      <w:proofErr w:type="spellEnd"/>
     </w:p>
     <w:p>
       <w:pPr>
@@ -5626,7 +5773,23 @@
         <w:spacing w:line="360" w:lineRule="auto"/>
       </w:pPr>
       <w:r>
-        <w:t>Compte - Create account - Version mobile.png</w:t>
+        <w:t xml:space="preserve">Compte - </w:t>
+      </w:r>
+      <w:proofErr w:type="spellStart"/>
+      <w:r>
+        <w:t>Create</w:t>
+      </w:r>
+      <w:proofErr w:type="spellEnd"/>
+      <w:r>
+        <w:t xml:space="preserve"> </w:t>
+      </w:r>
+      <w:proofErr w:type="spellStart"/>
+      <w:r>
+        <w:t>account</w:t>
+      </w:r>
+      <w:proofErr w:type="spellEnd"/>
+      <w:r>
+        <w:t xml:space="preserve"> - Version mobile.png</w:t>
       </w:r>
     </w:p>
     <w:p>
@@ -5639,7 +5802,16 @@
         <w:spacing w:line="360" w:lineRule="auto"/>
       </w:pPr>
       <w:r>
-        <w:t>Compte - Create account.png</w:t>
+        <w:lastRenderedPageBreak/>
+        <w:t xml:space="preserve">Compte - </w:t>
+      </w:r>
+      <w:proofErr w:type="spellStart"/>
+      <w:r>
+        <w:t>Create</w:t>
+      </w:r>
+      <w:proofErr w:type="spellEnd"/>
+      <w:r>
+        <w:t xml:space="preserve"> account.png</w:t>
       </w:r>
     </w:p>
     <w:p>
@@ -5652,7 +5824,23 @@
         <w:spacing w:line="360" w:lineRule="auto"/>
       </w:pPr>
       <w:r>
-        <w:t>Compte - Login into existant account - Version mobile.png</w:t>
+        <w:t xml:space="preserve">Compte - Login </w:t>
+      </w:r>
+      <w:proofErr w:type="spellStart"/>
+      <w:r>
+        <w:t>into</w:t>
+      </w:r>
+      <w:proofErr w:type="spellEnd"/>
+      <w:r>
+        <w:t xml:space="preserve"> existant </w:t>
+      </w:r>
+      <w:proofErr w:type="spellStart"/>
+      <w:r>
+        <w:t>account</w:t>
+      </w:r>
+      <w:proofErr w:type="spellEnd"/>
+      <w:r>
+        <w:t xml:space="preserve"> - Version mobile.png</w:t>
       </w:r>
     </w:p>
     <w:p>
@@ -5665,7 +5853,15 @@
         <w:spacing w:line="360" w:lineRule="auto"/>
       </w:pPr>
       <w:r>
-        <w:t>Compte - Login into existant account.png</w:t>
+        <w:t xml:space="preserve">Compte - Login </w:t>
+      </w:r>
+      <w:proofErr w:type="spellStart"/>
+      <w:r>
+        <w:t>into</w:t>
+      </w:r>
+      <w:proofErr w:type="spellEnd"/>
+      <w:r>
+        <w:t xml:space="preserve"> existant account.png</w:t>
       </w:r>
     </w:p>
     <w:p>
@@ -5683,8 +5879,13 @@
       </w:r>
       <w:proofErr w:type="gramEnd"/>
       <w:r>
-        <w:t xml:space="preserve"> site web.bmpr</w:t>
-      </w:r>
+        <w:t xml:space="preserve"> site </w:t>
+      </w:r>
+      <w:proofErr w:type="spellStart"/>
+      <w:r>
+        <w:t>web.bmpr</w:t>
+      </w:r>
+      <w:proofErr w:type="spellEnd"/>
     </w:p>
     <w:p>
       <w:pPr>
@@ -5773,9 +5974,11 @@
         </w:numPr>
         <w:spacing w:line="360" w:lineRule="auto"/>
       </w:pPr>
+      <w:proofErr w:type="spellStart"/>
       <w:r>
         <w:t>MCD_WearYou.drawio</w:t>
       </w:r>
+      <w:proofErr w:type="spellEnd"/>
     </w:p>
     <w:p>
       <w:pPr>
@@ -5841,8 +6044,6 @@
       <w:r>
         <w:t>Documentation</w:t>
       </w:r>
-      <w:bookmarkStart w:id="19" w:name="_GoBack"/>
-      <w:bookmarkEnd w:id="19"/>
     </w:p>
     <w:p>
       <w:pPr>
@@ -5853,9 +6054,13 @@
         </w:numPr>
         <w:spacing w:line="360" w:lineRule="auto"/>
       </w:pPr>
-      <w:r>
-        <w:lastRenderedPageBreak/>
-        <w:t>Journal_De_Travail(Jorge)</w:t>
+      <w:proofErr w:type="spellStart"/>
+      <w:r>
+        <w:t>Journal_De_Travail</w:t>
+      </w:r>
+      <w:proofErr w:type="spellEnd"/>
+      <w:r>
+        <w:t>(Jorge)</w:t>
       </w:r>
     </w:p>
     <w:p>
@@ -5866,14 +6071,14 @@
           <w:numId w:val="23"/>
         </w:numPr>
       </w:pPr>
-      <w:bookmarkStart w:id="20" w:name="_Toc131323037"/>
+      <w:bookmarkStart w:id="19" w:name="_Toc131323037"/>
       <w:r>
         <w:t>Potentielles</w:t>
       </w:r>
       <w:r>
         <w:t xml:space="preserve"> erreurs restantes</w:t>
       </w:r>
-      <w:bookmarkEnd w:id="20"/>
+      <w:bookmarkEnd w:id="19"/>
     </w:p>
     <w:p>
       <w:pPr>
@@ -5885,11 +6090,11 @@
         <w:ind w:left="0"/>
         <w:jc w:val="left"/>
       </w:pPr>
-      <w:bookmarkStart w:id="21" w:name="_Toc131323038"/>
+      <w:bookmarkStart w:id="20" w:name="_Toc131323038"/>
       <w:r>
         <w:t>Conclusion</w:t>
       </w:r>
-      <w:bookmarkEnd w:id="21"/>
+      <w:bookmarkEnd w:id="20"/>
     </w:p>
     <w:p>
       <w:pPr>
@@ -5899,11 +6104,11 @@
           <w:numId w:val="26"/>
         </w:numPr>
       </w:pPr>
-      <w:bookmarkStart w:id="22" w:name="_Toc131323039"/>
+      <w:bookmarkStart w:id="21" w:name="_Toc131323039"/>
       <w:r>
         <w:t>Objectifs atteints / non – atteints</w:t>
       </w:r>
-      <w:bookmarkEnd w:id="22"/>
+      <w:bookmarkEnd w:id="21"/>
     </w:p>
     <w:p>
       <w:pPr>
@@ -5964,11 +6169,11 @@
           <w:numId w:val="26"/>
         </w:numPr>
       </w:pPr>
-      <w:bookmarkStart w:id="23" w:name="_Toc131323040"/>
+      <w:bookmarkStart w:id="22" w:name="_Toc131323040"/>
       <w:r>
         <w:t>Points + / -</w:t>
       </w:r>
-      <w:bookmarkEnd w:id="23"/>
+      <w:bookmarkEnd w:id="22"/>
     </w:p>
     <w:p>
       <w:pPr>
@@ -6044,11 +6249,11 @@
           <w:numId w:val="26"/>
         </w:numPr>
       </w:pPr>
-      <w:bookmarkStart w:id="24" w:name="_Toc131323041"/>
+      <w:bookmarkStart w:id="23" w:name="_Toc131323041"/>
       <w:r>
         <w:t>Possibles améliorations</w:t>
       </w:r>
-      <w:bookmarkEnd w:id="24"/>
+      <w:bookmarkEnd w:id="23"/>
     </w:p>
     <w:p>
       <w:pPr>
@@ -6072,11 +6277,12 @@
         <w:ind w:left="0"/>
         <w:jc w:val="left"/>
       </w:pPr>
-      <w:bookmarkStart w:id="25" w:name="_Toc131323042"/>
-      <w:r>
+      <w:bookmarkStart w:id="24" w:name="_Toc131323042"/>
+      <w:r>
+        <w:lastRenderedPageBreak/>
         <w:t>Annexes</w:t>
       </w:r>
-      <w:bookmarkEnd w:id="25"/>
+      <w:bookmarkEnd w:id="24"/>
     </w:p>
     <w:p>
       <w:pPr>
@@ -6086,11 +6292,11 @@
           <w:numId w:val="28"/>
         </w:numPr>
       </w:pPr>
-      <w:bookmarkStart w:id="26" w:name="_Toc131323043"/>
+      <w:bookmarkStart w:id="25" w:name="_Toc131323043"/>
       <w:r>
         <w:t>Bibliographie</w:t>
       </w:r>
-      <w:bookmarkEnd w:id="26"/>
+      <w:bookmarkEnd w:id="25"/>
     </w:p>
     <w:p>
       <w:pPr>
@@ -6121,7 +6327,7 @@
       <w:r>
         <w:t xml:space="preserve"> : </w:t>
       </w:r>
-      <w:hyperlink r:id="rId25" w:history="1">
+      <w:hyperlink r:id="rId26" w:history="1">
         <w:r>
           <w:rPr>
             <w:rStyle w:val="Lienhypertexte"/>
@@ -6139,9 +6345,17 @@
         </w:numPr>
       </w:pPr>
       <w:r>
-        <w:t xml:space="preserve">Images du slider : </w:t>
-      </w:r>
-      <w:hyperlink r:id="rId26" w:history="1">
+        <w:t xml:space="preserve">Images du </w:t>
+      </w:r>
+      <w:proofErr w:type="spellStart"/>
+      <w:r>
+        <w:t>slider</w:t>
+      </w:r>
+      <w:proofErr w:type="spellEnd"/>
+      <w:r>
+        <w:t xml:space="preserve"> : </w:t>
+      </w:r>
+      <w:hyperlink r:id="rId27" w:history="1">
         <w:r>
           <w:rPr>
             <w:rStyle w:val="Lienhypertexte"/>
@@ -6161,7 +6375,7 @@
       <w:r>
         <w:t xml:space="preserve">Images : </w:t>
       </w:r>
-      <w:hyperlink r:id="rId27" w:history="1">
+      <w:hyperlink r:id="rId28" w:history="1">
         <w:r>
           <w:rPr>
             <w:rStyle w:val="Lienhypertexte"/>
@@ -6181,7 +6395,7 @@
       <w:r>
         <w:t xml:space="preserve">Recherche CVS : </w:t>
       </w:r>
-      <w:hyperlink r:id="rId28" w:history="1">
+      <w:hyperlink r:id="rId29" w:history="1">
         <w:r>
           <w:rPr>
             <w:rStyle w:val="Lienhypertexte"/>
@@ -6201,7 +6415,7 @@
       <w:r>
         <w:t xml:space="preserve">Création fichier pour stocker login : </w:t>
       </w:r>
-      <w:hyperlink r:id="rId29" w:history="1">
+      <w:hyperlink r:id="rId30" w:history="1">
         <w:r>
           <w:rPr>
             <w:rStyle w:val="Lienhypertexte"/>
@@ -6219,9 +6433,25 @@
         </w:numPr>
       </w:pPr>
       <w:r>
-        <w:t xml:space="preserve">Border, padding, margin : </w:t>
-      </w:r>
-      <w:hyperlink r:id="rId30" w:history="1">
+        <w:t xml:space="preserve">Border, </w:t>
+      </w:r>
+      <w:proofErr w:type="spellStart"/>
+      <w:r>
+        <w:t>padding</w:t>
+      </w:r>
+      <w:proofErr w:type="spellEnd"/>
+      <w:r>
+        <w:t xml:space="preserve">, </w:t>
+      </w:r>
+      <w:proofErr w:type="spellStart"/>
+      <w:r>
+        <w:t>margin</w:t>
+      </w:r>
+      <w:proofErr w:type="spellEnd"/>
+      <w:r>
+        <w:t xml:space="preserve"> : </w:t>
+      </w:r>
+      <w:hyperlink r:id="rId31" w:history="1">
         <w:r>
           <w:rPr>
             <w:rStyle w:val="Lienhypertexte"/>
@@ -6238,10 +6468,15 @@
           <w:numId w:val="39"/>
         </w:numPr>
       </w:pPr>
-      <w:r>
-        <w:t xml:space="preserve">Footer : </w:t>
-      </w:r>
-      <w:hyperlink r:id="rId31" w:history="1">
+      <w:proofErr w:type="spellStart"/>
+      <w:r>
+        <w:t>Footer</w:t>
+      </w:r>
+      <w:proofErr w:type="spellEnd"/>
+      <w:r>
+        <w:t xml:space="preserve"> : </w:t>
+      </w:r>
+      <w:hyperlink r:id="rId32" w:history="1">
         <w:r>
           <w:rPr>
             <w:rStyle w:val="Lienhypertexte"/>
@@ -6261,7 +6496,7 @@
       <w:r>
         <w:t xml:space="preserve">Les icônes pour le site : </w:t>
       </w:r>
-      <w:hyperlink r:id="rId32" w:history="1">
+      <w:hyperlink r:id="rId33" w:history="1">
         <w:r>
           <w:rPr>
             <w:rStyle w:val="Lienhypertexte"/>
@@ -6281,7 +6516,7 @@
       <w:r>
         <w:t xml:space="preserve">Valeurs JavaScript : </w:t>
       </w:r>
-      <w:hyperlink r:id="rId33" w:history="1">
+      <w:hyperlink r:id="rId34" w:anchor=":~:text=Pour%20%C3%A9crire%20dans%20un%20fichier,%0Afonction%20dump%20du%20module%20json%20.&amp;text=On%20passe%20en%20premier%20%C3%A0,ici%2C%20la%20variable%20f%20" w:history="1">
         <w:r>
           <w:rPr>
             <w:rStyle w:val="Lienhypertexte"/>
@@ -6302,10 +6537,9 @@
         </w:numPr>
       </w:pPr>
       <w:r>
-        <w:lastRenderedPageBreak/>
         <w:t xml:space="preserve">Emplacement des div : </w:t>
       </w:r>
-      <w:hyperlink r:id="rId34" w:history="1">
+      <w:hyperlink r:id="rId35" w:history="1">
         <w:r>
           <w:rPr>
             <w:rStyle w:val="Lienhypertexte"/>
@@ -6325,7 +6559,7 @@
       <w:r>
         <w:t xml:space="preserve">Pour le formulaire : </w:t>
       </w:r>
-      <w:hyperlink r:id="rId35" w:history="1">
+      <w:hyperlink r:id="rId36" w:history="1">
         <w:r>
           <w:rPr>
             <w:rStyle w:val="Lienhypertexte"/>
@@ -6345,7 +6579,7 @@
       <w:r>
         <w:t xml:space="preserve">Récupérer données d’un formulaire : </w:t>
       </w:r>
-      <w:hyperlink r:id="rId36" w:history="1">
+      <w:hyperlink r:id="rId37" w:anchor=":~:text=Formulaire%20%3A%20r%C3%A9cup%C3%A9rer%20des%20donn%C3%A9es,mode%20d'envoi%20des%20donn%C3%A9es" w:history="1">
         <w:r>
           <w:rPr>
             <w:rStyle w:val="Lienhypertexte"/>
@@ -6366,9 +6600,17 @@
         </w:numPr>
       </w:pPr>
       <w:r>
-        <w:t xml:space="preserve">Élément btn password : </w:t>
-      </w:r>
-      <w:hyperlink r:id="rId37" w:history="1">
+        <w:t xml:space="preserve">Élément </w:t>
+      </w:r>
+      <w:proofErr w:type="spellStart"/>
+      <w:r>
+        <w:t>btn</w:t>
+      </w:r>
+      <w:proofErr w:type="spellEnd"/>
+      <w:r>
+        <w:t xml:space="preserve"> password : </w:t>
+      </w:r>
+      <w:hyperlink r:id="rId38" w:history="1">
         <w:r>
           <w:rPr>
             <w:rStyle w:val="Lienhypertexte"/>
@@ -6388,7 +6630,7 @@
       <w:r>
         <w:t xml:space="preserve">Login formulaire : </w:t>
       </w:r>
-      <w:hyperlink r:id="rId38" w:history="1">
+      <w:hyperlink r:id="rId39" w:history="1">
         <w:r>
           <w:rPr>
             <w:rStyle w:val="Lienhypertexte"/>
@@ -6408,7 +6650,7 @@
       <w:r>
         <w:t xml:space="preserve">Pour les maquettes : </w:t>
       </w:r>
-      <w:hyperlink r:id="rId39" w:history="1">
+      <w:hyperlink r:id="rId40" w:history="1">
         <w:r>
           <w:rPr>
             <w:rStyle w:val="Lienhypertexte"/>
@@ -6537,10 +6779,100 @@
         <w:t>JAQUIER Léo</w:t>
       </w:r>
     </w:p>
-    <w:p/>
+    <w:p>
+      <w:pPr>
+        <w:pStyle w:val="Titre1"/>
+        <w:numPr>
+          <w:ilvl w:val="0"/>
+          <w:numId w:val="29"/>
+        </w:numPr>
+        <w:ind w:left="0"/>
+        <w:jc w:val="left"/>
+      </w:pPr>
+      <w:r>
+        <w:lastRenderedPageBreak/>
+        <w:t>Journal de bord :</w:t>
+      </w:r>
+    </w:p>
+    <w:p>
+      <w:pPr>
+        <w:pStyle w:val="Paragraphedeliste"/>
+        <w:numPr>
+          <w:ilvl w:val="0"/>
+          <w:numId w:val="41"/>
+        </w:numPr>
+      </w:pPr>
+      <w:r>
+        <w:t>Alessia :</w:t>
+      </w:r>
+    </w:p>
+    <w:p>
+      <w:r>
+        <w:pict w14:anchorId="1CD2834E">
+          <v:shapetype id="_x0000_t75" coordsize="21600,21600" o:spt="75" o:preferrelative="t" path="m@4@5l@4@11@9@11@9@5xe" filled="f" stroked="f">
+            <v:stroke joinstyle="miter"/>
+            <v:formulas>
+              <v:f eqn="if lineDrawn pixelLineWidth 0"/>
+              <v:f eqn="sum @0 1 0"/>
+              <v:f eqn="sum 0 0 @1"/>
+              <v:f eqn="prod @2 1 2"/>
+              <v:f eqn="prod @3 21600 pixelWidth"/>
+              <v:f eqn="prod @3 21600 pixelHeight"/>
+              <v:f eqn="sum @0 0 1"/>
+              <v:f eqn="prod @6 1 2"/>
+              <v:f eqn="prod @7 21600 pixelWidth"/>
+              <v:f eqn="sum @8 21600 0"/>
+              <v:f eqn="prod @7 21600 pixelHeight"/>
+              <v:f eqn="sum @10 21600 0"/>
+            </v:formulas>
+            <v:path o:extrusionok="f" gradientshapeok="t" o:connecttype="rect"/>
+            <o:lock v:ext="edit" aspectratio="t"/>
+          </v:shapetype>
+          <v:shape id="_x0000_i1044" type="#_x0000_t75" style="width:453.3pt;height:296.75pt">
+            <v:imagedata r:id="rId41" o:title="1"/>
+          </v:shape>
+        </w:pict>
+      </w:r>
+      <w:r>
+        <w:pict w14:anchorId="1533120B">
+          <v:shape id="_x0000_i1041" type="#_x0000_t75" style="width:452.65pt;height:289.9pt">
+            <v:imagedata r:id="rId42" o:title="2"/>
+          </v:shape>
+        </w:pict>
+      </w:r>
+      <w:r>
+        <w:lastRenderedPageBreak/>
+        <w:pict w14:anchorId="245DC963">
+          <v:shape id="_x0000_i1042" type="#_x0000_t75" style="width:453.3pt;height:294.25pt">
+            <v:imagedata r:id="rId43" o:title="3"/>
+          </v:shape>
+        </w:pict>
+      </w:r>
+      <w:r>
+        <w:pict w14:anchorId="37230B40">
+          <v:shape id="_x0000_i1043" type="#_x0000_t75" style="width:452.65pt;height:33.2pt">
+            <v:imagedata r:id="rId44" o:title="4"/>
+          </v:shape>
+        </w:pict>
+      </w:r>
+    </w:p>
+    <w:p>
+      <w:pPr>
+        <w:pStyle w:val="Paragraphedeliste"/>
+        <w:numPr>
+          <w:ilvl w:val="0"/>
+          <w:numId w:val="41"/>
+        </w:numPr>
+      </w:pPr>
+      <w:r>
+        <w:t>Jorge :</w:t>
+      </w:r>
+      <w:bookmarkStart w:id="26" w:name="_GoBack"/>
+      <w:bookmarkEnd w:id="26"/>
+    </w:p>
     <w:sectPr>
-      <w:headerReference w:type="default" r:id="rId40"/>
-      <w:footerReference w:type="default" r:id="rId41"/>
+      <w:headerReference w:type="default" r:id="rId45"/>
+      <w:footerReference w:type="default" r:id="rId46"/>
       <w:pgSz w:w="11906" w:h="16838"/>
       <w:pgMar w:top="1417" w:right="1417" w:bottom="1417" w:left="1417" w:header="708" w:footer="708" w:gutter="0"/>
       <w:pgBorders w:display="firstPage" w:offsetFrom="page">
@@ -6661,7 +6993,7 @@
               <w:noProof/>
               <w:lang w:val="fr-FR"/>
             </w:rPr>
-            <w:t>18</w:t>
+            <w:t>20</w:t>
           </w:r>
           <w:r>
             <w:rPr>
@@ -6704,7 +7036,7 @@
               <w:noProof/>
               <w:lang w:val="fr-FR"/>
             </w:rPr>
-            <w:t>18</w:t>
+            <w:t>20</w:t>
           </w:r>
           <w:r>
             <w:rPr>
@@ -8081,6 +8413,119 @@
     </w:lvl>
   </w:abstractNum>
   <w:abstractNum w:abstractNumId="13" w15:restartNumberingAfterBreak="0">
+    <w:nsid w:val="28016367"/>
+    <w:multiLevelType w:val="hybridMultilevel"/>
+    <w:tmpl w:val="77740D3A"/>
+    <w:lvl w:ilvl="0" w:tplc="4AFE43E8">
+      <w:start w:val="1"/>
+      <w:numFmt w:val="bullet"/>
+      <w:lvlText w:val=""/>
+      <w:lvlJc w:val="left"/>
+      <w:pPr>
+        <w:ind w:left="720" w:hanging="360"/>
+      </w:pPr>
+      <w:rPr>
+        <w:rFonts w:ascii="Symbol" w:hAnsi="Symbol" w:hint="default"/>
+      </w:rPr>
+    </w:lvl>
+    <w:lvl w:ilvl="1" w:tplc="100C0003" w:tentative="1">
+      <w:start w:val="1"/>
+      <w:numFmt w:val="bullet"/>
+      <w:lvlText w:val="o"/>
+      <w:lvlJc w:val="left"/>
+      <w:pPr>
+        <w:ind w:left="1440" w:hanging="360"/>
+      </w:pPr>
+      <w:rPr>
+        <w:rFonts w:ascii="Courier New" w:hAnsi="Courier New" w:cs="Courier New" w:hint="default"/>
+      </w:rPr>
+    </w:lvl>
+    <w:lvl w:ilvl="2" w:tplc="100C0005" w:tentative="1">
+      <w:start w:val="1"/>
+      <w:numFmt w:val="bullet"/>
+      <w:lvlText w:val=""/>
+      <w:lvlJc w:val="left"/>
+      <w:pPr>
+        <w:ind w:left="2160" w:hanging="360"/>
+      </w:pPr>
+      <w:rPr>
+        <w:rFonts w:ascii="Wingdings" w:hAnsi="Wingdings" w:hint="default"/>
+      </w:rPr>
+    </w:lvl>
+    <w:lvl w:ilvl="3" w:tplc="100C0001" w:tentative="1">
+      <w:start w:val="1"/>
+      <w:numFmt w:val="bullet"/>
+      <w:lvlText w:val=""/>
+      <w:lvlJc w:val="left"/>
+      <w:pPr>
+        <w:ind w:left="2880" w:hanging="360"/>
+      </w:pPr>
+      <w:rPr>
+        <w:rFonts w:ascii="Symbol" w:hAnsi="Symbol" w:hint="default"/>
+      </w:rPr>
+    </w:lvl>
+    <w:lvl w:ilvl="4" w:tplc="100C0003" w:tentative="1">
+      <w:start w:val="1"/>
+      <w:numFmt w:val="bullet"/>
+      <w:lvlText w:val="o"/>
+      <w:lvlJc w:val="left"/>
+      <w:pPr>
+        <w:ind w:left="3600" w:hanging="360"/>
+      </w:pPr>
+      <w:rPr>
+        <w:rFonts w:ascii="Courier New" w:hAnsi="Courier New" w:cs="Courier New" w:hint="default"/>
+      </w:rPr>
+    </w:lvl>
+    <w:lvl w:ilvl="5" w:tplc="100C0005" w:tentative="1">
+      <w:start w:val="1"/>
+      <w:numFmt w:val="bullet"/>
+      <w:lvlText w:val=""/>
+      <w:lvlJc w:val="left"/>
+      <w:pPr>
+        <w:ind w:left="4320" w:hanging="360"/>
+      </w:pPr>
+      <w:rPr>
+        <w:rFonts w:ascii="Wingdings" w:hAnsi="Wingdings" w:hint="default"/>
+      </w:rPr>
+    </w:lvl>
+    <w:lvl w:ilvl="6" w:tplc="100C0001" w:tentative="1">
+      <w:start w:val="1"/>
+      <w:numFmt w:val="bullet"/>
+      <w:lvlText w:val=""/>
+      <w:lvlJc w:val="left"/>
+      <w:pPr>
+        <w:ind w:left="5040" w:hanging="360"/>
+      </w:pPr>
+      <w:rPr>
+        <w:rFonts w:ascii="Symbol" w:hAnsi="Symbol" w:hint="default"/>
+      </w:rPr>
+    </w:lvl>
+    <w:lvl w:ilvl="7" w:tplc="100C0003" w:tentative="1">
+      <w:start w:val="1"/>
+      <w:numFmt w:val="bullet"/>
+      <w:lvlText w:val="o"/>
+      <w:lvlJc w:val="left"/>
+      <w:pPr>
+        <w:ind w:left="5760" w:hanging="360"/>
+      </w:pPr>
+      <w:rPr>
+        <w:rFonts w:ascii="Courier New" w:hAnsi="Courier New" w:cs="Courier New" w:hint="default"/>
+      </w:rPr>
+    </w:lvl>
+    <w:lvl w:ilvl="8" w:tplc="100C0005" w:tentative="1">
+      <w:start w:val="1"/>
+      <w:numFmt w:val="bullet"/>
+      <w:lvlText w:val=""/>
+      <w:lvlJc w:val="left"/>
+      <w:pPr>
+        <w:ind w:left="6480" w:hanging="360"/>
+      </w:pPr>
+      <w:rPr>
+        <w:rFonts w:ascii="Wingdings" w:hAnsi="Wingdings" w:hint="default"/>
+      </w:rPr>
+    </w:lvl>
+  </w:abstractNum>
+  <w:abstractNum w:abstractNumId="14" w15:restartNumberingAfterBreak="0">
     <w:nsid w:val="28BD1B89"/>
     <w:multiLevelType w:val="hybridMultilevel"/>
     <w:tmpl w:val="29F284E8"/>
@@ -8169,7 +8614,7 @@
       </w:pPr>
     </w:lvl>
   </w:abstractNum>
-  <w:abstractNum w:abstractNumId="14" w15:restartNumberingAfterBreak="0">
+  <w:abstractNum w:abstractNumId="15" w15:restartNumberingAfterBreak="0">
     <w:nsid w:val="294E48C0"/>
     <w:multiLevelType w:val="hybridMultilevel"/>
     <w:tmpl w:val="754A0F46"/>
@@ -8258,7 +8703,7 @@
       </w:pPr>
     </w:lvl>
   </w:abstractNum>
-  <w:abstractNum w:abstractNumId="15" w15:restartNumberingAfterBreak="0">
+  <w:abstractNum w:abstractNumId="16" w15:restartNumberingAfterBreak="0">
     <w:nsid w:val="2BE476C5"/>
     <w:multiLevelType w:val="hybridMultilevel"/>
     <w:tmpl w:val="CEB0BB70"/>
@@ -8371,7 +8816,7 @@
       </w:rPr>
     </w:lvl>
   </w:abstractNum>
-  <w:abstractNum w:abstractNumId="16" w15:restartNumberingAfterBreak="0">
+  <w:abstractNum w:abstractNumId="17" w15:restartNumberingAfterBreak="0">
     <w:nsid w:val="2F3E1060"/>
     <w:multiLevelType w:val="hybridMultilevel"/>
     <w:tmpl w:val="3EDE3E3E"/>
@@ -8460,7 +8905,7 @@
       </w:pPr>
     </w:lvl>
   </w:abstractNum>
-  <w:abstractNum w:abstractNumId="17" w15:restartNumberingAfterBreak="0">
+  <w:abstractNum w:abstractNumId="18" w15:restartNumberingAfterBreak="0">
     <w:nsid w:val="33C121A9"/>
     <w:multiLevelType w:val="hybridMultilevel"/>
     <w:tmpl w:val="C9682782"/>
@@ -8549,7 +8994,7 @@
       </w:pPr>
     </w:lvl>
   </w:abstractNum>
-  <w:abstractNum w:abstractNumId="18" w15:restartNumberingAfterBreak="0">
+  <w:abstractNum w:abstractNumId="19" w15:restartNumberingAfterBreak="0">
     <w:nsid w:val="34235B49"/>
     <w:multiLevelType w:val="hybridMultilevel"/>
     <w:tmpl w:val="AFFCE37E"/>
@@ -8638,7 +9083,7 @@
       </w:pPr>
     </w:lvl>
   </w:abstractNum>
-  <w:abstractNum w:abstractNumId="19" w15:restartNumberingAfterBreak="0">
+  <w:abstractNum w:abstractNumId="20" w15:restartNumberingAfterBreak="0">
     <w:nsid w:val="3C084013"/>
     <w:multiLevelType w:val="hybridMultilevel"/>
     <w:tmpl w:val="49D835FC"/>
@@ -8727,7 +9172,7 @@
       </w:pPr>
     </w:lvl>
   </w:abstractNum>
-  <w:abstractNum w:abstractNumId="20" w15:restartNumberingAfterBreak="0">
+  <w:abstractNum w:abstractNumId="21" w15:restartNumberingAfterBreak="0">
     <w:nsid w:val="3FEA3792"/>
     <w:multiLevelType w:val="hybridMultilevel"/>
     <w:tmpl w:val="7B922508"/>
@@ -8816,7 +9261,7 @@
       </w:pPr>
     </w:lvl>
   </w:abstractNum>
-  <w:abstractNum w:abstractNumId="21" w15:restartNumberingAfterBreak="0">
+  <w:abstractNum w:abstractNumId="22" w15:restartNumberingAfterBreak="0">
     <w:nsid w:val="414B2CDE"/>
     <w:multiLevelType w:val="hybridMultilevel"/>
     <w:tmpl w:val="979A6EEA"/>
@@ -8905,7 +9350,7 @@
       </w:pPr>
     </w:lvl>
   </w:abstractNum>
-  <w:abstractNum w:abstractNumId="22" w15:restartNumberingAfterBreak="0">
+  <w:abstractNum w:abstractNumId="23" w15:restartNumberingAfterBreak="0">
     <w:nsid w:val="457C6788"/>
     <w:multiLevelType w:val="hybridMultilevel"/>
     <w:tmpl w:val="44F0258E"/>
@@ -9018,7 +9463,7 @@
       </w:rPr>
     </w:lvl>
   </w:abstractNum>
-  <w:abstractNum w:abstractNumId="23" w15:restartNumberingAfterBreak="0">
+  <w:abstractNum w:abstractNumId="24" w15:restartNumberingAfterBreak="0">
     <w:nsid w:val="48EC4953"/>
     <w:multiLevelType w:val="hybridMultilevel"/>
     <w:tmpl w:val="3FF63EBC"/>
@@ -9107,7 +9552,7 @@
       </w:pPr>
     </w:lvl>
   </w:abstractNum>
-  <w:abstractNum w:abstractNumId="24" w15:restartNumberingAfterBreak="0">
+  <w:abstractNum w:abstractNumId="25" w15:restartNumberingAfterBreak="0">
     <w:nsid w:val="4A1134ED"/>
     <w:multiLevelType w:val="hybridMultilevel"/>
     <w:tmpl w:val="3A46D77A"/>
@@ -9220,7 +9665,7 @@
       </w:rPr>
     </w:lvl>
   </w:abstractNum>
-  <w:abstractNum w:abstractNumId="25" w15:restartNumberingAfterBreak="0">
+  <w:abstractNum w:abstractNumId="26" w15:restartNumberingAfterBreak="0">
     <w:nsid w:val="4B7C18C3"/>
     <w:multiLevelType w:val="hybridMultilevel"/>
     <w:tmpl w:val="F2B49E2A"/>
@@ -9309,7 +9754,7 @@
       </w:pPr>
     </w:lvl>
   </w:abstractNum>
-  <w:abstractNum w:abstractNumId="26" w15:restartNumberingAfterBreak="0">
+  <w:abstractNum w:abstractNumId="27" w15:restartNumberingAfterBreak="0">
     <w:nsid w:val="4F484BD8"/>
     <w:multiLevelType w:val="hybridMultilevel"/>
     <w:tmpl w:val="FFA8969E"/>
@@ -9398,7 +9843,7 @@
       </w:pPr>
     </w:lvl>
   </w:abstractNum>
-  <w:abstractNum w:abstractNumId="27" w15:restartNumberingAfterBreak="0">
+  <w:abstractNum w:abstractNumId="28" w15:restartNumberingAfterBreak="0">
     <w:nsid w:val="515C04B6"/>
     <w:multiLevelType w:val="hybridMultilevel"/>
     <w:tmpl w:val="4C4C5446"/>
@@ -9487,7 +9932,7 @@
       </w:pPr>
     </w:lvl>
   </w:abstractNum>
-  <w:abstractNum w:abstractNumId="28" w15:restartNumberingAfterBreak="0">
+  <w:abstractNum w:abstractNumId="29" w15:restartNumberingAfterBreak="0">
     <w:nsid w:val="52111195"/>
     <w:multiLevelType w:val="hybridMultilevel"/>
     <w:tmpl w:val="748458EE"/>
@@ -9600,7 +10045,7 @@
       </w:rPr>
     </w:lvl>
   </w:abstractNum>
-  <w:abstractNum w:abstractNumId="29" w15:restartNumberingAfterBreak="0">
+  <w:abstractNum w:abstractNumId="30" w15:restartNumberingAfterBreak="0">
     <w:nsid w:val="56BA53C9"/>
     <w:multiLevelType w:val="hybridMultilevel"/>
     <w:tmpl w:val="F21CC3A0"/>
@@ -9689,7 +10134,7 @@
       </w:pPr>
     </w:lvl>
   </w:abstractNum>
-  <w:abstractNum w:abstractNumId="30" w15:restartNumberingAfterBreak="0">
+  <w:abstractNum w:abstractNumId="31" w15:restartNumberingAfterBreak="0">
     <w:nsid w:val="5C1B501F"/>
     <w:multiLevelType w:val="hybridMultilevel"/>
     <w:tmpl w:val="09E87F6E"/>
@@ -9802,7 +10247,7 @@
       </w:rPr>
     </w:lvl>
   </w:abstractNum>
-  <w:abstractNum w:abstractNumId="31" w15:restartNumberingAfterBreak="0">
+  <w:abstractNum w:abstractNumId="32" w15:restartNumberingAfterBreak="0">
     <w:nsid w:val="649E441A"/>
     <w:multiLevelType w:val="hybridMultilevel"/>
     <w:tmpl w:val="E3C453C8"/>
@@ -9891,7 +10336,7 @@
       </w:pPr>
     </w:lvl>
   </w:abstractNum>
-  <w:abstractNum w:abstractNumId="32" w15:restartNumberingAfterBreak="0">
+  <w:abstractNum w:abstractNumId="33" w15:restartNumberingAfterBreak="0">
     <w:nsid w:val="66120BA9"/>
     <w:multiLevelType w:val="hybridMultilevel"/>
     <w:tmpl w:val="1200CE9A"/>
@@ -9980,7 +10425,7 @@
       </w:pPr>
     </w:lvl>
   </w:abstractNum>
-  <w:abstractNum w:abstractNumId="33" w15:restartNumberingAfterBreak="0">
+  <w:abstractNum w:abstractNumId="34" w15:restartNumberingAfterBreak="0">
     <w:nsid w:val="67980AFF"/>
     <w:multiLevelType w:val="hybridMultilevel"/>
     <w:tmpl w:val="E79AC4CE"/>
@@ -10069,7 +10514,7 @@
       </w:pPr>
     </w:lvl>
   </w:abstractNum>
-  <w:abstractNum w:abstractNumId="34" w15:restartNumberingAfterBreak="0">
+  <w:abstractNum w:abstractNumId="35" w15:restartNumberingAfterBreak="0">
     <w:nsid w:val="693978E4"/>
     <w:multiLevelType w:val="hybridMultilevel"/>
     <w:tmpl w:val="E41CAD36"/>
@@ -10161,7 +10606,7 @@
       </w:pPr>
     </w:lvl>
   </w:abstractNum>
-  <w:abstractNum w:abstractNumId="35" w15:restartNumberingAfterBreak="0">
+  <w:abstractNum w:abstractNumId="36" w15:restartNumberingAfterBreak="0">
     <w:nsid w:val="6D6A5850"/>
     <w:multiLevelType w:val="hybridMultilevel"/>
     <w:tmpl w:val="60BEB426"/>
@@ -10274,7 +10719,7 @@
       </w:rPr>
     </w:lvl>
   </w:abstractNum>
-  <w:abstractNum w:abstractNumId="36" w15:restartNumberingAfterBreak="0">
+  <w:abstractNum w:abstractNumId="37" w15:restartNumberingAfterBreak="0">
     <w:nsid w:val="6F74049B"/>
     <w:multiLevelType w:val="hybridMultilevel"/>
     <w:tmpl w:val="CD2C8B98"/>
@@ -10387,7 +10832,7 @@
       </w:rPr>
     </w:lvl>
   </w:abstractNum>
-  <w:abstractNum w:abstractNumId="37" w15:restartNumberingAfterBreak="0">
+  <w:abstractNum w:abstractNumId="38" w15:restartNumberingAfterBreak="0">
     <w:nsid w:val="70182B84"/>
     <w:multiLevelType w:val="hybridMultilevel"/>
     <w:tmpl w:val="3C60BA18"/>
@@ -10476,7 +10921,7 @@
       </w:pPr>
     </w:lvl>
   </w:abstractNum>
-  <w:abstractNum w:abstractNumId="38" w15:restartNumberingAfterBreak="0">
+  <w:abstractNum w:abstractNumId="39" w15:restartNumberingAfterBreak="0">
     <w:nsid w:val="77F24260"/>
     <w:multiLevelType w:val="hybridMultilevel"/>
     <w:tmpl w:val="F38250EC"/>
@@ -10565,7 +11010,7 @@
       </w:pPr>
     </w:lvl>
   </w:abstractNum>
-  <w:abstractNum w:abstractNumId="39" w15:restartNumberingAfterBreak="0">
+  <w:abstractNum w:abstractNumId="40" w15:restartNumberingAfterBreak="0">
     <w:nsid w:val="7FC869AD"/>
     <w:multiLevelType w:val="hybridMultilevel"/>
     <w:tmpl w:val="A0100B76"/>
@@ -10679,10 +11124,10 @@
     </w:lvl>
   </w:abstractNum>
   <w:num w:numId="1">
-    <w:abstractNumId w:val="32"/>
+    <w:abstractNumId w:val="33"/>
   </w:num>
   <w:num w:numId="2">
-    <w:abstractNumId w:val="21"/>
+    <w:abstractNumId w:val="22"/>
   </w:num>
   <w:num w:numId="3">
     <w:abstractNumId w:val="6"/>
@@ -10691,37 +11136,37 @@
     <w:abstractNumId w:val="12"/>
   </w:num>
   <w:num w:numId="5">
-    <w:abstractNumId w:val="19"/>
+    <w:abstractNumId w:val="20"/>
   </w:num>
   <w:num w:numId="6">
-    <w:abstractNumId w:val="26"/>
+    <w:abstractNumId w:val="27"/>
   </w:num>
   <w:num w:numId="7">
     <w:abstractNumId w:val="8"/>
   </w:num>
   <w:num w:numId="8">
-    <w:abstractNumId w:val="18"/>
+    <w:abstractNumId w:val="19"/>
   </w:num>
   <w:num w:numId="9">
     <w:abstractNumId w:val="3"/>
   </w:num>
   <w:num w:numId="10">
-    <w:abstractNumId w:val="25"/>
+    <w:abstractNumId w:val="26"/>
   </w:num>
   <w:num w:numId="11">
-    <w:abstractNumId w:val="13"/>
+    <w:abstractNumId w:val="14"/>
   </w:num>
   <w:num w:numId="12">
-    <w:abstractNumId w:val="16"/>
+    <w:abstractNumId w:val="17"/>
   </w:num>
   <w:num w:numId="13">
     <w:abstractNumId w:val="10"/>
   </w:num>
   <w:num w:numId="14">
-    <w:abstractNumId w:val="38"/>
+    <w:abstractNumId w:val="39"/>
   </w:num>
   <w:num w:numId="15">
-    <w:abstractNumId w:val="34"/>
+    <w:abstractNumId w:val="35"/>
   </w:num>
   <w:num w:numId="16">
     <w:abstractNumId w:val="2"/>
@@ -10730,64 +11175,64 @@
     <w:abstractNumId w:val="7"/>
   </w:num>
   <w:num w:numId="18">
-    <w:abstractNumId w:val="24"/>
+    <w:abstractNumId w:val="25"/>
   </w:num>
   <w:num w:numId="19">
-    <w:abstractNumId w:val="39"/>
+    <w:abstractNumId w:val="40"/>
   </w:num>
   <w:num w:numId="20">
     <w:abstractNumId w:val="4"/>
   </w:num>
   <w:num w:numId="21">
-    <w:abstractNumId w:val="23"/>
+    <w:abstractNumId w:val="24"/>
   </w:num>
   <w:num w:numId="22">
     <w:abstractNumId w:val="11"/>
   </w:num>
   <w:num w:numId="23">
-    <w:abstractNumId w:val="37"/>
+    <w:abstractNumId w:val="38"/>
   </w:num>
   <w:num w:numId="24">
-    <w:abstractNumId w:val="33"/>
+    <w:abstractNumId w:val="34"/>
   </w:num>
   <w:num w:numId="25">
     <w:abstractNumId w:val="1"/>
   </w:num>
   <w:num w:numId="26">
-    <w:abstractNumId w:val="14"/>
+    <w:abstractNumId w:val="15"/>
   </w:num>
   <w:num w:numId="27">
-    <w:abstractNumId w:val="17"/>
+    <w:abstractNumId w:val="18"/>
   </w:num>
   <w:num w:numId="28">
-    <w:abstractNumId w:val="31"/>
+    <w:abstractNumId w:val="32"/>
   </w:num>
   <w:num w:numId="29">
-    <w:abstractNumId w:val="20"/>
+    <w:abstractNumId w:val="21"/>
   </w:num>
   <w:num w:numId="30">
-    <w:abstractNumId w:val="29"/>
+    <w:abstractNumId w:val="30"/>
   </w:num>
   <w:num w:numId="31">
-    <w:abstractNumId w:val="22"/>
+    <w:abstractNumId w:val="23"/>
   </w:num>
   <w:num w:numId="32">
-    <w:abstractNumId w:val="15"/>
+    <w:abstractNumId w:val="16"/>
   </w:num>
   <w:num w:numId="33">
-    <w:abstractNumId w:val="28"/>
+    <w:abstractNumId w:val="29"/>
   </w:num>
   <w:num w:numId="34">
     <w:abstractNumId w:val="9"/>
   </w:num>
   <w:num w:numId="35">
-    <w:abstractNumId w:val="30"/>
+    <w:abstractNumId w:val="31"/>
   </w:num>
   <w:num w:numId="36">
-    <w:abstractNumId w:val="35"/>
+    <w:abstractNumId w:val="36"/>
   </w:num>
   <w:num w:numId="37">
-    <w:abstractNumId w:val="36"/>
+    <w:abstractNumId w:val="37"/>
   </w:num>
   <w:num w:numId="38">
     <w:abstractNumId w:val="0"/>
@@ -10796,7 +11241,10 @@
     <w:abstractNumId w:val="5"/>
   </w:num>
   <w:num w:numId="40">
-    <w:abstractNumId w:val="27"/>
+    <w:abstractNumId w:val="28"/>
+  </w:num>
+  <w:num w:numId="41">
+    <w:abstractNumId w:val="13"/>
   </w:num>
 </w:numbering>
 </file>
@@ -12322,7 +12770,7 @@
 </file>
 
 <file path=customXml/itemProps2.xml><?xml version="1.0" encoding="utf-8"?>
-<ds:datastoreItem xmlns:ds="http://schemas.openxmlformats.org/officeDocument/2006/customXml" ds:itemID="{E449DFE3-9695-42B6-8D83-81F1C84626A5}">
+<ds:datastoreItem xmlns:ds="http://schemas.openxmlformats.org/officeDocument/2006/customXml" ds:itemID="{49A55522-AAED-4EF3-8AE3-B7767FB6C425}">
   <ds:schemaRefs>
     <ds:schemaRef ds:uri="http://schemas.openxmlformats.org/officeDocument/2006/bibliography"/>
   </ds:schemaRefs>

</xml_diff>